<commit_message>
Cleaning up unmatched quote
</commit_message>
<xml_diff>
--- a/coriandel/beneath-coriandel.docx
+++ b/coriandel/beneath-coriandel.docx
@@ -463,15 +463,7 @@
           <w:i/>
           <w:sz w:val="20"/>
         </w:rPr>
-        <w:t xml:space="preserve">For </w:t>
-      </w:r>
-      <w:r>
-        <w:rPr>
-          <w:rFonts w:ascii="Gentium Book Basic" w:hAnsi="Gentium Book Basic"/>
-          <w:i/>
-          <w:sz w:val="20"/>
-        </w:rPr>
-        <w:t>Sadie</w:t>
+        <w:t>For Sadie</w:t>
       </w:r>
     </w:p>
     <w:p>
@@ -3427,16 +3419,7 @@
           <w:sz w:val="22"/>
           <w:szCs w:val="22"/>
         </w:rPr>
-        <w:t>And how is life treating the commoner?”</w:t>
-      </w:r>
-      <w:r>
-        <w:rPr>
-          <w:rFonts w:ascii="Georgia" w:hAnsi="Georgia"/>
-          <w:color w:val="000000"/>
-          <w:sz w:val="22"/>
-          <w:szCs w:val="22"/>
-        </w:rPr>
-        <w:t xml:space="preserve"> he asked. His voice was still like a lion waiting to pounce is still.</w:t>
+        <w:t>And how is life treating the commoner?” he asked. His voice was still like a lion waiting to pounce is still.</w:t>
       </w:r>
     </w:p>
     <w:p>
@@ -5378,16 +5361,7 @@
           <w:sz w:val="22"/>
           <w:szCs w:val="22"/>
         </w:rPr>
-        <w:t>Yup.” Ishad pulled on the oars. “The way it started was, when I came back with its head, everyone was so pleased that they just assumed I’d done the honors. All I had to do was be modest and say, oh, it weren’t such a thing. Never actually told anyone I’d done the killing. But then you came along. You wanted to hear about it every time your mother brought you over. Kicked up a mayhem fit to wake the dead if I wouldn’t tell you the story.”</w:t>
-      </w:r>
-      <w:r>
-        <w:rPr>
-          <w:rFonts w:ascii="Georgia" w:hAnsi="Georgia"/>
-          <w:color w:val="000000"/>
-          <w:sz w:val="22"/>
-          <w:szCs w:val="22"/>
-        </w:rPr>
-        <w:t xml:space="preserve"> He chuckled. “I sort of turned it into a fairy tale, telling it to you that way. You even used to dress up for it, remember? Put a stew pot on your head for a helmet, waved a shinbone around for a sword…”</w:t>
+        <w:t>Yup.” Ishad pulled on the oars. “The way it started was, when I came back with its head, everyone was so pleased that they just assumed I’d done the honors. All I had to do was be modest and say, oh, it weren’t such a thing. Never actually told anyone I’d done the killing. But then you came along. You wanted to hear about it every time your mother brought you over. Kicked up a mayhem fit to wake the dead if I wouldn’t tell you the story.” He chuckled. “I sort of turned it into a fairy tale, telling it to you that way. You even used to dress up for it, remember? Put a stew pot on your head for a helmet, waved a shinbone around for a sword…”</w:t>
       </w:r>
     </w:p>
     <w:p>
@@ -7490,27 +7464,25 @@
         <w:spacing w:before="0" w:after="0"/>
         <w:ind w:left="0" w:right="0" w:firstLine="288"/>
         <w:jc w:val="both"/>
-        <w:rPr>
-          <w:color w:val="000000"/>
-        </w:rPr>
-      </w:pPr>
-      <w:r>
-        <w:rPr>
-          <w:rFonts w:ascii="Georgia" w:hAnsi="Georgia"/>
-          <w:color w:val="000000"/>
-          <w:sz w:val="22"/>
-          <w:szCs w:val="22"/>
-        </w:rPr>
-        <w:t>“</w:t>
-      </w:r>
-      <w:r>
-        <w:rPr>
-          <w:rFonts w:ascii="Georgia" w:hAnsi="Georgia"/>
-          <w:color w:val="000000"/>
-          <w:sz w:val="22"/>
-          <w:szCs w:val="22"/>
-        </w:rPr>
-        <w:t>Id doedn’t madder,” he said sullenly. I wuz’d going to uze id agaid adyway."</w:t>
+        <w:rPr/>
+      </w:pPr>
+      <w:r>
+        <w:rPr>
+          <w:rFonts w:ascii="Georgia" w:hAnsi="Georgia"/>
+          <w:color w:val="000000"/>
+          <w:sz w:val="22"/>
+          <w:szCs w:val="22"/>
+        </w:rPr>
+        <w:t>“</w:t>
+      </w:r>
+      <w:r>
+        <w:rPr>
+          <w:rFonts w:ascii="Georgia" w:hAnsi="Georgia"/>
+          <w:color w:val="000000"/>
+          <w:sz w:val="22"/>
+          <w:szCs w:val="22"/>
+        </w:rPr>
+        <w:t>Id doedn’t madder,” he said sullenly. “I wuz’d going to uze id agaid adyway.”</w:t>
       </w:r>
     </w:p>
     <w:p>
@@ -12623,54 +12595,36 @@
           <w:sz w:val="22"/>
           <w:szCs w:val="22"/>
         </w:rPr>
-        <w:t>Ishad stumped into the courtyard flat-footed, wiping his shaved head with a scrap of towel. “Heshidi,”</w:t>
-      </w:r>
-      <w:r>
-        <w:rPr>
-          <w:rFonts w:ascii="Georgia" w:hAnsi="Georgia"/>
-          <w:color w:val="000000"/>
-          <w:sz w:val="22"/>
-          <w:szCs w:val="22"/>
-        </w:rPr>
-        <w:t xml:space="preserve"> he said curtly.</w:t>
-      </w:r>
-    </w:p>
-    <w:p>
-      <w:pPr>
-        <w:pStyle w:val="TextBody"/>
-        <w:spacing w:before="0" w:after="0"/>
-        <w:ind w:left="0" w:right="0" w:firstLine="288"/>
-        <w:jc w:val="both"/>
-        <w:rPr>
-          <w:color w:val="000000"/>
-        </w:rPr>
-      </w:pPr>
-      <w:r>
-        <w:rPr>
-          <w:rFonts w:ascii="Georgia" w:hAnsi="Georgia"/>
-          <w:color w:val="000000"/>
-          <w:sz w:val="22"/>
-          <w:szCs w:val="22"/>
-        </w:rPr>
-        <w:t>“</w:t>
-      </w:r>
-      <w:r>
-        <w:rPr>
-          <w:rFonts w:ascii="Georgia" w:hAnsi="Georgia"/>
-          <w:color w:val="000000"/>
-          <w:sz w:val="22"/>
-          <w:szCs w:val="22"/>
-        </w:rPr>
-        <w:t>He mashe sidi,”</w:t>
-      </w:r>
-      <w:r>
-        <w:rPr>
-          <w:rFonts w:ascii="Georgia" w:hAnsi="Georgia"/>
-          <w:color w:val="000000"/>
-          <w:sz w:val="22"/>
-          <w:szCs w:val="22"/>
-        </w:rPr>
-        <w:t xml:space="preserve"> we replied in unison. I knew that much, at least. I looked sidelong at the boy to my right. He was a palm shorter than me, with his head shaved in imitation of his teacher. I caught him glancing at me. We both looked away immediately, embarrassed in the way strangers are by eye contact.</w:t>
+        <w:t>Ishad stumped into the courtyard flat-footed, wiping his shaved head with a scrap of towel. “Heshidi,” he said curtly.</w:t>
+      </w:r>
+    </w:p>
+    <w:p>
+      <w:pPr>
+        <w:pStyle w:val="TextBody"/>
+        <w:spacing w:before="0" w:after="0"/>
+        <w:ind w:left="0" w:right="0" w:firstLine="288"/>
+        <w:jc w:val="both"/>
+        <w:rPr>
+          <w:color w:val="000000"/>
+        </w:rPr>
+      </w:pPr>
+      <w:r>
+        <w:rPr>
+          <w:rFonts w:ascii="Georgia" w:hAnsi="Georgia"/>
+          <w:color w:val="000000"/>
+          <w:sz w:val="22"/>
+          <w:szCs w:val="22"/>
+        </w:rPr>
+        <w:t>“</w:t>
+      </w:r>
+      <w:r>
+        <w:rPr>
+          <w:rFonts w:ascii="Georgia" w:hAnsi="Georgia"/>
+          <w:color w:val="000000"/>
+          <w:sz w:val="22"/>
+          <w:szCs w:val="22"/>
+        </w:rPr>
+        <w:t>He mashe sidi,” we replied in unison. I knew that much, at least. I looked sidelong at the boy to my right. He was a palm shorter than me, with his head shaved in imitation of his teacher. I caught him glancing at me. We both looked away immediately, embarrassed in the way strangers are by eye contact.</w:t>
       </w:r>
     </w:p>
     <w:p>
@@ -12719,16 +12673,7 @@
           <w:sz w:val="22"/>
           <w:szCs w:val="22"/>
         </w:rPr>
-        <w:t>So, the boy next to me was Vurt. And Teshwe was the heavy one with a scar running through his eyebrow and two missing teeth. “He sidi,”</w:t>
-      </w:r>
-      <w:r>
-        <w:rPr>
-          <w:rFonts w:ascii="Georgia" w:hAnsi="Georgia"/>
-          <w:color w:val="000000"/>
-          <w:sz w:val="22"/>
-          <w:szCs w:val="22"/>
-        </w:rPr>
-        <w:t xml:space="preserve"> I said politely, the greeting of equals to equals.</w:t>
+        <w:t>So, the boy next to me was Vurt. And Teshwe was the heavy one with a scar running through his eyebrow and two missing teeth. “He sidi,” I said politely, the greeting of equals to equals.</w:t>
       </w:r>
     </w:p>
     <w:p>
@@ -12777,16 +12722,7 @@
           <w:sz w:val="22"/>
           <w:szCs w:val="22"/>
         </w:rPr>
-        <w:t>We squared off, Teshwe with his back to our teacher, me with my heart in my throat. “Nais!”</w:t>
-      </w:r>
-      <w:r>
-        <w:rPr>
-          <w:rFonts w:ascii="Georgia" w:hAnsi="Georgia"/>
-          <w:color w:val="000000"/>
-          <w:sz w:val="22"/>
-          <w:szCs w:val="22"/>
-        </w:rPr>
-        <w:t xml:space="preserve"> Ishad called sharply. Up came the staffs, mine last. “Ehhhh… teh!”</w:t>
+        <w:t>We squared off, Teshwe with his back to our teacher, me with my heart in my throat. “Nais!” Ishad called sharply. Up came the staffs, mine last. “Ehhhh… teh!”</w:t>
       </w:r>
     </w:p>
     <w:p>
@@ -18361,16 +18297,7 @@
           <w:sz w:val="22"/>
           <w:szCs w:val="22"/>
         </w:rPr>
-        <w:t>I shrugged again. “I had Armaq, m’lady. And Ensworth, and that thing down in Thind. They all taught me to fight dirty. All he’s had is the umram, and a couple of fist-ups here and there.”</w:t>
-      </w:r>
-      <w:r>
-        <w:rPr>
-          <w:rFonts w:ascii="Georgia" w:hAnsi="Georgia"/>
-          <w:color w:val="000000"/>
-          <w:sz w:val="22"/>
-          <w:szCs w:val="22"/>
-        </w:rPr>
-        <w:t xml:space="preserve"> I hesitated. “I’m afraid for him, m’lady. Dead afraid.”</w:t>
+        <w:t>I shrugged again. “I had Armaq, m’lady. And Ensworth, and that thing down in Thind. They all taught me to fight dirty. All he’s had is the umram, and a couple of fist-ups here and there.” I hesitated. “I’m afraid for him, m’lady. Dead afraid.”</w:t>
       </w:r>
     </w:p>
     <w:p>
@@ -22255,16 +22182,7 @@
           <w:sz w:val="22"/>
           <w:szCs w:val="22"/>
         </w:rPr>
-        <w:t>The fight was over almost before it started. The judge clapped his hands three times. On the third clap, Vurt lunged forward and spun his spear around like a staff. His opponent’s spear flew from his hands. “Wayway!”</w:t>
-      </w:r>
-      <w:r>
-        <w:rPr>
-          <w:rFonts w:ascii="Georgia" w:hAnsi="Georgia"/>
-          <w:color w:val="000000"/>
-          <w:sz w:val="22"/>
-          <w:szCs w:val="22"/>
-        </w:rPr>
-        <w:t xml:space="preserve"> the judge yelled, “Disarmed!” People clapped or booed depending on whether they appreciated Vurt’s skill or had been hoping for a longer fight. Vurt bowed to the judge and walked back to his stall.</w:t>
+        <w:t>The fight was over almost before it started. The judge clapped his hands three times. On the third clap, Vurt lunged forward and spun his spear around like a staff. His opponent’s spear flew from his hands. “Wayway!” the judge yelled, “Disarmed!” People clapped or booed depending on whether they appreciated Vurt’s skill or had been hoping for a longer fight. Vurt bowed to the judge and walked back to his stall.</w:t>
       </w:r>
     </w:p>
     <w:p>
@@ -23160,16 +23078,7 @@
           <w:sz w:val="22"/>
           <w:szCs w:val="22"/>
         </w:rPr>
-        <w:t>Well, she fussed, and her houseman fussed, and my other friends fussed, but I wasn’t going to be fussed, not then. People around us started hissing, “Usti! Usti!”</w:t>
-      </w:r>
-      <w:r>
-        <w:rPr>
-          <w:rFonts w:ascii="Georgia" w:hAnsi="Georgia"/>
-          <w:color w:val="000000"/>
-          <w:sz w:val="22"/>
-          <w:szCs w:val="22"/>
-        </w:rPr>
-        <w:t xml:space="preserve"> which Kerrem explained is what Darpani say to make their animals sit. So they sat and fretted through two more fights until the judge bellowed, “A challenge! For a lady!”</w:t>
+        <w:t>Well, she fussed, and her houseman fussed, and my other friends fussed, but I wasn’t going to be fussed, not then. People around us started hissing, “Usti! Usti!” which Kerrem explained is what Darpani say to make their animals sit. So they sat and fretted through two more fights until the judge bellowed, “A challenge! For a lady!”</w:t>
       </w:r>
     </w:p>
     <w:p>
@@ -29511,16 +29420,7 @@
           <w:sz w:val="22"/>
           <w:szCs w:val="22"/>
         </w:rPr>
-        <w:t>I raised my palms to him. “No, thank you.”</w:t>
-      </w:r>
-      <w:r>
-        <w:rPr>
-          <w:rFonts w:ascii="Georgia" w:hAnsi="Georgia"/>
-          <w:color w:val="000000"/>
-          <w:sz w:val="22"/>
-          <w:szCs w:val="22"/>
-        </w:rPr>
-        <w:t xml:space="preserve"> He returned my smile a trifle uncertainly.</w:t>
+        <w:t>I raised my palms to him. “No, thank you.” He returned my smile a trifle uncertainly.</w:t>
       </w:r>
     </w:p>
     <w:p>
@@ -36117,16 +36017,7 @@
           <w:sz w:val="22"/>
           <w:szCs w:val="22"/>
         </w:rPr>
-        <w:t>Behind everything,”</w:t>
-      </w:r>
-      <w:r>
-        <w:rPr>
-          <w:rFonts w:ascii="Georgia" w:hAnsi="Georgia"/>
-          <w:color w:val="000000"/>
-          <w:sz w:val="22"/>
-          <w:szCs w:val="22"/>
-        </w:rPr>
-        <w:t xml:space="preserve"> he said.</w:t>
+        <w:t>Behind everything,” he said.</w:t>
       </w:r>
     </w:p>
     <w:p>
@@ -37474,25 +37365,7 @@
           <w:sz w:val="22"/>
           <w:szCs w:val="22"/>
         </w:rPr>
-        <w:t>, about his family or what plays he liked, he looked at me as if I had suddenly started speaking Ruu</w:t>
-      </w:r>
-      <w:r>
-        <w:rPr>
-          <w:rFonts w:ascii="Georgia" w:hAnsi="Georgia"/>
-          <w:color w:val="000000"/>
-          <w:sz w:val="22"/>
-          <w:szCs w:val="22"/>
-        </w:rPr>
-        <w:t>d</w:t>
-      </w:r>
-      <w:r>
-        <w:rPr>
-          <w:rFonts w:ascii="Georgia" w:hAnsi="Georgia"/>
-          <w:color w:val="000000"/>
-          <w:sz w:val="22"/>
-          <w:szCs w:val="22"/>
-        </w:rPr>
-        <w:t>ian. It was as if we were actors from different plays who had accidentally wound up on stage at the same time.</w:t>
+        <w:t>, about his family or what plays he liked, he looked at me as if I had suddenly started speaking Ruudian. It was as if we were actors from different plays who had accidentally wound up on stage at the same time.</w:t>
       </w:r>
     </w:p>
     <w:p>
@@ -44252,16 +44125,7 @@
           <w:sz w:val="22"/>
           <w:szCs w:val="22"/>
         </w:rPr>
-        <w:t>Course it was,” the horse said sourly. “She’s never wrong about the little stuff.”</w:t>
-      </w:r>
-      <w:r>
-        <w:rPr>
-          <w:rFonts w:ascii="Georgia" w:hAnsi="Georgia"/>
-          <w:color w:val="000000"/>
-          <w:sz w:val="22"/>
-          <w:szCs w:val="22"/>
-        </w:rPr>
-        <w:t xml:space="preserve"> He looked me up and down with his big brown eyes and snorted again.</w:t>
+        <w:t>Course it was,” the horse said sourly. “She’s never wrong about the little stuff.” He looked me up and down with his big brown eyes and snorted again.</w:t>
       </w:r>
     </w:p>
     <w:p>
@@ -47477,25 +47341,7 @@
           <w:sz w:val="22"/>
           <w:szCs w:val="22"/>
         </w:rPr>
-        <w:t>And it works as a heroic triplet, too. “That is good governance.” I never did it, of course. I can imagine the jokes people would tell, the parodies they would compose…the respect they would no longer have. How could anyone respect a</w:t>
-      </w:r>
-      <w:r>
-        <w:rPr>
-          <w:rFonts w:ascii="Georgia" w:hAnsi="Georgia"/>
-          <w:color w:val="000000"/>
-          <w:sz w:val="22"/>
-          <w:szCs w:val="22"/>
-        </w:rPr>
-        <w:t>n</w:t>
-      </w:r>
-      <w:r>
-        <w:rPr>
-          <w:rFonts w:ascii="Georgia" w:hAnsi="Georgia"/>
-          <w:color w:val="000000"/>
-          <w:sz w:val="22"/>
-          <w:szCs w:val="22"/>
-        </w:rPr>
-        <w:t xml:space="preserve"> emir who was so earnest and so dull as to commission an epic poem about lentil blight? I would have been in stitches myself, back when I did Lady Kembe’s bidding.</w:t>
+        <w:t>And it works as a heroic triplet, too. “That is good governance.” I never did it, of course. I can imagine the jokes people would tell, the parodies they would compose…the respect they would no longer have. How could anyone respect an emir who was so earnest and so dull as to commission an epic poem about lentil blight? I would have been in stitches myself, back when I did Lady Kembe’s bidding.</w:t>
       </w:r>
     </w:p>
     <w:p>
@@ -47537,25 +47383,7 @@
           <w:sz w:val="22"/>
           <w:szCs w:val="22"/>
         </w:rPr>
-        <w:t>I thought a lot about Lady Kembe when the royal collar told my mother that I should be her successor. I thought about her every day in the first year I wore it. What should I do about the ghost that was terrorizing the city’s silver workers? Should I believe what the Leysellois</w:t>
-      </w:r>
-      <w:r>
-        <w:rPr>
-          <w:rFonts w:ascii="Georgia" w:hAnsi="Georgia"/>
-          <w:color w:val="000000"/>
-          <w:sz w:val="22"/>
-          <w:szCs w:val="22"/>
-        </w:rPr>
-        <w:t>e</w:t>
-      </w:r>
-      <w:r>
-        <w:rPr>
-          <w:rFonts w:ascii="Georgia" w:hAnsi="Georgia"/>
-          <w:color w:val="000000"/>
-          <w:sz w:val="22"/>
-          <w:szCs w:val="22"/>
-        </w:rPr>
-        <w:t xml:space="preserve"> ambassador told me about Seyferte’s plans to interfere with the succession in Ensworth? But each time I thought about asking her, the collar whispered, </w:t>
+        <w:t xml:space="preserve">I thought a lot about Lady Kembe when the royal collar told my mother that I should be her successor. I thought about her every day in the first year I wore it. What should I do about the ghost that was terrorizing the city’s silver workers? Should I believe what the Leyselloise ambassador told me about Seyferte’s plans to interfere with the succession in Ensworth? But each time I thought about asking her, the collar whispered, </w:t>
       </w:r>
       <w:r>
         <w:rPr>
@@ -50042,9 +49870,7 @@
         <w:spacing w:before="0" w:after="0"/>
         <w:ind w:left="0" w:right="0" w:firstLine="288"/>
         <w:jc w:val="both"/>
-        <w:rPr>
-          <w:color w:val="000000"/>
-        </w:rPr>
+        <w:rPr/>
       </w:pPr>
       <w:r>
         <w:rPr>

</xml_diff>

<commit_message>
Yet another rewrite begins
</commit_message>
<xml_diff>
--- a/coriandel/beneath-coriandel.docx
+++ b/coriandel/beneath-coriandel.docx
@@ -16,7 +16,15 @@
           <w:i/>
           <w:sz w:val="52"/>
         </w:rPr>
-        <w:t>Beneath Coriandel</w:t>
+        <w:t>The Onions of</w:t>
+      </w:r>
+      <w:r>
+        <w:rPr>
+          <w:rFonts w:ascii="Gentium Book Basic" w:hAnsi="Gentium Book Basic"/>
+          <w:i/>
+          <w:sz w:val="52"/>
+        </w:rPr>
+        <w:t xml:space="preserve"> Coriandel</w:t>
       </w:r>
     </w:p>
     <w:p>
@@ -172,7 +180,21 @@
           <w:rFonts w:ascii="Gentium Book Basic" w:hAnsi="Gentium Book Basic"/>
           <w:sz w:val="20"/>
         </w:rPr>
-        <w:t>Copyright © 2017 by Gregory V. Wilson</w:t>
+        <w:t>Copyright © 201</w:t>
+      </w:r>
+      <w:r>
+        <w:rPr>
+          <w:rFonts w:ascii="Gentium Book Basic" w:hAnsi="Gentium Book Basic"/>
+          <w:sz w:val="20"/>
+        </w:rPr>
+        <w:t>8</w:t>
+      </w:r>
+      <w:r>
+        <w:rPr>
+          <w:rFonts w:ascii="Gentium Book Basic" w:hAnsi="Gentium Book Basic"/>
+          <w:sz w:val="20"/>
+        </w:rPr>
+        <w:t xml:space="preserve"> by Gregory V. Wilson</w:t>
       </w:r>
     </w:p>
     <w:p>
@@ -576,237 +598,1087 @@
         <w:spacing w:before="0" w:after="0"/>
         <w:ind w:left="0" w:right="0" w:firstLine="288"/>
         <w:jc w:val="both"/>
-        <w:rPr>
-          <w:color w:val="000000"/>
-        </w:rPr>
-      </w:pPr>
-      <w:r>
-        <w:rPr>
-          <w:rFonts w:ascii="Georgia" w:hAnsi="Georgia"/>
-          <w:color w:val="000000"/>
-          <w:sz w:val="22"/>
-          <w:szCs w:val="22"/>
-        </w:rPr>
-        <w:t>It</w:t>
-      </w:r>
-      <w:bookmarkStart w:id="1" w:name="__DdeLink__6716_379099350"/>
-      <w:r>
-        <w:rPr>
-          <w:rFonts w:ascii="Georgia" w:hAnsi="Georgia"/>
-          <w:caps w:val="false"/>
-          <w:smallCaps w:val="false"/>
-          <w:color w:val="444444"/>
-          <w:spacing w:val="0"/>
-          <w:sz w:val="22"/>
-          <w:szCs w:val="22"/>
-        </w:rPr>
-        <w:t>’</w:t>
-      </w:r>
-      <w:bookmarkEnd w:id="1"/>
-      <w:r>
-        <w:rPr>
-          <w:rFonts w:ascii="Georgia" w:hAnsi="Georgia"/>
-          <w:color w:val="000000"/>
-          <w:sz w:val="22"/>
-          <w:szCs w:val="22"/>
-        </w:rPr>
-        <w:t>s hard to know sometimes where a story actually starts. You can say, “Once upon a time there was a young man,” but he didn’t just appear out of nothing. He must have grown up somewhere–why not start with who his parents were? Or how his village was founded? Or that crafty old magician he saves from pirates–how’d she wind up in a little boat all on her own out in the middle of the ocean? And if you’re going to tell her story, what about the pirates? They must have had families and childhoods and all. Hell, the hero’s boots probably have a story too if you only knew how to ask them.</w:t>
-      </w:r>
-    </w:p>
-    <w:p>
-      <w:pPr>
-        <w:pStyle w:val="TextBody"/>
-        <w:spacing w:before="0" w:after="0"/>
-        <w:ind w:left="0" w:right="0" w:firstLine="288"/>
-        <w:jc w:val="both"/>
-        <w:rPr>
-          <w:color w:val="000000"/>
-        </w:rPr>
-      </w:pPr>
-      <w:r>
-        <w:rPr>
-          <w:rFonts w:ascii="Georgia" w:hAnsi="Georgia"/>
-          <w:color w:val="000000"/>
-          <w:sz w:val="22"/>
-          <w:szCs w:val="22"/>
-        </w:rPr>
-        <w:t>I guess that’s why stories always start, “Once upon a time.” It’s like the first dab of paint when you’re doing a portrait, or the first onion when you’re making a stew. It doesn’t necessarily mean it’s the most important–it’s just where you’re going to start.</w:t>
-      </w:r>
-    </w:p>
-    <w:p>
-      <w:pPr>
-        <w:pStyle w:val="TextBody"/>
-        <w:spacing w:before="0" w:after="0"/>
-        <w:ind w:left="0" w:right="0" w:firstLine="288"/>
-        <w:jc w:val="both"/>
-        <w:rPr>
-          <w:rFonts w:ascii="Georgia" w:hAnsi="Georgia"/>
-          <w:sz w:val="22"/>
-          <w:szCs w:val="22"/>
-        </w:rPr>
-      </w:pPr>
-      <w:r>
-        <w:rPr>
-          <w:rFonts w:ascii="Georgia" w:hAnsi="Georgia"/>
-          <w:color w:val="000000"/>
-          <w:sz w:val="22"/>
-          <w:szCs w:val="22"/>
-        </w:rPr>
-        <w:t>My first onion is the Siege of Armaq. Coriandel and Ossisswe promised us all pensions when we signed up, but gratitude’s a vaporous thing. Ten years on, you could stand at the Ordinary Gate of the palace from dawn to dusk in full uniform and get nothing more than pity.</w:t>
-      </w:r>
-    </w:p>
-    <w:p>
-      <w:pPr>
-        <w:pStyle w:val="TextBody"/>
-        <w:spacing w:before="0" w:after="0"/>
-        <w:ind w:left="0" w:right="0" w:firstLine="288"/>
-        <w:jc w:val="both"/>
-        <w:rPr>
-          <w:rFonts w:ascii="Georgia" w:hAnsi="Georgia"/>
-          <w:sz w:val="22"/>
-          <w:szCs w:val="22"/>
-        </w:rPr>
-      </w:pPr>
-      <w:r>
-        <w:rPr>
-          <w:rFonts w:ascii="Georgia" w:hAnsi="Georgia"/>
-          <w:color w:val="000000"/>
-          <w:sz w:val="22"/>
-          <w:szCs w:val="22"/>
-        </w:rPr>
-        <w:t>So I found other employment, or it found me. It was exciting stuff, and gave me a chance to travel, but was all very much a pay-as-you-go proposition, and didn’t leave any weight in my purse for long. The third time I had to quit lodgings by the back door, I decided to shuck it in and find something better.</w:t>
-      </w:r>
-    </w:p>
-    <w:p>
-      <w:pPr>
-        <w:pStyle w:val="TextBody"/>
-        <w:spacing w:before="0" w:after="0"/>
-        <w:ind w:left="0" w:right="0" w:firstLine="288"/>
-        <w:jc w:val="both"/>
-        <w:rPr>
-          <w:rFonts w:ascii="Georgia" w:hAnsi="Georgia"/>
-          <w:sz w:val="22"/>
-          <w:szCs w:val="22"/>
-        </w:rPr>
-      </w:pPr>
-      <w:r>
-        <w:rPr>
-          <w:rFonts w:ascii="Georgia" w:hAnsi="Georgia"/>
-          <w:color w:val="000000"/>
-          <w:sz w:val="22"/>
-          <w:szCs w:val="22"/>
-        </w:rPr>
-        <w:t>What I found instead was a saddle for my backside to polish driving cattle from Darp down to Coriandel. It was restful work at first, ’specially after some of the else I’d been doing. Thieves, lions, an occasional gargoyle–it all seemed a fair trade for fresh tortillas every morning and a two-hour watch every night.</w:t>
-      </w:r>
-    </w:p>
-    <w:p>
-      <w:pPr>
-        <w:pStyle w:val="TextBody"/>
-        <w:spacing w:before="0" w:after="0"/>
-        <w:ind w:left="0" w:right="0" w:firstLine="288"/>
-        <w:jc w:val="both"/>
-        <w:rPr>
-          <w:rFonts w:ascii="Georgia" w:hAnsi="Georgia"/>
-          <w:sz w:val="22"/>
-          <w:szCs w:val="22"/>
-        </w:rPr>
-      </w:pPr>
-      <w:r>
-        <w:rPr>
-          <w:rFonts w:ascii="Georgia" w:hAnsi="Georgia"/>
-          <w:color w:val="000000"/>
-          <w:sz w:val="22"/>
-          <w:szCs w:val="22"/>
-        </w:rPr>
-        <w:t>But then that damn stupid calf went and got itself lost. Just past where the trail splits for Dry Weeping there’s a stretch of ground that’s littered with bits of carving all jumbled together. It was Pilots’ work, a statue garden or something stranger, all fallen to pieces. The trail only cuts across a corner, but that’s still two gallops of broken arms and fallen branches, all cracked and weathered and never quite the same from one trip to the next.</w:t>
-      </w:r>
-    </w:p>
-    <w:p>
-      <w:pPr>
-        <w:pStyle w:val="TextBody"/>
-        <w:spacing w:before="0" w:after="0"/>
-        <w:ind w:left="0" w:right="0" w:firstLine="288"/>
-        <w:jc w:val="both"/>
-        <w:rPr>
-          <w:rFonts w:ascii="Georgia" w:hAnsi="Georgia"/>
-          <w:sz w:val="22"/>
-          <w:szCs w:val="22"/>
-        </w:rPr>
-      </w:pPr>
-      <w:r>
-        <w:rPr>
-          <w:rFonts w:ascii="Georgia" w:hAnsi="Georgia"/>
-          <w:color w:val="000000"/>
-          <w:sz w:val="22"/>
-          <w:szCs w:val="22"/>
-        </w:rPr>
-        <w:t>We came through it in the middle of the season, and I guess we’d gone a little head-lazy. When evening came round, the caravaneer counted horns by twos like always. All of a sudden she started squalling about how there was a calf missing, one of her prize calves, though if you listened to her they were all prize. I’d been slowest getting unsaddled, so I got to go look for it.</w:t>
-      </w:r>
-    </w:p>
-    <w:p>
-      <w:pPr>
-        <w:pStyle w:val="TextBody"/>
-        <w:spacing w:before="0" w:after="0"/>
-        <w:ind w:left="0" w:right="0" w:firstLine="288"/>
-        <w:jc w:val="both"/>
-        <w:rPr>
-          <w:rFonts w:ascii="Georgia" w:hAnsi="Georgia"/>
-          <w:sz w:val="22"/>
-          <w:szCs w:val="22"/>
-        </w:rPr>
-      </w:pPr>
-      <w:r>
-        <w:rPr>
-          <w:rFonts w:ascii="Georgia" w:hAnsi="Georgia"/>
-          <w:color w:val="000000"/>
-          <w:sz w:val="22"/>
-          <w:szCs w:val="22"/>
-        </w:rPr>
-        <w:t>Sure enough, I found a sand miser’s pit about half a gallop behind us, just a hundred strides off the trail. The calf was standing on the edge, worried enough about being that far from its mother that it wasn’t taking that last step, but still listening to whatever it is sand misers say to cows. All I heard was whispering about fresh water and fresher women, so I threw a couple of rocks into the pit to break the damned thing’s concentration and grabbed the calf to drag it back to the herd. Wouldn’t you know, it kicked me in the jaw. My own idiot fault for letting it, but still, that’s gratitude for you.</w:t>
-      </w:r>
-    </w:p>
-    <w:p>
-      <w:pPr>
-        <w:pStyle w:val="TextBody"/>
-        <w:spacing w:before="0" w:after="0"/>
-        <w:ind w:left="0" w:right="0" w:firstLine="288"/>
-        <w:jc w:val="both"/>
-        <w:rPr>
-          <w:rFonts w:ascii="Georgia" w:hAnsi="Georgia"/>
-          <w:sz w:val="22"/>
-          <w:szCs w:val="22"/>
-        </w:rPr>
-      </w:pPr>
-      <w:r>
-        <w:rPr>
-          <w:rFonts w:ascii="Georgia" w:hAnsi="Georgia"/>
-          <w:color w:val="000000"/>
-          <w:sz w:val="22"/>
-          <w:szCs w:val="22"/>
-        </w:rPr>
-        <w:t>If it had been the caravaneer’s first drive down from the Black Grass, she probably would have given me the calf in debt for my broken tooth. But no, she’d seen civilization and learned that generosity isn’t good business. I got a pat on the back and a thank you, and some herbs that didn’t smother the pain nearly enough, and then it was get your tent pegged and the fence up, I’m not paying you to sit and gaffle.</w:t>
-      </w:r>
-    </w:p>
-    <w:p>
-      <w:pPr>
-        <w:pStyle w:val="TextBody"/>
-        <w:spacing w:before="0" w:after="0"/>
-        <w:ind w:left="0" w:right="0" w:firstLine="288"/>
-        <w:jc w:val="both"/>
-        <w:rPr>
-          <w:rFonts w:ascii="Georgia" w:hAnsi="Georgia"/>
-          <w:sz w:val="22"/>
-          <w:szCs w:val="22"/>
-        </w:rPr>
-      </w:pPr>
-      <w:r>
-        <w:rPr>
-          <w:rFonts w:ascii="Georgia" w:hAnsi="Georgia"/>
-          <w:color w:val="000000"/>
-          <w:sz w:val="22"/>
-          <w:szCs w:val="22"/>
-        </w:rPr>
-        <w:t>Which is how I wound up in Coriandel sucking the stump of a broken tooth at the end of another trek. I should have been happy–the city was still celebrating the new emir’s coronation, and I had a string of silver in my pocket. On the other hand, mending that tooth was going to eat half of it, and then where would I be? Right back where I’d started. Three months of hard work–three dry, dusty months in the saddle–and I was right back where I’d puking well started.</w:t>
+        <w:rPr/>
+      </w:pPr>
+      <w:r>
+        <w:rPr>
+          <w:rFonts w:ascii="Georgia" w:hAnsi="Georgia"/>
+          <w:color w:val="000000"/>
+          <w:sz w:val="22"/>
+          <w:szCs w:val="22"/>
+        </w:rPr>
+        <w:t>“</w:t>
+      </w:r>
+      <w:r>
+        <w:rPr>
+          <w:rFonts w:ascii="Georgia" w:hAnsi="Georgia"/>
+          <w:color w:val="000000"/>
+          <w:sz w:val="22"/>
+          <w:szCs w:val="22"/>
+        </w:rPr>
+        <w:t>Once upon a time there was a young man.” That's how stories usually start, but it's never the truth–not really.</w:t>
+      </w:r>
+      <w:r>
+        <w:rPr>
+          <w:rFonts w:ascii="Georgia" w:hAnsi="Georgia"/>
+          <w:color w:val="000000"/>
+          <w:sz w:val="22"/>
+          <w:szCs w:val="22"/>
+        </w:rPr>
+        <w:t xml:space="preserve"> </w:t>
+      </w:r>
+      <w:r>
+        <w:rPr>
+          <w:rFonts w:ascii="Georgia" w:hAnsi="Georgia"/>
+          <w:color w:val="000000"/>
+          <w:sz w:val="22"/>
+          <w:szCs w:val="22"/>
+        </w:rPr>
+        <w:t>That young man</w:t>
+      </w:r>
+      <w:r>
+        <w:rPr>
+          <w:rFonts w:ascii="Georgia" w:hAnsi="Georgia"/>
+          <w:color w:val="000000"/>
+          <w:sz w:val="22"/>
+          <w:szCs w:val="22"/>
+        </w:rPr>
+        <w:t xml:space="preserve"> must have </w:t>
+      </w:r>
+      <w:r>
+        <w:rPr>
+          <w:rFonts w:ascii="Georgia" w:hAnsi="Georgia"/>
+          <w:color w:val="000000"/>
+          <w:sz w:val="22"/>
+          <w:szCs w:val="22"/>
+        </w:rPr>
+        <w:t>had a family</w:t>
+      </w:r>
+      <w:r>
+        <w:rPr>
+          <w:rFonts w:ascii="Georgia" w:hAnsi="Georgia"/>
+          <w:color w:val="000000"/>
+          <w:sz w:val="22"/>
+          <w:szCs w:val="22"/>
+        </w:rPr>
+        <w:t xml:space="preserve">–why not start with </w:t>
+      </w:r>
+      <w:r>
+        <w:rPr>
+          <w:rFonts w:ascii="Georgia" w:hAnsi="Georgia"/>
+          <w:color w:val="000000"/>
+          <w:sz w:val="22"/>
+          <w:szCs w:val="22"/>
+        </w:rPr>
+        <w:t>how they met</w:t>
+      </w:r>
+      <w:r>
+        <w:rPr>
+          <w:rFonts w:ascii="Georgia" w:hAnsi="Georgia"/>
+          <w:color w:val="000000"/>
+          <w:sz w:val="22"/>
+          <w:szCs w:val="22"/>
+        </w:rPr>
+        <w:t xml:space="preserve">? Or how </w:t>
+      </w:r>
+      <w:r>
+        <w:rPr>
+          <w:rFonts w:ascii="Georgia" w:hAnsi="Georgia"/>
+          <w:color w:val="000000"/>
+          <w:sz w:val="22"/>
+          <w:szCs w:val="22"/>
+        </w:rPr>
+        <w:t>the</w:t>
+      </w:r>
+      <w:r>
+        <w:rPr>
+          <w:rFonts w:ascii="Georgia" w:hAnsi="Georgia"/>
+          <w:color w:val="000000"/>
+          <w:sz w:val="22"/>
+          <w:szCs w:val="22"/>
+        </w:rPr>
+        <w:t xml:space="preserve"> village </w:t>
+      </w:r>
+      <w:r>
+        <w:rPr>
+          <w:rFonts w:ascii="Georgia" w:hAnsi="Georgia"/>
+          <w:color w:val="000000"/>
+          <w:sz w:val="22"/>
+          <w:szCs w:val="22"/>
+        </w:rPr>
+        <w:t xml:space="preserve">he grew up in </w:t>
+      </w:r>
+      <w:r>
+        <w:rPr>
+          <w:rFonts w:ascii="Georgia" w:hAnsi="Georgia"/>
+          <w:color w:val="000000"/>
+          <w:sz w:val="22"/>
+          <w:szCs w:val="22"/>
+        </w:rPr>
+        <w:t xml:space="preserve">was founded? </w:t>
+      </w:r>
+      <w:r>
+        <w:rPr>
+          <w:rFonts w:ascii="Georgia" w:hAnsi="Georgia"/>
+          <w:color w:val="000000"/>
+          <w:sz w:val="22"/>
+          <w:szCs w:val="22"/>
+        </w:rPr>
+        <w:t>And</w:t>
+      </w:r>
+      <w:r>
+        <w:rPr>
+          <w:rFonts w:ascii="Georgia" w:hAnsi="Georgia"/>
+          <w:color w:val="000000"/>
+          <w:sz w:val="22"/>
+          <w:szCs w:val="22"/>
+        </w:rPr>
+        <w:t xml:space="preserve"> that crafty old magician he saves from pirates–how’d she wind up in a little boat all on her own out in the middle of the ocean? And what about the pirates? They must have had families and childhoods. Hell, the hero’s boots probably have a story too if you only knew how to ask them.</w:t>
+      </w:r>
+    </w:p>
+    <w:p>
+      <w:pPr>
+        <w:pStyle w:val="TextBody"/>
+        <w:spacing w:before="0" w:after="0"/>
+        <w:ind w:left="0" w:right="0" w:firstLine="288"/>
+        <w:jc w:val="both"/>
+        <w:rPr/>
+      </w:pPr>
+      <w:r>
+        <w:rPr>
+          <w:rFonts w:ascii="Georgia" w:hAnsi="Georgia"/>
+          <w:color w:val="000000"/>
+          <w:sz w:val="22"/>
+          <w:szCs w:val="22"/>
+        </w:rPr>
+        <w:t xml:space="preserve">So </w:t>
+      </w:r>
+      <w:r>
+        <w:rPr>
+          <w:rFonts w:ascii="Georgia" w:hAnsi="Georgia"/>
+          <w:color w:val="000000"/>
+          <w:sz w:val="22"/>
+          <w:szCs w:val="22"/>
+        </w:rPr>
+        <w:t xml:space="preserve">I guess that’s why </w:t>
+      </w:r>
+      <w:r>
+        <w:rPr>
+          <w:rFonts w:ascii="Georgia" w:hAnsi="Georgia"/>
+          <w:color w:val="000000"/>
+          <w:sz w:val="22"/>
+          <w:szCs w:val="22"/>
+        </w:rPr>
+        <w:t>we say</w:t>
+      </w:r>
+      <w:r>
+        <w:rPr>
+          <w:rFonts w:ascii="Georgia" w:hAnsi="Georgia"/>
+          <w:color w:val="000000"/>
+          <w:sz w:val="22"/>
+          <w:szCs w:val="22"/>
+        </w:rPr>
+        <w:t xml:space="preserve">, “Once upon a time.” It’s like the first dab of paint when you’re doing a portrait, or the first onion when you’re making a stew. </w:t>
+      </w:r>
+      <w:r>
+        <w:rPr>
+          <w:rFonts w:ascii="Georgia" w:hAnsi="Georgia"/>
+          <w:color w:val="000000"/>
+          <w:sz w:val="22"/>
+          <w:szCs w:val="22"/>
+        </w:rPr>
+        <w:t xml:space="preserve">It isn't necessarily </w:t>
+      </w:r>
+      <w:r>
+        <w:rPr>
+          <w:rFonts w:ascii="Georgia" w:hAnsi="Georgia"/>
+          <w:color w:val="000000"/>
+          <w:sz w:val="22"/>
+          <w:szCs w:val="22"/>
+        </w:rPr>
+        <w:t xml:space="preserve">the most important </w:t>
+      </w:r>
+      <w:r>
+        <w:rPr>
+          <w:rFonts w:ascii="Georgia" w:hAnsi="Georgia"/>
+          <w:color w:val="000000"/>
+          <w:sz w:val="22"/>
+          <w:szCs w:val="22"/>
+        </w:rPr>
+        <w:t>part of what you're eventually going to wind up with</w:t>
+      </w:r>
+      <w:r>
+        <w:rPr>
+          <w:rFonts w:ascii="Georgia" w:hAnsi="Georgia"/>
+          <w:color w:val="000000"/>
+          <w:sz w:val="22"/>
+          <w:szCs w:val="22"/>
+        </w:rPr>
+        <w:t xml:space="preserve">–it’s just where you </w:t>
+      </w:r>
+      <w:r>
+        <w:rPr>
+          <w:rFonts w:ascii="Georgia" w:hAnsi="Georgia"/>
+          <w:color w:val="000000"/>
+          <w:sz w:val="22"/>
+          <w:szCs w:val="22"/>
+        </w:rPr>
+        <w:t>started, because you have to start somewhere.</w:t>
+      </w:r>
+    </w:p>
+    <w:p>
+      <w:pPr>
+        <w:pStyle w:val="TextBody"/>
+        <w:spacing w:before="0" w:after="0"/>
+        <w:ind w:left="0" w:right="0" w:firstLine="288"/>
+        <w:jc w:val="both"/>
+        <w:rPr/>
+      </w:pPr>
+      <w:r>
+        <w:rPr>
+          <w:rFonts w:ascii="Georgia" w:hAnsi="Georgia"/>
+          <w:color w:val="000000"/>
+          <w:sz w:val="22"/>
+          <w:szCs w:val="22"/>
+        </w:rPr>
+        <w:t xml:space="preserve">My first onion is the </w:t>
+      </w:r>
+      <w:r>
+        <w:rPr>
+          <w:rFonts w:ascii="Georgia" w:hAnsi="Georgia"/>
+          <w:color w:val="000000"/>
+          <w:sz w:val="22"/>
+          <w:szCs w:val="22"/>
+        </w:rPr>
+        <w:t>s</w:t>
+      </w:r>
+      <w:r>
+        <w:rPr>
+          <w:rFonts w:ascii="Georgia" w:hAnsi="Georgia"/>
+          <w:color w:val="000000"/>
+          <w:sz w:val="22"/>
+          <w:szCs w:val="22"/>
+        </w:rPr>
+        <w:t xml:space="preserve">iege of Armaq. Coriandel and Ossisswe promised us all pensions when we signed up, but gratitude’s a vaporous thing. Ten years </w:t>
+      </w:r>
+      <w:r>
+        <w:rPr>
+          <w:rFonts w:ascii="Georgia" w:hAnsi="Georgia"/>
+          <w:color w:val="000000"/>
+          <w:sz w:val="22"/>
+          <w:szCs w:val="22"/>
+        </w:rPr>
+        <w:t>after Armaq's walls finally came down</w:t>
+      </w:r>
+      <w:r>
+        <w:rPr>
+          <w:rFonts w:ascii="Georgia" w:hAnsi="Georgia"/>
+          <w:color w:val="000000"/>
+          <w:sz w:val="22"/>
+          <w:szCs w:val="22"/>
+        </w:rPr>
+        <w:t xml:space="preserve">, you could stand at the Ordinary Gate of the </w:t>
+      </w:r>
+      <w:r>
+        <w:rPr>
+          <w:rFonts w:ascii="Georgia" w:hAnsi="Georgia"/>
+          <w:color w:val="000000"/>
+          <w:sz w:val="22"/>
+          <w:szCs w:val="22"/>
+        </w:rPr>
+        <w:t xml:space="preserve">emir's </w:t>
+      </w:r>
+      <w:r>
+        <w:rPr>
+          <w:rFonts w:ascii="Georgia" w:hAnsi="Georgia"/>
+          <w:color w:val="000000"/>
+          <w:sz w:val="22"/>
+          <w:szCs w:val="22"/>
+        </w:rPr>
+        <w:t>pala</w:t>
+      </w:r>
+      <w:r>
+        <w:rPr>
+          <w:rFonts w:ascii="Georgia" w:hAnsi="Georgia"/>
+          <w:color w:val="000000"/>
+          <w:sz w:val="22"/>
+          <w:szCs w:val="22"/>
+        </w:rPr>
+        <w:t>ce in Coriandel</w:t>
+      </w:r>
+      <w:r>
+        <w:rPr>
+          <w:rFonts w:ascii="Georgia" w:hAnsi="Georgia"/>
+          <w:color w:val="000000"/>
+          <w:sz w:val="22"/>
+          <w:szCs w:val="22"/>
+        </w:rPr>
+        <w:t xml:space="preserve"> from dawn to dusk </w:t>
+      </w:r>
+      <w:r>
+        <w:rPr>
+          <w:rFonts w:ascii="Georgia" w:hAnsi="Georgia"/>
+          <w:color w:val="000000"/>
+          <w:sz w:val="22"/>
+          <w:szCs w:val="22"/>
+        </w:rPr>
+        <w:t>wearing a veteran's collar and a chestful of medals and</w:t>
+      </w:r>
+      <w:r>
+        <w:rPr>
+          <w:rFonts w:ascii="Georgia" w:hAnsi="Georgia"/>
+          <w:color w:val="000000"/>
+          <w:sz w:val="22"/>
+          <w:szCs w:val="22"/>
+        </w:rPr>
+        <w:t xml:space="preserve"> </w:t>
+      </w:r>
+      <w:r>
+        <w:rPr>
+          <w:rFonts w:ascii="Georgia" w:hAnsi="Georgia"/>
+          <w:color w:val="000000"/>
+          <w:sz w:val="22"/>
+          <w:szCs w:val="22"/>
+        </w:rPr>
+        <w:t xml:space="preserve">end the day with </w:t>
+      </w:r>
+      <w:r>
+        <w:rPr>
+          <w:rFonts w:ascii="Georgia" w:hAnsi="Georgia"/>
+          <w:color w:val="000000"/>
+          <w:sz w:val="22"/>
+          <w:szCs w:val="22"/>
+        </w:rPr>
+        <w:t xml:space="preserve"> nothing more than pity </w:t>
+      </w:r>
+      <w:r>
+        <w:rPr>
+          <w:rFonts w:ascii="Georgia" w:hAnsi="Georgia"/>
+          <w:color w:val="000000"/>
+          <w:sz w:val="22"/>
+          <w:szCs w:val="22"/>
+        </w:rPr>
+        <w:t>to take home.</w:t>
+      </w:r>
+    </w:p>
+    <w:p>
+      <w:pPr>
+        <w:pStyle w:val="TextBody"/>
+        <w:spacing w:before="0" w:after="0"/>
+        <w:ind w:left="0" w:right="0" w:firstLine="288"/>
+        <w:jc w:val="both"/>
+        <w:rPr/>
+      </w:pPr>
+      <w:r>
+        <w:rPr>
+          <w:rFonts w:ascii="Georgia" w:hAnsi="Georgia"/>
+          <w:color w:val="000000"/>
+          <w:sz w:val="22"/>
+          <w:szCs w:val="22"/>
+        </w:rPr>
+        <w:t xml:space="preserve">So I found other employment, or it found me. It was exciting stuff, and gave me a chance to travel, but was all very much pay-as-you-go </w:t>
+      </w:r>
+      <w:r>
+        <w:rPr>
+          <w:rFonts w:ascii="Georgia" w:hAnsi="Georgia"/>
+          <w:color w:val="000000"/>
+          <w:sz w:val="22"/>
+          <w:szCs w:val="22"/>
+        </w:rPr>
+        <w:t>work</w:t>
+      </w:r>
+      <w:r>
+        <w:rPr>
+          <w:rFonts w:ascii="Georgia" w:hAnsi="Georgia"/>
+          <w:color w:val="000000"/>
+          <w:sz w:val="22"/>
+          <w:szCs w:val="22"/>
+        </w:rPr>
+        <w:t xml:space="preserve">, and didn’t leave any weight in my purse for long. The third time I had to quit lodgings by the back door, I decided to shuck it in and </w:t>
+      </w:r>
+      <w:r>
+        <w:rPr>
+          <w:rFonts w:ascii="Georgia" w:hAnsi="Georgia"/>
+          <w:color w:val="000000"/>
+          <w:sz w:val="22"/>
+          <w:szCs w:val="22"/>
+        </w:rPr>
+        <w:t>look for</w:t>
+      </w:r>
+      <w:r>
+        <w:rPr>
+          <w:rFonts w:ascii="Georgia" w:hAnsi="Georgia"/>
+          <w:color w:val="000000"/>
+          <w:sz w:val="22"/>
+          <w:szCs w:val="22"/>
+        </w:rPr>
+        <w:t xml:space="preserve"> something better.</w:t>
+      </w:r>
+    </w:p>
+    <w:p>
+      <w:pPr>
+        <w:pStyle w:val="TextBody"/>
+        <w:spacing w:before="0" w:after="0"/>
+        <w:ind w:left="0" w:right="0" w:firstLine="288"/>
+        <w:jc w:val="both"/>
+        <w:rPr/>
+      </w:pPr>
+      <w:r>
+        <w:rPr>
+          <w:rFonts w:ascii="Georgia" w:hAnsi="Georgia"/>
+          <w:color w:val="000000"/>
+          <w:sz w:val="22"/>
+          <w:szCs w:val="22"/>
+        </w:rPr>
+        <w:t xml:space="preserve">What I found instead was a saddle for my backside to polish driving cattle from Darp down to Coriandel. It was restful at first, </w:t>
+      </w:r>
+      <w:r>
+        <w:rPr>
+          <w:rFonts w:ascii="Georgia" w:hAnsi="Georgia"/>
+          <w:color w:val="000000"/>
+          <w:sz w:val="22"/>
+          <w:szCs w:val="22"/>
+        </w:rPr>
+        <w:t>e</w:t>
+      </w:r>
+      <w:r>
+        <w:rPr>
+          <w:rFonts w:ascii="Georgia" w:hAnsi="Georgia"/>
+          <w:color w:val="000000"/>
+          <w:sz w:val="22"/>
+          <w:szCs w:val="22"/>
+        </w:rPr>
+        <w:t xml:space="preserve">specially after </w:t>
+      </w:r>
+      <w:r>
+        <w:rPr>
+          <w:rFonts w:ascii="Georgia" w:hAnsi="Georgia"/>
+          <w:color w:val="000000"/>
+          <w:sz w:val="22"/>
+          <w:szCs w:val="22"/>
+        </w:rPr>
+        <w:t>what</w:t>
+      </w:r>
+      <w:r>
+        <w:rPr>
+          <w:rFonts w:ascii="Georgia" w:hAnsi="Georgia"/>
+          <w:color w:val="000000"/>
+          <w:sz w:val="22"/>
+          <w:szCs w:val="22"/>
+        </w:rPr>
+        <w:t xml:space="preserve"> else I’d been doing. </w:t>
+      </w:r>
+      <w:r>
+        <w:rPr>
+          <w:rFonts w:ascii="Georgia" w:hAnsi="Georgia"/>
+          <w:color w:val="000000"/>
+          <w:sz w:val="22"/>
+          <w:szCs w:val="22"/>
+        </w:rPr>
+        <w:t>Bandits</w:t>
+      </w:r>
+      <w:r>
+        <w:rPr>
+          <w:rFonts w:ascii="Georgia" w:hAnsi="Georgia"/>
+          <w:color w:val="000000"/>
+          <w:sz w:val="22"/>
+          <w:szCs w:val="22"/>
+        </w:rPr>
+        <w:t xml:space="preserve">, lions, an occasional gargoyle–it seemed a </w:t>
+      </w:r>
+      <w:r>
+        <w:rPr>
+          <w:rFonts w:ascii="Georgia" w:hAnsi="Georgia"/>
+          <w:color w:val="000000"/>
+          <w:sz w:val="22"/>
+          <w:szCs w:val="22"/>
+        </w:rPr>
+        <w:t>short price</w:t>
+      </w:r>
+      <w:r>
+        <w:rPr>
+          <w:rFonts w:ascii="Georgia" w:hAnsi="Georgia"/>
+          <w:color w:val="000000"/>
+          <w:sz w:val="22"/>
+          <w:szCs w:val="22"/>
+        </w:rPr>
+        <w:t xml:space="preserve"> for fresh tortillas every morning, a </w:t>
+      </w:r>
+      <w:r>
+        <w:rPr>
+          <w:rFonts w:ascii="Georgia" w:hAnsi="Georgia"/>
+          <w:color w:val="000000"/>
+          <w:sz w:val="22"/>
+          <w:szCs w:val="22"/>
+        </w:rPr>
+        <w:t>four</w:t>
+      </w:r>
+      <w:r>
+        <w:rPr>
+          <w:rFonts w:ascii="Georgia" w:hAnsi="Georgia"/>
+          <w:color w:val="000000"/>
+          <w:sz w:val="22"/>
+          <w:szCs w:val="22"/>
+        </w:rPr>
+        <w:t xml:space="preserve">-hour watch every night, </w:t>
+      </w:r>
+      <w:r>
+        <w:rPr>
+          <w:rFonts w:ascii="Georgia" w:hAnsi="Georgia"/>
+          <w:color w:val="000000"/>
+          <w:sz w:val="22"/>
+          <w:szCs w:val="22"/>
+        </w:rPr>
+        <w:t>and nobody trying to open my throat.</w:t>
+      </w:r>
+    </w:p>
+    <w:p>
+      <w:pPr>
+        <w:pStyle w:val="TextBody"/>
+        <w:spacing w:before="0" w:after="0"/>
+        <w:ind w:left="0" w:right="0" w:firstLine="288"/>
+        <w:jc w:val="both"/>
+        <w:rPr/>
+      </w:pPr>
+      <w:r>
+        <w:rPr>
+          <w:rFonts w:ascii="Georgia" w:hAnsi="Georgia"/>
+          <w:color w:val="000000"/>
+          <w:sz w:val="22"/>
+          <w:szCs w:val="22"/>
+        </w:rPr>
+        <w:t xml:space="preserve">But then that damn stupid calf went and got itself lost. </w:t>
+      </w:r>
+      <w:r>
+        <w:rPr>
+          <w:rFonts w:ascii="Georgia" w:hAnsi="Georgia"/>
+          <w:color w:val="000000"/>
+          <w:sz w:val="22"/>
+          <w:szCs w:val="22"/>
+        </w:rPr>
+        <w:t>A day's ride south of</w:t>
+      </w:r>
+      <w:r>
+        <w:rPr>
+          <w:rFonts w:ascii="Georgia" w:hAnsi="Georgia"/>
+          <w:color w:val="000000"/>
+          <w:sz w:val="22"/>
+          <w:szCs w:val="22"/>
+        </w:rPr>
+        <w:t xml:space="preserve"> Dry Weeping there’s a stretch of ground that’s littered with bits of carving all jumbled together. It</w:t>
+      </w:r>
+      <w:r>
+        <w:rPr>
+          <w:rFonts w:ascii="Georgia" w:hAnsi="Georgia"/>
+          <w:color w:val="000000"/>
+          <w:sz w:val="22"/>
+          <w:szCs w:val="22"/>
+        </w:rPr>
+        <w:t>'</w:t>
+      </w:r>
+      <w:r>
+        <w:rPr>
+          <w:rFonts w:ascii="Georgia" w:hAnsi="Georgia"/>
+          <w:color w:val="000000"/>
+          <w:sz w:val="22"/>
+          <w:szCs w:val="22"/>
+        </w:rPr>
+        <w:t xml:space="preserve">s Pilot work, a statue garden or something stranger, all fallen to pieces. The trail only cuts across a corner, but that’s still two gallops of </w:t>
+      </w:r>
+      <w:r>
+        <w:rPr>
+          <w:rFonts w:ascii="Georgia" w:hAnsi="Georgia"/>
+          <w:color w:val="000000"/>
+          <w:sz w:val="22"/>
+          <w:szCs w:val="22"/>
+        </w:rPr>
+        <w:t>marble</w:t>
+      </w:r>
+      <w:r>
+        <w:rPr>
+          <w:rFonts w:ascii="Georgia" w:hAnsi="Georgia"/>
+          <w:color w:val="000000"/>
+          <w:sz w:val="22"/>
+          <w:szCs w:val="22"/>
+        </w:rPr>
+        <w:t xml:space="preserve"> arms and </w:t>
+      </w:r>
+      <w:r>
+        <w:rPr>
+          <w:rFonts w:ascii="Georgia" w:hAnsi="Georgia"/>
+          <w:color w:val="000000"/>
+          <w:sz w:val="22"/>
+          <w:szCs w:val="22"/>
+        </w:rPr>
+        <w:t>legs and things that I hope to hell weren't meant to be faces</w:t>
+      </w:r>
+      <w:r>
+        <w:rPr>
+          <w:rFonts w:ascii="Georgia" w:hAnsi="Georgia"/>
+          <w:color w:val="000000"/>
+          <w:sz w:val="22"/>
+          <w:szCs w:val="22"/>
+        </w:rPr>
+        <w:t>, all cracked and weathered and never quite the same from one trip to the next.</w:t>
+      </w:r>
+    </w:p>
+    <w:p>
+      <w:pPr>
+        <w:pStyle w:val="TextBody"/>
+        <w:spacing w:before="0" w:after="0"/>
+        <w:ind w:left="0" w:right="0" w:firstLine="288"/>
+        <w:jc w:val="both"/>
+        <w:rPr/>
+      </w:pPr>
+      <w:r>
+        <w:rPr>
+          <w:rFonts w:ascii="Georgia" w:hAnsi="Georgia"/>
+          <w:color w:val="000000"/>
+          <w:sz w:val="22"/>
+          <w:szCs w:val="22"/>
+        </w:rPr>
+        <w:t xml:space="preserve">We came through it </w:t>
+      </w:r>
+      <w:r>
+        <w:rPr>
+          <w:rFonts w:ascii="Georgia" w:hAnsi="Georgia"/>
+          <w:color w:val="000000"/>
+          <w:sz w:val="22"/>
+          <w:szCs w:val="22"/>
+        </w:rPr>
+        <w:t>just past when spring turns to summer</w:t>
+      </w:r>
+      <w:r>
+        <w:rPr>
+          <w:rFonts w:ascii="Georgia" w:hAnsi="Georgia"/>
+          <w:color w:val="000000"/>
+          <w:sz w:val="22"/>
+          <w:szCs w:val="22"/>
+        </w:rPr>
+        <w:t xml:space="preserve">, and I guess </w:t>
+      </w:r>
+      <w:r>
+        <w:rPr>
+          <w:rFonts w:ascii="Georgia" w:hAnsi="Georgia"/>
+          <w:color w:val="000000"/>
+          <w:sz w:val="22"/>
+          <w:szCs w:val="22"/>
+        </w:rPr>
+        <w:t>all the fresh green</w:t>
+      </w:r>
+      <w:r>
+        <w:rPr>
+          <w:rFonts w:ascii="Georgia" w:hAnsi="Georgia"/>
+          <w:color w:val="000000"/>
+          <w:sz w:val="22"/>
+          <w:szCs w:val="22"/>
+        </w:rPr>
+        <w:t xml:space="preserve"> </w:t>
+      </w:r>
+      <w:r>
+        <w:rPr>
+          <w:rFonts w:ascii="Georgia" w:hAnsi="Georgia"/>
+          <w:color w:val="000000"/>
+          <w:sz w:val="22"/>
+          <w:szCs w:val="22"/>
+        </w:rPr>
+        <w:t xml:space="preserve">had made us </w:t>
+      </w:r>
+      <w:r>
+        <w:rPr>
+          <w:rFonts w:ascii="Georgia" w:hAnsi="Georgia"/>
+          <w:color w:val="000000"/>
+          <w:sz w:val="22"/>
+          <w:szCs w:val="22"/>
+        </w:rPr>
+        <w:t xml:space="preserve">a little head-lazy. When evening came round, the caravaneer counted horns by twos like always. All of a sudden she started squalling about how there was a calf missing, one of her prize calves, though if you listened to her they were all prize </w:t>
+      </w:r>
+      <w:r>
+        <w:rPr>
+          <w:rFonts w:ascii="Georgia" w:hAnsi="Georgia"/>
+          <w:color w:val="000000"/>
+          <w:sz w:val="22"/>
+          <w:szCs w:val="22"/>
+        </w:rPr>
+        <w:t>calves</w:t>
+      </w:r>
+      <w:r>
+        <w:rPr>
+          <w:rFonts w:ascii="Georgia" w:hAnsi="Georgia"/>
+          <w:color w:val="000000"/>
+          <w:sz w:val="22"/>
+          <w:szCs w:val="22"/>
+        </w:rPr>
+        <w:t>. I’d been slowest getting unsaddled, so I got to go look for it.</w:t>
+      </w:r>
+    </w:p>
+    <w:p>
+      <w:pPr>
+        <w:pStyle w:val="TextBody"/>
+        <w:spacing w:before="0" w:after="0"/>
+        <w:ind w:left="0" w:right="0" w:firstLine="288"/>
+        <w:jc w:val="both"/>
+        <w:rPr/>
+      </w:pPr>
+      <w:r>
+        <w:rPr>
+          <w:rFonts w:ascii="Georgia" w:hAnsi="Georgia"/>
+          <w:color w:val="000000"/>
+          <w:sz w:val="22"/>
+          <w:szCs w:val="22"/>
+        </w:rPr>
+        <w:t xml:space="preserve">Sure enough, I found a sand miser’s pit about half a gallop behind us, just a hundred strides off the trail. The calf was standing on the edge, worried enough about being that far from its mother that </w:t>
+      </w:r>
+      <w:r>
+        <w:rPr>
+          <w:rFonts w:ascii="Georgia" w:hAnsi="Georgia"/>
+          <w:color w:val="000000"/>
+          <w:sz w:val="22"/>
+          <w:szCs w:val="22"/>
+        </w:rPr>
+        <w:t>he</w:t>
+      </w:r>
+      <w:r>
+        <w:rPr>
+          <w:rFonts w:ascii="Georgia" w:hAnsi="Georgia"/>
+          <w:color w:val="000000"/>
+          <w:sz w:val="22"/>
+          <w:szCs w:val="22"/>
+        </w:rPr>
+        <w:t xml:space="preserve"> wasn’t taking that last step, but still listening to whatever it is sand misers say to cows. All I heard was whispering about fresh water and fresher women, so I threw a couple of rocks into the pit to break </w:t>
+      </w:r>
+      <w:r>
+        <w:rPr>
+          <w:rFonts w:ascii="Georgia" w:hAnsi="Georgia"/>
+          <w:color w:val="000000"/>
+          <w:sz w:val="22"/>
+          <w:szCs w:val="22"/>
+        </w:rPr>
+        <w:t>its</w:t>
+      </w:r>
+      <w:r>
+        <w:rPr>
+          <w:rFonts w:ascii="Georgia" w:hAnsi="Georgia"/>
+          <w:color w:val="000000"/>
+          <w:sz w:val="22"/>
+          <w:szCs w:val="22"/>
+        </w:rPr>
+        <w:t xml:space="preserve"> concentration and </w:t>
+      </w:r>
+      <w:r>
+        <w:rPr>
+          <w:rFonts w:ascii="Georgia" w:hAnsi="Georgia"/>
+          <w:color w:val="000000"/>
+          <w:sz w:val="22"/>
+          <w:szCs w:val="22"/>
+        </w:rPr>
+        <w:t>put a rope on</w:t>
+      </w:r>
+      <w:r>
+        <w:rPr>
+          <w:rFonts w:ascii="Georgia" w:hAnsi="Georgia"/>
+          <w:color w:val="000000"/>
+          <w:sz w:val="22"/>
+          <w:szCs w:val="22"/>
+        </w:rPr>
+        <w:t xml:space="preserve"> the calf </w:t>
+      </w:r>
+      <w:r>
+        <w:rPr>
+          <w:rFonts w:ascii="Georgia" w:hAnsi="Georgia"/>
+          <w:color w:val="000000"/>
+          <w:sz w:val="22"/>
+          <w:szCs w:val="22"/>
+        </w:rPr>
+        <w:t>so I could lead</w:t>
+      </w:r>
+      <w:r>
+        <w:rPr>
+          <w:rFonts w:ascii="Georgia" w:hAnsi="Georgia"/>
+          <w:color w:val="000000"/>
+          <w:sz w:val="22"/>
+          <w:szCs w:val="22"/>
+        </w:rPr>
+        <w:t xml:space="preserve"> </w:t>
+      </w:r>
+      <w:r>
+        <w:rPr>
+          <w:rFonts w:ascii="Georgia" w:hAnsi="Georgia"/>
+          <w:color w:val="000000"/>
+          <w:sz w:val="22"/>
+          <w:szCs w:val="22"/>
+        </w:rPr>
+        <w:t>him</w:t>
+      </w:r>
+      <w:r>
+        <w:rPr>
+          <w:rFonts w:ascii="Georgia" w:hAnsi="Georgia"/>
+          <w:color w:val="000000"/>
+          <w:sz w:val="22"/>
+          <w:szCs w:val="22"/>
+        </w:rPr>
+        <w:t xml:space="preserve"> back to the herd.</w:t>
+      </w:r>
+    </w:p>
+    <w:p>
+      <w:pPr>
+        <w:pStyle w:val="TextBody"/>
+        <w:spacing w:before="0" w:after="0"/>
+        <w:ind w:left="0" w:right="0" w:firstLine="288"/>
+        <w:jc w:val="both"/>
+        <w:rPr/>
+      </w:pPr>
+      <w:r>
+        <w:rPr>
+          <w:rFonts w:ascii="Georgia" w:hAnsi="Georgia"/>
+          <w:color w:val="000000"/>
+          <w:sz w:val="22"/>
+          <w:szCs w:val="22"/>
+        </w:rPr>
+        <w:t>And w</w:t>
+      </w:r>
+      <w:r>
+        <w:rPr>
+          <w:rFonts w:ascii="Georgia" w:hAnsi="Georgia"/>
+          <w:color w:val="000000"/>
+          <w:sz w:val="22"/>
+          <w:szCs w:val="22"/>
+        </w:rPr>
+        <w:t xml:space="preserve">ouldn’t you know, </w:t>
+      </w:r>
+      <w:r>
+        <w:rPr>
+          <w:rFonts w:ascii="Georgia" w:hAnsi="Georgia"/>
+          <w:color w:val="000000"/>
+          <w:sz w:val="22"/>
+          <w:szCs w:val="22"/>
+        </w:rPr>
+        <w:t>the damned thing</w:t>
+      </w:r>
+      <w:r>
+        <w:rPr>
+          <w:rFonts w:ascii="Georgia" w:hAnsi="Georgia"/>
+          <w:color w:val="000000"/>
+          <w:sz w:val="22"/>
+          <w:szCs w:val="22"/>
+        </w:rPr>
+        <w:t xml:space="preserve"> </w:t>
+      </w:r>
+      <w:r>
+        <w:rPr>
+          <w:rFonts w:ascii="Georgia" w:hAnsi="Georgia"/>
+          <w:color w:val="000000"/>
+          <w:sz w:val="22"/>
+          <w:szCs w:val="22"/>
+        </w:rPr>
+        <w:t xml:space="preserve">went and </w:t>
+      </w:r>
+      <w:r>
+        <w:rPr>
+          <w:rFonts w:ascii="Georgia" w:hAnsi="Georgia"/>
+          <w:color w:val="000000"/>
+          <w:sz w:val="22"/>
+          <w:szCs w:val="22"/>
+        </w:rPr>
+        <w:t xml:space="preserve">kicked me in the </w:t>
+      </w:r>
+      <w:r>
+        <w:rPr>
+          <w:rFonts w:ascii="Georgia" w:hAnsi="Georgia"/>
+          <w:color w:val="000000"/>
+          <w:sz w:val="22"/>
+          <w:szCs w:val="22"/>
+        </w:rPr>
+        <w:t>mouth</w:t>
+      </w:r>
+      <w:r>
+        <w:rPr>
+          <w:rFonts w:ascii="Georgia" w:hAnsi="Georgia"/>
+          <w:color w:val="000000"/>
+          <w:sz w:val="22"/>
+          <w:szCs w:val="22"/>
+        </w:rPr>
+        <w:t xml:space="preserve">. My own idiot fault for </w:t>
+      </w:r>
+      <w:r>
+        <w:rPr>
+          <w:rFonts w:ascii="Georgia" w:hAnsi="Georgia"/>
+          <w:color w:val="000000"/>
+          <w:sz w:val="22"/>
+          <w:szCs w:val="22"/>
+        </w:rPr>
+        <w:t>getting 'round back of him</w:t>
+      </w:r>
+      <w:r>
+        <w:rPr>
+          <w:rFonts w:ascii="Georgia" w:hAnsi="Georgia"/>
+          <w:color w:val="000000"/>
+          <w:sz w:val="22"/>
+          <w:szCs w:val="22"/>
+        </w:rPr>
+        <w:t xml:space="preserve">, but still, </w:t>
+      </w:r>
+      <w:r>
+        <w:rPr>
+          <w:rFonts w:ascii="Georgia" w:hAnsi="Georgia"/>
+          <w:color w:val="000000"/>
+          <w:sz w:val="22"/>
+          <w:szCs w:val="22"/>
+        </w:rPr>
+        <w:t>it wasn't much of a thank you for saving his life</w:t>
+      </w:r>
+      <w:r>
+        <w:rPr>
+          <w:rFonts w:ascii="Georgia" w:hAnsi="Georgia"/>
+          <w:color w:val="000000"/>
+          <w:sz w:val="22"/>
+          <w:szCs w:val="22"/>
+        </w:rPr>
+        <w:t>.</w:t>
+      </w:r>
+    </w:p>
+    <w:p>
+      <w:pPr>
+        <w:pStyle w:val="TextBody"/>
+        <w:spacing w:before="0" w:after="0"/>
+        <w:ind w:left="0" w:right="0" w:firstLine="288"/>
+        <w:jc w:val="both"/>
+        <w:rPr/>
+      </w:pPr>
+      <w:r>
+        <w:rPr>
+          <w:rFonts w:ascii="Georgia" w:hAnsi="Georgia"/>
+          <w:color w:val="000000"/>
+          <w:sz w:val="22"/>
+          <w:szCs w:val="22"/>
+        </w:rPr>
+        <w:t>If it had been the caravaneer’s first drive down from the Black Grass, she</w:t>
+      </w:r>
+      <w:r>
+        <w:rPr>
+          <w:rFonts w:ascii="Georgia" w:hAnsi="Georgia"/>
+          <w:color w:val="000000"/>
+          <w:sz w:val="22"/>
+          <w:szCs w:val="22"/>
+        </w:rPr>
+        <w:t>'d</w:t>
+      </w:r>
+      <w:r>
+        <w:rPr>
+          <w:rFonts w:ascii="Georgia" w:hAnsi="Georgia"/>
+          <w:color w:val="000000"/>
+          <w:sz w:val="22"/>
+          <w:szCs w:val="22"/>
+        </w:rPr>
+        <w:t xml:space="preserve"> have probably given me the calf in debt for my broken tooth. But no, she’d seen civilization and learned that generosity isn’t good business. I got a pat on the back and a thank you, and some herbs that didn’t smother the pain nearly enough, and then it was get your tent pegged and the fence up, I’m not paying you to sit and gaffle.</w:t>
+      </w:r>
+    </w:p>
+    <w:p>
+      <w:pPr>
+        <w:pStyle w:val="TextBody"/>
+        <w:spacing w:before="0" w:after="0"/>
+        <w:ind w:left="0" w:right="0" w:firstLine="288"/>
+        <w:jc w:val="both"/>
+        <w:rPr/>
+      </w:pPr>
+      <w:r>
+        <w:rPr>
+          <w:rFonts w:ascii="Georgia" w:hAnsi="Georgia"/>
+          <w:color w:val="000000"/>
+          <w:sz w:val="22"/>
+          <w:szCs w:val="22"/>
+        </w:rPr>
+        <w:t xml:space="preserve">Which is how I wound up in Coriandel sucking the stump of a broken tooth at the end of another trek. I should have been happy–the city was still celebrating the new emir’s coronation, and I had a </w:t>
+      </w:r>
+      <w:r>
+        <w:rPr>
+          <w:rFonts w:ascii="Georgia" w:hAnsi="Georgia"/>
+          <w:color w:val="000000"/>
+          <w:sz w:val="22"/>
+          <w:szCs w:val="22"/>
+        </w:rPr>
+        <w:t xml:space="preserve">fresh </w:t>
+      </w:r>
+      <w:r>
+        <w:rPr>
+          <w:rFonts w:ascii="Georgia" w:hAnsi="Georgia"/>
+          <w:color w:val="000000"/>
+          <w:sz w:val="22"/>
+          <w:szCs w:val="22"/>
+        </w:rPr>
+        <w:t xml:space="preserve">string of silver in my pocket. On the other hand, </w:t>
+      </w:r>
+      <w:r>
+        <w:rPr>
+          <w:rFonts w:ascii="Georgia" w:hAnsi="Georgia"/>
+          <w:color w:val="000000"/>
+          <w:sz w:val="22"/>
+          <w:szCs w:val="22"/>
+        </w:rPr>
+        <w:t>getting</w:t>
+      </w:r>
+      <w:r>
+        <w:rPr>
+          <w:rFonts w:ascii="Georgia" w:hAnsi="Georgia"/>
+          <w:color w:val="000000"/>
+          <w:sz w:val="22"/>
+          <w:szCs w:val="22"/>
+        </w:rPr>
+        <w:t xml:space="preserve"> that tooth </w:t>
+      </w:r>
+      <w:r>
+        <w:rPr>
+          <w:rFonts w:ascii="Georgia" w:hAnsi="Georgia"/>
+          <w:color w:val="000000"/>
+          <w:sz w:val="22"/>
+          <w:szCs w:val="22"/>
+        </w:rPr>
+        <w:t xml:space="preserve">pulled </w:t>
+      </w:r>
+      <w:r>
+        <w:rPr>
+          <w:rFonts w:ascii="Georgia" w:hAnsi="Georgia"/>
+          <w:color w:val="000000"/>
+          <w:sz w:val="22"/>
+          <w:szCs w:val="22"/>
+        </w:rPr>
+        <w:t xml:space="preserve">was going to eat half of </w:t>
+      </w:r>
+      <w:r>
+        <w:rPr>
+          <w:rFonts w:ascii="Georgia" w:hAnsi="Georgia"/>
+          <w:color w:val="000000"/>
+          <w:sz w:val="22"/>
+          <w:szCs w:val="22"/>
+        </w:rPr>
+        <w:t>what I'd just earned</w:t>
+      </w:r>
+      <w:r>
+        <w:rPr>
+          <w:rFonts w:ascii="Georgia" w:hAnsi="Georgia"/>
+          <w:color w:val="000000"/>
+          <w:sz w:val="22"/>
+          <w:szCs w:val="22"/>
+        </w:rPr>
+        <w:t>, and then where would I be? Right back where I’d started. Three months of hard work–three months in the saddle–and I was right back where I’d puking well started.</w:t>
+      </w:r>
+    </w:p>
+    <w:p>
+      <w:pPr>
+        <w:pStyle w:val="TextBody"/>
+        <w:spacing w:before="0" w:after="0"/>
+        <w:ind w:left="0" w:right="0" w:firstLine="288"/>
+        <w:jc w:val="both"/>
+        <w:rPr/>
+      </w:pPr>
+      <w:r>
+        <w:rPr>
+          <w:rFonts w:ascii="Georgia" w:hAnsi="Georgia"/>
+          <w:color w:val="000000"/>
+          <w:sz w:val="22"/>
+          <w:szCs w:val="22"/>
+        </w:rPr>
+        <w:t>***</w:t>
       </w:r>
     </w:p>
     <w:p>
@@ -1682,8 +2554,8 @@
           <w:szCs w:val="28"/>
         </w:rPr>
       </w:pPr>
-      <w:bookmarkStart w:id="2" w:name="sweet-in-the-corral"/>
-      <w:bookmarkEnd w:id="2"/>
+      <w:bookmarkStart w:id="1" w:name="sweet-in-the-corral"/>
+      <w:bookmarkEnd w:id="1"/>
       <w:r>
         <w:rPr>
           <w:rFonts w:ascii="Georgia" w:hAnsi="Georgia"/>
@@ -3090,8 +3962,8 @@
           <w:szCs w:val="28"/>
         </w:rPr>
       </w:pPr>
-      <w:bookmarkStart w:id="3" w:name="cup-rainbow-reaching-falls-in-with-a-madman"/>
-      <w:bookmarkEnd w:id="3"/>
+      <w:bookmarkStart w:id="2" w:name="cup-rainbow-reaching-falls-in-with-a-madman"/>
+      <w:bookmarkEnd w:id="2"/>
       <w:r>
         <w:rPr>
           <w:rFonts w:ascii="Georgia" w:hAnsi="Georgia"/>
@@ -5071,8 +5943,8 @@
           <w:szCs w:val="28"/>
         </w:rPr>
       </w:pPr>
-      <w:bookmarkStart w:id="4" w:name="vurt-at-the-moonrise-door"/>
-      <w:bookmarkEnd w:id="4"/>
+      <w:bookmarkStart w:id="3" w:name="vurt-at-the-moonrise-door"/>
+      <w:bookmarkEnd w:id="3"/>
       <w:r>
         <w:rPr>
           <w:rFonts w:ascii="Georgia" w:hAnsi="Georgia"/>
@@ -6557,8 +7429,8 @@
           <w:szCs w:val="28"/>
         </w:rPr>
       </w:pPr>
-      <w:bookmarkStart w:id="5" w:name="patience-slumbers"/>
-      <w:bookmarkEnd w:id="5"/>
+      <w:bookmarkStart w:id="4" w:name="patience-slumbers"/>
+      <w:bookmarkEnd w:id="4"/>
       <w:r>
         <w:rPr>
           <w:rFonts w:ascii="Georgia" w:hAnsi="Georgia"/>
@@ -6704,8 +7576,8 @@
           <w:szCs w:val="28"/>
         </w:rPr>
       </w:pPr>
-      <w:bookmarkStart w:id="6" w:name="onnemeno-and-the-rats"/>
-      <w:bookmarkEnd w:id="6"/>
+      <w:bookmarkStart w:id="5" w:name="onnemeno-and-the-rats"/>
+      <w:bookmarkEnd w:id="5"/>
       <w:r>
         <w:rPr>
           <w:rFonts w:ascii="Georgia" w:hAnsi="Georgia"/>
@@ -8622,8 +9494,8 @@
           <w:szCs w:val="28"/>
         </w:rPr>
       </w:pPr>
-      <w:bookmarkStart w:id="7" w:name="elenima-disapproves-of-her-niece"/>
-      <w:bookmarkEnd w:id="7"/>
+      <w:bookmarkStart w:id="6" w:name="elenima-disapproves-of-her-niece"/>
+      <w:bookmarkEnd w:id="6"/>
       <w:r>
         <w:rPr>
           <w:rFonts w:ascii="Georgia" w:hAnsi="Georgia"/>
@@ -10564,8 +11436,8 @@
           <w:szCs w:val="28"/>
         </w:rPr>
       </w:pPr>
-      <w:bookmarkStart w:id="8" w:name="vurts-oath"/>
-      <w:bookmarkEnd w:id="8"/>
+      <w:bookmarkStart w:id="7" w:name="vurts-oath"/>
+      <w:bookmarkEnd w:id="7"/>
       <w:r>
         <w:rPr>
           <w:rFonts w:ascii="Georgia" w:hAnsi="Georgia"/>
@@ -12280,8 +13152,8 @@
           <w:szCs w:val="28"/>
         </w:rPr>
       </w:pPr>
-      <w:bookmarkStart w:id="9" w:name="kerrem-brings-two-guardsmen-a-drink"/>
-      <w:bookmarkEnd w:id="9"/>
+      <w:bookmarkStart w:id="8" w:name="kerrem-brings-two-guardsmen-a-drink"/>
+      <w:bookmarkEnd w:id="8"/>
       <w:r>
         <w:rPr>
           <w:rFonts w:ascii="Georgia" w:hAnsi="Georgia"/>
@@ -13747,8 +14619,8 @@
           <w:szCs w:val="28"/>
         </w:rPr>
       </w:pPr>
-      <w:bookmarkStart w:id="10" w:name="has-elenimas-moment-arrived"/>
-      <w:bookmarkEnd w:id="10"/>
+      <w:bookmarkStart w:id="9" w:name="has-elenimas-moment-arrived"/>
+      <w:bookmarkEnd w:id="9"/>
       <w:r>
         <w:rPr>
           <w:rFonts w:ascii="Georgia" w:hAnsi="Georgia"/>
@@ -15877,8 +16749,8 @@
           <w:szCs w:val="28"/>
         </w:rPr>
       </w:pPr>
-      <w:bookmarkStart w:id="11" w:name="shau-sheu-frets"/>
-      <w:bookmarkEnd w:id="11"/>
+      <w:bookmarkStart w:id="10" w:name="shau-sheu-frets"/>
+      <w:bookmarkEnd w:id="10"/>
       <w:r>
         <w:rPr>
           <w:rFonts w:ascii="Georgia" w:hAnsi="Georgia"/>
@@ -17427,8 +18299,8 @@
           <w:szCs w:val="28"/>
         </w:rPr>
       </w:pPr>
-      <w:bookmarkStart w:id="12" w:name="ishad-speaks-to-old-friends"/>
-      <w:bookmarkEnd w:id="12"/>
+      <w:bookmarkStart w:id="11" w:name="ishad-speaks-to-old-friends"/>
+      <w:bookmarkEnd w:id="11"/>
       <w:r>
         <w:rPr>
           <w:rFonts w:ascii="Georgia" w:hAnsi="Georgia"/>
@@ -19977,8 +20849,8 @@
           <w:szCs w:val="28"/>
         </w:rPr>
       </w:pPr>
-      <w:bookmarkStart w:id="13" w:name="lady-kembe-has-a-sleepless-night"/>
-      <w:bookmarkEnd w:id="13"/>
+      <w:bookmarkStart w:id="12" w:name="lady-kembe-has-a-sleepless-night"/>
+      <w:bookmarkEnd w:id="12"/>
       <w:r>
         <w:rPr>
           <w:rFonts w:ascii="Georgia" w:hAnsi="Georgia"/>
@@ -21157,8 +22029,8 @@
           <w:szCs w:val="28"/>
         </w:rPr>
       </w:pPr>
-      <w:bookmarkStart w:id="14" w:name="vurts-gloves"/>
-      <w:bookmarkEnd w:id="14"/>
+      <w:bookmarkStart w:id="13" w:name="vurts-gloves"/>
+      <w:bookmarkEnd w:id="13"/>
       <w:r>
         <w:rPr>
           <w:rFonts w:ascii="Georgia" w:hAnsi="Georgia"/>
@@ -21922,8 +22794,8 @@
           <w:szCs w:val="28"/>
         </w:rPr>
       </w:pPr>
-      <w:bookmarkStart w:id="15" w:name="sehdie-in-the-umram"/>
-      <w:bookmarkEnd w:id="15"/>
+      <w:bookmarkStart w:id="14" w:name="sehdie-in-the-umram"/>
+      <w:bookmarkEnd w:id="14"/>
       <w:r>
         <w:rPr>
           <w:rFonts w:ascii="Georgia" w:hAnsi="Georgia"/>
@@ -23658,8 +24530,8 @@
           <w:szCs w:val="28"/>
         </w:rPr>
       </w:pPr>
-      <w:bookmarkStart w:id="16" w:name="a-conversation-in-an-alley"/>
-      <w:bookmarkEnd w:id="16"/>
+      <w:bookmarkStart w:id="15" w:name="a-conversation-in-an-alley"/>
+      <w:bookmarkEnd w:id="15"/>
       <w:r>
         <w:rPr>
           <w:rFonts w:ascii="Georgia" w:hAnsi="Georgia"/>
@@ -26349,8 +27221,8 @@
           <w:szCs w:val="28"/>
         </w:rPr>
       </w:pPr>
-      <w:bookmarkStart w:id="17" w:name="cup-rainbow-reaching-remembers-lights-among-trees"/>
-      <w:bookmarkEnd w:id="17"/>
+      <w:bookmarkStart w:id="16" w:name="cup-rainbow-reaching-remembers-lights-among-trees"/>
+      <w:bookmarkEnd w:id="16"/>
       <w:r>
         <w:rPr>
           <w:rFonts w:ascii="Georgia" w:hAnsi="Georgia"/>
@@ -27967,8 +28839,8 @@
           <w:szCs w:val="28"/>
         </w:rPr>
       </w:pPr>
-      <w:bookmarkStart w:id="18" w:name="oro-shares-some-pistachios"/>
-      <w:bookmarkEnd w:id="18"/>
+      <w:bookmarkStart w:id="17" w:name="oro-shares-some-pistachios"/>
+      <w:bookmarkEnd w:id="17"/>
       <w:r>
         <w:rPr>
           <w:rFonts w:ascii="Georgia" w:hAnsi="Georgia"/>
@@ -29507,8 +30379,8 @@
           <w:szCs w:val="28"/>
         </w:rPr>
       </w:pPr>
-      <w:bookmarkStart w:id="19" w:name="sweets-return"/>
-      <w:bookmarkEnd w:id="19"/>
+      <w:bookmarkStart w:id="18" w:name="sweets-return"/>
+      <w:bookmarkEnd w:id="18"/>
       <w:r>
         <w:rPr>
           <w:rFonts w:ascii="Georgia" w:hAnsi="Georgia"/>
@@ -31300,8 +32172,8 @@
           <w:szCs w:val="28"/>
         </w:rPr>
       </w:pPr>
-      <w:bookmarkStart w:id="20" w:name="cup-rainbow-reaching-remembers-the-taste-of-plums"/>
-      <w:bookmarkEnd w:id="20"/>
+      <w:bookmarkStart w:id="19" w:name="cup-rainbow-reaching-remembers-the-taste-of-plums"/>
+      <w:bookmarkEnd w:id="19"/>
       <w:r>
         <w:rPr>
           <w:rFonts w:ascii="Georgia" w:hAnsi="Georgia"/>
@@ -32730,8 +33602,8 @@
           <w:szCs w:val="28"/>
         </w:rPr>
       </w:pPr>
-      <w:bookmarkStart w:id="21" w:name="meshash-waits-for-sunrise"/>
-      <w:bookmarkEnd w:id="21"/>
+      <w:bookmarkStart w:id="20" w:name="meshash-waits-for-sunrise"/>
+      <w:bookmarkEnd w:id="20"/>
       <w:r>
         <w:rPr>
           <w:rFonts w:ascii="Georgia" w:hAnsi="Georgia"/>
@@ -33259,8 +34131,8 @@
           <w:szCs w:val="28"/>
         </w:rPr>
       </w:pPr>
-      <w:bookmarkStart w:id="22" w:name="ishad-on-the-stairs"/>
-      <w:bookmarkEnd w:id="22"/>
+      <w:bookmarkStart w:id="21" w:name="ishad-on-the-stairs"/>
+      <w:bookmarkEnd w:id="21"/>
       <w:r>
         <w:rPr>
           <w:rFonts w:ascii="Georgia" w:hAnsi="Georgia"/>
@@ -35106,8 +35978,8 @@
           <w:szCs w:val="28"/>
         </w:rPr>
       </w:pPr>
-      <w:bookmarkStart w:id="23" w:name="patience-wakes"/>
-      <w:bookmarkEnd w:id="23"/>
+      <w:bookmarkStart w:id="22" w:name="patience-wakes"/>
+      <w:bookmarkEnd w:id="22"/>
       <w:r>
         <w:rPr>
           <w:rFonts w:ascii="Georgia" w:hAnsi="Georgia"/>
@@ -35582,8 +36454,8 @@
           <w:szCs w:val="28"/>
         </w:rPr>
       </w:pPr>
-      <w:bookmarkStart w:id="24" w:name="vurt-in-darkness"/>
-      <w:bookmarkEnd w:id="24"/>
+      <w:bookmarkStart w:id="23" w:name="vurt-in-darkness"/>
+      <w:bookmarkEnd w:id="23"/>
       <w:r>
         <w:rPr>
           <w:rFonts w:ascii="Georgia" w:hAnsi="Georgia"/>
@@ -37174,8 +38046,8 @@
           <w:szCs w:val="28"/>
         </w:rPr>
       </w:pPr>
-      <w:bookmarkStart w:id="25" w:name="sehdie-holding-hands"/>
-      <w:bookmarkEnd w:id="25"/>
+      <w:bookmarkStart w:id="24" w:name="sehdie-holding-hands"/>
+      <w:bookmarkEnd w:id="24"/>
       <w:r>
         <w:rPr>
           <w:rFonts w:ascii="Georgia" w:hAnsi="Georgia"/>
@@ -38199,8 +39071,8 @@
           <w:szCs w:val="28"/>
         </w:rPr>
       </w:pPr>
-      <w:bookmarkStart w:id="26" w:name="kerrem-accepts-new-employment"/>
-      <w:bookmarkEnd w:id="26"/>
+      <w:bookmarkStart w:id="25" w:name="kerrem-accepts-new-employment"/>
+      <w:bookmarkEnd w:id="25"/>
       <w:r>
         <w:rPr>
           <w:rFonts w:ascii="Georgia" w:hAnsi="Georgia"/>
@@ -40372,8 +41244,8 @@
           <w:szCs w:val="28"/>
         </w:rPr>
       </w:pPr>
-      <w:bookmarkStart w:id="27" w:name="vurt-receives-a-gift"/>
-      <w:bookmarkEnd w:id="27"/>
+      <w:bookmarkStart w:id="26" w:name="vurt-receives-a-gift"/>
+      <w:bookmarkEnd w:id="26"/>
       <w:r>
         <w:rPr>
           <w:rFonts w:ascii="Georgia" w:hAnsi="Georgia"/>
@@ -41044,8 +41916,8 @@
           <w:szCs w:val="28"/>
         </w:rPr>
       </w:pPr>
-      <w:bookmarkStart w:id="28" w:name="cup-rainbow-reaching-earns-his-name"/>
-      <w:bookmarkEnd w:id="28"/>
+      <w:bookmarkStart w:id="27" w:name="cup-rainbow-reaching-earns-his-name"/>
+      <w:bookmarkEnd w:id="27"/>
       <w:r>
         <w:rPr>
           <w:rFonts w:ascii="Georgia" w:hAnsi="Georgia"/>
@@ -42354,8 +43226,8 @@
           <w:szCs w:val="28"/>
         </w:rPr>
       </w:pPr>
-      <w:bookmarkStart w:id="29" w:name="ishad-waits"/>
-      <w:bookmarkEnd w:id="29"/>
+      <w:bookmarkStart w:id="28" w:name="ishad-waits"/>
+      <w:bookmarkEnd w:id="28"/>
       <w:r>
         <w:rPr>
           <w:rFonts w:ascii="Georgia" w:hAnsi="Georgia"/>
@@ -43068,8 +43940,8 @@
           <w:szCs w:val="28"/>
         </w:rPr>
       </w:pPr>
-      <w:bookmarkStart w:id="30" w:name="sehdie-on-a-cloud"/>
-      <w:bookmarkEnd w:id="30"/>
+      <w:bookmarkStart w:id="29" w:name="sehdie-on-a-cloud"/>
+      <w:bookmarkEnd w:id="29"/>
       <w:r>
         <w:rPr>
           <w:rFonts w:ascii="Georgia" w:hAnsi="Georgia"/>
@@ -44274,8 +45146,8 @@
           <w:szCs w:val="28"/>
         </w:rPr>
       </w:pPr>
-      <w:bookmarkStart w:id="31" w:name="vurt-learns-something-about-courage"/>
-      <w:bookmarkEnd w:id="31"/>
+      <w:bookmarkStart w:id="30" w:name="vurt-learns-something-about-courage"/>
+      <w:bookmarkEnd w:id="30"/>
       <w:r>
         <w:rPr>
           <w:rFonts w:ascii="Georgia" w:hAnsi="Georgia"/>
@@ -44966,8 +45838,8 @@
           <w:szCs w:val="28"/>
         </w:rPr>
       </w:pPr>
-      <w:bookmarkStart w:id="32" w:name="patience-is-rewarded"/>
-      <w:bookmarkEnd w:id="32"/>
+      <w:bookmarkStart w:id="31" w:name="patience-is-rewarded"/>
+      <w:bookmarkEnd w:id="31"/>
       <w:r>
         <w:rPr>
           <w:rFonts w:ascii="Georgia" w:hAnsi="Georgia"/>
@@ -45558,8 +46430,8 @@
           <w:szCs w:val="28"/>
         </w:rPr>
       </w:pPr>
-      <w:bookmarkStart w:id="33" w:name="elenima-is-disappointed"/>
-      <w:bookmarkEnd w:id="33"/>
+      <w:bookmarkStart w:id="32" w:name="elenima-is-disappointed"/>
+      <w:bookmarkEnd w:id="32"/>
       <w:r>
         <w:rPr>
           <w:rFonts w:ascii="Georgia" w:hAnsi="Georgia"/>
@@ -47092,8 +47964,8 @@
           <w:szCs w:val="28"/>
         </w:rPr>
       </w:pPr>
-      <w:bookmarkStart w:id="34" w:name="oro-in-the-morning"/>
-      <w:bookmarkEnd w:id="34"/>
+      <w:bookmarkStart w:id="33" w:name="oro-in-the-morning"/>
+      <w:bookmarkEnd w:id="33"/>
       <w:r>
         <w:rPr>
           <w:rFonts w:ascii="Georgia" w:hAnsi="Georgia"/>
@@ -48181,8 +49053,8 @@
           <w:szCs w:val="28"/>
         </w:rPr>
       </w:pPr>
-      <w:bookmarkStart w:id="35" w:name="cup-rainbow-reachings-farewell"/>
-      <w:bookmarkEnd w:id="35"/>
+      <w:bookmarkStart w:id="34" w:name="cup-rainbow-reachings-farewell"/>
+      <w:bookmarkEnd w:id="34"/>
       <w:r>
         <w:rPr>
           <w:rFonts w:ascii="Georgia" w:hAnsi="Georgia"/>
@@ -48811,8 +49683,8 @@
           <w:szCs w:val="28"/>
         </w:rPr>
       </w:pPr>
-      <w:bookmarkStart w:id="36" w:name="a-conversation-in-a-palace"/>
-      <w:bookmarkEnd w:id="36"/>
+      <w:bookmarkStart w:id="35" w:name="a-conversation-in-a-palace"/>
+      <w:bookmarkEnd w:id="35"/>
       <w:r>
         <w:rPr>
           <w:rFonts w:ascii="Georgia" w:hAnsi="Georgia"/>

</xml_diff>

<commit_message>
Revised another short section
</commit_message>
<xml_diff>
--- a/coriandel/beneath-coriandel.docx
+++ b/coriandel/beneath-coriandel.docx
@@ -850,7 +850,7 @@
           <w:sz w:val="22"/>
           <w:szCs w:val="22"/>
         </w:rPr>
-        <w:t>And there they were, not a hundred paces away, the most beautiful horses you’ve ever seen, twin mares–twins, mind you–and a stallion being led into a little paddock hard by the guard post at the Market Gate. Take my eyes if I’m lying, they were something the Pilots might have made, all three of them with white ribbons braided into their manes to show that they were the new emir's personal property.</w:t>
+        <w:t>And there they were, not a hundred paces away, the most beautiful horses you’ve ever seen, twin mares–twins, mind you–and a stallion being led into a little paddock hard by the guard post at the Market Gate. Take my eyes if I’m lying, they were something the Pilots might have made, all three of them with white ribbons braided into their manes.</w:t>
       </w:r>
     </w:p>
     <w:p>
@@ -868,43 +868,7 @@
           <w:sz w:val="22"/>
           <w:szCs w:val="22"/>
         </w:rPr>
-        <w:t>Folk around me stared open-mouthed, and I’m not ashamed to say I did too. The two Brown Grass Darpani who’d joined up with us a month after we started got down on their knees and pressed their foreheads into the dirt to give them a full honor. The shoulders they had–</w:t>
-      </w:r>
-      <w:r>
-        <w:rPr>
-          <w:rFonts w:ascii="Georgia" w:hAnsi="Georgia"/>
-          <w:color w:val="000000"/>
-          <w:sz w:val="22"/>
-          <w:szCs w:val="22"/>
-        </w:rPr>
-        <w:t>the horses, I mean, not the Darpani–</w:t>
-      </w:r>
-      <w:r>
-        <w:rPr>
-          <w:rFonts w:ascii="Georgia" w:hAnsi="Georgia"/>
-          <w:color w:val="000000"/>
-          <w:sz w:val="22"/>
-          <w:szCs w:val="22"/>
-        </w:rPr>
-        <w:t xml:space="preserve">and the way they walked all high-necked and proud… I hadn’t seen their equal since the emir of Armaq rode </w:t>
-      </w:r>
-      <w:r>
-        <w:rPr>
-          <w:rFonts w:ascii="Georgia" w:hAnsi="Georgia"/>
-          <w:color w:val="000000"/>
-          <w:sz w:val="22"/>
-          <w:szCs w:val="22"/>
-        </w:rPr>
-        <w:t>out to be hanged the day the siege ended</w:t>
-      </w:r>
-      <w:r>
-        <w:rPr>
-          <w:rFonts w:ascii="Georgia" w:hAnsi="Georgia"/>
-          <w:color w:val="000000"/>
-          <w:sz w:val="22"/>
-          <w:szCs w:val="22"/>
-        </w:rPr>
-        <w:t>.</w:t>
+        <w:t>Folk around me stared open-mouthed, and I’m not ashamed to say I did too. The two Brown Grass Darpani who’d joined up with us a month after we started got down on their knees and pressed their foreheads into the dirt to give them a full honor. The shoulders they had–the horses, I mean, not the Darpani–and the way they walked all high-necked and proud… I hadn’t seen their equal since the emir of Armaq rode out to be hanged the day the siege ended.</w:t>
       </w:r>
     </w:p>
     <w:p>
@@ -1008,61 +972,7 @@
           <w:sz w:val="22"/>
           <w:szCs w:val="22"/>
         </w:rPr>
-        <w:t xml:space="preserve">It was a hot day, </w:t>
-      </w:r>
-      <w:r>
-        <w:rPr>
-          <w:rFonts w:ascii="Georgia" w:hAnsi="Georgia"/>
-          <w:color w:val="000000"/>
-          <w:sz w:val="22"/>
-          <w:szCs w:val="22"/>
-        </w:rPr>
-        <w:t xml:space="preserve">with </w:t>
-      </w:r>
-      <w:r>
-        <w:rPr>
-          <w:rFonts w:ascii="Georgia" w:hAnsi="Georgia"/>
-          <w:color w:val="000000"/>
-          <w:sz w:val="22"/>
-          <w:szCs w:val="22"/>
-        </w:rPr>
-        <w:t xml:space="preserve">just a couple of runaway clouds in a baking blue sky. A dry wind caught the dust kicked up </w:t>
-      </w:r>
-      <w:r>
-        <w:rPr>
-          <w:rFonts w:ascii="Georgia" w:hAnsi="Georgia"/>
-          <w:color w:val="000000"/>
-          <w:sz w:val="22"/>
-          <w:szCs w:val="22"/>
-        </w:rPr>
-        <w:t xml:space="preserve">by the cattle </w:t>
-      </w:r>
-      <w:r>
-        <w:rPr>
-          <w:rFonts w:ascii="Georgia" w:hAnsi="Georgia"/>
-          <w:color w:val="000000"/>
-          <w:sz w:val="22"/>
-          <w:szCs w:val="22"/>
-        </w:rPr>
-        <w:t xml:space="preserve">and kicked it around some more. I </w:t>
-      </w:r>
-      <w:r>
-        <w:rPr>
-          <w:rFonts w:ascii="Georgia" w:hAnsi="Georgia"/>
-          <w:color w:val="000000"/>
-          <w:sz w:val="22"/>
-          <w:szCs w:val="22"/>
-        </w:rPr>
-        <w:t xml:space="preserve">blew the grit out of my nose, </w:t>
-      </w:r>
-      <w:r>
-        <w:rPr>
-          <w:rFonts w:ascii="Georgia" w:hAnsi="Georgia"/>
-          <w:color w:val="000000"/>
-          <w:sz w:val="22"/>
-          <w:szCs w:val="22"/>
-        </w:rPr>
-        <w:t>gave the bored guardsman at the Market Gate a penny, got a dab of dye on the back of my hand, and headed into the city.</w:t>
+        <w:t>It was a hot day, with just a couple of runaway clouds in a baking blue sky. A dry wind caught the dust kicked up by the cattle and kicked it around some more. I blew the grit out of my nose, gave the bored guardsman at the Market Gate a penny, got a dab of dye on the back of my hand, and headed into the city.</w:t>
       </w:r>
     </w:p>
     <w:p>
@@ -1080,88 +990,7 @@
           <w:sz w:val="22"/>
           <w:szCs w:val="22"/>
         </w:rPr>
-        <w:t>Truth told</w:t>
-      </w:r>
-      <w:r>
-        <w:rPr>
-          <w:rFonts w:ascii="Georgia" w:hAnsi="Georgia"/>
-          <w:color w:val="000000"/>
-          <w:sz w:val="22"/>
-          <w:szCs w:val="22"/>
-        </w:rPr>
-        <w:t xml:space="preserve">, I felt a bit like a kitten running between someone’s legs going through the gate. Coriandel </w:t>
-      </w:r>
-      <w:r>
-        <w:rPr>
-          <w:rFonts w:ascii="Georgia" w:hAnsi="Georgia"/>
-          <w:color w:val="000000"/>
-          <w:sz w:val="22"/>
-          <w:szCs w:val="22"/>
-        </w:rPr>
-        <w:t>wouldn't be more than a small neighborhood in a city like</w:t>
-      </w:r>
-      <w:r>
-        <w:rPr>
-          <w:rFonts w:ascii="Georgia" w:hAnsi="Georgia"/>
-          <w:color w:val="000000"/>
-          <w:sz w:val="22"/>
-          <w:szCs w:val="22"/>
-        </w:rPr>
-        <w:t xml:space="preserve"> Haricot or Amprakash, </w:t>
-      </w:r>
-      <w:r>
-        <w:rPr>
-          <w:rFonts w:ascii="Georgia" w:hAnsi="Georgia"/>
-          <w:color w:val="000000"/>
-          <w:sz w:val="22"/>
-          <w:szCs w:val="22"/>
-        </w:rPr>
-        <w:t>but it was as busy as an anthill that morning</w:t>
-      </w:r>
-      <w:r>
-        <w:rPr>
-          <w:rFonts w:ascii="Georgia" w:hAnsi="Georgia"/>
-          <w:color w:val="000000"/>
-          <w:sz w:val="22"/>
-          <w:szCs w:val="22"/>
-        </w:rPr>
-        <w:t xml:space="preserve">. There were cattle drovers down from the high plains of Darp, spice merchants and silversmiths up from Thind, and some Hett clustered around a smithy-wagon arguing over the saints alone knew what, all in the first fifty strides. I </w:t>
-      </w:r>
-      <w:r>
-        <w:rPr>
-          <w:rFonts w:ascii="Georgia" w:hAnsi="Georgia"/>
-          <w:color w:val="000000"/>
-          <w:sz w:val="22"/>
-          <w:szCs w:val="22"/>
-        </w:rPr>
-        <w:t>hardly notice it now</w:t>
-      </w:r>
-      <w:r>
-        <w:rPr>
-          <w:rFonts w:ascii="Georgia" w:hAnsi="Georgia"/>
-          <w:color w:val="000000"/>
-          <w:sz w:val="22"/>
-          <w:szCs w:val="22"/>
-        </w:rPr>
-        <w:t xml:space="preserve">, but after five months with nothing but grass and the back ends of cows to look at it, the commotion half made me drunk. And after nothing but wood smoke and </w:t>
-      </w:r>
-      <w:r>
-        <w:rPr>
-          <w:rFonts w:ascii="Georgia" w:hAnsi="Georgia"/>
-          <w:color w:val="000000"/>
-          <w:sz w:val="22"/>
-          <w:szCs w:val="22"/>
-        </w:rPr>
-        <w:t>fresh turds</w:t>
-      </w:r>
-      <w:r>
-        <w:rPr>
-          <w:rFonts w:ascii="Georgia" w:hAnsi="Georgia"/>
-          <w:color w:val="000000"/>
-          <w:sz w:val="22"/>
-          <w:szCs w:val="22"/>
-        </w:rPr>
-        <w:t xml:space="preserve"> and a whiff of patchouli off the Darpani, it stank.</w:t>
+        <w:t>Truth told, I felt a bit like a kitten running between someone’s legs going through the gate. Coriandel wouldn't be more than a small neighborhood in a city like Haricot or Amprakash, but it was as busy as an anthill that morning. There were cattle drovers down from the high plains of Darp, spice merchants and silversmiths up from Thind, and some Hett clustered around a smithy-wagon arguing over the saints alone knew what, all in the first fifty strides. I hardly notice it now, but after five months with nothing but grass and the back ends of cows to look at it, the commotion half made me drunk. And after nothing but wood smoke and fresh turds and a whiff of patchouli off the Darpani, it stank.</w:t>
       </w:r>
     </w:p>
     <w:p>
@@ -1179,61 +1008,7 @@
           <w:sz w:val="22"/>
           <w:szCs w:val="22"/>
         </w:rPr>
-        <w:t xml:space="preserve">The strangest part was being among buildings again. Coriandel </w:t>
-      </w:r>
-      <w:r>
-        <w:rPr>
-          <w:rFonts w:ascii="Georgia" w:hAnsi="Georgia"/>
-          <w:color w:val="000000"/>
-          <w:sz w:val="22"/>
-          <w:szCs w:val="22"/>
-        </w:rPr>
-        <w:t>is all brick</w:t>
-      </w:r>
-      <w:r>
-        <w:rPr>
-          <w:rFonts w:ascii="Georgia" w:hAnsi="Georgia"/>
-          <w:color w:val="000000"/>
-          <w:sz w:val="22"/>
-          <w:szCs w:val="22"/>
-        </w:rPr>
-        <w:t>, paint</w:t>
-      </w:r>
-      <w:r>
-        <w:rPr>
-          <w:rFonts w:ascii="Georgia" w:hAnsi="Georgia"/>
-          <w:color w:val="000000"/>
-          <w:sz w:val="22"/>
-          <w:szCs w:val="22"/>
-        </w:rPr>
-        <w:t>ed</w:t>
-      </w:r>
-      <w:r>
-        <w:rPr>
-          <w:rFonts w:ascii="Georgia" w:hAnsi="Georgia"/>
-          <w:color w:val="000000"/>
-          <w:sz w:val="22"/>
-          <w:szCs w:val="22"/>
-        </w:rPr>
-        <w:t xml:space="preserve"> white to keep off the heat. It’s as blinding as a salt pan when the sun’s high, and the only way to tell one building from the next is the doors–a red fish with a human head on one, a hand in the middle of a spider web on the next. Their roof tiles are different colors too. You can’t see it from the street, but from up on Palace Hill they spell out, “May Fate Smile Upon Coriandel The Jewel Of The Karaband.” No one I’ve ever met knows whether it’s part of an old spell or just </w:t>
-      </w:r>
-      <w:r>
-        <w:rPr>
-          <w:rFonts w:ascii="Georgia" w:hAnsi="Georgia"/>
-          <w:color w:val="000000"/>
-          <w:sz w:val="22"/>
-          <w:szCs w:val="22"/>
-        </w:rPr>
-        <w:t>left over from some long-ago coronation</w:t>
-      </w:r>
-      <w:r>
-        <w:rPr>
-          <w:rFonts w:ascii="Georgia" w:hAnsi="Georgia"/>
-          <w:color w:val="000000"/>
-          <w:sz w:val="22"/>
-          <w:szCs w:val="22"/>
-        </w:rPr>
-        <w:t>, but they keep it as it is just in case.</w:t>
+        <w:t>The strangest part was being among buildings again. Coriandel is all brick, painted white to keep off the heat. It’s as blinding as a salt pan when the sun’s high, and the only way to tell one building from the next is the doors–a red fish with a human head on one, a hand in the middle of a spider web on the next. Their roof tiles are different colors too. You can’t see it from the street, but from up on Palace Hill they spell out, “May Fate Smile Upon Coriandel The Jewel Of The Karaband.” No one I’ve ever met knows whether it’s part of an old spell or just left over from some long-ago coronation, but they keep it as it is just in case.</w:t>
       </w:r>
     </w:p>
     <w:p>
@@ -1251,70 +1026,7 @@
           <w:sz w:val="22"/>
           <w:szCs w:val="22"/>
         </w:rPr>
-        <w:t xml:space="preserve">I found the doctress I </w:t>
-      </w:r>
-      <w:r>
-        <w:rPr>
-          <w:rFonts w:ascii="Georgia" w:hAnsi="Georgia"/>
-          <w:color w:val="000000"/>
-          <w:sz w:val="22"/>
-          <w:szCs w:val="22"/>
-        </w:rPr>
-        <w:t>needed</w:t>
-      </w:r>
-      <w:r>
-        <w:rPr>
-          <w:rFonts w:ascii="Georgia" w:hAnsi="Georgia"/>
-          <w:color w:val="000000"/>
-          <w:sz w:val="22"/>
-          <w:szCs w:val="22"/>
-        </w:rPr>
-        <w:t xml:space="preserve"> three streets along from the market. She was a little cargo-caste Bantangui woman with her hair up in a turban and </w:t>
-      </w:r>
-      <w:r>
-        <w:rPr>
-          <w:rFonts w:ascii="Georgia" w:hAnsi="Georgia"/>
-          <w:color w:val="000000"/>
-          <w:sz w:val="22"/>
-          <w:szCs w:val="22"/>
-        </w:rPr>
-        <w:t>twin serpents</w:t>
-      </w:r>
-      <w:r>
-        <w:rPr>
-          <w:rFonts w:ascii="Georgia" w:hAnsi="Georgia"/>
-          <w:color w:val="000000"/>
-          <w:sz w:val="22"/>
-          <w:szCs w:val="22"/>
-        </w:rPr>
-        <w:t xml:space="preserve"> painted on the backs of her hands with henna. She gave me poppy in wine to keep me still, then dug the broken root of the tooth out of my jaw with a lot more arm than you’d guess someone her size would have. It hurt like hell, even with the poppy, but </w:t>
-      </w:r>
-      <w:r>
-        <w:rPr>
-          <w:rFonts w:ascii="Georgia" w:hAnsi="Georgia"/>
-          <w:color w:val="000000"/>
-          <w:sz w:val="22"/>
-          <w:szCs w:val="22"/>
-        </w:rPr>
-        <w:t xml:space="preserve">as she kept reminding me, it was </w:t>
-      </w:r>
-      <w:r>
-        <w:rPr>
-          <w:rFonts w:ascii="Georgia" w:hAnsi="Georgia"/>
-          <w:color w:val="000000"/>
-          <w:sz w:val="22"/>
-          <w:szCs w:val="22"/>
-        </w:rPr>
-        <w:t xml:space="preserve">better than </w:t>
-      </w:r>
-      <w:r>
-        <w:rPr>
-          <w:rFonts w:ascii="Georgia" w:hAnsi="Georgia"/>
-          <w:color w:val="000000"/>
-          <w:sz w:val="22"/>
-          <w:szCs w:val="22"/>
-        </w:rPr>
-        <w:t>letting it fester.</w:t>
+        <w:t>I found the doctress I needed three streets along from the market. She was a little cargo-caste Bantangui woman with her hair up in a turban and twin serpents painted on the backs of her hands with henna. She gave me poppy in wine to keep me still, then dug the broken root of the tooth out of my jaw with a lot more arm than you’d guess someone her size would have. It hurt like hell, even with the poppy, but as she kept reminding me, it was better than letting it fester.</w:t>
       </w:r>
     </w:p>
     <w:p>
@@ -1332,61 +1044,7 @@
           <w:sz w:val="22"/>
           <w:szCs w:val="22"/>
         </w:rPr>
-        <w:t xml:space="preserve">Once she </w:t>
-      </w:r>
-      <w:r>
-        <w:rPr>
-          <w:rFonts w:ascii="Georgia" w:hAnsi="Georgia"/>
-          <w:color w:val="000000"/>
-          <w:sz w:val="22"/>
-          <w:szCs w:val="22"/>
-        </w:rPr>
-        <w:t>was done</w:t>
-      </w:r>
-      <w:r>
-        <w:rPr>
-          <w:rFonts w:ascii="Georgia" w:hAnsi="Georgia"/>
-          <w:color w:val="000000"/>
-          <w:sz w:val="22"/>
-          <w:szCs w:val="22"/>
-        </w:rPr>
-        <w:t xml:space="preserve"> I took myself along to the little </w:t>
-      </w:r>
-      <w:r>
-        <w:rPr>
-          <w:rFonts w:ascii="Georgia" w:hAnsi="Georgia"/>
-          <w:color w:val="000000"/>
-          <w:sz w:val="22"/>
-          <w:szCs w:val="22"/>
-        </w:rPr>
-        <w:t>brew</w:t>
-      </w:r>
-      <w:r>
-        <w:rPr>
-          <w:rFonts w:ascii="Georgia" w:hAnsi="Georgia"/>
-          <w:color w:val="000000"/>
-          <w:sz w:val="22"/>
-          <w:szCs w:val="22"/>
-        </w:rPr>
-        <w:t xml:space="preserve">-and-stew next door. I couldn’t hardly taste my food, what with blood in my mouth and being dizzy from the poppy, but </w:t>
-      </w:r>
-      <w:r>
-        <w:rPr>
-          <w:rFonts w:ascii="Georgia" w:hAnsi="Georgia"/>
-          <w:color w:val="000000"/>
-          <w:sz w:val="22"/>
-          <w:szCs w:val="22"/>
-        </w:rPr>
-        <w:t xml:space="preserve">boiled </w:t>
-      </w:r>
-      <w:r>
-        <w:rPr>
-          <w:rFonts w:ascii="Georgia" w:hAnsi="Georgia"/>
-          <w:color w:val="000000"/>
-          <w:sz w:val="22"/>
-          <w:szCs w:val="22"/>
-        </w:rPr>
-        <w:t>apricots and mushy rice were all I could manage until my jaw healed up a bit.</w:t>
+        <w:t>Once she was done I took myself along to the little brew-and-stew next door. I couldn’t hardly taste my food, what with blood in my mouth and being dizzy from the poppy, but boiled apricots and mushy rice were all I could manage until my jaw healed up a bit.</w:t>
       </w:r>
     </w:p>
     <w:p>
@@ -1424,16 +1082,7 @@
           <w:sz w:val="22"/>
           <w:szCs w:val="22"/>
         </w:rPr>
-        <w:t xml:space="preserve">They exchanged glances. The taller one was Cup–Cup Rainbow Reaching. I never knew the full name of the other one’s name, but he called himself Strap. “There is money,” he said </w:t>
-      </w:r>
-      <w:r>
-        <w:rPr>
-          <w:rFonts w:ascii="Georgia" w:hAnsi="Georgia"/>
-          <w:color w:val="000000"/>
-          <w:sz w:val="22"/>
-          <w:szCs w:val="22"/>
-        </w:rPr>
-        <w:t>proudly.</w:t>
+        <w:t>They exchanged glances. The taller one was Cup–Cup Rainbow Reaching. I never knew the full name of the other one’s name, but he called himself Strap. “There is money,” he said proudly.</w:t>
       </w:r>
     </w:p>
     <w:p>
@@ -1471,64 +1120,232 @@
         <w:spacing w:before="0" w:after="0"/>
         <w:ind w:left="0" w:right="0" w:firstLine="288"/>
         <w:jc w:val="both"/>
-        <w:rPr>
-          <w:rFonts w:ascii="Georgia" w:hAnsi="Georgia"/>
-          <w:sz w:val="22"/>
-          <w:szCs w:val="22"/>
-        </w:rPr>
-      </w:pPr>
-      <w:r>
-        <w:rPr>
-          <w:rFonts w:ascii="Georgia" w:hAnsi="Georgia"/>
-          <w:color w:val="000000"/>
-          <w:sz w:val="22"/>
-          <w:szCs w:val="22"/>
-        </w:rPr>
-        <w:t>And so we got to talking, and just like that, my onions were stewed. Some of it was the drink and the poppy, I won’t argue that, but some part of me had decided that if I was going to get kicked in the head, it might as well be for something better than a pauper’s pyre. Never did find out what their reasons were–I’d have said high spirits for most young men, but they had that look soldiers get when they’ve lost so many friends that they’re lost as well. Never did find out…</w:t>
-      </w:r>
-    </w:p>
-    <w:p>
-      <w:pPr>
-        <w:pStyle w:val="TextBody"/>
-        <w:spacing w:before="0" w:after="0"/>
-        <w:ind w:left="0" w:right="0" w:firstLine="288"/>
-        <w:jc w:val="both"/>
-        <w:rPr>
-          <w:rFonts w:ascii="Georgia" w:hAnsi="Georgia"/>
-          <w:sz w:val="22"/>
-          <w:szCs w:val="22"/>
-        </w:rPr>
-      </w:pPr>
-      <w:r>
-        <w:rPr>
-          <w:rFonts w:ascii="Georgia" w:hAnsi="Georgia"/>
-          <w:color w:val="000000"/>
-          <w:sz w:val="22"/>
-          <w:szCs w:val="22"/>
-        </w:rPr>
-        <w:t>But however it was, by the time the first bottle was done we had decided to ride those horses. Their white mane ribbons meant no one ever had, and it’s powerful luck, being the first up on a horse like that–the kind of luck that’s the Darpani and I needed.</w:t>
-      </w:r>
-    </w:p>
-    <w:p>
-      <w:pPr>
-        <w:pStyle w:val="TextBody"/>
-        <w:spacing w:before="0" w:after="0"/>
-        <w:ind w:left="0" w:right="0" w:firstLine="288"/>
-        <w:jc w:val="both"/>
-        <w:rPr>
-          <w:rFonts w:ascii="Georgia" w:hAnsi="Georgia"/>
-          <w:sz w:val="22"/>
-          <w:szCs w:val="22"/>
-        </w:rPr>
-      </w:pPr>
-      <w:r>
-        <w:rPr>
-          <w:rFonts w:ascii="Georgia" w:hAnsi="Georgia"/>
-          <w:color w:val="000000"/>
-          <w:sz w:val="22"/>
-          <w:szCs w:val="22"/>
-        </w:rPr>
-        <w:t xml:space="preserve">So we ate and talked and drank until the sun went down, then sat and listened for a bit to the conversations around us, them because Darpani can sit for hours and just listen, and me because the poppy had finally caught up with me. The locals talked mostly about the coronation a month before, and who was beating who in the </w:t>
+        <w:rPr/>
+      </w:pPr>
+      <w:r>
+        <w:rPr>
+          <w:rFonts w:ascii="Georgia" w:hAnsi="Georgia"/>
+          <w:color w:val="000000"/>
+          <w:sz w:val="22"/>
+          <w:szCs w:val="22"/>
+        </w:rPr>
+        <w:t>And so we got to talking, and just like that, my onions were stewed. S</w:t>
+      </w:r>
+      <w:r>
+        <w:rPr>
+          <w:rFonts w:ascii="Georgia" w:hAnsi="Georgia"/>
+          <w:color w:val="000000"/>
+          <w:sz w:val="22"/>
+          <w:szCs w:val="22"/>
+        </w:rPr>
+        <w:t>ure, s</w:t>
+      </w:r>
+      <w:r>
+        <w:rPr>
+          <w:rFonts w:ascii="Georgia" w:hAnsi="Georgia"/>
+          <w:color w:val="000000"/>
+          <w:sz w:val="22"/>
+          <w:szCs w:val="22"/>
+        </w:rPr>
+        <w:t>ome of it was the drink and the poppy, but some part of me had decided that if I was going to get kicked in the head, it might as well be for something better than a pauper’s pyre. Never did find out what their reasons were–I’d have said high spirits for most young men, but they had th</w:t>
+      </w:r>
+      <w:r>
+        <w:rPr>
+          <w:rFonts w:ascii="Georgia" w:hAnsi="Georgia"/>
+          <w:color w:val="000000"/>
+          <w:sz w:val="22"/>
+          <w:szCs w:val="22"/>
+        </w:rPr>
+        <w:t>e</w:t>
+      </w:r>
+      <w:r>
+        <w:rPr>
+          <w:rFonts w:ascii="Georgia" w:hAnsi="Georgia"/>
+          <w:color w:val="000000"/>
+          <w:sz w:val="22"/>
+          <w:szCs w:val="22"/>
+        </w:rPr>
+        <w:t xml:space="preserve"> look soldiers get when they’ve lost so many friends that they’</w:t>
+      </w:r>
+      <w:r>
+        <w:rPr>
+          <w:rFonts w:ascii="Georgia" w:hAnsi="Georgia"/>
+          <w:color w:val="000000"/>
+          <w:sz w:val="22"/>
+          <w:szCs w:val="22"/>
+        </w:rPr>
+        <w:t>v</w:t>
+      </w:r>
+      <w:r>
+        <w:rPr>
+          <w:rFonts w:ascii="Georgia" w:hAnsi="Georgia"/>
+          <w:color w:val="000000"/>
+          <w:sz w:val="22"/>
+          <w:szCs w:val="22"/>
+        </w:rPr>
+        <w:t xml:space="preserve">e lost </w:t>
+      </w:r>
+      <w:r>
+        <w:rPr>
+          <w:rFonts w:ascii="Georgia" w:hAnsi="Georgia"/>
+          <w:color w:val="000000"/>
+          <w:sz w:val="22"/>
+          <w:szCs w:val="22"/>
+        </w:rPr>
+        <w:t xml:space="preserve">themselves </w:t>
+      </w:r>
+      <w:r>
+        <w:rPr>
+          <w:rFonts w:ascii="Georgia" w:hAnsi="Georgia"/>
+          <w:color w:val="000000"/>
+          <w:sz w:val="22"/>
+          <w:szCs w:val="22"/>
+        </w:rPr>
+        <w:t>as well. Never did find out…</w:t>
+      </w:r>
+    </w:p>
+    <w:p>
+      <w:pPr>
+        <w:pStyle w:val="TextBody"/>
+        <w:spacing w:before="0" w:after="0"/>
+        <w:ind w:left="0" w:right="0" w:firstLine="288"/>
+        <w:jc w:val="both"/>
+        <w:rPr/>
+      </w:pPr>
+      <w:r>
+        <w:rPr>
+          <w:rFonts w:ascii="Georgia" w:hAnsi="Georgia"/>
+          <w:color w:val="000000"/>
+          <w:sz w:val="22"/>
+          <w:szCs w:val="22"/>
+        </w:rPr>
+        <w:t>But however it was, by the time the bottle was done we had decided to ride those horses. Th</w:t>
+      </w:r>
+      <w:r>
+        <w:rPr>
+          <w:rFonts w:ascii="Georgia" w:hAnsi="Georgia"/>
+          <w:color w:val="000000"/>
+          <w:sz w:val="22"/>
+          <w:szCs w:val="22"/>
+        </w:rPr>
+        <w:t>ose white ribbons in their manes</w:t>
+      </w:r>
+      <w:r>
+        <w:rPr>
+          <w:rFonts w:ascii="Georgia" w:hAnsi="Georgia"/>
+          <w:color w:val="000000"/>
+          <w:sz w:val="22"/>
+          <w:szCs w:val="22"/>
+        </w:rPr>
+        <w:t xml:space="preserve"> meant no one ever had, and it’s powerful luck </w:t>
+      </w:r>
+      <w:r>
+        <w:rPr>
+          <w:rFonts w:ascii="Georgia" w:hAnsi="Georgia"/>
+          <w:color w:val="000000"/>
+          <w:sz w:val="22"/>
+          <w:szCs w:val="22"/>
+        </w:rPr>
+        <w:t>to</w:t>
+      </w:r>
+      <w:r>
+        <w:rPr>
+          <w:rFonts w:ascii="Georgia" w:hAnsi="Georgia"/>
+          <w:color w:val="000000"/>
+          <w:sz w:val="22"/>
+          <w:szCs w:val="22"/>
+        </w:rPr>
+        <w:t xml:space="preserve"> be the first </w:t>
+      </w:r>
+      <w:r>
+        <w:rPr>
+          <w:rFonts w:ascii="Georgia" w:hAnsi="Georgia"/>
+          <w:color w:val="000000"/>
+          <w:sz w:val="22"/>
+          <w:szCs w:val="22"/>
+        </w:rPr>
+        <w:t xml:space="preserve">one </w:t>
+      </w:r>
+      <w:r>
+        <w:rPr>
+          <w:rFonts w:ascii="Georgia" w:hAnsi="Georgia"/>
+          <w:color w:val="000000"/>
+          <w:sz w:val="22"/>
+          <w:szCs w:val="22"/>
+        </w:rPr>
+        <w:t>up on a horse like that–the kind of luck that the Darpani and I needed.</w:t>
+      </w:r>
+    </w:p>
+    <w:p>
+      <w:pPr>
+        <w:pStyle w:val="TextBody"/>
+        <w:spacing w:before="0" w:after="0"/>
+        <w:ind w:left="0" w:right="0" w:firstLine="288"/>
+        <w:jc w:val="both"/>
+        <w:rPr/>
+      </w:pPr>
+      <w:r>
+        <w:rPr>
+          <w:rFonts w:ascii="Georgia" w:hAnsi="Georgia"/>
+          <w:color w:val="000000"/>
+          <w:sz w:val="22"/>
+          <w:szCs w:val="22"/>
+        </w:rPr>
+        <w:t xml:space="preserve">So we ate and talked and drank until the sun went down, then sat and listened for a bit to the conversations around us, them because </w:t>
+      </w:r>
+      <w:r>
+        <w:rPr>
+          <w:rFonts w:ascii="Georgia" w:hAnsi="Georgia"/>
+          <w:color w:val="000000"/>
+          <w:sz w:val="22"/>
+          <w:szCs w:val="22"/>
+        </w:rPr>
+        <w:t xml:space="preserve">sitting and listening is practically a sport for the </w:t>
+      </w:r>
+      <w:r>
+        <w:rPr>
+          <w:rFonts w:ascii="Georgia" w:hAnsi="Georgia"/>
+          <w:color w:val="000000"/>
+          <w:sz w:val="22"/>
+          <w:szCs w:val="22"/>
+        </w:rPr>
+        <w:t xml:space="preserve">Darpani, and me because the poppy had finally caught up with me. The locals talked mostly about </w:t>
+      </w:r>
+      <w:r>
+        <w:rPr>
+          <w:rFonts w:ascii="Georgia" w:hAnsi="Georgia"/>
+          <w:color w:val="000000"/>
+          <w:sz w:val="22"/>
+          <w:szCs w:val="22"/>
+        </w:rPr>
+        <w:t xml:space="preserve">how glorious </w:t>
+      </w:r>
+      <w:r>
+        <w:rPr>
+          <w:rFonts w:ascii="Georgia" w:hAnsi="Georgia"/>
+          <w:color w:val="000000"/>
+          <w:sz w:val="22"/>
+          <w:szCs w:val="22"/>
+        </w:rPr>
+        <w:t xml:space="preserve">the coronation </w:t>
+      </w:r>
+      <w:r>
+        <w:rPr>
+          <w:rFonts w:ascii="Georgia" w:hAnsi="Georgia"/>
+          <w:color w:val="000000"/>
+          <w:sz w:val="22"/>
+          <w:szCs w:val="22"/>
+        </w:rPr>
+        <w:t>had been</w:t>
+      </w:r>
+      <w:r>
+        <w:rPr>
+          <w:rFonts w:ascii="Georgia" w:hAnsi="Georgia"/>
+          <w:color w:val="000000"/>
+          <w:sz w:val="22"/>
+          <w:szCs w:val="22"/>
+        </w:rPr>
+        <w:t xml:space="preserve">, and who was beating who in the </w:t>
       </w:r>
       <w:r>
         <w:rPr>
@@ -1547,29 +1364,115 @@
           <w:sz w:val="22"/>
           <w:szCs w:val="22"/>
         </w:rPr>
-        <w:t>, and about a bonescuttle that had come up from the Tombs below the city and was taking beggars off the street. It had torn up a couple of guardsmen too, one man said, and I winced. They’re smart as well as ugly, bonescuttles, and the poison in their tails burns you from the inside out.</w:t>
-      </w:r>
-    </w:p>
-    <w:p>
-      <w:pPr>
-        <w:pStyle w:val="TextBody"/>
-        <w:spacing w:before="0" w:after="0"/>
-        <w:ind w:left="0" w:right="0" w:firstLine="288"/>
-        <w:jc w:val="both"/>
-        <w:rPr>
-          <w:rFonts w:ascii="Georgia" w:hAnsi="Georgia"/>
-          <w:sz w:val="22"/>
-          <w:szCs w:val="22"/>
-        </w:rPr>
-      </w:pPr>
-      <w:r>
-        <w:rPr>
-          <w:rFonts w:ascii="Georgia" w:hAnsi="Georgia"/>
-          <w:color w:val="000000"/>
-          <w:sz w:val="22"/>
-          <w:szCs w:val="22"/>
-        </w:rPr>
-        <w:t>Eventually the owner realized we’d stopped buying and pushed us out the door. The Darpani headed back to the paddock to give it an eye while I went back to the doctress and spent what was left of my pay. I haggled a bit, but she could tell I’d pay extra for a bit of forgetfulness, so I left with what I needed in my purse and nothing else.</w:t>
+        <w:t xml:space="preserve">, and about a bonescuttle that had come up from the Tombs and was taking beggars off the street. It had torn up a couple of guardsmen too, one man said, and I winced. </w:t>
+      </w:r>
+      <w:r>
+        <w:rPr>
+          <w:rFonts w:ascii="Georgia" w:hAnsi="Georgia"/>
+          <w:color w:val="000000"/>
+          <w:sz w:val="22"/>
+          <w:szCs w:val="22"/>
+        </w:rPr>
+        <w:t>Bonescuttles are</w:t>
+      </w:r>
+      <w:r>
+        <w:rPr>
+          <w:rFonts w:ascii="Georgia" w:hAnsi="Georgia"/>
+          <w:color w:val="000000"/>
+          <w:sz w:val="22"/>
+          <w:szCs w:val="22"/>
+        </w:rPr>
+        <w:t xml:space="preserve"> </w:t>
+      </w:r>
+      <w:r>
+        <w:rPr>
+          <w:rFonts w:ascii="Georgia" w:hAnsi="Georgia"/>
+          <w:color w:val="000000"/>
+          <w:sz w:val="22"/>
+          <w:szCs w:val="22"/>
+        </w:rPr>
+        <w:t xml:space="preserve">as </w:t>
+      </w:r>
+      <w:r>
+        <w:rPr>
+          <w:rFonts w:ascii="Georgia" w:hAnsi="Georgia"/>
+          <w:color w:val="000000"/>
+          <w:sz w:val="22"/>
+          <w:szCs w:val="22"/>
+        </w:rPr>
+        <w:t xml:space="preserve">smart as </w:t>
+      </w:r>
+      <w:r>
+        <w:rPr>
+          <w:rFonts w:ascii="Georgia" w:hAnsi="Georgia"/>
+          <w:color w:val="000000"/>
+          <w:sz w:val="22"/>
+          <w:szCs w:val="22"/>
+        </w:rPr>
+        <w:t>they are</w:t>
+      </w:r>
+      <w:r>
+        <w:rPr>
+          <w:rFonts w:ascii="Georgia" w:hAnsi="Georgia"/>
+          <w:color w:val="000000"/>
+          <w:sz w:val="22"/>
+          <w:szCs w:val="22"/>
+        </w:rPr>
+        <w:t xml:space="preserve"> ugly, and the poison in their tails burns you from the inside out.</w:t>
+      </w:r>
+    </w:p>
+    <w:p>
+      <w:pPr>
+        <w:pStyle w:val="TextBody"/>
+        <w:spacing w:before="0" w:after="0"/>
+        <w:ind w:left="0" w:right="0" w:firstLine="288"/>
+        <w:jc w:val="both"/>
+        <w:rPr/>
+      </w:pPr>
+      <w:r>
+        <w:rPr>
+          <w:rFonts w:ascii="Georgia" w:hAnsi="Georgia"/>
+          <w:color w:val="000000"/>
+          <w:sz w:val="22"/>
+          <w:szCs w:val="22"/>
+        </w:rPr>
+        <w:t xml:space="preserve">Eventually the owner realized we’d stopped buying and pushed us out the door. The Darpani headed back to the paddock to give it an eye while I went back to the doctress and spent what was left of my pay. I </w:t>
+      </w:r>
+      <w:r>
+        <w:rPr>
+          <w:rFonts w:ascii="Georgia" w:hAnsi="Georgia"/>
+          <w:color w:val="000000"/>
+          <w:sz w:val="22"/>
+          <w:szCs w:val="22"/>
+        </w:rPr>
+        <w:t>tried haggling</w:t>
+      </w:r>
+      <w:r>
+        <w:rPr>
+          <w:rFonts w:ascii="Georgia" w:hAnsi="Georgia"/>
+          <w:color w:val="000000"/>
+          <w:sz w:val="22"/>
+          <w:szCs w:val="22"/>
+        </w:rPr>
+        <w:t xml:space="preserve">, but she could tell I’d pay extra for a bit of </w:t>
+      </w:r>
+      <w:r>
+        <w:rPr>
+          <w:rFonts w:ascii="Georgia" w:hAnsi="Georgia"/>
+          <w:color w:val="000000"/>
+          <w:sz w:val="22"/>
+          <w:szCs w:val="22"/>
+        </w:rPr>
+        <w:t>forgetting</w:t>
+      </w:r>
+      <w:r>
+        <w:rPr>
+          <w:rFonts w:ascii="Georgia" w:hAnsi="Georgia"/>
+          <w:color w:val="000000"/>
+          <w:sz w:val="22"/>
+          <w:szCs w:val="22"/>
+        </w:rPr>
+        <w:t>, so I left with what I needed in my purse and nothing else.</w:t>
       </w:r>
     </w:p>
     <w:p>
@@ -1600,40 +1503,88 @@
         <w:spacing w:before="0" w:after="0"/>
         <w:ind w:left="0" w:right="0" w:firstLine="288"/>
         <w:jc w:val="both"/>
-        <w:rPr>
-          <w:rFonts w:ascii="Georgia" w:hAnsi="Georgia"/>
-          <w:sz w:val="22"/>
-          <w:szCs w:val="22"/>
-        </w:rPr>
-      </w:pPr>
-      <w:r>
-        <w:rPr>
-          <w:rFonts w:ascii="Georgia" w:hAnsi="Georgia"/>
-          <w:color w:val="000000"/>
-          <w:sz w:val="22"/>
-          <w:szCs w:val="22"/>
-        </w:rPr>
-        <w:t>Four. Not three, four. The newcomer was ten years old, maybe more. He was heavy around the shoulders, with a scar on his rump, and definitely not gelded. I hunkered down on my haunches beside the Darpani and raised my eyebrows.</w:t>
-      </w:r>
-    </w:p>
-    <w:p>
-      <w:pPr>
-        <w:pStyle w:val="TextBody"/>
-        <w:spacing w:before="0" w:after="0"/>
-        <w:ind w:left="0" w:right="0" w:firstLine="288"/>
-        <w:jc w:val="both"/>
-        <w:rPr>
-          <w:color w:val="000000"/>
-        </w:rPr>
-      </w:pPr>
-      <w:r>
-        <w:rPr>
-          <w:rFonts w:ascii="Georgia" w:hAnsi="Georgia"/>
-          <w:color w:val="000000"/>
-          <w:sz w:val="22"/>
-          <w:szCs w:val="22"/>
-        </w:rPr>
-        <w:t>Cup pursed his lips. “A war mount,” he said quietly. “From the Green Grass, but away many years. There have been many battles, but it is not in the desert some months.”</w:t>
+        <w:rPr/>
+      </w:pPr>
+      <w:r>
+        <w:rPr>
+          <w:rFonts w:ascii="Georgia" w:hAnsi="Georgia"/>
+          <w:color w:val="000000"/>
+          <w:sz w:val="22"/>
+          <w:szCs w:val="22"/>
+        </w:rPr>
+        <w:t xml:space="preserve">Four, </w:t>
+      </w:r>
+      <w:r>
+        <w:rPr>
+          <w:rFonts w:ascii="Georgia" w:hAnsi="Georgia"/>
+          <w:color w:val="000000"/>
+          <w:sz w:val="22"/>
+          <w:szCs w:val="22"/>
+        </w:rPr>
+        <w:t>n</w:t>
+      </w:r>
+      <w:r>
+        <w:rPr>
+          <w:rFonts w:ascii="Georgia" w:hAnsi="Georgia"/>
+          <w:color w:val="000000"/>
+          <w:sz w:val="22"/>
+          <w:szCs w:val="22"/>
+        </w:rPr>
+        <w:t xml:space="preserve">ot three. The newcomer </w:t>
+      </w:r>
+      <w:r>
+        <w:rPr>
+          <w:rFonts w:ascii="Georgia" w:hAnsi="Georgia"/>
+          <w:color w:val="000000"/>
+          <w:sz w:val="22"/>
+          <w:szCs w:val="22"/>
+        </w:rPr>
+        <w:t>looked to be about</w:t>
+      </w:r>
+      <w:r>
+        <w:rPr>
+          <w:rFonts w:ascii="Georgia" w:hAnsi="Georgia"/>
+          <w:color w:val="000000"/>
+          <w:sz w:val="22"/>
+          <w:szCs w:val="22"/>
+        </w:rPr>
+        <w:t xml:space="preserve"> ten years old. He was heavy around the shoulders, with a scar on his rump, and definitely not gelded. I hunkered down on my haunches beside the Darpani and raised my eyebrows.</w:t>
+      </w:r>
+    </w:p>
+    <w:p>
+      <w:pPr>
+        <w:pStyle w:val="TextBody"/>
+        <w:spacing w:before="0" w:after="0"/>
+        <w:ind w:left="0" w:right="0" w:firstLine="288"/>
+        <w:jc w:val="both"/>
+        <w:rPr/>
+      </w:pPr>
+      <w:r>
+        <w:rPr>
+          <w:rFonts w:ascii="Georgia" w:hAnsi="Georgia"/>
+          <w:color w:val="000000"/>
+          <w:sz w:val="22"/>
+          <w:szCs w:val="22"/>
+        </w:rPr>
+        <w:t xml:space="preserve">Cup pursed his lips. “A war mount,” he said quietly. “From the Green Grass, but away many years. </w:t>
+      </w:r>
+      <w:r>
+        <w:rPr>
+          <w:rFonts w:ascii="Georgia" w:hAnsi="Georgia"/>
+          <w:color w:val="000000"/>
+          <w:sz w:val="22"/>
+          <w:szCs w:val="22"/>
+        </w:rPr>
+        <w:t>He has</w:t>
+      </w:r>
+      <w:r>
+        <w:rPr>
+          <w:rFonts w:ascii="Georgia" w:hAnsi="Georgia"/>
+          <w:color w:val="000000"/>
+          <w:sz w:val="22"/>
+          <w:szCs w:val="22"/>
+        </w:rPr>
+        <w:t xml:space="preserve"> many battles, but is not in the desert some months.”</w:t>
       </w:r>
     </w:p>
     <w:p>
@@ -1662,84 +1613,322 @@
         <w:spacing w:before="0" w:after="0"/>
         <w:ind w:left="0" w:right="0" w:firstLine="288"/>
         <w:jc w:val="both"/>
-        <w:rPr>
-          <w:color w:val="000000"/>
-        </w:rPr>
-      </w:pPr>
-      <w:r>
-        <w:rPr>
-          <w:rFonts w:ascii="Georgia" w:hAnsi="Georgia"/>
-          <w:color w:val="000000"/>
-          <w:sz w:val="22"/>
-          <w:szCs w:val="22"/>
-        </w:rPr>
-        <w:t>Cup shrugged again, not caring or just not caring. I wiped my hands on my trousers. “Keep an eye out. I’ll be back just after the third hour.” I clapped him on the shoulder and went off to find the caravaneer.</w:t>
-      </w:r>
-    </w:p>
-    <w:p>
-      <w:pPr>
-        <w:pStyle w:val="TextBody"/>
-        <w:spacing w:before="0" w:after="0"/>
-        <w:ind w:left="0" w:right="0" w:firstLine="288"/>
-        <w:jc w:val="both"/>
-        <w:rPr>
-          <w:rFonts w:ascii="Georgia" w:hAnsi="Georgia"/>
-          <w:sz w:val="22"/>
-          <w:szCs w:val="22"/>
-        </w:rPr>
-      </w:pPr>
-      <w:r>
-        <w:rPr>
-          <w:rFonts w:ascii="Georgia" w:hAnsi="Georgia"/>
-          <w:color w:val="000000"/>
-          <w:sz w:val="22"/>
-          <w:szCs w:val="22"/>
-        </w:rPr>
-        <w:t>Caravaneers have twice as many rules as any one person has a right to. Letting the cattle get a smell of you before you sign on, for example, that just makes sense. And not letting Hett travel with the caravan–everyone knows they’re cursed.</w:t>
-      </w:r>
-    </w:p>
-    <w:p>
-      <w:pPr>
-        <w:pStyle w:val="TextBody"/>
-        <w:spacing w:before="0" w:after="0"/>
-        <w:ind w:left="0" w:right="0" w:firstLine="288"/>
-        <w:jc w:val="both"/>
-        <w:rPr>
-          <w:rFonts w:ascii="Georgia" w:hAnsi="Georgia"/>
-          <w:sz w:val="22"/>
-          <w:szCs w:val="22"/>
-        </w:rPr>
-      </w:pPr>
-      <w:r>
-        <w:rPr>
-          <w:rFonts w:ascii="Georgia" w:hAnsi="Georgia"/>
-          <w:color w:val="000000"/>
-          <w:sz w:val="22"/>
-          <w:szCs w:val="22"/>
-        </w:rPr>
-        <w:t>But every caravaneer I ever traveled with had a different notion about what to do with you when your hire was done. Some didn’t mind you hanging about for a bit, especially if you did well for them and they might like to take you on again. Others wanted you out of the way as soon as possible, on the principle that the most dangerous thief was the man who had set the traps.</w:t>
-      </w:r>
-    </w:p>
-    <w:p>
-      <w:pPr>
-        <w:pStyle w:val="TextBody"/>
-        <w:spacing w:before="0" w:after="0"/>
-        <w:ind w:left="0" w:right="0" w:firstLine="288"/>
-        <w:jc w:val="both"/>
-        <w:rPr>
-          <w:rFonts w:ascii="Georgia" w:hAnsi="Georgia"/>
-          <w:sz w:val="22"/>
-          <w:szCs w:val="22"/>
-        </w:rPr>
-      </w:pPr>
-      <w:r>
-        <w:rPr>
-          <w:rFonts w:ascii="Georgia" w:hAnsi="Georgia"/>
-          <w:color w:val="000000"/>
-          <w:sz w:val="22"/>
-          <w:szCs w:val="22"/>
-        </w:rPr>
-        <w:t>This one scowled a bit when I asked if I could sleep alongside that night, but then her husband came at her with yet another question (that man couldn’t tie his own bootlaces without asking her something), so she just waved me away. I set my roll far enough away from the Darpani that it wouldn’t look like we were together and closed my eyes. My jaw was throbbing, and I felt squeamish from the blood I’d swallowed and what I’d been drinking, but it only took mew a few minutes to slip under the waves and start snoring. After the night raids and fire wights at Armaq, I could probably sleep through the Pilots’ Return.</w:t>
+        <w:rPr/>
+      </w:pPr>
+      <w:r>
+        <w:rPr>
+          <w:rFonts w:ascii="Georgia" w:hAnsi="Georgia"/>
+          <w:color w:val="000000"/>
+          <w:sz w:val="22"/>
+          <w:szCs w:val="22"/>
+        </w:rPr>
+        <w:t xml:space="preserve">Cup shrugged again, not </w:t>
+      </w:r>
+      <w:r>
+        <w:rPr>
+          <w:rFonts w:ascii="Georgia" w:hAnsi="Georgia"/>
+          <w:color w:val="000000"/>
+          <w:sz w:val="22"/>
+          <w:szCs w:val="22"/>
+        </w:rPr>
+        <w:t>worried</w:t>
+      </w:r>
+      <w:r>
+        <w:rPr>
+          <w:rFonts w:ascii="Georgia" w:hAnsi="Georgia"/>
+          <w:color w:val="000000"/>
+          <w:sz w:val="22"/>
+          <w:szCs w:val="22"/>
+        </w:rPr>
+        <w:t xml:space="preserve"> or just not caring. I wiped my hands on my trousers. “I’ll be back just after the third hour.” I clapped him on the shoulder and went off to find the caravaneer.</w:t>
+      </w:r>
+    </w:p>
+    <w:p>
+      <w:pPr>
+        <w:pStyle w:val="TextBody"/>
+        <w:spacing w:before="0" w:after="0"/>
+        <w:ind w:left="0" w:right="0" w:firstLine="288"/>
+        <w:jc w:val="both"/>
+        <w:rPr/>
+      </w:pPr>
+      <w:r>
+        <w:rPr>
+          <w:rFonts w:ascii="Georgia" w:hAnsi="Georgia"/>
+          <w:color w:val="000000"/>
+          <w:sz w:val="22"/>
+          <w:szCs w:val="22"/>
+        </w:rPr>
+        <w:t>Caravaneers have twice as many rules as any</w:t>
+      </w:r>
+      <w:r>
+        <w:rPr>
+          <w:rFonts w:ascii="Georgia" w:hAnsi="Georgia"/>
+          <w:color w:val="000000"/>
+          <w:sz w:val="22"/>
+          <w:szCs w:val="22"/>
+        </w:rPr>
+        <w:t>one I've ever met</w:t>
+      </w:r>
+      <w:r>
+        <w:rPr>
+          <w:rFonts w:ascii="Georgia" w:hAnsi="Georgia"/>
+          <w:color w:val="000000"/>
+          <w:sz w:val="22"/>
+          <w:szCs w:val="22"/>
+        </w:rPr>
+        <w:t xml:space="preserve">. </w:t>
+      </w:r>
+      <w:r>
+        <w:rPr>
+          <w:rFonts w:ascii="Georgia" w:hAnsi="Georgia"/>
+          <w:color w:val="000000"/>
+          <w:sz w:val="22"/>
+          <w:szCs w:val="22"/>
+        </w:rPr>
+        <w:t>Some of them make sense, like l</w:t>
+      </w:r>
+      <w:r>
+        <w:rPr>
+          <w:rFonts w:ascii="Georgia" w:hAnsi="Georgia"/>
+          <w:color w:val="000000"/>
+          <w:sz w:val="22"/>
+          <w:szCs w:val="22"/>
+        </w:rPr>
+        <w:t xml:space="preserve">etting the cattle get a smell of you before </w:t>
+      </w:r>
+      <w:r>
+        <w:rPr>
+          <w:rFonts w:ascii="Georgia" w:hAnsi="Georgia"/>
+          <w:color w:val="000000"/>
+          <w:sz w:val="22"/>
+          <w:szCs w:val="22"/>
+        </w:rPr>
+        <w:t>deciding whether to take you on</w:t>
+      </w:r>
+      <w:r>
+        <w:rPr>
+          <w:rFonts w:ascii="Georgia" w:hAnsi="Georgia"/>
+          <w:color w:val="000000"/>
+          <w:sz w:val="22"/>
+          <w:szCs w:val="22"/>
+        </w:rPr>
+        <w:t>. And not letting Hett travel with the caravan–</w:t>
+      </w:r>
+      <w:r>
+        <w:rPr>
+          <w:rFonts w:ascii="Georgia" w:hAnsi="Georgia"/>
+          <w:color w:val="000000"/>
+          <w:sz w:val="22"/>
+          <w:szCs w:val="22"/>
+        </w:rPr>
+        <w:t xml:space="preserve">well, </w:t>
+      </w:r>
+      <w:r>
+        <w:rPr>
+          <w:rFonts w:ascii="Georgia" w:hAnsi="Georgia"/>
+          <w:color w:val="000000"/>
+          <w:sz w:val="22"/>
+          <w:szCs w:val="22"/>
+        </w:rPr>
+        <w:t>everyone knows they’re cursed.</w:t>
+      </w:r>
+    </w:p>
+    <w:p>
+      <w:pPr>
+        <w:pStyle w:val="TextBody"/>
+        <w:spacing w:before="0" w:after="0"/>
+        <w:ind w:left="0" w:right="0" w:firstLine="288"/>
+        <w:jc w:val="both"/>
+        <w:rPr/>
+      </w:pPr>
+      <w:r>
+        <w:rPr>
+          <w:rFonts w:ascii="Georgia" w:hAnsi="Georgia"/>
+          <w:color w:val="000000"/>
+          <w:sz w:val="22"/>
+          <w:szCs w:val="22"/>
+        </w:rPr>
+        <w:t xml:space="preserve">But </w:t>
+      </w:r>
+      <w:r>
+        <w:rPr>
+          <w:rFonts w:ascii="Georgia" w:hAnsi="Georgia"/>
+          <w:color w:val="000000"/>
+          <w:sz w:val="22"/>
+          <w:szCs w:val="22"/>
+        </w:rPr>
+        <w:t>they all have</w:t>
+      </w:r>
+      <w:r>
+        <w:rPr>
+          <w:rFonts w:ascii="Georgia" w:hAnsi="Georgia"/>
+          <w:color w:val="000000"/>
+          <w:sz w:val="22"/>
+          <w:szCs w:val="22"/>
+        </w:rPr>
+        <w:t xml:space="preserve"> different notion</w:t>
+      </w:r>
+      <w:r>
+        <w:rPr>
+          <w:rFonts w:ascii="Georgia" w:hAnsi="Georgia"/>
+          <w:color w:val="000000"/>
+          <w:sz w:val="22"/>
+          <w:szCs w:val="22"/>
+        </w:rPr>
+        <w:t>s</w:t>
+      </w:r>
+      <w:r>
+        <w:rPr>
+          <w:rFonts w:ascii="Georgia" w:hAnsi="Georgia"/>
+          <w:color w:val="000000"/>
+          <w:sz w:val="22"/>
+          <w:szCs w:val="22"/>
+        </w:rPr>
+        <w:t xml:space="preserve"> about what to do with you when your hire was done. Some didn’t mind you hanging about for a bit, especially if you did well for them and they might like to take you on again. Others wanted you out of the way as soon as possible, on the principle that the </w:t>
+      </w:r>
+      <w:r>
+        <w:rPr>
+          <w:rFonts w:ascii="Georgia" w:hAnsi="Georgia"/>
+          <w:color w:val="000000"/>
+          <w:sz w:val="22"/>
+          <w:szCs w:val="22"/>
+        </w:rPr>
+        <w:t>hardest</w:t>
+      </w:r>
+      <w:r>
+        <w:rPr>
+          <w:rFonts w:ascii="Georgia" w:hAnsi="Georgia"/>
+          <w:color w:val="000000"/>
+          <w:sz w:val="22"/>
+          <w:szCs w:val="22"/>
+        </w:rPr>
+        <w:t xml:space="preserve"> thief </w:t>
+      </w:r>
+      <w:r>
+        <w:rPr>
+          <w:rFonts w:ascii="Georgia" w:hAnsi="Georgia"/>
+          <w:color w:val="000000"/>
+          <w:sz w:val="22"/>
+          <w:szCs w:val="22"/>
+        </w:rPr>
+        <w:t xml:space="preserve">to guard against </w:t>
+      </w:r>
+      <w:r>
+        <w:rPr>
+          <w:rFonts w:ascii="Georgia" w:hAnsi="Georgia"/>
+          <w:color w:val="000000"/>
+          <w:sz w:val="22"/>
+          <w:szCs w:val="22"/>
+        </w:rPr>
+        <w:t xml:space="preserve">was the </w:t>
+      </w:r>
+      <w:r>
+        <w:rPr>
+          <w:rFonts w:ascii="Georgia" w:hAnsi="Georgia"/>
+          <w:color w:val="000000"/>
+          <w:sz w:val="22"/>
+          <w:szCs w:val="22"/>
+        </w:rPr>
+        <w:t>person</w:t>
+      </w:r>
+      <w:r>
+        <w:rPr>
+          <w:rFonts w:ascii="Georgia" w:hAnsi="Georgia"/>
+          <w:color w:val="000000"/>
+          <w:sz w:val="22"/>
+          <w:szCs w:val="22"/>
+        </w:rPr>
+        <w:t xml:space="preserve"> who had </w:t>
+      </w:r>
+      <w:r>
+        <w:rPr>
+          <w:rFonts w:ascii="Georgia" w:hAnsi="Georgia"/>
+          <w:color w:val="000000"/>
+          <w:sz w:val="22"/>
+          <w:szCs w:val="22"/>
+        </w:rPr>
+        <w:t>built your fence</w:t>
+      </w:r>
+      <w:r>
+        <w:rPr>
+          <w:rFonts w:ascii="Georgia" w:hAnsi="Georgia"/>
+          <w:color w:val="000000"/>
+          <w:sz w:val="22"/>
+          <w:szCs w:val="22"/>
+        </w:rPr>
+        <w:t>.</w:t>
+      </w:r>
+    </w:p>
+    <w:p>
+      <w:pPr>
+        <w:pStyle w:val="TextBody"/>
+        <w:spacing w:before="0" w:after="0"/>
+        <w:ind w:left="0" w:right="0" w:firstLine="288"/>
+        <w:jc w:val="both"/>
+        <w:rPr/>
+      </w:pPr>
+      <w:r>
+        <w:rPr>
+          <w:rFonts w:ascii="Georgia" w:hAnsi="Georgia"/>
+          <w:color w:val="000000"/>
+          <w:sz w:val="22"/>
+          <w:szCs w:val="22"/>
+        </w:rPr>
+        <w:t>This one scowled a bit when I asked if I could sleep alongside that night, but then her husband came at her with yet another question–</w:t>
+      </w:r>
+      <w:r>
+        <w:rPr>
+          <w:rFonts w:ascii="Georgia" w:hAnsi="Georgia"/>
+          <w:color w:val="000000"/>
+          <w:sz w:val="22"/>
+          <w:szCs w:val="22"/>
+        </w:rPr>
+        <w:t>he</w:t>
+      </w:r>
+      <w:r>
+        <w:rPr>
+          <w:rFonts w:ascii="Georgia" w:hAnsi="Georgia"/>
+          <w:color w:val="000000"/>
+          <w:sz w:val="22"/>
+          <w:szCs w:val="22"/>
+        </w:rPr>
+        <w:t xml:space="preserve"> couldn’t tie his own bootlaces without asking her something–so she just waved me away. I set my roll far enough away from the Darpani that it wouldn’t look like we were together and closed my eyes. My jaw was throbbing, and I felt squeamish from the blood I’d swallowed and what I’d been drinking, but it only took me a few minutes to slip under the waves and start snoring. After the night raids and fire </w:t>
+      </w:r>
+      <w:r>
+        <w:rPr>
+          <w:rFonts w:ascii="Georgia" w:hAnsi="Georgia"/>
+          <w:color w:val="000000"/>
+          <w:sz w:val="22"/>
+          <w:szCs w:val="22"/>
+        </w:rPr>
+        <w:t>ghosts</w:t>
+      </w:r>
+      <w:r>
+        <w:rPr>
+          <w:rFonts w:ascii="Georgia" w:hAnsi="Georgia"/>
+          <w:color w:val="000000"/>
+          <w:sz w:val="22"/>
+          <w:szCs w:val="22"/>
+        </w:rPr>
+        <w:t xml:space="preserve"> at Armaq, I could probably sleep through the Pilots’ Return.</w:t>
+      </w:r>
+    </w:p>
+    <w:p>
+      <w:pPr>
+        <w:pStyle w:val="TextBody"/>
+        <w:spacing w:before="0" w:after="0"/>
+        <w:ind w:left="0" w:right="0" w:firstLine="288"/>
+        <w:jc w:val="both"/>
+        <w:rPr/>
+      </w:pPr>
+      <w:r>
+        <w:rPr>
+          <w:rFonts w:ascii="Georgia" w:hAnsi="Georgia"/>
+          <w:color w:val="000000"/>
+          <w:sz w:val="22"/>
+          <w:szCs w:val="22"/>
+        </w:rPr>
+        <w:t>***</w:t>
       </w:r>
     </w:p>
     <w:p>

</xml_diff>

<commit_message>
The rest of chapter 3
</commit_message>
<xml_diff>
--- a/coriandel/beneath-coriandel.docx
+++ b/coriandel/beneath-coriandel.docx
@@ -492,7 +492,7 @@
           <w:formProt w:val="false"/>
           <w:titlePg/>
           <w:textDirection w:val="lrTb"/>
-          <w:docGrid w:type="default" w:linePitch="240" w:charSpace="0"/>
+          <w:docGrid w:type="default" w:linePitch="240" w:charSpace="4294961151"/>
         </w:sectPr>
         <w:pStyle w:val="TextBody"/>
         <w:spacing w:lineRule="auto" w:line="288" w:before="0" w:after="0"/>
@@ -1082,7 +1082,25 @@
           <w:sz w:val="22"/>
           <w:szCs w:val="22"/>
         </w:rPr>
-        <w:t>They exchanged glances. The taller one was Cup–Cup Rainbow Reaching. I never knew the full name of the other one’s name, but he called himself Strap. “There is money,” he said proudly.</w:t>
+        <w:t>They exchanged glances. The taller one was Cup–Cup Rainbow Reaching. I never knew the full name of the other one’s name, but he called himself Strap. “The</w:t>
+      </w:r>
+      <w:r>
+        <w:rPr>
+          <w:rFonts w:ascii="Georgia" w:hAnsi="Georgia"/>
+          <w:color w:val="000000"/>
+          <w:sz w:val="22"/>
+          <w:szCs w:val="22"/>
+        </w:rPr>
+        <w:t>y have</w:t>
+      </w:r>
+      <w:r>
+        <w:rPr>
+          <w:rFonts w:ascii="Georgia" w:hAnsi="Georgia"/>
+          <w:color w:val="000000"/>
+          <w:sz w:val="22"/>
+          <w:szCs w:val="22"/>
+        </w:rPr>
+        <w:t xml:space="preserve"> money,” he said proudly.</w:t>
       </w:r>
     </w:p>
     <w:p>
@@ -1451,7 +1469,43 @@
           <w:sz w:val="22"/>
           <w:szCs w:val="22"/>
         </w:rPr>
-        <w:t>Sh,” Cup hushed softly. “Sh, sh, sh. Nothing for you here, friend to the world. Nothing for you here.” I kept my mouth shut–if it’s horses, it’s best left to the Darpani.</w:t>
+        <w:t xml:space="preserve">Sh,” Cup hushed softly. “Sh, sh, sh. Nothing </w:t>
+      </w:r>
+      <w:r>
+        <w:rPr>
+          <w:rFonts w:ascii="Georgia" w:hAnsi="Georgia"/>
+          <w:color w:val="000000"/>
+          <w:sz w:val="22"/>
+          <w:szCs w:val="22"/>
+        </w:rPr>
+        <w:t>to claw at you</w:t>
+      </w:r>
+      <w:r>
+        <w:rPr>
+          <w:rFonts w:ascii="Georgia" w:hAnsi="Georgia"/>
+          <w:color w:val="000000"/>
+          <w:sz w:val="22"/>
+          <w:szCs w:val="22"/>
+        </w:rPr>
+        <w:t xml:space="preserve"> here, friend to the world. Nothing </w:t>
+      </w:r>
+      <w:r>
+        <w:rPr>
+          <w:rFonts w:ascii="Georgia" w:hAnsi="Georgia"/>
+          <w:color w:val="000000"/>
+          <w:sz w:val="22"/>
+          <w:szCs w:val="22"/>
+        </w:rPr>
+        <w:t>to claw at you</w:t>
+      </w:r>
+      <w:r>
+        <w:rPr>
+          <w:rFonts w:ascii="Georgia" w:hAnsi="Georgia"/>
+          <w:color w:val="000000"/>
+          <w:sz w:val="22"/>
+          <w:szCs w:val="22"/>
+        </w:rPr>
+        <w:t xml:space="preserve"> here.” I kept my mouth shut–if it’s horses, it’s best left to the Darpani.</w:t>
       </w:r>
     </w:p>
     <w:p>
@@ -1479,7 +1533,25 @@
           <w:sz w:val="22"/>
           <w:szCs w:val="22"/>
         </w:rPr>
-        <w:t>Peace, friend, companion. No lions, no fire, nothing to fear. Sh, sh, sh.</w:t>
+        <w:t xml:space="preserve">Peace, friend, companion. No lions, no fire, nothing to </w:t>
+      </w:r>
+      <w:r>
+        <w:rPr>
+          <w:rFonts w:ascii="Georgia" w:hAnsi="Georgia"/>
+          <w:color w:val="000000"/>
+          <w:sz w:val="22"/>
+          <w:szCs w:val="22"/>
+        </w:rPr>
+        <w:t>claw at you here</w:t>
+      </w:r>
+      <w:r>
+        <w:rPr>
+          <w:rFonts w:ascii="Georgia" w:hAnsi="Georgia"/>
+          <w:color w:val="000000"/>
+          <w:sz w:val="22"/>
+          <w:szCs w:val="22"/>
+        </w:rPr>
+        <w:t>. Sh, sh, sh.</w:t>
       </w:r>
       <w:bookmarkEnd w:id="1"/>
       <w:r>
@@ -1926,7 +1998,43 @@
           <w:sz w:val="22"/>
           <w:szCs w:val="22"/>
         </w:rPr>
-        <w:t>But as soon as we were moving, I noticed this skinny Karabandi giving me the eye. He didn't stare, but every time I looked over I caught him looking back. Second evening out I'd had enough, so I asked him if I was growing feathers. He laughed, apologized, said no, he was sorry, he was just trying to figure a polite way to ask me a question. “Is someone still in the Grasses?” I asked. He said yes. “Then to ask it as an odd-stride trirain.”</w:t>
+        <w:t>But as soon as we were moving, I noticed this skinny Karabandi giving me the eye. He didn't stare, but every time I looked over I caught him looking back. Second evening out I'd had enough, so I asked him if I was growing feathers. He laughed, apologized, said no, he was sorry, he was just trying to figure a polite way to ask me a question. “</w:t>
+      </w:r>
+      <w:r>
+        <w:rPr>
+          <w:rFonts w:ascii="Georgia" w:hAnsi="Georgia"/>
+          <w:color w:val="000000"/>
+          <w:sz w:val="22"/>
+          <w:szCs w:val="22"/>
+        </w:rPr>
+        <w:t>Is someone</w:t>
+      </w:r>
+      <w:r>
+        <w:rPr>
+          <w:rFonts w:ascii="Georgia" w:hAnsi="Georgia"/>
+          <w:color w:val="000000"/>
+          <w:sz w:val="22"/>
+          <w:szCs w:val="22"/>
+        </w:rPr>
+        <w:t xml:space="preserve"> still in the Grasses?” I asked. He said yes. “Then </w:t>
+      </w:r>
+      <w:r>
+        <w:rPr>
+          <w:rFonts w:ascii="Georgia" w:hAnsi="Georgia"/>
+          <w:color w:val="000000"/>
+          <w:sz w:val="22"/>
+          <w:szCs w:val="22"/>
+        </w:rPr>
+        <w:t>someone should make of</w:t>
+      </w:r>
+      <w:r>
+        <w:rPr>
+          <w:rFonts w:ascii="Georgia" w:hAnsi="Georgia"/>
+          <w:color w:val="000000"/>
+          <w:sz w:val="22"/>
+          <w:szCs w:val="22"/>
+        </w:rPr>
+        <w:t xml:space="preserve"> it an odd-stride trirain.”</w:t>
       </w:r>
     </w:p>
     <w:p>
@@ -2115,7 +2223,61 @@
           <w:sz w:val="22"/>
           <w:szCs w:val="22"/>
         </w:rPr>
-        <w:t>The whole troop whistled and snapped their fingers. He kept his head down to hide his grin. I pawed the ground. “To applaud,” I said. “But to still not know what someone is actually asking for.” Which of course brought more laughter.</w:t>
+        <w:t>The whole troop whistled and snapped their fingers. He kept his head down to hide his grin. I pawed the ground. “</w:t>
+      </w:r>
+      <w:r>
+        <w:rPr>
+          <w:rFonts w:ascii="Georgia" w:hAnsi="Georgia"/>
+          <w:color w:val="000000"/>
+          <w:sz w:val="22"/>
+          <w:szCs w:val="22"/>
+        </w:rPr>
+        <w:t>They</w:t>
+      </w:r>
+      <w:r>
+        <w:rPr>
+          <w:rFonts w:ascii="Georgia" w:hAnsi="Georgia"/>
+          <w:color w:val="000000"/>
+          <w:sz w:val="22"/>
+          <w:szCs w:val="22"/>
+        </w:rPr>
+        <w:t xml:space="preserve"> applaud,” I said, </w:t>
+      </w:r>
+      <w:r>
+        <w:rPr>
+          <w:rFonts w:ascii="Georgia" w:hAnsi="Georgia"/>
+          <w:color w:val="000000"/>
+          <w:sz w:val="22"/>
+          <w:szCs w:val="22"/>
+        </w:rPr>
+        <w:t>just in case he couldn't tell what I was doing</w:t>
+      </w:r>
+      <w:r>
+        <w:rPr>
+          <w:rFonts w:ascii="Georgia" w:hAnsi="Georgia"/>
+          <w:color w:val="000000"/>
+          <w:sz w:val="22"/>
+          <w:szCs w:val="22"/>
+        </w:rPr>
+        <w:t xml:space="preserve"> “But </w:t>
+      </w:r>
+      <w:r>
+        <w:rPr>
+          <w:rFonts w:ascii="Georgia" w:hAnsi="Georgia"/>
+          <w:color w:val="000000"/>
+          <w:sz w:val="22"/>
+          <w:szCs w:val="22"/>
+        </w:rPr>
+        <w:t>they</w:t>
+      </w:r>
+      <w:r>
+        <w:rPr>
+          <w:rFonts w:ascii="Georgia" w:hAnsi="Georgia"/>
+          <w:color w:val="000000"/>
+          <w:sz w:val="22"/>
+          <w:szCs w:val="22"/>
+        </w:rPr>
+        <w:t xml:space="preserve"> still not know what someone is actually asking for.” Which of course brought more laughter.</w:t>
       </w:r>
     </w:p>
     <w:p>
@@ -2182,7 +2344,25 @@
           <w:sz w:val="22"/>
           <w:szCs w:val="22"/>
         </w:rPr>
-        <w:t>To question whether assistance will be needed,” I said haughtily. “Or how much assistance one of your station could offer.” I had never seen a paved street or a building taller than a man on horseback, but I knew that Gifted animals were rare. I fancied myself the emira’s parade mount, nothing less. I knew it would take me a while to meet people who knew the people who arranged such things, but I was sure I would get there eventually. He, on the other hand, looked like he hadn’t eaten a good meal since he was old enough to shave. How much help could he be?</w:t>
+        <w:t>T</w:t>
+      </w:r>
+      <w:r>
+        <w:rPr>
+          <w:rFonts w:ascii="Georgia" w:hAnsi="Georgia"/>
+          <w:color w:val="000000"/>
+          <w:sz w:val="22"/>
+          <w:szCs w:val="22"/>
+        </w:rPr>
+        <w:t>hey</w:t>
+      </w:r>
+      <w:r>
+        <w:rPr>
+          <w:rFonts w:ascii="Georgia" w:hAnsi="Georgia"/>
+          <w:color w:val="000000"/>
+          <w:sz w:val="22"/>
+          <w:szCs w:val="22"/>
+        </w:rPr>
+        <w:t xml:space="preserve"> question whether assistance will be needed,” I said haughtily. “Or how much assistance one of your station could offer.” I had never seen a paved street or a building taller than a man on horseback, but I knew that Gifted animals were rare. I fancied myself the emira’s parade mount, nothing less. I knew it would take me a while to meet people who knew the people who arranged such things, but I was sure I would get there eventually. He, on the other hand, looked like he hadn’t eaten a good meal since he was old enough to shave. How much help could he be?</w:t>
       </w:r>
     </w:p>
     <w:p>
@@ -2200,7 +2380,43 @@
           <w:sz w:val="22"/>
           <w:szCs w:val="22"/>
         </w:rPr>
-        <w:t>The Karabandi paid no more attention to my rudeness than he would have to a spring shower. “To apologize for not having made a proper introduction,” he said, bowing slightly. “To be of the House of Iandel, its principal line.” I whinnied with surprise, which made him smile again. He was a damned emir-in-waiting of Coriandel.</w:t>
+        <w:t>The Karabandi paid no more attention to my rudeness than he would have to a spring shower. “T</w:t>
+      </w:r>
+      <w:r>
+        <w:rPr>
+          <w:rFonts w:ascii="Georgia" w:hAnsi="Georgia"/>
+          <w:color w:val="000000"/>
+          <w:sz w:val="22"/>
+          <w:szCs w:val="22"/>
+        </w:rPr>
+        <w:t>hey</w:t>
+      </w:r>
+      <w:r>
+        <w:rPr>
+          <w:rFonts w:ascii="Georgia" w:hAnsi="Georgia"/>
+          <w:color w:val="000000"/>
+          <w:sz w:val="22"/>
+          <w:szCs w:val="22"/>
+        </w:rPr>
+        <w:t xml:space="preserve"> apologize for not having made a proper introduction,” he said, bowing slightly. “T</w:t>
+      </w:r>
+      <w:r>
+        <w:rPr>
+          <w:rFonts w:ascii="Georgia" w:hAnsi="Georgia"/>
+          <w:color w:val="000000"/>
+          <w:sz w:val="22"/>
+          <w:szCs w:val="22"/>
+        </w:rPr>
+        <w:t>hey are</w:t>
+      </w:r>
+      <w:r>
+        <w:rPr>
+          <w:rFonts w:ascii="Georgia" w:hAnsi="Georgia"/>
+          <w:color w:val="000000"/>
+          <w:sz w:val="22"/>
+          <w:szCs w:val="22"/>
+        </w:rPr>
+        <w:t xml:space="preserve"> of the House of Iandel, its principal line.” I whinnied with surprise, which made him smile again. He was a damned emir-in-waiting of Coriandel.</w:t>
       </w:r>
     </w:p>
     <w:p>
@@ -2272,7 +2488,25 @@
           <w:sz w:val="22"/>
           <w:szCs w:val="22"/>
         </w:rPr>
-        <w:t>Then Oro’s aunt decided it was time to catch up on her gardening and leave the running of the city to someone else. She summoned all of the in-waitings back to Coriandel and told them that the royal collar had made its choice. “You have been brave, and studious, and you have made beautiful things, each according to your nature,” she said. “Your city is proud of you, but the collar can only be borne by one. Oro, you will wear it after me.”</w:t>
+        <w:t xml:space="preserve">Then Oro’s aunt decided it was time to catch up on her gardening and leave the running of the city to someone else. She summoned all of the in-waitings back to Coriandel and told them that the royal collar had made its choice. “You have been brave, and studious, and you have made beautiful things, each according to your nature,” she said. “Your city is proud of you, but the collar can only be borne by one. Oro, you </w:t>
+      </w:r>
+      <w:r>
+        <w:rPr>
+          <w:rFonts w:ascii="Georgia" w:hAnsi="Georgia"/>
+          <w:color w:val="000000"/>
+          <w:sz w:val="22"/>
+          <w:szCs w:val="22"/>
+        </w:rPr>
+        <w:t>take the burden</w:t>
+      </w:r>
+      <w:r>
+        <w:rPr>
+          <w:rFonts w:ascii="Georgia" w:hAnsi="Georgia"/>
+          <w:color w:val="000000"/>
+          <w:sz w:val="22"/>
+          <w:szCs w:val="22"/>
+        </w:rPr>
+        <w:t xml:space="preserve"> after me.”</w:t>
       </w:r>
     </w:p>
     <w:p>
@@ -2290,7 +2524,25 @@
           <w:sz w:val="22"/>
           <w:szCs w:val="22"/>
         </w:rPr>
-        <w:t>Well, I had never heard him speak like he spoke to her that afternoon. It wasn’t fair–he wasn't even thirty yet! Why couldn’t one of his sibs or cousins do it? Why couldn’t their uncle? He loved juristry! And on, and on.</w:t>
+        <w:t>Well, I had never heard him speak like he spoke to her that afternoon. It wasn’t fair–</w:t>
+      </w:r>
+      <w:r>
+        <w:rPr>
+          <w:rFonts w:ascii="Georgia" w:hAnsi="Georgia"/>
+          <w:color w:val="000000"/>
+          <w:sz w:val="22"/>
+          <w:szCs w:val="22"/>
+        </w:rPr>
+        <w:t>there was so much he still wanted to do</w:t>
+      </w:r>
+      <w:r>
+        <w:rPr>
+          <w:rFonts w:ascii="Georgia" w:hAnsi="Georgia"/>
+          <w:color w:val="000000"/>
+          <w:sz w:val="22"/>
+          <w:szCs w:val="22"/>
+        </w:rPr>
+        <w:t>! Why couldn’t one of his sibs or cousins do it? Why couldn’t their uncle? He loved juristry! And on, and on.</w:t>
       </w:r>
     </w:p>
     <w:p>
@@ -2326,7 +2578,43 @@
           <w:sz w:val="22"/>
           <w:szCs w:val="22"/>
         </w:rPr>
-        <w:t>His aunt relented a little in the end and gave him–us–two more years of freedom. We did so much in those years that I sometimes wondered if he was trying to get killed just to spite her. We hunted statues in Praczedt, drank moonlight on Year-Again Eve in the royal palace in Gandan… About the only place we didn’t go was the Flying Mountain, and that was just because I don’t like heights.</w:t>
+        <w:t xml:space="preserve">His aunt relented a little in the end and gave him–us–two more years of freedom. We did so much in those years that I sometimes wondered if he was trying to get killed just to spite her. We hunted statues in Praczedt, drank moonlight on Year-Again Eve in the royal palace in Gandan… About the only place we didn’t go was the Flying Mountain, and that was </w:t>
+      </w:r>
+      <w:r>
+        <w:rPr>
+          <w:rFonts w:ascii="Georgia" w:hAnsi="Georgia"/>
+          <w:color w:val="000000"/>
+          <w:sz w:val="22"/>
+          <w:szCs w:val="22"/>
+        </w:rPr>
+        <w:t>only</w:t>
+      </w:r>
+      <w:r>
+        <w:rPr>
+          <w:rFonts w:ascii="Georgia" w:hAnsi="Georgia"/>
+          <w:color w:val="000000"/>
+          <w:sz w:val="22"/>
+          <w:szCs w:val="22"/>
+        </w:rPr>
+        <w:t xml:space="preserve"> because </w:t>
+      </w:r>
+      <w:r>
+        <w:rPr>
+          <w:rFonts w:ascii="Georgia" w:hAnsi="Georgia"/>
+          <w:color w:val="000000"/>
+          <w:sz w:val="22"/>
+          <w:szCs w:val="22"/>
+        </w:rPr>
+        <w:t>he took pity on me–horses</w:t>
+      </w:r>
+      <w:r>
+        <w:rPr>
+          <w:rFonts w:ascii="Georgia" w:hAnsi="Georgia"/>
+          <w:color w:val="000000"/>
+          <w:sz w:val="22"/>
+          <w:szCs w:val="22"/>
+        </w:rPr>
+        <w:t xml:space="preserve"> don’t like heights.</w:t>
       </w:r>
     </w:p>
     <w:p>
@@ -2730,7 +3018,25 @@
           <w:sz w:val="22"/>
           <w:szCs w:val="22"/>
         </w:rPr>
-        <w:t>I ambled over to the Darpani, as innocent as could be. “Sh,” he said soothingly. “Peace, friend, companion. No lions, no fire, nothing to fear. Sh, sh, sh.”</w:t>
+        <w:t xml:space="preserve">I ambled over to the Darpani, as innocent as could be. “Sh,” he said soothingly. “Peace, friend, companion. No lions, no fire, nothing </w:t>
+      </w:r>
+      <w:r>
+        <w:rPr>
+          <w:rFonts w:ascii="Georgia" w:hAnsi="Georgia"/>
+          <w:color w:val="000000"/>
+          <w:sz w:val="22"/>
+          <w:szCs w:val="22"/>
+        </w:rPr>
+        <w:t>here to claw at you</w:t>
+      </w:r>
+      <w:r>
+        <w:rPr>
+          <w:rFonts w:ascii="Georgia" w:hAnsi="Georgia"/>
+          <w:color w:val="000000"/>
+          <w:sz w:val="22"/>
+          <w:szCs w:val="22"/>
+        </w:rPr>
+        <w:t>. Sh, sh, sh.”</w:t>
       </w:r>
     </w:p>
     <w:p>
@@ -2766,7 +3072,43 @@
           <w:sz w:val="22"/>
           <w:szCs w:val="22"/>
         </w:rPr>
-        <w:t>I waited until the real guards had the three of them on their knees before coming over to taunt them. Finger taught me how to taunt–it's practically another kind of poetry up on the grass. “To ask,” I said to the first Darpani genially, “Who now is the lion?”</w:t>
+        <w:t>I waited until the real guards had the three of them on their knees before coming over to taunt them. Finger taught me how to taunt–it's practically another kind of poetry up on the grass. “T</w:t>
+      </w:r>
+      <w:r>
+        <w:rPr>
+          <w:rFonts w:ascii="Georgia" w:hAnsi="Georgia"/>
+          <w:color w:val="000000"/>
+          <w:sz w:val="22"/>
+          <w:szCs w:val="22"/>
+        </w:rPr>
+        <w:t>hey</w:t>
+      </w:r>
+      <w:r>
+        <w:rPr>
+          <w:rFonts w:ascii="Georgia" w:hAnsi="Georgia"/>
+          <w:color w:val="000000"/>
+          <w:sz w:val="22"/>
+          <w:szCs w:val="22"/>
+        </w:rPr>
+        <w:t xml:space="preserve"> ask,” I said to the first Darpani genially, “Who now </w:t>
+      </w:r>
+      <w:r>
+        <w:rPr>
+          <w:rFonts w:ascii="Georgia" w:hAnsi="Georgia"/>
+          <w:color w:val="000000"/>
+          <w:sz w:val="22"/>
+          <w:szCs w:val="22"/>
+        </w:rPr>
+        <w:t>claws at who</w:t>
+      </w:r>
+      <w:r>
+        <w:rPr>
+          <w:rFonts w:ascii="Georgia" w:hAnsi="Georgia"/>
+          <w:color w:val="000000"/>
+          <w:sz w:val="22"/>
+          <w:szCs w:val="22"/>
+        </w:rPr>
+        <w:t>?”</w:t>
       </w:r>
     </w:p>
     <w:p>
@@ -2784,29 +3126,25 @@
           <w:sz w:val="22"/>
           <w:szCs w:val="22"/>
         </w:rPr>
-        <w:t>He tried to get up. The guards pushed him back onto his knees. “The blade that kisses the throats of your offspring one by one,” he spat.</w:t>
-      </w:r>
-    </w:p>
-    <w:p>
-      <w:pPr>
-        <w:pStyle w:val="TextBody"/>
-        <w:spacing w:before="0" w:after="0"/>
-        <w:ind w:left="0" w:right="0" w:firstLine="288"/>
-        <w:jc w:val="both"/>
-        <w:rPr>
-          <w:rFonts w:ascii="Georgia" w:hAnsi="Georgia"/>
-          <w:sz w:val="22"/>
-          <w:szCs w:val="22"/>
-        </w:rPr>
-      </w:pPr>
-      <w:r>
-        <w:rPr>
-          <w:rFonts w:ascii="Georgia" w:hAnsi="Georgia"/>
-          <w:color w:val="000000"/>
-          <w:sz w:val="22"/>
-          <w:szCs w:val="22"/>
-        </w:rPr>
-        <w:t>I snorted and looked at the Karabandi. All of a sudden he laughed.</w:t>
+        <w:t>He tried to get up. The guards pushed him back onto his knees. “The</w:t>
+      </w:r>
+      <w:r>
+        <w:rPr>
+          <w:rFonts w:ascii="Georgia" w:hAnsi="Georgia"/>
+          <w:color w:val="000000"/>
+          <w:sz w:val="22"/>
+          <w:szCs w:val="22"/>
+        </w:rPr>
+        <w:t>ir</w:t>
+      </w:r>
+      <w:r>
+        <w:rPr>
+          <w:rFonts w:ascii="Georgia" w:hAnsi="Georgia"/>
+          <w:color w:val="000000"/>
+          <w:sz w:val="22"/>
+          <w:szCs w:val="22"/>
+        </w:rPr>
+        <w:t xml:space="preserve"> blade kisses the throats of your offspring one by one,” he spat.</w:t>
       </w:r>
     </w:p>
     <w:p>
@@ -2824,6 +3162,42 @@
           <w:sz w:val="22"/>
           <w:szCs w:val="22"/>
         </w:rPr>
+        <w:t xml:space="preserve">I snorted. </w:t>
+      </w:r>
+      <w:r>
+        <w:rPr>
+          <w:rFonts w:ascii="Georgia" w:hAnsi="Georgia"/>
+          <w:color w:val="000000"/>
+          <w:sz w:val="22"/>
+          <w:szCs w:val="22"/>
+        </w:rPr>
+        <w:t>Suddenly the Karabandi laughed</w:t>
+      </w:r>
+      <w:r>
+        <w:rPr>
+          <w:rFonts w:ascii="Georgia" w:hAnsi="Georgia"/>
+          <w:color w:val="000000"/>
+          <w:sz w:val="22"/>
+          <w:szCs w:val="22"/>
+        </w:rPr>
+        <w:t>.</w:t>
+      </w:r>
+    </w:p>
+    <w:p>
+      <w:pPr>
+        <w:pStyle w:val="TextBody"/>
+        <w:spacing w:before="0" w:after="0"/>
+        <w:ind w:left="0" w:right="0" w:firstLine="288"/>
+        <w:jc w:val="both"/>
+        <w:rPr/>
+      </w:pPr>
+      <w:r>
+        <w:rPr>
+          <w:rFonts w:ascii="Georgia" w:hAnsi="Georgia"/>
+          <w:color w:val="000000"/>
+          <w:sz w:val="22"/>
+          <w:szCs w:val="22"/>
+        </w:rPr>
         <w:t>“</w:t>
       </w:r>
       <w:r>
@@ -2860,7 +3234,16 @@
           <w:sz w:val="22"/>
           <w:szCs w:val="22"/>
         </w:rPr>
-        <w:t>Life,” he said.</w:t>
+        <w:t xml:space="preserve">Life,” he said, </w:t>
+      </w:r>
+      <w:r>
+        <w:rPr>
+          <w:rFonts w:ascii="Georgia" w:hAnsi="Georgia"/>
+          <w:color w:val="000000"/>
+          <w:sz w:val="22"/>
+          <w:szCs w:val="22"/>
+        </w:rPr>
+        <w:t>the last dregs of the laugh still in his voice. “What can you do about it?”</w:t>
       </w:r>
     </w:p>
     <w:p>
@@ -3117,18 +3500,34 @@
         <w:spacing w:before="0" w:after="0"/>
         <w:ind w:left="0" w:right="0" w:firstLine="288"/>
         <w:jc w:val="both"/>
-        <w:rPr>
-          <w:color w:val="000000"/>
-        </w:rPr>
-      </w:pPr>
-      <w:r>
-        <w:rPr>
-          <w:rFonts w:ascii="Georgia" w:hAnsi="Georgia"/>
-          <w:color w:val="000000"/>
-          <w:sz w:val="22"/>
-          <w:szCs w:val="22"/>
-        </w:rPr>
-        <w:t>But the Karabandi had words. He always had words. “Well, yes, that’s one way of looking at it, I suppose, but desperate times, Your Highness, desperate times make desperate men.”</w:t>
+        <w:rPr/>
+      </w:pPr>
+      <w:r>
+        <w:rPr>
+          <w:rFonts w:ascii="Georgia" w:hAnsi="Georgia"/>
+          <w:color w:val="000000"/>
+          <w:sz w:val="22"/>
+          <w:szCs w:val="22"/>
+        </w:rPr>
+        <w:t xml:space="preserve">But the Karabandi had words. He always had words. “Well, yes, that’s one way of looking at it, </w:t>
+      </w:r>
+      <w:r>
+        <w:rPr>
+          <w:rFonts w:ascii="Georgia" w:hAnsi="Georgia"/>
+          <w:color w:val="000000"/>
+          <w:sz w:val="22"/>
+          <w:szCs w:val="22"/>
+        </w:rPr>
+        <w:t>Your Highness</w:t>
+      </w:r>
+      <w:r>
+        <w:rPr>
+          <w:rFonts w:ascii="Georgia" w:hAnsi="Georgia"/>
+          <w:color w:val="000000"/>
+          <w:sz w:val="22"/>
+          <w:szCs w:val="22"/>
+        </w:rPr>
+        <w:t>, but desperate times make desperate men.”</w:t>
       </w:r>
     </w:p>
     <w:p>
@@ -3175,7 +3574,25 @@
           <w:sz w:val="22"/>
           <w:szCs w:val="22"/>
         </w:rPr>
-        <w:t>Well, no, but you wouldn’t, would you? Living in a palace, eating pomegranates off a silver tray for breakfast, music to soothe you day and night. Never had a broken tooth in your life, I’d wager. Hardly the best lookout for seeing what life's like for the common man, is it?”</w:t>
+        <w:t xml:space="preserve">Well, no, but you wouldn’t, would you? Living in a palace, eating pomegranates off a silver tray for breakfast, music to soothe you day and night. Never had a broken tooth in your life, I’d wager. Hardly the best lookout for </w:t>
+      </w:r>
+      <w:r>
+        <w:rPr>
+          <w:rFonts w:ascii="Georgia" w:hAnsi="Georgia"/>
+          <w:color w:val="000000"/>
+          <w:sz w:val="22"/>
+          <w:szCs w:val="22"/>
+        </w:rPr>
+        <w:t>seeing what the common life is like, if you don't mind me saying so.</w:t>
+      </w:r>
+      <w:r>
+        <w:rPr>
+          <w:rFonts w:ascii="Georgia" w:hAnsi="Georgia"/>
+          <w:color w:val="000000"/>
+          <w:sz w:val="22"/>
+          <w:szCs w:val="22"/>
+        </w:rPr>
+        <w:t>”</w:t>
       </w:r>
     </w:p>
     <w:p>
@@ -3193,289 +3610,70 @@
           <w:sz w:val="22"/>
           <w:szCs w:val="22"/>
         </w:rPr>
-        <w:t>Indeed, there was a silver tray of pomegranates on the table beside his tea, and music from a bass flute and oudh somewhere I could not see. What I could see was the emir’s frown.</w:t>
-      </w:r>
-    </w:p>
-    <w:p>
-      <w:pPr>
-        <w:pStyle w:val="TextBody"/>
-        <w:spacing w:before="0" w:after="0"/>
-        <w:ind w:left="0" w:right="0" w:firstLine="288"/>
-        <w:jc w:val="both"/>
-        <w:rPr/>
-      </w:pPr>
-      <w:r>
-        <w:rPr>
-          <w:rFonts w:ascii="Georgia" w:hAnsi="Georgia"/>
-          <w:color w:val="000000"/>
-          <w:sz w:val="22"/>
-          <w:szCs w:val="22"/>
-        </w:rPr>
-        <w:t>“</w:t>
-      </w:r>
-      <w:r>
-        <w:rPr>
-          <w:rFonts w:ascii="Georgia" w:hAnsi="Georgia"/>
-          <w:color w:val="000000"/>
-          <w:sz w:val="22"/>
-          <w:szCs w:val="22"/>
-        </w:rPr>
-        <w:t>And how is life treating the commoner?” he asked, relaxed as a lion watching a rabbit is relaxed.</w:t>
-      </w:r>
-    </w:p>
-    <w:p>
-      <w:pPr>
-        <w:pStyle w:val="TextBody"/>
-        <w:spacing w:before="0" w:after="0"/>
-        <w:ind w:left="0" w:right="0" w:firstLine="288"/>
-        <w:jc w:val="both"/>
-        <w:rPr/>
-      </w:pPr>
-      <w:r>
-        <w:rPr>
-          <w:rFonts w:ascii="Georgia" w:hAnsi="Georgia"/>
-          <w:color w:val="000000"/>
-          <w:sz w:val="22"/>
-          <w:szCs w:val="22"/>
-        </w:rPr>
-        <w:t>“</w:t>
-      </w:r>
-      <w:r>
-        <w:rPr>
-          <w:rFonts w:ascii="Georgia" w:hAnsi="Georgia"/>
-          <w:color w:val="000000"/>
-          <w:sz w:val="22"/>
-          <w:szCs w:val="22"/>
-        </w:rPr>
-        <w:t>Oh, it’s hard out there, Your Highness, harder than you know. Why, look at us. Months we spent, driving cattle down from Darp, and what do we get? Look here.” He turned his head and screwed up his face so the emir could see the gap in his teeth. “’ou ’ee? Lost that tooth in service, and there’s my pay gone getting the stump dug out. Penniless I am, or near as. And it’s not like my pension’s going to help me.”</w:t>
-      </w:r>
-    </w:p>
-    <w:p>
-      <w:pPr>
-        <w:pStyle w:val="TextBody"/>
-        <w:spacing w:before="0" w:after="0"/>
-        <w:ind w:left="0" w:right="0" w:firstLine="288"/>
-        <w:jc w:val="both"/>
-        <w:rPr>
-          <w:color w:val="000000"/>
-        </w:rPr>
-      </w:pPr>
-      <w:r>
-        <w:rPr>
-          <w:rFonts w:ascii="Georgia" w:hAnsi="Georgia"/>
-          <w:color w:val="000000"/>
-          <w:sz w:val="22"/>
-          <w:szCs w:val="22"/>
-        </w:rPr>
-        <w:t>“</w:t>
-      </w:r>
-      <w:r>
-        <w:rPr>
-          <w:rFonts w:ascii="Georgia" w:hAnsi="Georgia"/>
-          <w:color w:val="000000"/>
-          <w:sz w:val="22"/>
-          <w:szCs w:val="22"/>
-        </w:rPr>
-        <w:t>Your pension?”</w:t>
-      </w:r>
-    </w:p>
-    <w:p>
-      <w:pPr>
-        <w:pStyle w:val="TextBody"/>
-        <w:spacing w:before="0" w:after="0"/>
-        <w:ind w:left="0" w:right="0" w:firstLine="288"/>
-        <w:jc w:val="both"/>
-        <w:rPr>
-          <w:color w:val="000000"/>
-        </w:rPr>
-      </w:pPr>
-      <w:r>
-        <w:rPr>
-          <w:rFonts w:ascii="Georgia" w:hAnsi="Georgia"/>
-          <w:color w:val="000000"/>
-          <w:sz w:val="22"/>
-          <w:szCs w:val="22"/>
-        </w:rPr>
-        <w:t>The Karabandi nodded vigorously. “Armaq, Your Highness. Decorated twice. Not that anyone remembers that now. Disgraceful how gratitude evaporates, once people don’t need you any more.”</w:t>
-      </w:r>
-    </w:p>
-    <w:p>
-      <w:pPr>
-        <w:pStyle w:val="TextBody"/>
-        <w:spacing w:before="0" w:after="0"/>
-        <w:ind w:left="0" w:right="0" w:firstLine="288"/>
-        <w:jc w:val="both"/>
-        <w:rPr>
-          <w:color w:val="000000"/>
-        </w:rPr>
-      </w:pPr>
-      <w:r>
-        <w:rPr>
-          <w:rFonts w:ascii="Georgia" w:hAnsi="Georgia"/>
-          <w:color w:val="000000"/>
-          <w:sz w:val="22"/>
-          <w:szCs w:val="22"/>
-        </w:rPr>
-        <w:t>“</w:t>
-      </w:r>
-      <w:r>
-        <w:rPr>
-          <w:rFonts w:ascii="Georgia" w:hAnsi="Georgia"/>
-          <w:color w:val="000000"/>
-          <w:sz w:val="22"/>
-          <w:szCs w:val="22"/>
-        </w:rPr>
-        <w:t>Mm.” The emir put his elbows on his desk and his chin on his steepled fingers. “And which side were you on, at Armaq?”</w:t>
-      </w:r>
-    </w:p>
-    <w:p>
-      <w:pPr>
-        <w:pStyle w:val="TextBody"/>
-        <w:spacing w:before="0" w:after="0"/>
-        <w:ind w:left="0" w:right="0" w:firstLine="288"/>
-        <w:jc w:val="both"/>
-        <w:rPr/>
-      </w:pPr>
-      <w:r>
-        <w:rPr>
-          <w:rFonts w:ascii="Georgia" w:hAnsi="Georgia"/>
-          <w:color w:val="000000"/>
-          <w:sz w:val="22"/>
-          <w:szCs w:val="22"/>
-        </w:rPr>
-        <w:t>“</w:t>
-      </w:r>
-      <w:r>
-        <w:rPr>
-          <w:rFonts w:ascii="Georgia" w:hAnsi="Georgia"/>
-          <w:color w:val="000000"/>
-          <w:sz w:val="22"/>
-          <w:szCs w:val="22"/>
-        </w:rPr>
-        <w:t>I was in your mother’s service, of course,” the Karabandi said, as if affronted. “Third Regiment Ordinary, start to finish.”</w:t>
-      </w:r>
-    </w:p>
-    <w:p>
-      <w:pPr>
-        <w:pStyle w:val="TextBody"/>
-        <w:spacing w:before="0" w:after="0"/>
-        <w:ind w:left="0" w:right="0" w:firstLine="288"/>
-        <w:jc w:val="both"/>
-        <w:rPr>
-          <w:color w:val="000000"/>
-        </w:rPr>
-      </w:pPr>
-      <w:r>
-        <w:rPr>
-          <w:rFonts w:ascii="Georgia" w:hAnsi="Georgia"/>
-          <w:color w:val="000000"/>
-          <w:sz w:val="22"/>
-          <w:szCs w:val="22"/>
-        </w:rPr>
-        <w:t>“</w:t>
-      </w:r>
-      <w:r>
-        <w:rPr>
-          <w:rFonts w:ascii="Georgia" w:hAnsi="Georgia"/>
-          <w:color w:val="000000"/>
-          <w:sz w:val="22"/>
-          <w:szCs w:val="22"/>
-        </w:rPr>
-        <w:t>Mm.” The emir nodded as if agreeing. “I was there too. Start to finish, as you say. With the Sadine Regiment. As was my companion-in-wandering, whom I believe you met last night.”</w:t>
-      </w:r>
-    </w:p>
-    <w:p>
-      <w:pPr>
-        <w:pStyle w:val="TextBody"/>
-        <w:spacing w:before="0" w:after="0"/>
-        <w:ind w:left="0" w:right="0" w:firstLine="288"/>
-        <w:jc w:val="both"/>
-        <w:rPr>
-          <w:color w:val="000000"/>
-        </w:rPr>
-      </w:pPr>
-      <w:r>
-        <w:rPr>
-          <w:rFonts w:ascii="Georgia" w:hAnsi="Georgia"/>
-          <w:color w:val="000000"/>
-          <w:sz w:val="22"/>
-          <w:szCs w:val="22"/>
-        </w:rPr>
-        <w:t>“</w:t>
-      </w:r>
-      <w:r>
-        <w:rPr>
-          <w:rFonts w:ascii="Georgia" w:hAnsi="Georgia"/>
-          <w:color w:val="000000"/>
-          <w:sz w:val="22"/>
-          <w:szCs w:val="22"/>
-        </w:rPr>
-        <w:t>The Sadine? But they were–”</w:t>
-      </w:r>
-    </w:p>
-    <w:p>
-      <w:pPr>
-        <w:pStyle w:val="TextBody"/>
-        <w:spacing w:before="0" w:after="0"/>
-        <w:ind w:left="0" w:right="0" w:firstLine="288"/>
-        <w:jc w:val="both"/>
-        <w:rPr>
-          <w:color w:val="000000"/>
-        </w:rPr>
-      </w:pPr>
-      <w:r>
-        <w:rPr>
-          <w:rFonts w:ascii="Georgia" w:hAnsi="Georgia"/>
-          <w:color w:val="000000"/>
-          <w:sz w:val="22"/>
-          <w:szCs w:val="22"/>
-        </w:rPr>
-        <w:t>“</w:t>
-      </w:r>
-      <w:r>
-        <w:rPr>
-          <w:rFonts w:ascii="Georgia" w:hAnsi="Georgia"/>
-          <w:color w:val="000000"/>
-          <w:sz w:val="22"/>
-          <w:szCs w:val="22"/>
-        </w:rPr>
-        <w:t>Fighting for the Armaqi. Yes, I know. My mother was not pleased when she found out.”</w:t>
-      </w:r>
-    </w:p>
-    <w:p>
-      <w:pPr>
-        <w:pStyle w:val="TextBody"/>
-        <w:spacing w:before="0" w:after="0"/>
-        <w:ind w:left="0" w:right="0" w:firstLine="288"/>
-        <w:jc w:val="both"/>
-        <w:rPr/>
-      </w:pPr>
-      <w:r>
-        <w:rPr>
-          <w:rFonts w:ascii="Georgia" w:hAnsi="Georgia"/>
-          <w:color w:val="000000"/>
-          <w:sz w:val="22"/>
-          <w:szCs w:val="22"/>
-        </w:rPr>
-        <w:t>The guard behind me made a sound in his throat at that, just a small sound, but enough to earn a quick glance from the emir. Suddenly the Karabandi laughed, as he had when we were caught.</w:t>
-      </w:r>
-    </w:p>
-    <w:p>
-      <w:pPr>
-        <w:pStyle w:val="TextBody"/>
-        <w:spacing w:before="0" w:after="0"/>
-        <w:ind w:left="0" w:right="0" w:firstLine="288"/>
-        <w:jc w:val="both"/>
-        <w:rPr/>
-      </w:pPr>
-      <w:r>
-        <w:rPr>
-          <w:rFonts w:ascii="Georgia" w:hAnsi="Georgia"/>
-          <w:color w:val="000000"/>
-          <w:sz w:val="22"/>
-          <w:szCs w:val="22"/>
-        </w:rPr>
-        <w:t xml:space="preserve">The emir raised his eyebrows. “Forgive me, Your Highness,” the Karabandi said, still snorting. But like the Bantangui say, </w:t>
+        <w:t>T</w:t>
+      </w:r>
+      <w:r>
+        <w:rPr>
+          <w:rFonts w:ascii="Georgia" w:hAnsi="Georgia"/>
+          <w:color w:val="000000"/>
+          <w:sz w:val="22"/>
+          <w:szCs w:val="22"/>
+        </w:rPr>
+        <w:t xml:space="preserve">here was </w:t>
+      </w:r>
+      <w:r>
+        <w:rPr>
+          <w:rFonts w:ascii="Georgia" w:hAnsi="Georgia"/>
+          <w:color w:val="000000"/>
+          <w:sz w:val="22"/>
+          <w:szCs w:val="22"/>
+        </w:rPr>
+        <w:t xml:space="preserve">indeed </w:t>
+      </w:r>
+      <w:r>
+        <w:rPr>
+          <w:rFonts w:ascii="Georgia" w:hAnsi="Georgia"/>
+          <w:color w:val="000000"/>
+          <w:sz w:val="22"/>
+          <w:szCs w:val="22"/>
+        </w:rPr>
+        <w:t xml:space="preserve">a silver tray of pomegranates on the table beside his tea, and music from a bass flute and oudh </w:t>
+      </w:r>
+      <w:r>
+        <w:rPr>
+          <w:rFonts w:ascii="Georgia" w:hAnsi="Georgia"/>
+          <w:color w:val="000000"/>
+          <w:sz w:val="22"/>
+          <w:szCs w:val="22"/>
+        </w:rPr>
+        <w:t xml:space="preserve">coming from </w:t>
+      </w:r>
+      <w:r>
+        <w:rPr>
+          <w:rFonts w:ascii="Georgia" w:hAnsi="Georgia"/>
+          <w:color w:val="000000"/>
+          <w:sz w:val="22"/>
+          <w:szCs w:val="22"/>
+        </w:rPr>
+        <w:t xml:space="preserve">somewhere </w:t>
+      </w:r>
+      <w:r>
+        <w:rPr>
+          <w:rFonts w:ascii="Georgia" w:hAnsi="Georgia"/>
+          <w:color w:val="000000"/>
+          <w:sz w:val="22"/>
+          <w:szCs w:val="22"/>
+        </w:rPr>
+        <w:t>I could not see</w:t>
+      </w:r>
+      <w:r>
+        <w:rPr>
+          <w:rFonts w:ascii="Georgia" w:hAnsi="Georgia"/>
+          <w:color w:val="000000"/>
+          <w:sz w:val="22"/>
+          <w:szCs w:val="22"/>
+        </w:rPr>
+        <w:t xml:space="preserve">. What I </w:t>
       </w:r>
       <w:r>
         <w:rPr>
@@ -3486,6 +3684,464 @@
           <w:sz w:val="22"/>
           <w:szCs w:val="22"/>
         </w:rPr>
+        <w:t>could</w:t>
+      </w:r>
+      <w:r>
+        <w:rPr>
+          <w:rFonts w:ascii="Georgia" w:hAnsi="Georgia"/>
+          <w:color w:val="000000"/>
+          <w:sz w:val="22"/>
+          <w:szCs w:val="22"/>
+        </w:rPr>
+        <w:t xml:space="preserve"> see was the emir’s frown.</w:t>
+      </w:r>
+    </w:p>
+    <w:p>
+      <w:pPr>
+        <w:pStyle w:val="TextBody"/>
+        <w:spacing w:before="0" w:after="0"/>
+        <w:ind w:left="0" w:right="0" w:firstLine="288"/>
+        <w:jc w:val="both"/>
+        <w:rPr/>
+      </w:pPr>
+      <w:r>
+        <w:rPr>
+          <w:rFonts w:ascii="Georgia" w:hAnsi="Georgia"/>
+          <w:color w:val="000000"/>
+          <w:sz w:val="22"/>
+          <w:szCs w:val="22"/>
+        </w:rPr>
+        <w:t>“</w:t>
+      </w:r>
+      <w:r>
+        <w:rPr>
+          <w:rFonts w:ascii="Georgia" w:hAnsi="Georgia"/>
+          <w:color w:val="000000"/>
+          <w:sz w:val="22"/>
+          <w:szCs w:val="22"/>
+        </w:rPr>
+        <w:t xml:space="preserve">And </w:t>
+      </w:r>
+      <w:r>
+        <w:rPr>
+          <w:rFonts w:ascii="Georgia" w:hAnsi="Georgia"/>
+          <w:color w:val="000000"/>
+          <w:sz w:val="22"/>
+          <w:szCs w:val="22"/>
+        </w:rPr>
+        <w:t xml:space="preserve">what </w:t>
+      </w:r>
+      <w:r>
+        <w:rPr>
+          <w:rFonts w:ascii="Georgia" w:hAnsi="Georgia"/>
+          <w:i/>
+          <w:iCs/>
+          <w:color w:val="000000"/>
+          <w:sz w:val="22"/>
+          <w:szCs w:val="22"/>
+        </w:rPr>
+        <w:t>is</w:t>
+      </w:r>
+      <w:r>
+        <w:rPr>
+          <w:rFonts w:ascii="Georgia" w:hAnsi="Georgia"/>
+          <w:i w:val="false"/>
+          <w:iCs w:val="false"/>
+          <w:color w:val="000000"/>
+          <w:sz w:val="22"/>
+          <w:szCs w:val="22"/>
+        </w:rPr>
+        <w:t xml:space="preserve"> the common life like these days</w:t>
+      </w:r>
+      <w:r>
+        <w:rPr>
+          <w:rFonts w:ascii="Georgia" w:hAnsi="Georgia"/>
+          <w:color w:val="000000"/>
+          <w:sz w:val="22"/>
+          <w:szCs w:val="22"/>
+        </w:rPr>
+        <w:t xml:space="preserve">?” he asked, </w:t>
+      </w:r>
+      <w:r>
+        <w:rPr>
+          <w:rFonts w:ascii="Georgia" w:hAnsi="Georgia"/>
+          <w:color w:val="000000"/>
+          <w:sz w:val="22"/>
+          <w:szCs w:val="22"/>
+        </w:rPr>
+        <w:t xml:space="preserve">as </w:t>
+      </w:r>
+      <w:r>
+        <w:rPr>
+          <w:rFonts w:ascii="Georgia" w:hAnsi="Georgia"/>
+          <w:color w:val="000000"/>
+          <w:sz w:val="22"/>
+          <w:szCs w:val="22"/>
+        </w:rPr>
+        <w:t>relaxed as a lion watching a rabbit.</w:t>
+      </w:r>
+    </w:p>
+    <w:p>
+      <w:pPr>
+        <w:pStyle w:val="TextBody"/>
+        <w:spacing w:before="0" w:after="0"/>
+        <w:ind w:left="0" w:right="0" w:firstLine="288"/>
+        <w:jc w:val="both"/>
+        <w:rPr/>
+      </w:pPr>
+      <w:r>
+        <w:rPr>
+          <w:rFonts w:ascii="Georgia" w:hAnsi="Georgia"/>
+          <w:color w:val="000000"/>
+          <w:sz w:val="22"/>
+          <w:szCs w:val="22"/>
+        </w:rPr>
+        <w:t>“</w:t>
+      </w:r>
+      <w:r>
+        <w:rPr>
+          <w:rFonts w:ascii="Georgia" w:hAnsi="Georgia"/>
+          <w:color w:val="000000"/>
+          <w:sz w:val="22"/>
+          <w:szCs w:val="22"/>
+        </w:rPr>
+        <w:t>Oh, it’s hard, Your Highness, harder than you know. Why, look at us. Months we spent, driving cattle down from Darp, and what do we get? Look here.” He turned his head and screwed up his face so the emir could see the gap in his teeth. “’ou ’ee? Lost that tooth in service, and there’s my pay gone getting the stump dug out. And it’s not like my pension’s going to help me.”</w:t>
+      </w:r>
+    </w:p>
+    <w:p>
+      <w:pPr>
+        <w:pStyle w:val="TextBody"/>
+        <w:spacing w:before="0" w:after="0"/>
+        <w:ind w:left="0" w:right="0" w:firstLine="288"/>
+        <w:jc w:val="both"/>
+        <w:rPr/>
+      </w:pPr>
+      <w:r>
+        <w:rPr>
+          <w:rFonts w:ascii="Georgia" w:hAnsi="Georgia"/>
+          <w:color w:val="000000"/>
+          <w:sz w:val="22"/>
+          <w:szCs w:val="22"/>
+        </w:rPr>
+        <w:t>“</w:t>
+      </w:r>
+      <w:r>
+        <w:rPr>
+          <w:rFonts w:ascii="Georgia" w:hAnsi="Georgia"/>
+          <w:color w:val="000000"/>
+          <w:sz w:val="22"/>
+          <w:szCs w:val="22"/>
+        </w:rPr>
+        <w:t xml:space="preserve">Your pension?” </w:t>
+      </w:r>
+      <w:r>
+        <w:rPr>
+          <w:rFonts w:ascii="Georgia" w:hAnsi="Georgia"/>
+          <w:color w:val="000000"/>
+          <w:sz w:val="22"/>
+          <w:szCs w:val="22"/>
+        </w:rPr>
+        <w:t>the emir asked with a faint sigh.</w:t>
+      </w:r>
+    </w:p>
+    <w:p>
+      <w:pPr>
+        <w:pStyle w:val="TextBody"/>
+        <w:spacing w:before="0" w:after="0"/>
+        <w:ind w:left="0" w:right="0" w:firstLine="288"/>
+        <w:jc w:val="both"/>
+        <w:rPr/>
+      </w:pPr>
+      <w:r>
+        <w:rPr>
+          <w:rFonts w:ascii="Georgia" w:hAnsi="Georgia"/>
+          <w:color w:val="000000"/>
+          <w:sz w:val="22"/>
+          <w:szCs w:val="22"/>
+        </w:rPr>
+        <w:t xml:space="preserve">The Karabandi nodded vigorously. “Armaq, Your Highness, </w:t>
+      </w:r>
+      <w:r>
+        <w:rPr>
+          <w:rFonts w:ascii="Georgia" w:hAnsi="Georgia"/>
+          <w:color w:val="000000"/>
+          <w:sz w:val="22"/>
+          <w:szCs w:val="22"/>
+        </w:rPr>
+        <w:t>n</w:t>
+      </w:r>
+      <w:r>
+        <w:rPr>
+          <w:rFonts w:ascii="Georgia" w:hAnsi="Georgia"/>
+          <w:color w:val="000000"/>
+          <w:sz w:val="22"/>
+          <w:szCs w:val="22"/>
+        </w:rPr>
+        <w:t xml:space="preserve">ot that anyone </w:t>
+      </w:r>
+      <w:r>
+        <w:rPr>
+          <w:rFonts w:ascii="Georgia" w:hAnsi="Georgia"/>
+          <w:color w:val="000000"/>
+          <w:sz w:val="22"/>
+          <w:szCs w:val="22"/>
+        </w:rPr>
+        <w:t>cares about</w:t>
+      </w:r>
+      <w:r>
+        <w:rPr>
+          <w:rFonts w:ascii="Georgia" w:hAnsi="Georgia"/>
+          <w:color w:val="000000"/>
+          <w:sz w:val="22"/>
+          <w:szCs w:val="22"/>
+        </w:rPr>
+        <w:t xml:space="preserve"> that now. Disgraceful how gratitude evaporates once people don’t need you any more.”</w:t>
+      </w:r>
+    </w:p>
+    <w:p>
+      <w:pPr>
+        <w:pStyle w:val="TextBody"/>
+        <w:spacing w:before="0" w:after="0"/>
+        <w:ind w:left="0" w:right="0" w:firstLine="288"/>
+        <w:jc w:val="both"/>
+        <w:rPr/>
+      </w:pPr>
+      <w:r>
+        <w:rPr>
+          <w:rFonts w:ascii="Georgia" w:hAnsi="Georgia"/>
+          <w:color w:val="000000"/>
+          <w:sz w:val="22"/>
+          <w:szCs w:val="22"/>
+        </w:rPr>
+        <w:t>“</w:t>
+      </w:r>
+      <w:r>
+        <w:rPr>
+          <w:rFonts w:ascii="Georgia" w:hAnsi="Georgia"/>
+          <w:color w:val="000000"/>
+          <w:sz w:val="22"/>
+          <w:szCs w:val="22"/>
+        </w:rPr>
+        <w:t>Mm.” The emir put his elbows on his desk and his chin on his steepled fingers. “And which side were you on at Armaq?”</w:t>
+      </w:r>
+    </w:p>
+    <w:p>
+      <w:pPr>
+        <w:pStyle w:val="TextBody"/>
+        <w:spacing w:before="0" w:after="0"/>
+        <w:ind w:left="0" w:right="0" w:firstLine="288"/>
+        <w:jc w:val="both"/>
+        <w:rPr/>
+      </w:pPr>
+      <w:r>
+        <w:rPr>
+          <w:rFonts w:ascii="Georgia" w:hAnsi="Georgia"/>
+          <w:color w:val="000000"/>
+          <w:sz w:val="22"/>
+          <w:szCs w:val="22"/>
+        </w:rPr>
+        <w:t>“</w:t>
+      </w:r>
+      <w:r>
+        <w:rPr>
+          <w:rFonts w:ascii="Georgia" w:hAnsi="Georgia"/>
+          <w:color w:val="000000"/>
+          <w:sz w:val="22"/>
+          <w:szCs w:val="22"/>
+        </w:rPr>
+        <w:t>I was in your mother’s service, of course,” the Karabandi said, affronted. “Third Regiment Ordinary.”</w:t>
+      </w:r>
+    </w:p>
+    <w:p>
+      <w:pPr>
+        <w:pStyle w:val="TextBody"/>
+        <w:spacing w:before="0" w:after="0"/>
+        <w:ind w:left="0" w:right="0" w:firstLine="288"/>
+        <w:jc w:val="both"/>
+        <w:rPr/>
+      </w:pPr>
+      <w:r>
+        <w:rPr>
+          <w:rFonts w:ascii="Georgia" w:hAnsi="Georgia"/>
+          <w:color w:val="000000"/>
+          <w:sz w:val="22"/>
+          <w:szCs w:val="22"/>
+        </w:rPr>
+        <w:t>“</w:t>
+      </w:r>
+      <w:r>
+        <w:rPr>
+          <w:rFonts w:ascii="Georgia" w:hAnsi="Georgia"/>
+          <w:color w:val="000000"/>
+          <w:sz w:val="22"/>
+          <w:szCs w:val="22"/>
+        </w:rPr>
+        <w:t xml:space="preserve">Mm.” The emir nodded as if agreeing. “I was there too. Start to finish, as you say. With the Sadine </w:t>
+      </w:r>
+      <w:r>
+        <w:rPr>
+          <w:rFonts w:ascii="Georgia" w:hAnsi="Georgia"/>
+          <w:color w:val="000000"/>
+          <w:sz w:val="22"/>
+          <w:szCs w:val="22"/>
+        </w:rPr>
+        <w:t>Free Company</w:t>
+      </w:r>
+      <w:r>
+        <w:rPr>
+          <w:rFonts w:ascii="Georgia" w:hAnsi="Georgia"/>
+          <w:color w:val="000000"/>
+          <w:sz w:val="22"/>
+          <w:szCs w:val="22"/>
+        </w:rPr>
+        <w:t>. As was my companion-in-wandering, whom I believe you met last night.”</w:t>
+      </w:r>
+    </w:p>
+    <w:p>
+      <w:pPr>
+        <w:pStyle w:val="TextBody"/>
+        <w:spacing w:before="0" w:after="0"/>
+        <w:ind w:left="0" w:right="0" w:firstLine="288"/>
+        <w:jc w:val="both"/>
+        <w:rPr>
+          <w:color w:val="000000"/>
+        </w:rPr>
+      </w:pPr>
+      <w:r>
+        <w:rPr>
+          <w:rFonts w:ascii="Georgia" w:hAnsi="Georgia"/>
+          <w:color w:val="000000"/>
+          <w:sz w:val="22"/>
+          <w:szCs w:val="22"/>
+        </w:rPr>
+        <w:t>“</w:t>
+      </w:r>
+      <w:r>
+        <w:rPr>
+          <w:rFonts w:ascii="Georgia" w:hAnsi="Georgia"/>
+          <w:color w:val="000000"/>
+          <w:sz w:val="22"/>
+          <w:szCs w:val="22"/>
+        </w:rPr>
+        <w:t>The Sadine</w:t>
+      </w:r>
+      <w:r>
+        <w:rPr>
+          <w:rFonts w:ascii="Georgia" w:hAnsi="Georgia"/>
+          <w:color w:val="000000"/>
+          <w:sz w:val="22"/>
+          <w:szCs w:val="22"/>
+        </w:rPr>
+        <w:t>s</w:t>
+      </w:r>
+      <w:r>
+        <w:rPr>
+          <w:rFonts w:ascii="Georgia" w:hAnsi="Georgia"/>
+          <w:color w:val="000000"/>
+          <w:sz w:val="22"/>
+          <w:szCs w:val="22"/>
+        </w:rPr>
+        <w:t>? But they were–”</w:t>
+      </w:r>
+    </w:p>
+    <w:p>
+      <w:pPr>
+        <w:pStyle w:val="TextBody"/>
+        <w:spacing w:before="0" w:after="0"/>
+        <w:ind w:left="0" w:right="0" w:firstLine="288"/>
+        <w:jc w:val="both"/>
+        <w:rPr/>
+      </w:pPr>
+      <w:r>
+        <w:rPr>
+          <w:rFonts w:ascii="Georgia" w:hAnsi="Georgia"/>
+          <w:color w:val="000000"/>
+          <w:sz w:val="22"/>
+          <w:szCs w:val="22"/>
+        </w:rPr>
+        <w:t>“</w:t>
+      </w:r>
+      <w:r>
+        <w:rPr>
+          <w:rFonts w:ascii="Georgia" w:hAnsi="Georgia"/>
+          <w:color w:val="000000"/>
+          <w:sz w:val="22"/>
+          <w:szCs w:val="22"/>
+        </w:rPr>
+        <w:t xml:space="preserve">Fighting for the Armaqi. Yes, I know. My mother was not pleased </w:t>
+      </w:r>
+      <w:r>
+        <w:rPr>
+          <w:rFonts w:ascii="Georgia" w:hAnsi="Georgia"/>
+          <w:color w:val="000000"/>
+          <w:sz w:val="22"/>
+          <w:szCs w:val="22"/>
+        </w:rPr>
+        <w:t>by my choice</w:t>
+      </w:r>
+      <w:r>
+        <w:rPr>
+          <w:rFonts w:ascii="Georgia" w:hAnsi="Georgia"/>
+          <w:color w:val="000000"/>
+          <w:sz w:val="22"/>
+          <w:szCs w:val="22"/>
+        </w:rPr>
+        <w:t>.”</w:t>
+      </w:r>
+    </w:p>
+    <w:p>
+      <w:pPr>
+        <w:pStyle w:val="TextBody"/>
+        <w:spacing w:before="0" w:after="0"/>
+        <w:ind w:left="0" w:right="0" w:firstLine="288"/>
+        <w:jc w:val="both"/>
+        <w:rPr/>
+      </w:pPr>
+      <w:r>
+        <w:rPr>
+          <w:rFonts w:ascii="Georgia" w:hAnsi="Georgia"/>
+          <w:color w:val="000000"/>
+          <w:sz w:val="22"/>
+          <w:szCs w:val="22"/>
+        </w:rPr>
+        <w:t>There was a heartbeat of silence and then the Karabandi laughed, short and strong, as he had when we were captured</w:t>
+      </w:r>
+      <w:r>
+        <w:rPr>
+          <w:rFonts w:ascii="Georgia" w:hAnsi="Georgia"/>
+          <w:color w:val="000000"/>
+          <w:sz w:val="22"/>
+          <w:szCs w:val="22"/>
+        </w:rPr>
+        <w:t xml:space="preserve">. The emir raised his eyebrows. “Forgive me, Your Highness,” the Karabandi said, still </w:t>
+      </w:r>
+      <w:r>
+        <w:rPr>
+          <w:rFonts w:ascii="Georgia" w:hAnsi="Georgia"/>
+          <w:color w:val="000000"/>
+          <w:sz w:val="22"/>
+          <w:szCs w:val="22"/>
+        </w:rPr>
+        <w:t>chuckling</w:t>
+      </w:r>
+      <w:r>
+        <w:rPr>
+          <w:rFonts w:ascii="Georgia" w:hAnsi="Georgia"/>
+          <w:color w:val="000000"/>
+          <w:sz w:val="22"/>
+          <w:szCs w:val="22"/>
+        </w:rPr>
+        <w:t xml:space="preserve">. But like the Bantangui say, </w:t>
+      </w:r>
+      <w:r>
+        <w:rPr>
+          <w:rFonts w:ascii="Georgia" w:hAnsi="Georgia"/>
+          <w:i/>
+          <w:iCs/>
+          <w:color w:val="000000"/>
+          <w:sz w:val="22"/>
+          <w:szCs w:val="22"/>
+        </w:rPr>
         <w:t>im awa pfa ta</w:t>
       </w:r>
       <w:r>
@@ -3522,7 +4178,43 @@
           <w:sz w:val="22"/>
           <w:szCs w:val="22"/>
         </w:rPr>
-        <w:t>Oh no, not this again’?” the emir translated. The Karabandi nodded, a smile still on his face.</w:t>
+        <w:t xml:space="preserve">Oh no, not this again’?” the emir translated. The Karabandi nodded, </w:t>
+      </w:r>
+      <w:r>
+        <w:rPr>
+          <w:rFonts w:ascii="Georgia" w:hAnsi="Georgia"/>
+          <w:color w:val="000000"/>
+          <w:sz w:val="22"/>
+          <w:szCs w:val="22"/>
+        </w:rPr>
+        <w:t>his</w:t>
+      </w:r>
+      <w:r>
+        <w:rPr>
+          <w:rFonts w:ascii="Georgia" w:hAnsi="Georgia"/>
+          <w:color w:val="000000"/>
+          <w:sz w:val="22"/>
+          <w:szCs w:val="22"/>
+        </w:rPr>
+        <w:t xml:space="preserve"> </w:t>
+      </w:r>
+      <w:r>
+        <w:rPr>
+          <w:rFonts w:ascii="Georgia" w:hAnsi="Georgia"/>
+          <w:color w:val="000000"/>
+          <w:sz w:val="22"/>
+          <w:szCs w:val="22"/>
+        </w:rPr>
+        <w:t xml:space="preserve">what-can-you-do-about-the-world </w:t>
+      </w:r>
+      <w:r>
+        <w:rPr>
+          <w:rFonts w:ascii="Georgia" w:hAnsi="Georgia"/>
+          <w:color w:val="000000"/>
+          <w:sz w:val="22"/>
+          <w:szCs w:val="22"/>
+        </w:rPr>
+        <w:t>smile still on his face.</w:t>
       </w:r>
     </w:p>
     <w:p>
@@ -3634,7 +4326,25 @@
           <w:sz w:val="22"/>
           <w:szCs w:val="22"/>
         </w:rPr>
-        <w:t>Yup. You cared more about the rules than you did about winning.” He shifted his weight on the polished stone floor. “You were like those fine-bred idiots that take fencing classes because they’re fashionable. Step step here, step step there, not a foot out of place until you look down and your guts are all over the floor. You were too pretty to fight for real.”</w:t>
+        <w:t xml:space="preserve">Yup.” He shifted his weight on the polished stone floor. “You were like those fine-bred idiots that take fencing classes because they’re fashionable. Step step here, step step there, not a foot out of place until you look down and your guts are all over the floor. You </w:t>
+      </w:r>
+      <w:r>
+        <w:rPr>
+          <w:rFonts w:ascii="Georgia" w:hAnsi="Georgia"/>
+          <w:color w:val="000000"/>
+          <w:sz w:val="22"/>
+          <w:szCs w:val="22"/>
+        </w:rPr>
+        <w:t>cared more about the rules than you did about winning</w:t>
+      </w:r>
+      <w:r>
+        <w:rPr>
+          <w:rFonts w:ascii="Georgia" w:hAnsi="Georgia"/>
+          <w:color w:val="000000"/>
+          <w:sz w:val="22"/>
+          <w:szCs w:val="22"/>
+        </w:rPr>
+        <w:t>.”</w:t>
       </w:r>
     </w:p>
     <w:p>
@@ -3681,7 +4391,43 @@
           <w:sz w:val="22"/>
           <w:szCs w:val="22"/>
         </w:rPr>
-        <w:t>Course not, ’course not.” The Karabandi shook his head. “But there was a lot you could have done that you didn’t. Sooner or later, an army doesn’t take any chances is going to lose. And an emir who doesn’t take any, well…” The Karabandi shrugged expressively.</w:t>
+        <w:t xml:space="preserve">Course not, ’course not.” The Karabandi shook his head. “But there was a lot you could have done that you didn’t. Sooner or later, an army </w:t>
+      </w:r>
+      <w:r>
+        <w:rPr>
+          <w:rFonts w:ascii="Georgia" w:hAnsi="Georgia"/>
+          <w:color w:val="000000"/>
+          <w:sz w:val="22"/>
+          <w:szCs w:val="22"/>
+        </w:rPr>
+        <w:t xml:space="preserve">that </w:t>
+      </w:r>
+      <w:r>
+        <w:rPr>
+          <w:rFonts w:ascii="Georgia" w:hAnsi="Georgia"/>
+          <w:color w:val="000000"/>
+          <w:sz w:val="22"/>
+          <w:szCs w:val="22"/>
+        </w:rPr>
+        <w:t xml:space="preserve">doesn’t take any chances is going to lose. </w:t>
+      </w:r>
+      <w:r>
+        <w:rPr>
+          <w:rFonts w:ascii="Georgia" w:hAnsi="Georgia"/>
+          <w:color w:val="000000"/>
+          <w:sz w:val="22"/>
+          <w:szCs w:val="22"/>
+        </w:rPr>
+        <w:t>And if you'll forgive me saying so, I'm guessing the same is true for emirs.</w:t>
+      </w:r>
+      <w:r>
+        <w:rPr>
+          <w:rFonts w:ascii="Georgia" w:hAnsi="Georgia"/>
+          <w:color w:val="000000"/>
+          <w:sz w:val="22"/>
+          <w:szCs w:val="22"/>
+        </w:rPr>
+        <w:t>” The Karabandi shrugged expressively.</w:t>
       </w:r>
     </w:p>
     <w:p>
@@ -3726,25 +4472,7 @@
           <w:sz w:val="22"/>
           <w:szCs w:val="22"/>
         </w:rPr>
-        <w:t xml:space="preserve">Now take us, for example,” the Karabandi continued, rushing his words as the emir opened his mouth to speak. “Three men who know which end of a knife to hold, and you’re just going to throw us away. What’s the sense in that? If we were smugglers, would you burn our goods </w:t>
-      </w:r>
-      <w:r>
-        <w:rPr>
-          <w:rFonts w:ascii="Georgia" w:hAnsi="Georgia"/>
-          <w:color w:val="000000"/>
-          <w:sz w:val="22"/>
-          <w:szCs w:val="22"/>
-        </w:rPr>
-        <w:t>o</w:t>
-      </w:r>
-      <w:r>
-        <w:rPr>
-          <w:rFonts w:ascii="Georgia" w:hAnsi="Georgia"/>
-          <w:color w:val="000000"/>
-          <w:sz w:val="22"/>
-          <w:szCs w:val="22"/>
-        </w:rPr>
-        <w:t>r sell them?”</w:t>
+        <w:t>Now take us, for example,” the Karabandi continued, rushing his words as the emir opened his mouth to speak. “Three men who know which end of a knife to hold, and you’re just going to throw us away. What’s the sense in that? If we were smugglers, would you burn our goods or sell them?”</w:t>
       </w:r>
     </w:p>
     <w:p>
@@ -3840,25 +4568,7 @@
           <w:sz w:val="22"/>
           <w:szCs w:val="22"/>
         </w:rPr>
-        <w:t xml:space="preserve">Use us, m’lord,” the Karabandi said earnestly. “We did no harm. </w:t>
-      </w:r>
-      <w:r>
-        <w:rPr>
-          <w:rFonts w:ascii="Georgia" w:hAnsi="Georgia"/>
-          <w:color w:val="000000"/>
-          <w:sz w:val="22"/>
-          <w:szCs w:val="22"/>
-        </w:rPr>
-        <w:t>Didn’t do any good either, I admit that, but l</w:t>
-      </w:r>
-      <w:r>
-        <w:rPr>
-          <w:rFonts w:ascii="Georgia" w:hAnsi="Georgia"/>
-          <w:color w:val="000000"/>
-          <w:sz w:val="22"/>
-          <w:szCs w:val="22"/>
-        </w:rPr>
-        <w:t>et us earn it out.”</w:t>
+        <w:t>Use us, m’lord,” the Karabandi said earnestly. “We did no harm. Didn’t do any good either, I admit that, but let us earn it out.”</w:t>
       </w:r>
     </w:p>
     <w:p>
@@ -3885,7 +4595,27 @@
           <w:sz w:val="22"/>
           <w:szCs w:val="22"/>
         </w:rPr>
-        <w:t>Healing the worthy wounded seems a fair way to me to ‘earn it out’,” the emir observed. “In fact, two of my mother’s–of my guards could use your assistance even now.”</w:t>
+        <w:t xml:space="preserve">Healing the worthy wounded seems a fair way to me to ‘earn it out’,” the emir observed. “In fact, two of my mother’s–of </w:t>
+      </w:r>
+      <w:r>
+        <w:rPr>
+          <w:rFonts w:ascii="Georgia" w:hAnsi="Georgia"/>
+          <w:i/>
+          <w:iCs/>
+          <w:color w:val="000000"/>
+          <w:sz w:val="22"/>
+          <w:szCs w:val="22"/>
+        </w:rPr>
+        <w:t>my</w:t>
+      </w:r>
+      <w:r>
+        <w:rPr>
+          <w:rFonts w:ascii="Georgia" w:hAnsi="Georgia"/>
+          <w:color w:val="000000"/>
+          <w:sz w:val="22"/>
+          <w:szCs w:val="22"/>
+        </w:rPr>
+        <w:t xml:space="preserve"> guards could use your assistance even now.”</w:t>
       </w:r>
     </w:p>
     <w:p>
@@ -3912,25 +4642,7 @@
           <w:sz w:val="22"/>
           <w:szCs w:val="22"/>
         </w:rPr>
-        <w:t>Ah.” The Karabandi nodded wisely. “Th</w:t>
-      </w:r>
-      <w:r>
-        <w:rPr>
-          <w:rFonts w:ascii="Georgia" w:hAnsi="Georgia"/>
-          <w:color w:val="000000"/>
-          <w:sz w:val="22"/>
-          <w:szCs w:val="22"/>
-        </w:rPr>
-        <w:t>o</w:t>
-      </w:r>
-      <w:r>
-        <w:rPr>
-          <w:rFonts w:ascii="Georgia" w:hAnsi="Georgia"/>
-          <w:color w:val="000000"/>
-          <w:sz w:val="22"/>
-          <w:szCs w:val="22"/>
-        </w:rPr>
-        <w:t>se’d be the two that the bonescuttle carved up?”</w:t>
+        <w:t>Ah.” The Karabandi nodded wisely. “The two the bonescuttle carved up?”</w:t>
       </w:r>
     </w:p>
     <w:p>
@@ -3948,61 +4660,16 @@
           <w:sz w:val="22"/>
           <w:szCs w:val="22"/>
         </w:rPr>
-        <w:t xml:space="preserve">I have met madmen. </w:t>
-      </w:r>
-      <w:r>
-        <w:rPr>
-          <w:rFonts w:ascii="Georgia" w:hAnsi="Georgia"/>
-          <w:color w:val="000000"/>
-          <w:sz w:val="22"/>
-          <w:szCs w:val="22"/>
-        </w:rPr>
-        <w:t xml:space="preserve">Sometimes </w:t>
-      </w:r>
-      <w:r>
-        <w:rPr>
-          <w:rFonts w:ascii="Georgia" w:hAnsi="Georgia"/>
-          <w:color w:val="000000"/>
-          <w:sz w:val="22"/>
-          <w:szCs w:val="22"/>
-        </w:rPr>
-        <w:t xml:space="preserve">grass throwers make themselves mad </w:t>
-      </w:r>
-      <w:r>
-        <w:rPr>
-          <w:rFonts w:ascii="Georgia" w:hAnsi="Georgia"/>
-          <w:color w:val="000000"/>
-          <w:sz w:val="22"/>
-          <w:szCs w:val="22"/>
-        </w:rPr>
-        <w:t>as a way of bringing themselves</w:t>
-      </w:r>
-      <w:r>
-        <w:rPr>
-          <w:rFonts w:ascii="Georgia" w:hAnsi="Georgia"/>
-          <w:color w:val="000000"/>
-          <w:sz w:val="22"/>
-          <w:szCs w:val="22"/>
-        </w:rPr>
-        <w:t xml:space="preserve"> power. </w:t>
-      </w:r>
-      <w:r>
-        <w:rPr>
-          <w:rFonts w:ascii="Georgia" w:hAnsi="Georgia"/>
-          <w:color w:val="000000"/>
-          <w:sz w:val="22"/>
-          <w:szCs w:val="22"/>
-        </w:rPr>
-        <w:t>But t</w:t>
-      </w:r>
-      <w:r>
-        <w:rPr>
-          <w:rFonts w:ascii="Georgia" w:hAnsi="Georgia"/>
-          <w:color w:val="000000"/>
-          <w:sz w:val="22"/>
-          <w:szCs w:val="22"/>
-        </w:rPr>
-        <w:t xml:space="preserve">he Karabandi’s madness was new to me. Bonescuttles are </w:t>
+        <w:t xml:space="preserve">I felt a chill, as if someone had said my true name. </w:t>
+      </w:r>
+      <w:r>
+        <w:rPr>
+          <w:rFonts w:ascii="Georgia" w:hAnsi="Georgia"/>
+          <w:color w:val="000000"/>
+          <w:sz w:val="22"/>
+          <w:szCs w:val="22"/>
+        </w:rPr>
+        <w:t xml:space="preserve">Bonescuttles are </w:t>
       </w:r>
       <w:bookmarkStart w:id="4" w:name="__DdeLink__3014_3511604853"/>
       <w:r>
@@ -4023,25 +4690,7 @@
           <w:sz w:val="22"/>
           <w:szCs w:val="22"/>
         </w:rPr>
-        <w:t xml:space="preserve">, mis-made and evil. Better an arm </w:t>
-      </w:r>
-      <w:r>
-        <w:rPr>
-          <w:rFonts w:ascii="Georgia" w:hAnsi="Georgia"/>
-          <w:color w:val="000000"/>
-          <w:sz w:val="22"/>
-          <w:szCs w:val="22"/>
-        </w:rPr>
-        <w:t>stripped of skin</w:t>
-      </w:r>
-      <w:r>
-        <w:rPr>
-          <w:rFonts w:ascii="Georgia" w:hAnsi="Georgia"/>
-          <w:color w:val="000000"/>
-          <w:sz w:val="22"/>
-          <w:szCs w:val="22"/>
-        </w:rPr>
-        <w:t xml:space="preserve"> than dealing with such. Even the Karabandi must have known that.</w:t>
+        <w:t>, mis-made and evil. Better an arm stripped of skin than dealing with such. Even the Karabandi must have known that.</w:t>
       </w:r>
     </w:p>
     <w:p>
@@ -4059,16 +4708,471 @@
           <w:sz w:val="22"/>
           <w:szCs w:val="22"/>
         </w:rPr>
-        <w:t xml:space="preserve">But no, he was still talking. “Been nipping at you for a while now, hasn’t it? Heard folk talking last night. They say it took a beggar child the day after you </w:t>
-      </w:r>
-      <w:r>
-        <w:rPr>
-          <w:rFonts w:ascii="Georgia" w:hAnsi="Georgia"/>
-          <w:color w:val="000000"/>
-          <w:sz w:val="22"/>
-          <w:szCs w:val="22"/>
-        </w:rPr>
-        <w:t>put</w:t>
+        <w:t>But no, he was still talking. “Been nipping at you for a while now, hasn’t it? Heard folk talking last night. They say it took a beggar child the day after you put your collar on. Not much for luck, that. Probably go down well in the market, you giving some down-and-outs a chance to make amends by bringing you its head.”</w:t>
+      </w:r>
+    </w:p>
+    <w:p>
+      <w:pPr>
+        <w:pStyle w:val="TextBody"/>
+        <w:spacing w:before="0" w:after="0"/>
+        <w:ind w:left="0" w:right="0" w:firstLine="288"/>
+        <w:jc w:val="both"/>
+        <w:rPr/>
+      </w:pPr>
+      <w:r>
+        <w:rPr>
+          <w:rFonts w:ascii="Georgia" w:hAnsi="Georgia"/>
+          <w:color w:val="000000"/>
+          <w:sz w:val="22"/>
+          <w:szCs w:val="22"/>
+        </w:rPr>
+        <w:t>The emir steepled his fingers again. “Are you proposing that I send you and your companions to destroy this creature, and then set you free?”</w:t>
+      </w:r>
+    </w:p>
+    <w:p>
+      <w:pPr>
+        <w:pStyle w:val="TextBody"/>
+        <w:spacing w:before="0" w:after="0"/>
+        <w:ind w:left="0" w:right="0" w:firstLine="288"/>
+        <w:jc w:val="both"/>
+        <w:rPr/>
+      </w:pPr>
+      <w:r>
+        <w:rPr>
+          <w:rFonts w:ascii="Georgia" w:hAnsi="Georgia"/>
+          <w:color w:val="000000"/>
+          <w:sz w:val="22"/>
+          <w:szCs w:val="22"/>
+        </w:rPr>
+        <w:t xml:space="preserve">The Karabandi shook his head </w:t>
+      </w:r>
+      <w:r>
+        <w:rPr>
+          <w:rFonts w:ascii="Georgia" w:hAnsi="Georgia"/>
+          <w:color w:val="000000"/>
+          <w:sz w:val="22"/>
+          <w:szCs w:val="22"/>
+        </w:rPr>
+        <w:t>vigorously</w:t>
+      </w:r>
+      <w:r>
+        <w:rPr>
+          <w:rFonts w:ascii="Georgia" w:hAnsi="Georgia"/>
+          <w:color w:val="000000"/>
+          <w:sz w:val="22"/>
+          <w:szCs w:val="22"/>
+        </w:rPr>
+        <w:t>. “</w:t>
+      </w:r>
+      <w:r>
+        <w:rPr>
+          <w:rFonts w:ascii="Georgia" w:hAnsi="Georgia"/>
+          <w:color w:val="000000"/>
+          <w:sz w:val="22"/>
+          <w:szCs w:val="22"/>
+        </w:rPr>
+        <w:t>I haven't proposed anything, Your Highness.</w:t>
+      </w:r>
+      <w:r>
+        <w:rPr>
+          <w:rFonts w:ascii="Georgia" w:hAnsi="Georgia"/>
+          <w:color w:val="000000"/>
+          <w:sz w:val="22"/>
+          <w:szCs w:val="22"/>
+        </w:rPr>
+        <w:t xml:space="preserve"> But since you mention it–”</w:t>
+      </w:r>
+    </w:p>
+    <w:p>
+      <w:pPr>
+        <w:pStyle w:val="TextBody"/>
+        <w:spacing w:before="0" w:after="0"/>
+        <w:ind w:left="0" w:right="0" w:firstLine="288"/>
+        <w:jc w:val="both"/>
+        <w:rPr/>
+      </w:pPr>
+      <w:r>
+        <w:rPr>
+          <w:rFonts w:ascii="Georgia" w:hAnsi="Georgia"/>
+          <w:color w:val="000000"/>
+          <w:sz w:val="22"/>
+          <w:szCs w:val="22"/>
+        </w:rPr>
+        <w:t>The emir brought the palm of his hand down flat on his desk. Wisely, oh just that once wisely, the Karabandi darkened his mouth. “This is not a fairy tale,” the emir said quietly. “This is a judgment. I would be within the law to have you quartered–count yourself lucky that I will only have you flensed. If I were to set you to slaying this creature, I would have to set a dozen of my men to watching you to make sure you did not flee. I hope you will agree, they would be better set to chasing it themselves.”</w:t>
+      </w:r>
+    </w:p>
+    <w:p>
+      <w:pPr>
+        <w:pStyle w:val="TextBody"/>
+        <w:spacing w:before="0" w:after="0"/>
+        <w:ind w:left="0" w:right="0" w:firstLine="288"/>
+        <w:jc w:val="both"/>
+        <w:rPr/>
+      </w:pPr>
+      <w:r>
+        <w:rPr>
+          <w:rFonts w:ascii="Georgia" w:hAnsi="Georgia"/>
+          <w:color w:val="000000"/>
+          <w:sz w:val="22"/>
+          <w:szCs w:val="22"/>
+        </w:rPr>
+        <w:t>“</w:t>
+      </w:r>
+      <w:r>
+        <w:rPr>
+          <w:rFonts w:ascii="Georgia" w:hAnsi="Georgia"/>
+          <w:color w:val="000000"/>
+          <w:sz w:val="22"/>
+          <w:szCs w:val="22"/>
+        </w:rPr>
+        <w:t>They will</w:t>
+      </w:r>
+      <w:r>
+        <w:rPr>
+          <w:rFonts w:ascii="Georgia" w:hAnsi="Georgia"/>
+          <w:color w:val="000000"/>
+          <w:sz w:val="22"/>
+          <w:szCs w:val="22"/>
+        </w:rPr>
+        <w:t xml:space="preserve"> not flee.” My mother’s-side cousin spoke </w:t>
+      </w:r>
+      <w:r>
+        <w:rPr>
+          <w:rFonts w:ascii="Georgia" w:hAnsi="Georgia"/>
+          <w:color w:val="000000"/>
+          <w:sz w:val="22"/>
+          <w:szCs w:val="22"/>
+        </w:rPr>
+        <w:t>for the first time.</w:t>
+      </w:r>
+    </w:p>
+    <w:p>
+      <w:pPr>
+        <w:pStyle w:val="TextBody"/>
+        <w:spacing w:before="0" w:after="0"/>
+        <w:ind w:left="0" w:right="0" w:firstLine="288"/>
+        <w:jc w:val="both"/>
+        <w:rPr>
+          <w:rFonts w:ascii="Georgia" w:hAnsi="Georgia"/>
+          <w:sz w:val="22"/>
+          <w:szCs w:val="22"/>
+        </w:rPr>
+      </w:pPr>
+      <w:r>
+        <w:rPr>
+          <w:rFonts w:ascii="Georgia" w:hAnsi="Georgia"/>
+          <w:color w:val="000000"/>
+          <w:sz w:val="22"/>
+          <w:szCs w:val="22"/>
+        </w:rPr>
+        <w:t>The emir cocked his head to one side, listening to a voice from the royal collar that only he could hear.</w:t>
+      </w:r>
+    </w:p>
+    <w:p>
+      <w:pPr>
+        <w:pStyle w:val="TextBody"/>
+        <w:spacing w:before="0" w:after="0"/>
+        <w:ind w:left="0" w:right="0" w:firstLine="288"/>
+        <w:jc w:val="both"/>
+        <w:rPr/>
+      </w:pPr>
+      <w:r>
+        <w:rPr>
+          <w:rFonts w:ascii="Georgia" w:hAnsi="Georgia"/>
+          <w:color w:val="000000"/>
+          <w:sz w:val="22"/>
+          <w:szCs w:val="22"/>
+        </w:rPr>
+        <w:t>“</w:t>
+      </w:r>
+      <w:r>
+        <w:rPr>
+          <w:rFonts w:ascii="Georgia" w:hAnsi="Georgia"/>
+          <w:color w:val="000000"/>
+          <w:sz w:val="22"/>
+          <w:szCs w:val="22"/>
+        </w:rPr>
+        <w:t>But you have fled before, have you not?” he finally asked, almost gently. “How then should I trust you not to do so again?”</w:t>
+      </w:r>
+    </w:p>
+    <w:p>
+      <w:pPr>
+        <w:pStyle w:val="TextBody"/>
+        <w:spacing w:before="0" w:after="0"/>
+        <w:ind w:left="0" w:right="0" w:firstLine="288"/>
+        <w:jc w:val="both"/>
+        <w:rPr/>
+      </w:pPr>
+      <w:r>
+        <w:rPr>
+          <w:rFonts w:ascii="Georgia" w:hAnsi="Georgia"/>
+          <w:color w:val="000000"/>
+          <w:sz w:val="22"/>
+          <w:szCs w:val="22"/>
+        </w:rPr>
+        <w:t>“</w:t>
+      </w:r>
+      <w:r>
+        <w:rPr>
+          <w:rFonts w:ascii="Georgia" w:hAnsi="Georgia"/>
+          <w:color w:val="000000"/>
+          <w:sz w:val="22"/>
+          <w:szCs w:val="22"/>
+        </w:rPr>
+        <w:t>T</w:t>
+      </w:r>
+      <w:r>
+        <w:rPr>
+          <w:rFonts w:ascii="Georgia" w:hAnsi="Georgia"/>
+          <w:color w:val="000000"/>
+          <w:sz w:val="22"/>
+          <w:szCs w:val="22"/>
+        </w:rPr>
+        <w:t>hey will</w:t>
+      </w:r>
+      <w:r>
+        <w:rPr>
+          <w:rFonts w:ascii="Georgia" w:hAnsi="Georgia"/>
+          <w:color w:val="000000"/>
+          <w:sz w:val="22"/>
+          <w:szCs w:val="22"/>
+        </w:rPr>
+        <w:t xml:space="preserve"> not flee,” my mother’s-side cousin repeated firmly, </w:t>
+      </w:r>
+      <w:r>
+        <w:rPr>
+          <w:rFonts w:ascii="Georgia" w:hAnsi="Georgia"/>
+          <w:color w:val="000000"/>
+          <w:sz w:val="22"/>
+          <w:szCs w:val="22"/>
+        </w:rPr>
+        <w:t>raising his eyes to meet the emir's.</w:t>
+      </w:r>
+    </w:p>
+    <w:p>
+      <w:pPr>
+        <w:pStyle w:val="TextBody"/>
+        <w:spacing w:before="0" w:after="0"/>
+        <w:ind w:left="0" w:right="0" w:firstLine="288"/>
+        <w:jc w:val="both"/>
+        <w:rPr/>
+      </w:pPr>
+      <w:r>
+        <w:rPr>
+          <w:rFonts w:ascii="Georgia" w:hAnsi="Georgia"/>
+          <w:color w:val="000000"/>
+          <w:sz w:val="22"/>
+          <w:szCs w:val="22"/>
+        </w:rPr>
+        <w:t>“</w:t>
+      </w:r>
+      <w:r>
+        <w:rPr>
+          <w:rFonts w:ascii="Georgia" w:hAnsi="Georgia"/>
+          <w:color w:val="000000"/>
+          <w:sz w:val="22"/>
+          <w:szCs w:val="22"/>
+        </w:rPr>
+        <w:t xml:space="preserve">Mm.” The emir drummed the desk with his fingers, </w:t>
+      </w:r>
+      <w:r>
+        <w:rPr>
+          <w:rFonts w:ascii="Georgia" w:hAnsi="Georgia"/>
+          <w:color w:val="000000"/>
+          <w:sz w:val="22"/>
+          <w:szCs w:val="22"/>
+        </w:rPr>
+        <w:t>then</w:t>
+      </w:r>
+      <w:r>
+        <w:rPr>
+          <w:rFonts w:ascii="Georgia" w:hAnsi="Georgia"/>
+          <w:color w:val="000000"/>
+          <w:sz w:val="22"/>
+          <w:szCs w:val="22"/>
+        </w:rPr>
+        <w:t xml:space="preserve"> nodded. “Very well. But I’m not going to put a dozen men in harm’s way just to hold you to your word.” He scribbled on our piece of paper, beckoning to one of the guards with his other hand as he did so. “I will therefore amend your sentence. In accordance with Coriandel’s ancient law, I command that you be sent down into the Tombs, to receive there whatever Fate has chosen for you. Uh uh–let me finish, Ordinary Ishad of the Third Regiment. My Master of Arms shall give you what weapons and provisions he deems appropriate, and my Master of Thieves will share with you what </w:t>
+      </w:r>
+      <w:r>
+        <w:rPr>
+          <w:rFonts w:ascii="Georgia" w:hAnsi="Georgia"/>
+          <w:color w:val="000000"/>
+          <w:sz w:val="22"/>
+          <w:szCs w:val="22"/>
+        </w:rPr>
+        <w:t>knowledge she has</w:t>
+      </w:r>
+      <w:r>
+        <w:rPr>
+          <w:rFonts w:ascii="Georgia" w:hAnsi="Georgia"/>
+          <w:color w:val="000000"/>
+          <w:sz w:val="22"/>
+          <w:szCs w:val="22"/>
+        </w:rPr>
+        <w:t xml:space="preserve"> of the </w:t>
+      </w:r>
+      <w:r>
+        <w:rPr>
+          <w:rFonts w:ascii="Georgia" w:hAnsi="Georgia"/>
+          <w:color w:val="000000"/>
+          <w:sz w:val="22"/>
+          <w:szCs w:val="22"/>
+        </w:rPr>
+        <w:t>beneath</w:t>
+      </w:r>
+      <w:r>
+        <w:rPr>
+          <w:rFonts w:ascii="Georgia" w:hAnsi="Georgia"/>
+          <w:color w:val="000000"/>
+          <w:sz w:val="22"/>
+          <w:szCs w:val="22"/>
+        </w:rPr>
+        <w:t xml:space="preserve">. If you kill the bonescuttle, </w:t>
+      </w:r>
+      <w:r>
+        <w:rPr>
+          <w:rFonts w:ascii="Georgia" w:hAnsi="Georgia"/>
+          <w:color w:val="000000"/>
+          <w:sz w:val="22"/>
+          <w:szCs w:val="22"/>
+        </w:rPr>
+        <w:t>your debt to the city will be settled</w:t>
+      </w:r>
+      <w:r>
+        <w:rPr>
+          <w:rFonts w:ascii="Georgia" w:hAnsi="Georgia"/>
+          <w:color w:val="000000"/>
+          <w:sz w:val="22"/>
+          <w:szCs w:val="22"/>
+        </w:rPr>
+        <w:t>. If not…” He shrugged. “Perhaps the creature will leave my people be for a day or two if it has you three to gnaw on.”</w:t>
+      </w:r>
+    </w:p>
+    <w:p>
+      <w:pPr>
+        <w:pStyle w:val="TextBody"/>
+        <w:spacing w:before="0" w:after="0"/>
+        <w:ind w:left="0" w:right="0" w:firstLine="288"/>
+        <w:jc w:val="both"/>
+        <w:rPr/>
+      </w:pPr>
+      <w:r>
+        <w:rPr>
+          <w:rFonts w:ascii="Georgia" w:hAnsi="Georgia"/>
+          <w:color w:val="000000"/>
+          <w:sz w:val="22"/>
+          <w:szCs w:val="22"/>
+        </w:rPr>
+        <w:t>“</w:t>
+      </w:r>
+      <w:r>
+        <w:rPr>
+          <w:rFonts w:ascii="Georgia" w:hAnsi="Georgia"/>
+          <w:color w:val="000000"/>
+          <w:sz w:val="22"/>
+          <w:szCs w:val="22"/>
+        </w:rPr>
+        <w:t>Underground!?” the Karabandi protested. “M’lord, these two are grasslanders! You can’t send them underground–they’ll go mad!”</w:t>
+      </w:r>
+    </w:p>
+    <w:p>
+      <w:pPr>
+        <w:pStyle w:val="TextBody"/>
+        <w:spacing w:before="0" w:after="0"/>
+        <w:ind w:left="0" w:right="0" w:firstLine="288"/>
+        <w:jc w:val="both"/>
+        <w:rPr/>
+      </w:pPr>
+      <w:r>
+        <w:rPr>
+          <w:rFonts w:ascii="Georgia" w:hAnsi="Georgia"/>
+          <w:color w:val="000000"/>
+          <w:sz w:val="22"/>
+          <w:szCs w:val="22"/>
+        </w:rPr>
+        <w:t xml:space="preserve">Perhaps it was a ploy, to impress the emir that he would think </w:t>
+      </w:r>
+      <w:r>
+        <w:rPr>
+          <w:rFonts w:ascii="Georgia" w:hAnsi="Georgia"/>
+          <w:color w:val="000000"/>
+          <w:sz w:val="22"/>
+          <w:szCs w:val="22"/>
+        </w:rPr>
+        <w:t xml:space="preserve">first </w:t>
+      </w:r>
+      <w:r>
+        <w:rPr>
+          <w:rFonts w:ascii="Georgia" w:hAnsi="Georgia"/>
+          <w:color w:val="000000"/>
+          <w:sz w:val="22"/>
+          <w:szCs w:val="22"/>
+        </w:rPr>
+        <w:t xml:space="preserve">of his companions at such a time. Perhaps it was </w:t>
+      </w:r>
+      <w:r>
+        <w:rPr>
+          <w:rFonts w:ascii="Georgia" w:hAnsi="Georgia"/>
+          <w:i/>
+          <w:color w:val="000000"/>
+          <w:sz w:val="22"/>
+          <w:szCs w:val="22"/>
+        </w:rPr>
+        <w:t>innetené</w:t>
+      </w:r>
+      <w:r>
+        <w:rPr>
+          <w:rFonts w:ascii="Georgia" w:hAnsi="Georgia"/>
+          <w:color w:val="000000"/>
+          <w:sz w:val="22"/>
+          <w:szCs w:val="22"/>
+        </w:rPr>
+        <w:t>, a moment that reveals a man’s soul. Whatever it was, it angered the emir. “Do not tell me what I can and cannot do,” he snapped. “I have this for that.” He tapped the collar that hung around his neck with a finger, then bent his head to his papers and waved a hand at our guards. They led us away like calves to branding.</w:t>
+      </w:r>
+    </w:p>
+    <w:p>
+      <w:pPr>
+        <w:pStyle w:val="TextBody"/>
+        <w:spacing w:before="0" w:after="0"/>
+        <w:ind w:left="0" w:right="0" w:firstLine="288"/>
+        <w:jc w:val="both"/>
+        <w:rPr/>
+      </w:pPr>
+      <w:r>
+        <w:rPr>
+          <w:rFonts w:ascii="Georgia" w:hAnsi="Georgia"/>
+          <w:color w:val="000000"/>
+          <w:sz w:val="22"/>
+          <w:szCs w:val="22"/>
+        </w:rPr>
+        <w:t xml:space="preserve">The Tombs… </w:t>
+      </w:r>
+      <w:r>
+        <w:rPr>
+          <w:rFonts w:ascii="Georgia" w:hAnsi="Georgia"/>
+          <w:color w:val="000000"/>
+          <w:sz w:val="22"/>
+          <w:szCs w:val="22"/>
+        </w:rPr>
+        <w:t>Every</w:t>
+      </w:r>
+      <w:r>
+        <w:rPr>
+          <w:rFonts w:ascii="Georgia" w:hAnsi="Georgia"/>
+          <w:color w:val="000000"/>
+          <w:sz w:val="22"/>
+          <w:szCs w:val="22"/>
+        </w:rPr>
+        <w:t xml:space="preserve"> Darpani know</w:t>
+      </w:r>
+      <w:r>
+        <w:rPr>
+          <w:rFonts w:ascii="Georgia" w:hAnsi="Georgia"/>
+          <w:color w:val="000000"/>
+          <w:sz w:val="22"/>
+          <w:szCs w:val="22"/>
+        </w:rPr>
+        <w:t>s</w:t>
       </w:r>
       <w:r>
         <w:rPr>
@@ -4086,101 +5190,53 @@
           <w:sz w:val="22"/>
           <w:szCs w:val="22"/>
         </w:rPr>
-        <w:t>your</w:t>
-      </w:r>
-      <w:r>
-        <w:rPr>
-          <w:rFonts w:ascii="Georgia" w:hAnsi="Georgia"/>
-          <w:color w:val="000000"/>
-          <w:sz w:val="22"/>
-          <w:szCs w:val="22"/>
-        </w:rPr>
-        <w:t xml:space="preserve"> collar </w:t>
-      </w:r>
-      <w:r>
-        <w:rPr>
-          <w:rFonts w:ascii="Georgia" w:hAnsi="Georgia"/>
-          <w:color w:val="000000"/>
-          <w:sz w:val="22"/>
-          <w:szCs w:val="22"/>
-        </w:rPr>
-        <w:t>on</w:t>
-      </w:r>
-      <w:r>
-        <w:rPr>
-          <w:rFonts w:ascii="Georgia" w:hAnsi="Georgia"/>
-          <w:color w:val="000000"/>
-          <w:sz w:val="22"/>
-          <w:szCs w:val="22"/>
-        </w:rPr>
-        <w:t xml:space="preserve">. Not much for luck, that. Probably go down well in the market, you giving some down-and-outs a chance to make amends by </w:t>
-      </w:r>
-      <w:r>
-        <w:rPr>
-          <w:rFonts w:ascii="Georgia" w:hAnsi="Georgia"/>
-          <w:color w:val="000000"/>
-          <w:sz w:val="22"/>
-          <w:szCs w:val="22"/>
-        </w:rPr>
-        <w:t>bringing you its head</w:t>
-      </w:r>
-      <w:r>
-        <w:rPr>
-          <w:rFonts w:ascii="Georgia" w:hAnsi="Georgia"/>
-          <w:color w:val="000000"/>
-          <w:sz w:val="22"/>
-          <w:szCs w:val="22"/>
-        </w:rPr>
-        <w:t>.”</w:t>
-      </w:r>
-    </w:p>
-    <w:p>
-      <w:pPr>
-        <w:pStyle w:val="TextBody"/>
-        <w:spacing w:before="0" w:after="0"/>
-        <w:ind w:left="0" w:right="0" w:firstLine="288"/>
-        <w:jc w:val="both"/>
-        <w:rPr>
-          <w:color w:val="000000"/>
-        </w:rPr>
-      </w:pPr>
-      <w:r>
-        <w:rPr>
-          <w:rFonts w:ascii="Georgia" w:hAnsi="Georgia"/>
-          <w:color w:val="000000"/>
-          <w:sz w:val="22"/>
-          <w:szCs w:val="22"/>
-        </w:rPr>
-        <w:t>The emir steepled his fingers again. A faint smile played across his lips. “Are you seriously proposing that I send you and your companions to destroy this creature, and then set you free?”</w:t>
-      </w:r>
-    </w:p>
-    <w:p>
-      <w:pPr>
-        <w:pStyle w:val="TextBody"/>
-        <w:spacing w:before="0" w:after="0"/>
-        <w:ind w:left="0" w:right="0" w:firstLine="288"/>
-        <w:jc w:val="both"/>
-        <w:rPr>
-          <w:color w:val="000000"/>
-        </w:rPr>
-      </w:pPr>
-      <w:r>
-        <w:rPr>
-          <w:rFonts w:ascii="Georgia" w:hAnsi="Georgia"/>
-          <w:color w:val="000000"/>
-          <w:sz w:val="22"/>
-          <w:szCs w:val="22"/>
-        </w:rPr>
-        <w:t>“</w:t>
-      </w:r>
-      <w:r>
-        <w:rPr>
-          <w:rFonts w:ascii="Georgia" w:hAnsi="Georgia"/>
-          <w:color w:val="000000"/>
-          <w:sz w:val="22"/>
-          <w:szCs w:val="22"/>
-        </w:rPr>
-        <w:t>No, no,” The Karabandi shook his head. “You’ve heard every word I’ve said, and I never said that, did I? But since you mention it–”</w:t>
+        <w:t xml:space="preserve">that </w:t>
+      </w:r>
+      <w:r>
+        <w:rPr>
+          <w:rFonts w:ascii="Georgia" w:hAnsi="Georgia"/>
+          <w:color w:val="000000"/>
+          <w:sz w:val="22"/>
+          <w:szCs w:val="22"/>
+        </w:rPr>
+        <w:t xml:space="preserve">hell </w:t>
+      </w:r>
+      <w:r>
+        <w:rPr>
+          <w:rFonts w:ascii="Georgia" w:hAnsi="Georgia"/>
+          <w:color w:val="000000"/>
+          <w:sz w:val="22"/>
+          <w:szCs w:val="22"/>
+        </w:rPr>
+        <w:t>has</w:t>
+      </w:r>
+      <w:r>
+        <w:rPr>
+          <w:rFonts w:ascii="Georgia" w:hAnsi="Georgia"/>
+          <w:color w:val="000000"/>
+          <w:sz w:val="22"/>
+          <w:szCs w:val="22"/>
+        </w:rPr>
+        <w:t xml:space="preserve"> no sky, no breeze, no sweet grass and no fresh water, dark and full of </w:t>
+      </w:r>
+      <w:r>
+        <w:rPr>
+          <w:rFonts w:ascii="Georgia" w:hAnsi="Georgia"/>
+          <w:i/>
+          <w:color w:val="000000"/>
+          <w:sz w:val="22"/>
+          <w:szCs w:val="22"/>
+        </w:rPr>
+        <w:t>iyemnelili</w:t>
+      </w:r>
+      <w:r>
+        <w:rPr>
+          <w:rFonts w:ascii="Georgia" w:hAnsi="Georgia"/>
+          <w:color w:val="000000"/>
+          <w:sz w:val="22"/>
+          <w:szCs w:val="22"/>
+        </w:rPr>
+        <w:t>. Hell is the Tombs of Coriandel.</w:t>
       </w:r>
     </w:p>
     <w:p>
@@ -4198,7 +5254,83 @@
           <w:sz w:val="22"/>
           <w:szCs w:val="22"/>
         </w:rPr>
-        <w:t>The emir brought the palm of his hand down flat on his desk. Wisely, oh just that once wisely, the Karabandi darkened his mouth. “This is not a fairy tale,” the emir said quietly. “This is a judgment. I would be within the law to have you quartered–count yourself lucky that I will only have you flensed. If I were to set you to slaying this creature, I would have to set a dozen of my men to watching you to make sure you did not flee. I hope you will agree, they would be better set to chasing it themselves.”</w:t>
+        <w:t xml:space="preserve">The guards took us back to the prison yard where we had spent the </w:t>
+      </w:r>
+      <w:r>
+        <w:rPr>
+          <w:rFonts w:ascii="Georgia" w:hAnsi="Georgia"/>
+          <w:color w:val="000000"/>
+          <w:sz w:val="22"/>
+          <w:szCs w:val="22"/>
+        </w:rPr>
+        <w:t>hours after our capture</w:t>
+      </w:r>
+      <w:r>
+        <w:rPr>
+          <w:rFonts w:ascii="Georgia" w:hAnsi="Georgia"/>
+          <w:color w:val="000000"/>
+          <w:sz w:val="22"/>
+          <w:szCs w:val="22"/>
+        </w:rPr>
+        <w:t xml:space="preserve">. Its brick walls were three times a man’s height, and leaned inward so they could not be climbed. A stinking bucket stood in the corner. The Karabandi had used it, but not </w:t>
+      </w:r>
+      <w:r>
+        <w:rPr>
+          <w:rFonts w:ascii="Georgia" w:hAnsi="Georgia"/>
+          <w:color w:val="000000"/>
+          <w:sz w:val="22"/>
+          <w:szCs w:val="22"/>
+        </w:rPr>
+        <w:t xml:space="preserve">me or </w:t>
+      </w:r>
+      <w:r>
+        <w:rPr>
+          <w:rFonts w:ascii="Georgia" w:hAnsi="Georgia"/>
+          <w:color w:val="000000"/>
+          <w:sz w:val="22"/>
+          <w:szCs w:val="22"/>
+        </w:rPr>
+        <w:t>my mother’s-side cousin. We had our pride.</w:t>
+      </w:r>
+    </w:p>
+    <w:p>
+      <w:pPr>
+        <w:pStyle w:val="TextBody"/>
+        <w:spacing w:before="0" w:after="0"/>
+        <w:ind w:left="0" w:right="0" w:firstLine="288"/>
+        <w:jc w:val="both"/>
+        <w:rPr>
+          <w:color w:val="000000"/>
+        </w:rPr>
+      </w:pPr>
+      <w:r>
+        <w:rPr>
+          <w:rFonts w:ascii="Georgia" w:hAnsi="Georgia"/>
+          <w:color w:val="000000"/>
+          <w:sz w:val="22"/>
+          <w:szCs w:val="22"/>
+        </w:rPr>
+        <w:t>There were no bars across the skylight in the roof. The Karabandi had said there was no need. “Spider silk,” he told us. “Strong as steel. Cut you into stew meat if you try to go through it.”</w:t>
+      </w:r>
+    </w:p>
+    <w:p>
+      <w:pPr>
+        <w:pStyle w:val="TextBody"/>
+        <w:spacing w:before="0" w:after="0"/>
+        <w:ind w:left="0" w:right="0" w:firstLine="288"/>
+        <w:jc w:val="both"/>
+        <w:rPr>
+          <w:color w:val="000000"/>
+        </w:rPr>
+      </w:pPr>
+      <w:r>
+        <w:rPr>
+          <w:rFonts w:ascii="Georgia" w:hAnsi="Georgia"/>
+          <w:color w:val="000000"/>
+          <w:sz w:val="22"/>
+          <w:szCs w:val="22"/>
+        </w:rPr>
+        <w:t>The guards untied our bonds, pushed us inside, and slammed the barred door closed behind us. My mother’s-side cousin and I immediately fell upon the Karabandi. “Wait! What are you–guards! Guards!” he cried. In the time it took the guards to unlock the door again I split the Karabandi’s lip and got a black eye in return. They pulled us off him and chained us to the wall. We spent the rest of the morning glaring at each other from opposite sides of the yard.</w:t>
       </w:r>
     </w:p>
     <w:p>
@@ -4216,56 +5348,87 @@
           <w:sz w:val="22"/>
           <w:szCs w:val="22"/>
         </w:rPr>
-        <w:t>“</w:t>
-      </w:r>
-      <w:r>
-        <w:rPr>
-          <w:rFonts w:ascii="Georgia" w:hAnsi="Georgia"/>
-          <w:color w:val="000000"/>
-          <w:sz w:val="22"/>
-          <w:szCs w:val="22"/>
-        </w:rPr>
-        <w:t xml:space="preserve">To not flee.” My mother’s-side cousin spoke. I </w:t>
-      </w:r>
-      <w:r>
-        <w:rPr>
-          <w:rFonts w:ascii="Georgia" w:hAnsi="Georgia"/>
-          <w:color w:val="000000"/>
-          <w:sz w:val="22"/>
-          <w:szCs w:val="22"/>
-        </w:rPr>
-        <w:t>can</w:t>
-      </w:r>
-      <w:r>
-        <w:rPr>
-          <w:rFonts w:ascii="Georgia" w:hAnsi="Georgia"/>
-          <w:color w:val="000000"/>
-          <w:sz w:val="22"/>
-          <w:szCs w:val="22"/>
-        </w:rPr>
-        <w:t>not curse him for it, though I will not wish his memory well for it either.</w:t>
-      </w:r>
-    </w:p>
-    <w:p>
-      <w:pPr>
-        <w:pStyle w:val="TextBody"/>
-        <w:spacing w:before="0" w:after="0"/>
-        <w:ind w:left="0" w:right="0" w:firstLine="288"/>
-        <w:jc w:val="both"/>
-        <w:rPr>
-          <w:rFonts w:ascii="Georgia" w:hAnsi="Georgia"/>
-          <w:sz w:val="22"/>
-          <w:szCs w:val="22"/>
-        </w:rPr>
-      </w:pPr>
-      <w:r>
-        <w:rPr>
-          <w:rFonts w:ascii="Georgia" w:hAnsi="Georgia"/>
-          <w:color w:val="000000"/>
-          <w:sz w:val="22"/>
-          <w:szCs w:val="22"/>
-        </w:rPr>
-        <w:t>The emir cocked his head to one side, listening to a voice from the royal collar that only he could hear.</w:t>
+        <w:t xml:space="preserve">Noon brought a skinny old woman with sharp eyes who declared herself the emir’s Master of Thieves. “Don’t know much more about the Tombs than </w:t>
+      </w:r>
+      <w:r>
+        <w:rPr>
+          <w:rFonts w:ascii="Georgia" w:hAnsi="Georgia"/>
+          <w:color w:val="000000"/>
+          <w:sz w:val="22"/>
+          <w:szCs w:val="22"/>
+        </w:rPr>
+        <w:t>your average</w:t>
+      </w:r>
+      <w:r>
+        <w:rPr>
+          <w:rFonts w:ascii="Georgia" w:hAnsi="Georgia"/>
+          <w:color w:val="000000"/>
+          <w:sz w:val="22"/>
+          <w:szCs w:val="22"/>
+        </w:rPr>
+        <w:t xml:space="preserve"> street-corner </w:t>
+      </w:r>
+      <w:r>
+        <w:rPr>
+          <w:rFonts w:ascii="Georgia" w:hAnsi="Georgia"/>
+          <w:color w:val="000000"/>
+          <w:sz w:val="22"/>
+          <w:szCs w:val="22"/>
+        </w:rPr>
+        <w:t>storymonger</w:t>
+      </w:r>
+      <w:r>
+        <w:rPr>
+          <w:rFonts w:ascii="Georgia" w:hAnsi="Georgia"/>
+          <w:color w:val="000000"/>
+          <w:sz w:val="22"/>
+          <w:szCs w:val="22"/>
+        </w:rPr>
+        <w:t>,” she admitted cheerfully, offering us bits of coconut rind to chew. “They’ll put you through the first door at moonrise, and wait for you at the other. You could just sit and wait, take your beating when you get out and count yourself lucky. No? Well, all right then, here’s how it lies.”</w:t>
+      </w:r>
+    </w:p>
+    <w:p>
+      <w:pPr>
+        <w:pStyle w:val="TextBody"/>
+        <w:spacing w:before="0" w:after="0"/>
+        <w:ind w:left="0" w:right="0" w:firstLine="288"/>
+        <w:jc w:val="both"/>
+        <w:rPr>
+          <w:rFonts w:ascii="Georgia" w:hAnsi="Georgia"/>
+          <w:sz w:val="22"/>
+          <w:szCs w:val="22"/>
+        </w:rPr>
+      </w:pPr>
+      <w:r>
+        <w:rPr>
+          <w:rFonts w:ascii="Georgia" w:hAnsi="Georgia"/>
+          <w:color w:val="000000"/>
+          <w:sz w:val="22"/>
+          <w:szCs w:val="22"/>
+        </w:rPr>
+        <w:t>She sketched on the floor with a piece of charcoal while she and the Karabandi talked. My mother’s-side cousin listened. I closed my eyes. We weren’t coming out. I knew that. I felt it in my bones. Evil creatures would devour us. Others would take our souls. This was Fate’s punishment for our flight. It was bitter, but I would eat what was set before me.</w:t>
+      </w:r>
+    </w:p>
+    <w:p>
+      <w:pPr>
+        <w:pStyle w:val="TextBody"/>
+        <w:spacing w:before="0" w:after="0"/>
+        <w:ind w:left="0" w:right="0" w:firstLine="288"/>
+        <w:jc w:val="both"/>
+        <w:rPr>
+          <w:rFonts w:ascii="Georgia" w:hAnsi="Georgia"/>
+          <w:sz w:val="22"/>
+          <w:szCs w:val="22"/>
+        </w:rPr>
+      </w:pPr>
+      <w:r>
+        <w:rPr>
+          <w:rFonts w:ascii="Georgia" w:hAnsi="Georgia"/>
+          <w:color w:val="000000"/>
+          <w:sz w:val="22"/>
+          <w:szCs w:val="22"/>
+        </w:rPr>
+        <w:t>I slipped in and out of sleep, as if in the saddle on a long journey. The old woman’s words salted my dreams. There was a bridge; I must not reply to those who spoke to me as I crossed it. And a garden of lights. And then the way out.</w:t>
       </w:r>
     </w:p>
     <w:p>
@@ -4283,34 +5446,52 @@
           <w:sz w:val="22"/>
           <w:szCs w:val="22"/>
         </w:rPr>
-        <w:t>“</w:t>
-      </w:r>
-      <w:r>
-        <w:rPr>
-          <w:rFonts w:ascii="Georgia" w:hAnsi="Georgia"/>
-          <w:color w:val="000000"/>
-          <w:sz w:val="22"/>
-          <w:szCs w:val="22"/>
-        </w:rPr>
-        <w:t xml:space="preserve">But you have fled before, have you not?” he finally asked, almost gently. “How then should I trust you not to </w:t>
-      </w:r>
-      <w:r>
-        <w:rPr>
-          <w:rFonts w:ascii="Georgia" w:hAnsi="Georgia"/>
-          <w:color w:val="000000"/>
-          <w:sz w:val="22"/>
-          <w:szCs w:val="22"/>
-        </w:rPr>
-        <w:t>do so</w:t>
-      </w:r>
-      <w:r>
-        <w:rPr>
-          <w:rFonts w:ascii="Georgia" w:hAnsi="Georgia"/>
-          <w:color w:val="000000"/>
-          <w:sz w:val="22"/>
-          <w:szCs w:val="22"/>
-        </w:rPr>
-        <w:t xml:space="preserve"> again?”</w:t>
+        <w:t>“…</w:t>
+      </w:r>
+      <w:r>
+        <w:rPr>
+          <w:rFonts w:ascii="Georgia" w:hAnsi="Georgia"/>
+          <w:color w:val="000000"/>
+          <w:sz w:val="22"/>
+          <w:szCs w:val="22"/>
+        </w:rPr>
+        <w:t>beside the inside stairs. Probably didn’t used to be under water, but it is now. Dive in there, and the current should carry you through to a little pool. The other door will open there at moonset. Should be about dawn tomorrow. If you aren’t there in time, well…” The elderly thief shrugged. “No</w:t>
+      </w:r>
+      <w:r>
+        <w:rPr>
+          <w:rFonts w:ascii="Georgia" w:hAnsi="Georgia"/>
+          <w:color w:val="000000"/>
+          <w:sz w:val="22"/>
+          <w:szCs w:val="22"/>
+        </w:rPr>
+        <w:t>body</w:t>
+      </w:r>
+      <w:r>
+        <w:rPr>
+          <w:rFonts w:ascii="Georgia" w:hAnsi="Georgia"/>
+          <w:color w:val="000000"/>
+          <w:sz w:val="22"/>
+          <w:szCs w:val="22"/>
+        </w:rPr>
+        <w:t xml:space="preserve"> knows what wanders around down there between moonset and moonrise, but that’s because no one’s ever </w:t>
+      </w:r>
+      <w:r>
+        <w:rPr>
+          <w:rFonts w:ascii="Georgia" w:hAnsi="Georgia"/>
+          <w:color w:val="000000"/>
+          <w:sz w:val="22"/>
+          <w:szCs w:val="22"/>
+        </w:rPr>
+        <w:t>come out</w:t>
+      </w:r>
+      <w:r>
+        <w:rPr>
+          <w:rFonts w:ascii="Georgia" w:hAnsi="Georgia"/>
+          <w:color w:val="000000"/>
+          <w:sz w:val="22"/>
+          <w:szCs w:val="22"/>
+        </w:rPr>
+        <w:t xml:space="preserve"> to talk about it.”</w:t>
       </w:r>
     </w:p>
     <w:p>
@@ -4337,25 +5518,47 @@
           <w:sz w:val="22"/>
           <w:szCs w:val="22"/>
         </w:rPr>
-        <w:t xml:space="preserve">To not flee,” my mother’s-side cousin repeated firmly. “To be done with </w:t>
-      </w:r>
-      <w:r>
-        <w:rPr>
-          <w:rFonts w:ascii="Georgia" w:hAnsi="Georgia"/>
-          <w:color w:val="000000"/>
-          <w:sz w:val="22"/>
-          <w:szCs w:val="22"/>
-        </w:rPr>
-        <w:t>such</w:t>
-      </w:r>
-      <w:r>
-        <w:rPr>
-          <w:rFonts w:ascii="Georgia" w:hAnsi="Georgia"/>
-          <w:color w:val="000000"/>
-          <w:sz w:val="22"/>
-          <w:szCs w:val="22"/>
-        </w:rPr>
-        <w:t>.”</w:t>
+        <w:t>Thank you, mother,” the Karabandi said as she stood. “If you see Master Arm</w:t>
+      </w:r>
+      <w:r>
+        <w:rPr>
+          <w:rFonts w:ascii="Georgia" w:hAnsi="Georgia"/>
+          <w:color w:val="000000"/>
+          <w:sz w:val="22"/>
+          <w:szCs w:val="22"/>
+        </w:rPr>
+        <w:t>orer</w:t>
+      </w:r>
+      <w:r>
+        <w:rPr>
+          <w:rFonts w:ascii="Georgia" w:hAnsi="Georgia"/>
+          <w:color w:val="000000"/>
+          <w:sz w:val="22"/>
+          <w:szCs w:val="22"/>
+        </w:rPr>
+        <w:t>, could you send him along? And maybe ask your friends at the gate about lunch? I’m as flat as an empty wineskin.”</w:t>
+      </w:r>
+    </w:p>
+    <w:p>
+      <w:pPr>
+        <w:pStyle w:val="TextBody"/>
+        <w:spacing w:before="0" w:after="0"/>
+        <w:ind w:left="0" w:right="0" w:firstLine="288"/>
+        <w:jc w:val="both"/>
+        <w:rPr>
+          <w:rFonts w:ascii="Georgia" w:hAnsi="Georgia"/>
+          <w:sz w:val="22"/>
+          <w:szCs w:val="22"/>
+        </w:rPr>
+      </w:pPr>
+      <w:r>
+        <w:rPr>
+          <w:rFonts w:ascii="Georgia" w:hAnsi="Georgia"/>
+          <w:color w:val="000000"/>
+          <w:sz w:val="22"/>
+          <w:szCs w:val="22"/>
+        </w:rPr>
+        <w:t>The thief smiled at his cockiness, bowed slightly, and left. The Karabandi studied the lines she had drawn on the floor, trying to memorize the rough map.</w:t>
       </w:r>
     </w:p>
     <w:p>
@@ -4373,99 +5576,43 @@
           <w:sz w:val="22"/>
           <w:szCs w:val="22"/>
         </w:rPr>
-        <w:t>“</w:t>
-      </w:r>
-      <w:r>
-        <w:rPr>
-          <w:rFonts w:ascii="Georgia" w:hAnsi="Georgia"/>
-          <w:color w:val="000000"/>
-          <w:sz w:val="22"/>
-          <w:szCs w:val="22"/>
-        </w:rPr>
-        <w:t>Mm.” The emir drummed the desk with his fingers in time with the music. Suddenly he nodded. “Very well. But I’</w:t>
-      </w:r>
-      <w:r>
-        <w:rPr>
-          <w:rFonts w:ascii="Georgia" w:hAnsi="Georgia"/>
-          <w:color w:val="000000"/>
-          <w:sz w:val="22"/>
-          <w:szCs w:val="22"/>
-        </w:rPr>
-        <w:t>m not going to put</w:t>
-      </w:r>
-      <w:r>
-        <w:rPr>
-          <w:rFonts w:ascii="Georgia" w:hAnsi="Georgia"/>
-          <w:color w:val="000000"/>
-          <w:sz w:val="22"/>
-          <w:szCs w:val="22"/>
-        </w:rPr>
-        <w:t xml:space="preserve"> a dozen men </w:t>
-      </w:r>
-      <w:r>
-        <w:rPr>
-          <w:rFonts w:ascii="Georgia" w:hAnsi="Georgia"/>
-          <w:color w:val="000000"/>
-          <w:sz w:val="22"/>
-          <w:szCs w:val="22"/>
-        </w:rPr>
-        <w:t xml:space="preserve">in harm’s way just </w:t>
-      </w:r>
-      <w:r>
-        <w:rPr>
-          <w:rFonts w:ascii="Georgia" w:hAnsi="Georgia"/>
-          <w:color w:val="000000"/>
-          <w:sz w:val="22"/>
-          <w:szCs w:val="22"/>
-        </w:rPr>
-        <w:t xml:space="preserve">to hold you to your word.” He scribbled on our piece of paper, beckoning to one of the guards with his other hand as he did so. “I will therefore amend your sentence. In accordance with Coriandel’s ancient law, I command that you be sent down into the Tombs, to receive there whatever Fate has chosen for you. Uh uh–let me finish, Ordinary Ishad of the Third Regiment. My Master of Arms shall give you what weapons and provisions he deems appropriate, and my Master of Thieves will </w:t>
-      </w:r>
-      <w:r>
-        <w:rPr>
-          <w:rFonts w:ascii="Georgia" w:hAnsi="Georgia"/>
-          <w:color w:val="000000"/>
-          <w:sz w:val="22"/>
-          <w:szCs w:val="22"/>
-        </w:rPr>
-        <w:t>share with you what we know of the underneath</w:t>
-      </w:r>
-      <w:r>
-        <w:rPr>
-          <w:rFonts w:ascii="Georgia" w:hAnsi="Georgia"/>
-          <w:color w:val="000000"/>
-          <w:sz w:val="22"/>
-          <w:szCs w:val="22"/>
-        </w:rPr>
-        <w:t>. If you kill the bonescuttle, you may keep your skins. If not…” He shrugged slightly. “Perhaps the creature will leave my people be for a day or two if it has you three to gnaw on.”</w:t>
-      </w:r>
-    </w:p>
-    <w:p>
-      <w:pPr>
-        <w:pStyle w:val="TextBody"/>
-        <w:spacing w:before="0" w:after="0"/>
-        <w:ind w:left="0" w:right="0" w:firstLine="288"/>
-        <w:jc w:val="both"/>
-        <w:rPr>
-          <w:color w:val="000000"/>
-        </w:rPr>
-      </w:pPr>
-      <w:r>
-        <w:rPr>
-          <w:rFonts w:ascii="Georgia" w:hAnsi="Georgia"/>
-          <w:color w:val="000000"/>
-          <w:sz w:val="22"/>
-          <w:szCs w:val="22"/>
-        </w:rPr>
-        <w:t>“</w:t>
-      </w:r>
-      <w:r>
-        <w:rPr>
-          <w:rFonts w:ascii="Georgia" w:hAnsi="Georgia"/>
-          <w:color w:val="000000"/>
-          <w:sz w:val="22"/>
-          <w:szCs w:val="22"/>
-        </w:rPr>
-        <w:t>Underground?!” the Karabandi protested. “M’lord, these two are grasslanders! You can’t send them underground–they’ll go mad!”</w:t>
+        <w:t xml:space="preserve">I did not need to die to learn patience. To be Darpani is to be patient. Grass grows. A </w:t>
+      </w:r>
+      <w:r>
+        <w:rPr>
+          <w:rFonts w:ascii="Georgia" w:hAnsi="Georgia"/>
+          <w:color w:val="000000"/>
+          <w:sz w:val="22"/>
+          <w:szCs w:val="22"/>
+        </w:rPr>
+        <w:t>journey</w:t>
+      </w:r>
+      <w:r>
+        <w:rPr>
+          <w:rFonts w:ascii="Georgia" w:hAnsi="Georgia"/>
+          <w:color w:val="000000"/>
+          <w:sz w:val="22"/>
+          <w:szCs w:val="22"/>
+        </w:rPr>
+        <w:t xml:space="preserve"> is as long as it is. Evening comes at sundown, every day. Chewing on fingernails and muttering under your breath </w:t>
+      </w:r>
+      <w:r>
+        <w:rPr>
+          <w:rFonts w:ascii="Georgia" w:hAnsi="Georgia"/>
+          <w:color w:val="000000"/>
+          <w:sz w:val="22"/>
+          <w:szCs w:val="22"/>
+        </w:rPr>
+        <w:t>as the Karabandi did</w:t>
+      </w:r>
+      <w:r>
+        <w:rPr>
+          <w:rFonts w:ascii="Georgia" w:hAnsi="Georgia"/>
+          <w:color w:val="000000"/>
+          <w:sz w:val="22"/>
+          <w:szCs w:val="22"/>
+        </w:rPr>
+        <w:t xml:space="preserve"> does not make things happen sooner.</w:t>
       </w:r>
     </w:p>
     <w:p>
@@ -4483,62 +5630,52 @@
           <w:sz w:val="22"/>
           <w:szCs w:val="22"/>
         </w:rPr>
-        <w:t xml:space="preserve">Perhaps it was a ploy, to impress the emir that he would think of his companions at such a time. Perhaps it was </w:t>
-      </w:r>
-      <w:r>
-        <w:rPr>
-          <w:rFonts w:ascii="Georgia" w:hAnsi="Georgia"/>
-          <w:i/>
-          <w:color w:val="000000"/>
-          <w:sz w:val="22"/>
-          <w:szCs w:val="22"/>
-        </w:rPr>
-        <w:t>innetené</w:t>
-      </w:r>
-      <w:r>
-        <w:rPr>
-          <w:rFonts w:ascii="Georgia" w:hAnsi="Georgia"/>
-          <w:color w:val="000000"/>
-          <w:sz w:val="22"/>
-          <w:szCs w:val="22"/>
-        </w:rPr>
-        <w:t xml:space="preserve">, a moment that reveals a man’s soul. Whatever it was, it angered the emir. “Do not presume to tell me what I can and cannot do,” he snapped. “I have this for that.” He tapped the collar that hung around his neck with </w:t>
-      </w:r>
-      <w:r>
-        <w:rPr>
-          <w:rFonts w:ascii="Georgia" w:hAnsi="Georgia"/>
-          <w:color w:val="000000"/>
-          <w:sz w:val="22"/>
-          <w:szCs w:val="22"/>
-        </w:rPr>
-        <w:t>a</w:t>
-      </w:r>
-      <w:r>
-        <w:rPr>
-          <w:rFonts w:ascii="Georgia" w:hAnsi="Georgia"/>
-          <w:color w:val="000000"/>
-          <w:sz w:val="22"/>
-          <w:szCs w:val="22"/>
-        </w:rPr>
-        <w:t xml:space="preserve"> finger, then bent his head to his papers and waved a hand at our guards. </w:t>
-      </w:r>
-      <w:r>
-        <w:rPr>
-          <w:rFonts w:ascii="Georgia" w:hAnsi="Georgia"/>
-          <w:color w:val="000000"/>
-          <w:sz w:val="22"/>
-          <w:szCs w:val="22"/>
-        </w:rPr>
-        <w:t xml:space="preserve">They </w:t>
-      </w:r>
-      <w:r>
-        <w:rPr>
-          <w:rFonts w:ascii="Georgia" w:hAnsi="Georgia"/>
-          <w:color w:val="000000"/>
-          <w:sz w:val="22"/>
-          <w:szCs w:val="22"/>
-        </w:rPr>
-        <w:t>led us away like calves to branding.</w:t>
+        <w:t>A</w:t>
+      </w:r>
+      <w:r>
+        <w:rPr>
+          <w:rFonts w:ascii="Georgia" w:hAnsi="Georgia"/>
+          <w:color w:val="000000"/>
+          <w:sz w:val="22"/>
+          <w:szCs w:val="22"/>
+        </w:rPr>
+        <w:t xml:space="preserve"> servant brought us bread, water, cheese, and dates. The armorer showed up a few mouthfuls later. He made us stand, stretch, squeeze his forearm, and toss a heavy stick from hand to hand. He went away, then returned with an armload of steel. My mother’s-side cousin and I took knives and short barbed spears, weapons a man would use to hunt. The Karabandi took a helmet, a leather breastplate and greaves, a straight sword as long as his arm, and a dagger with a horned cross-piece. Brass dayglass lanterns with shutters, some twine, an extra knife each, a rough hemp bag for any trophies we might take… My heart began to beat more quickly, but we spoke little. What would we have said? If your horse gallop</w:t>
+      </w:r>
+      <w:r>
+        <w:rPr>
+          <w:rFonts w:ascii="Georgia" w:hAnsi="Georgia"/>
+          <w:color w:val="000000"/>
+          <w:sz w:val="22"/>
+          <w:szCs w:val="22"/>
+        </w:rPr>
+        <w:t>s</w:t>
+      </w:r>
+      <w:r>
+        <w:rPr>
+          <w:rFonts w:ascii="Georgia" w:hAnsi="Georgia"/>
+          <w:color w:val="000000"/>
+          <w:sz w:val="22"/>
+          <w:szCs w:val="22"/>
+        </w:rPr>
+        <w:t xml:space="preserve">, you </w:t>
+      </w:r>
+      <w:r>
+        <w:rPr>
+          <w:rFonts w:ascii="Georgia" w:hAnsi="Georgia"/>
+          <w:color w:val="000000"/>
+          <w:sz w:val="22"/>
+          <w:szCs w:val="22"/>
+        </w:rPr>
+        <w:t>hold on</w:t>
+      </w:r>
+      <w:r>
+        <w:rPr>
+          <w:rFonts w:ascii="Georgia" w:hAnsi="Georgia"/>
+          <w:color w:val="000000"/>
+          <w:sz w:val="22"/>
+          <w:szCs w:val="22"/>
+        </w:rPr>
+        <w:t>. The Karabandi whistled a little tune as he swung the sword in slow arcs to test its weight. He stopped after I glared at him.</w:t>
       </w:r>
     </w:p>
     <w:p>
@@ -4556,7 +5693,7 @@
           <w:sz w:val="22"/>
           <w:szCs w:val="22"/>
         </w:rPr>
-        <w:t>The Tombs… The Darpani know that the world will eventually be worn away by the rivers and the rain. The emptiness that will be left will not be hell. It will just be what comes after everything else is done.</w:t>
+        <w:t>Coriandel is built on three hills. The emir’s palace stands on the highest. Its central tower can be seen from dozens of gallops away, long before the rest of the city.</w:t>
       </w:r>
     </w:p>
     <w:p>
@@ -4574,459 +5711,286 @@
           <w:sz w:val="22"/>
           <w:szCs w:val="22"/>
         </w:rPr>
-        <w:t>But hell is real. It</w:t>
-      </w:r>
-      <w:r>
-        <w:rPr>
-          <w:rFonts w:ascii="Georgia" w:hAnsi="Georgia"/>
-          <w:color w:val="000000"/>
-          <w:sz w:val="22"/>
-          <w:szCs w:val="22"/>
-        </w:rPr>
-        <w:t xml:space="preserve"> is a place with no sky, no breeze, no sweet grass and no fresh water. Hell is dark and full of </w:t>
-      </w:r>
-      <w:r>
-        <w:rPr>
-          <w:rFonts w:ascii="Georgia" w:hAnsi="Georgia"/>
-          <w:i/>
-          <w:color w:val="000000"/>
-          <w:sz w:val="22"/>
-          <w:szCs w:val="22"/>
-        </w:rPr>
-        <w:t>iyemnelili</w:t>
-      </w:r>
-      <w:r>
-        <w:rPr>
-          <w:rFonts w:ascii="Georgia" w:hAnsi="Georgia"/>
-          <w:color w:val="000000"/>
-          <w:sz w:val="22"/>
-          <w:szCs w:val="22"/>
-        </w:rPr>
-        <w:t>. Hell is the Tombs of Coriandel.</w:t>
-      </w:r>
-    </w:p>
-    <w:p>
-      <w:pPr>
-        <w:pStyle w:val="TextBody"/>
-        <w:spacing w:before="0" w:after="0"/>
-        <w:ind w:left="0" w:right="0" w:firstLine="288"/>
-        <w:jc w:val="both"/>
-        <w:rPr>
-          <w:rFonts w:ascii="Georgia" w:hAnsi="Georgia"/>
-          <w:sz w:val="22"/>
-          <w:szCs w:val="22"/>
-        </w:rPr>
-      </w:pPr>
-      <w:r>
-        <w:rPr>
-          <w:rFonts w:ascii="Georgia" w:hAnsi="Georgia"/>
-          <w:color w:val="000000"/>
-          <w:sz w:val="22"/>
-          <w:szCs w:val="22"/>
-        </w:rPr>
-        <w:t>The guards took us back to the prison yard where we had spent the night. Its brick walls were three times a man’s height, and leaned inward so they could not be climbed. A stinking bucket stood in the corner. The Karabandi had used it, but not my mother’s-side cousin or me. We had our pride.</w:t>
-      </w:r>
-    </w:p>
-    <w:p>
-      <w:pPr>
-        <w:pStyle w:val="TextBody"/>
-        <w:spacing w:before="0" w:after="0"/>
-        <w:ind w:left="0" w:right="0" w:firstLine="288"/>
-        <w:jc w:val="both"/>
-        <w:rPr>
-          <w:color w:val="000000"/>
-        </w:rPr>
-      </w:pPr>
-      <w:r>
-        <w:rPr>
-          <w:rFonts w:ascii="Georgia" w:hAnsi="Georgia"/>
-          <w:color w:val="000000"/>
-          <w:sz w:val="22"/>
-          <w:szCs w:val="22"/>
-        </w:rPr>
-        <w:t>There were no bars across the skylight in the roof. The Karabandi had said there was no need. “Spider silk,” he told us. “Strong as steel. Cut you into stew meat if you try to go through it.”</w:t>
-      </w:r>
-    </w:p>
-    <w:p>
-      <w:pPr>
-        <w:pStyle w:val="TextBody"/>
-        <w:spacing w:before="0" w:after="0"/>
-        <w:ind w:left="0" w:right="0" w:firstLine="288"/>
-        <w:jc w:val="both"/>
-        <w:rPr>
-          <w:color w:val="000000"/>
-        </w:rPr>
-      </w:pPr>
-      <w:r>
-        <w:rPr>
-          <w:rFonts w:ascii="Georgia" w:hAnsi="Georgia"/>
-          <w:color w:val="000000"/>
-          <w:sz w:val="22"/>
-          <w:szCs w:val="22"/>
-        </w:rPr>
-        <w:t>The guards untied our bonds, pushed us inside, and slammed the barred door closed behind us. My mother’s-side cousin and I immediately fell upon the Karabandi. “Wait! What are you–guards! Guards!” he cried. In the time it took the guards to unlock the door again I split the Karabandi’s lip and got a black eye in return. They pulled us off him and chained us to the wall. We spent the rest of the morning glaring at each other from opposite sides of the yard.</w:t>
-      </w:r>
-    </w:p>
-    <w:p>
-      <w:pPr>
-        <w:pStyle w:val="TextBody"/>
-        <w:spacing w:before="0" w:after="0"/>
-        <w:ind w:left="0" w:right="0" w:firstLine="288"/>
-        <w:jc w:val="both"/>
-        <w:rPr>
-          <w:color w:val="000000"/>
-        </w:rPr>
-      </w:pPr>
-      <w:r>
-        <w:rPr>
-          <w:rFonts w:ascii="Georgia" w:hAnsi="Georgia"/>
-          <w:color w:val="000000"/>
-          <w:sz w:val="22"/>
-          <w:szCs w:val="22"/>
-        </w:rPr>
-        <w:t>Noon brought a skinny old woman with sharp eyes who declared herself the emir’s Master of Thieves. “Don’t actually know much more about the Tombs than any street-corner story teller,” she admitted cheerfully, offering us bits of coconut rind to chew. “They’ll put you through the first door at moonrise, and wait for you at the other. You could just sit and wait, take your beating when you get out and count yourself lucky. No? Well, all right then, here’s how it lies.”</w:t>
-      </w:r>
-    </w:p>
-    <w:p>
-      <w:pPr>
-        <w:pStyle w:val="TextBody"/>
-        <w:spacing w:before="0" w:after="0"/>
-        <w:ind w:left="0" w:right="0" w:firstLine="288"/>
-        <w:jc w:val="both"/>
-        <w:rPr>
-          <w:rFonts w:ascii="Georgia" w:hAnsi="Georgia"/>
-          <w:sz w:val="22"/>
-          <w:szCs w:val="22"/>
-        </w:rPr>
-      </w:pPr>
-      <w:r>
-        <w:rPr>
-          <w:rFonts w:ascii="Georgia" w:hAnsi="Georgia"/>
-          <w:color w:val="000000"/>
-          <w:sz w:val="22"/>
-          <w:szCs w:val="22"/>
-        </w:rPr>
-        <w:t>She sketched on the floor with a piece of charcoal while she and the Karabandi talked. My mother’s-side cousin listened. I closed my eyes. We weren’t coming out. I knew that. I felt it in my bones. Evil creatures would devour us. Others would take our souls. This was Fate’s punishment for our flight. It was bitter, but I would eat what was set before me.</w:t>
-      </w:r>
-    </w:p>
-    <w:p>
-      <w:pPr>
-        <w:pStyle w:val="TextBody"/>
-        <w:spacing w:before="0" w:after="0"/>
-        <w:ind w:left="0" w:right="0" w:firstLine="288"/>
-        <w:jc w:val="both"/>
-        <w:rPr>
-          <w:rFonts w:ascii="Georgia" w:hAnsi="Georgia"/>
-          <w:sz w:val="22"/>
-          <w:szCs w:val="22"/>
-        </w:rPr>
-      </w:pPr>
-      <w:r>
-        <w:rPr>
-          <w:rFonts w:ascii="Georgia" w:hAnsi="Georgia"/>
-          <w:color w:val="000000"/>
-          <w:sz w:val="22"/>
-          <w:szCs w:val="22"/>
-        </w:rPr>
-        <w:t>I slipped in and out of sleep, as if in the saddle on a long journey. The old woman’s words salted my dreams. There was a bridge; I must not reply to those who spoke to me as I crossed it. And a garden of lights. And then the way out.</w:t>
-      </w:r>
-    </w:p>
-    <w:p>
-      <w:pPr>
-        <w:pStyle w:val="TextBody"/>
-        <w:spacing w:before="0" w:after="0"/>
-        <w:ind w:left="0" w:right="0" w:firstLine="288"/>
-        <w:jc w:val="both"/>
-        <w:rPr>
-          <w:color w:val="000000"/>
-        </w:rPr>
-      </w:pPr>
-      <w:r>
-        <w:rPr>
-          <w:rFonts w:ascii="Georgia" w:hAnsi="Georgia"/>
-          <w:color w:val="000000"/>
-          <w:sz w:val="22"/>
-          <w:szCs w:val="22"/>
-        </w:rPr>
-        <w:t>“…</w:t>
-      </w:r>
-      <w:r>
-        <w:rPr>
-          <w:rFonts w:ascii="Georgia" w:hAnsi="Georgia"/>
-          <w:color w:val="000000"/>
-          <w:sz w:val="22"/>
-          <w:szCs w:val="22"/>
-        </w:rPr>
-        <w:t>beside the inside stairs. Probably didn’t used to be under water, but it is now. Dive in there, and the current should carry you through to a little pool. The other door will open there at moonset. Should be about dawn tomorrow. If you aren’t there in time, well…” The elderly thief shrugged. “No one knows what wanders around down there between moonset and moonrise, but that’s because no one’s ever survived to talk about it. Smells like you’ll have enough in your bowl without trying to be the first.”</w:t>
-      </w:r>
-    </w:p>
-    <w:p>
-      <w:pPr>
-        <w:pStyle w:val="TextBody"/>
-        <w:spacing w:before="0" w:after="0"/>
-        <w:ind w:left="0" w:right="0" w:firstLine="288"/>
-        <w:jc w:val="both"/>
-        <w:rPr>
-          <w:color w:val="000000"/>
-        </w:rPr>
-      </w:pPr>
-      <w:r>
-        <w:rPr>
-          <w:rFonts w:ascii="Georgia" w:hAnsi="Georgia"/>
-          <w:color w:val="000000"/>
-          <w:sz w:val="22"/>
-          <w:szCs w:val="22"/>
-        </w:rPr>
-        <w:t>“</w:t>
-      </w:r>
-      <w:r>
-        <w:rPr>
-          <w:rFonts w:ascii="Georgia" w:hAnsi="Georgia"/>
-          <w:color w:val="000000"/>
-          <w:sz w:val="22"/>
-          <w:szCs w:val="22"/>
-        </w:rPr>
-        <w:t>Thank you, mother,” the Karabandi said as she stood. “If you see Master Armiger, could you send him along? And maybe ask your friends at the gate about lunch? I’m as flat as an empty wineskin.”</w:t>
-      </w:r>
-    </w:p>
-    <w:p>
-      <w:pPr>
-        <w:pStyle w:val="TextBody"/>
-        <w:spacing w:before="0" w:after="0"/>
-        <w:ind w:left="0" w:right="0" w:firstLine="288"/>
-        <w:jc w:val="both"/>
-        <w:rPr>
-          <w:rFonts w:ascii="Georgia" w:hAnsi="Georgia"/>
-          <w:sz w:val="22"/>
-          <w:szCs w:val="22"/>
-        </w:rPr>
-      </w:pPr>
-      <w:r>
-        <w:rPr>
-          <w:rFonts w:ascii="Georgia" w:hAnsi="Georgia"/>
-          <w:color w:val="000000"/>
-          <w:sz w:val="22"/>
-          <w:szCs w:val="22"/>
-        </w:rPr>
-        <w:t>The thief smiled at his cockiness, bowed slightly, and left. The Karabandi studied the lines she had drawn on the floor, trying to memorize the rough map.</w:t>
-      </w:r>
-    </w:p>
-    <w:p>
-      <w:pPr>
-        <w:pStyle w:val="TextBody"/>
-        <w:spacing w:before="0" w:after="0"/>
-        <w:ind w:left="0" w:right="0" w:firstLine="288"/>
-        <w:jc w:val="both"/>
-        <w:rPr>
-          <w:rFonts w:ascii="Georgia" w:hAnsi="Georgia"/>
-          <w:sz w:val="22"/>
-          <w:szCs w:val="22"/>
-        </w:rPr>
-      </w:pPr>
-      <w:r>
-        <w:rPr>
-          <w:rFonts w:ascii="Georgia" w:hAnsi="Georgia"/>
-          <w:color w:val="000000"/>
-          <w:sz w:val="22"/>
-          <w:szCs w:val="22"/>
-        </w:rPr>
-        <w:t>I did not need to die to learn patience. To be Darpani is to be patient. Grass grows. A song is as long as it is. Evening comes at sundown, every day. Chewing on fingernails and muttering under your breath does not make these things happen sooner. It was a pity the Karabandi did not know this.</w:t>
-      </w:r>
-    </w:p>
-    <w:p>
-      <w:pPr>
-        <w:pStyle w:val="TextBody"/>
-        <w:spacing w:before="0" w:after="0"/>
-        <w:ind w:left="0" w:right="0" w:firstLine="288"/>
-        <w:jc w:val="both"/>
-        <w:rPr>
-          <w:rFonts w:ascii="Georgia" w:hAnsi="Georgia"/>
-          <w:sz w:val="22"/>
-          <w:szCs w:val="22"/>
-        </w:rPr>
-      </w:pPr>
-      <w:r>
-        <w:rPr>
-          <w:rFonts w:ascii="Georgia" w:hAnsi="Georgia"/>
-          <w:color w:val="000000"/>
-          <w:sz w:val="22"/>
-          <w:szCs w:val="22"/>
-        </w:rPr>
-        <w:t>One of the emir’s servants brought us bread, water, cheese, and dates. The armorer showed up a few mouthfuls later. He made us stand, stretch, squeeze his forearm, and toss a heavy stick from hand to hand. He went away, then returned with an armload of steel. My mother’s-side cousin and I took knives and short barbed spears, weapons a man would use to hunt. The Karabandi took a helmet, a leather breastplate and greaves, a straight sword as long as his arm, and a dagger with a horned cross-piece. Brass dayglass lanterns with shutters, some twine, an extra knife each, a rough hemp bag for any trophies we might take… My heart began to beat more quickly, but we spoke little. What would we have said? If your horse is galloping, you ride it. The Karabandi whistled a little tune as he swung the sword in slow arcs to test its weight. He stopped after I glared at him.</w:t>
-      </w:r>
-    </w:p>
-    <w:p>
-      <w:pPr>
-        <w:pStyle w:val="TextBody"/>
-        <w:spacing w:before="0" w:after="0"/>
-        <w:ind w:left="0" w:right="0" w:firstLine="288"/>
-        <w:jc w:val="both"/>
-        <w:rPr>
-          <w:rFonts w:ascii="Georgia" w:hAnsi="Georgia"/>
-          <w:sz w:val="22"/>
-          <w:szCs w:val="22"/>
-        </w:rPr>
-      </w:pPr>
-      <w:r>
-        <w:rPr>
-          <w:rFonts w:ascii="Georgia" w:hAnsi="Georgia"/>
-          <w:color w:val="000000"/>
-          <w:sz w:val="22"/>
-          <w:szCs w:val="22"/>
-        </w:rPr>
-        <w:t>Coriandel is built on three hills. The emir’s palace stands on the highest. Its central tower gleams at mid-day. It can be seen from dozens of gallops away, long before the rest of the city.</w:t>
-      </w:r>
-    </w:p>
-    <w:p>
-      <w:pPr>
-        <w:pStyle w:val="TextBody"/>
-        <w:spacing w:before="0" w:after="0"/>
-        <w:ind w:left="0" w:right="0" w:firstLine="288"/>
-        <w:jc w:val="both"/>
-        <w:rPr>
-          <w:rFonts w:ascii="Georgia" w:hAnsi="Georgia"/>
-          <w:sz w:val="22"/>
-          <w:szCs w:val="22"/>
-        </w:rPr>
-      </w:pPr>
-      <w:r>
-        <w:rPr>
-          <w:rFonts w:ascii="Georgia" w:hAnsi="Georgia"/>
-          <w:color w:val="000000"/>
-          <w:sz w:val="22"/>
-          <w:szCs w:val="22"/>
-        </w:rPr>
-        <w:t>The second is called the Hundred Houses Hill. Nobles and wealthy merchants live there, flank-by-flank with the emir’s ministers and ambassadors from far-off lands.</w:t>
-      </w:r>
-    </w:p>
-    <w:p>
-      <w:pPr>
-        <w:pStyle w:val="TextBody"/>
-        <w:spacing w:before="0" w:after="0"/>
-        <w:ind w:left="0" w:right="0" w:firstLine="288"/>
-        <w:jc w:val="both"/>
-        <w:rPr>
-          <w:rFonts w:ascii="Georgia" w:hAnsi="Georgia"/>
-          <w:sz w:val="22"/>
-          <w:szCs w:val="22"/>
-        </w:rPr>
-      </w:pPr>
-      <w:r>
-        <w:rPr>
-          <w:rFonts w:ascii="Georgia" w:hAnsi="Georgia"/>
-          <w:color w:val="000000"/>
-          <w:sz w:val="22"/>
-          <w:szCs w:val="22"/>
-        </w:rPr>
-        <w:t>The Tombs lie beneath the third hill, the lowest of the three. It lies west of the palace, so that we walked straight into the setting sun to reach it. The river that is Coriandel’s life flows out of a crack in its side. Heavy bars and spider-silk nets lie across the outflow. Somehow the bonescuttle had found a way past them, or knew some other path to the surface.</w:t>
-      </w:r>
-    </w:p>
-    <w:p>
-      <w:pPr>
-        <w:pStyle w:val="TextBody"/>
-        <w:spacing w:before="0" w:after="0"/>
-        <w:ind w:left="0" w:right="0" w:firstLine="288"/>
-        <w:jc w:val="both"/>
-        <w:rPr>
-          <w:rFonts w:ascii="Georgia" w:hAnsi="Georgia"/>
-          <w:sz w:val="22"/>
-          <w:szCs w:val="22"/>
-        </w:rPr>
-      </w:pPr>
-      <w:r>
-        <w:rPr>
-          <w:rFonts w:ascii="Georgia" w:hAnsi="Georgia"/>
-          <w:color w:val="000000"/>
-          <w:sz w:val="22"/>
-          <w:szCs w:val="22"/>
-        </w:rPr>
-        <w:t>The buildings around us grew smaller and poorer as we climbed the hill. Children paused their games for a moment to watch us pass. Their mothers stood with folded arms, scowling at the guardsmen who marched beside us. Then we were past the buildings and into the dusty ruins left behind by the Pilots.</w:t>
-      </w:r>
-    </w:p>
-    <w:p>
-      <w:pPr>
-        <w:pStyle w:val="TextBody"/>
-        <w:spacing w:before="0" w:after="0"/>
-        <w:ind w:left="0" w:right="0" w:firstLine="288"/>
-        <w:jc w:val="both"/>
-        <w:rPr>
-          <w:color w:val="000000"/>
-        </w:rPr>
-      </w:pPr>
-      <w:r>
-        <w:rPr>
-          <w:rFonts w:ascii="Georgia" w:hAnsi="Georgia"/>
-          <w:color w:val="000000"/>
-          <w:sz w:val="22"/>
-          <w:szCs w:val="22"/>
-        </w:rPr>
-        <w:t>A small crowd had followed in our wake to the steps that led down into the Tombs. As the emir’s guards undid our bonds someone called out, “Your luck with you,” in Darpani. The Karabandi waved. My mother’s-side cousin and I did not.</w:t>
-      </w:r>
-    </w:p>
-    <w:p>
-      <w:pPr>
-        <w:pStyle w:val="TextBody"/>
-        <w:spacing w:before="0" w:after="0"/>
-        <w:ind w:left="0" w:right="0" w:firstLine="288"/>
-        <w:jc w:val="both"/>
-        <w:rPr>
-          <w:rFonts w:ascii="Georgia" w:hAnsi="Georgia"/>
-          <w:sz w:val="22"/>
-          <w:szCs w:val="22"/>
-        </w:rPr>
-      </w:pPr>
-      <w:r>
-        <w:rPr>
-          <w:rFonts w:ascii="Georgia" w:hAnsi="Georgia"/>
-          <w:color w:val="000000"/>
-          <w:sz w:val="22"/>
-          <w:szCs w:val="22"/>
-        </w:rPr>
-        <w:t>Down we went into the cool darkness. Into Hell. The guards’ lanterns shone yellow-bright. We kept ours shuttered, saving the trapped daylight for real need. Down and down, to a passage as wide as a street beneath an arched roof. The air smelled wet. I heard water ahead.</w:t>
-      </w:r>
-    </w:p>
-    <w:p>
-      <w:pPr>
-        <w:pStyle w:val="TextBody"/>
-        <w:spacing w:before="0" w:after="0"/>
-        <w:ind w:left="0" w:right="0" w:firstLine="288"/>
-        <w:jc w:val="both"/>
-        <w:rPr>
-          <w:rFonts w:ascii="Georgia" w:hAnsi="Georgia"/>
-          <w:sz w:val="22"/>
-          <w:szCs w:val="22"/>
-        </w:rPr>
-      </w:pPr>
-      <w:r>
-        <w:rPr>
-          <w:rFonts w:ascii="Georgia" w:hAnsi="Georgia"/>
-          <w:color w:val="000000"/>
-          <w:sz w:val="22"/>
-          <w:szCs w:val="22"/>
-        </w:rPr>
-        <w:t>They are a wonder, the tunnels beneath Coriandel. They were ancient, and had seen much. I could tell that even when I was alive.</w:t>
-      </w:r>
-    </w:p>
-    <w:p>
-      <w:pPr>
-        <w:pStyle w:val="TextBody"/>
-        <w:spacing w:before="0" w:after="0"/>
-        <w:ind w:left="0" w:right="0" w:firstLine="288"/>
-        <w:jc w:val="both"/>
-        <w:rPr>
-          <w:rFonts w:ascii="Georgia" w:hAnsi="Georgia"/>
-          <w:sz w:val="22"/>
-          <w:szCs w:val="22"/>
-        </w:rPr>
-      </w:pPr>
-      <w:r>
-        <w:rPr>
-          <w:rFonts w:ascii="Georgia" w:hAnsi="Georgia"/>
-          <w:color w:val="000000"/>
-          <w:sz w:val="22"/>
-          <w:szCs w:val="22"/>
-        </w:rPr>
-        <w:t>The passage ended at a round pool. We boarded a small rowboat. The Karabandi took the oars. My brother and I sat in the middle, and two guardsmen sat in the stern to bring the boat back. A gentle current carried us into a narrow passage whose walls glistened damply. Small things splashed in the water. Once, something too quick to see flapped overhead. I sat and watched the Karabandi row.</w:t>
+        <w:t xml:space="preserve">The second is called the Hundred Houses Hill. Nobles and wealthy merchants live there, </w:t>
+      </w:r>
+      <w:r>
+        <w:rPr>
+          <w:rFonts w:ascii="Georgia" w:hAnsi="Georgia"/>
+          <w:color w:val="000000"/>
+          <w:sz w:val="22"/>
+          <w:szCs w:val="22"/>
+        </w:rPr>
+        <w:t>beside</w:t>
+      </w:r>
+      <w:r>
+        <w:rPr>
+          <w:rFonts w:ascii="Georgia" w:hAnsi="Georgia"/>
+          <w:color w:val="000000"/>
+          <w:sz w:val="22"/>
+          <w:szCs w:val="22"/>
+        </w:rPr>
+        <w:t xml:space="preserve"> the emir’s ministers and ambassadors from </w:t>
+      </w:r>
+      <w:r>
+        <w:rPr>
+          <w:rFonts w:ascii="Georgia" w:hAnsi="Georgia"/>
+          <w:color w:val="000000"/>
+          <w:sz w:val="22"/>
+          <w:szCs w:val="22"/>
+        </w:rPr>
+        <w:t>other</w:t>
+      </w:r>
+      <w:r>
+        <w:rPr>
+          <w:rFonts w:ascii="Georgia" w:hAnsi="Georgia"/>
+          <w:color w:val="000000"/>
+          <w:sz w:val="22"/>
+          <w:szCs w:val="22"/>
+        </w:rPr>
+        <w:t xml:space="preserve"> lands.</w:t>
+      </w:r>
+    </w:p>
+    <w:p>
+      <w:pPr>
+        <w:pStyle w:val="TextBody"/>
+        <w:spacing w:before="0" w:after="0"/>
+        <w:ind w:left="0" w:right="0" w:firstLine="288"/>
+        <w:jc w:val="both"/>
+        <w:rPr/>
+      </w:pPr>
+      <w:r>
+        <w:rPr>
+          <w:rFonts w:ascii="Georgia" w:hAnsi="Georgia"/>
+          <w:color w:val="000000"/>
+          <w:sz w:val="22"/>
+          <w:szCs w:val="22"/>
+        </w:rPr>
+        <w:t xml:space="preserve">The Tombs lie beneath the third hill, the lowest of the three. It lies west of the palace, so that we walked straight into the setting sun to reach it. The river that is Coriandel’s life flows out of a crack in its side. Heavy bars and spider-silk nets lie across </w:t>
+      </w:r>
+      <w:r>
+        <w:rPr>
+          <w:rFonts w:ascii="Georgia" w:hAnsi="Georgia"/>
+          <w:color w:val="000000"/>
+          <w:sz w:val="22"/>
+          <w:szCs w:val="22"/>
+        </w:rPr>
+        <w:t>it to stop the worst of the underneath from coming to the surface</w:t>
+      </w:r>
+      <w:r>
+        <w:rPr>
+          <w:rFonts w:ascii="Georgia" w:hAnsi="Georgia"/>
+          <w:color w:val="000000"/>
+          <w:sz w:val="22"/>
+          <w:szCs w:val="22"/>
+        </w:rPr>
+        <w:t>. Somehow the bonescuttle had found a way past them, or knew some other path to the surface.</w:t>
+      </w:r>
+    </w:p>
+    <w:p>
+      <w:pPr>
+        <w:pStyle w:val="TextBody"/>
+        <w:spacing w:before="0" w:after="0"/>
+        <w:ind w:left="0" w:right="0" w:firstLine="288"/>
+        <w:jc w:val="both"/>
+        <w:rPr/>
+      </w:pPr>
+      <w:r>
+        <w:rPr>
+          <w:rFonts w:ascii="Georgia" w:hAnsi="Georgia"/>
+          <w:color w:val="000000"/>
+          <w:sz w:val="22"/>
+          <w:szCs w:val="22"/>
+        </w:rPr>
+        <w:t>The buildings around us grew smaller and poorer as we climbed the hill. Children paused their games to watch us pass. Their mothers stood with folded arms, scowling at the guardsmen who marched beside us.</w:t>
+      </w:r>
+    </w:p>
+    <w:p>
+      <w:pPr>
+        <w:pStyle w:val="TextBody"/>
+        <w:spacing w:before="0" w:after="0"/>
+        <w:ind w:left="0" w:right="0" w:firstLine="288"/>
+        <w:jc w:val="both"/>
+        <w:rPr/>
+      </w:pPr>
+      <w:r>
+        <w:rPr>
+          <w:rFonts w:ascii="Georgia" w:hAnsi="Georgia"/>
+          <w:color w:val="000000"/>
+          <w:sz w:val="22"/>
+          <w:szCs w:val="22"/>
+        </w:rPr>
+        <w:t>By the time we reached the steps that led down into the tombs, a</w:t>
+      </w:r>
+      <w:r>
+        <w:rPr>
+          <w:rFonts w:ascii="Georgia" w:hAnsi="Georgia"/>
+          <w:color w:val="000000"/>
+          <w:sz w:val="22"/>
+          <w:szCs w:val="22"/>
+        </w:rPr>
+        <w:t xml:space="preserve"> small crowd </w:t>
+      </w:r>
+      <w:r>
+        <w:rPr>
+          <w:rFonts w:ascii="Georgia" w:hAnsi="Georgia"/>
+          <w:color w:val="000000"/>
+          <w:sz w:val="22"/>
+          <w:szCs w:val="22"/>
+        </w:rPr>
+        <w:t>had formed behind us</w:t>
+      </w:r>
+      <w:r>
+        <w:rPr>
+          <w:rFonts w:ascii="Georgia" w:hAnsi="Georgia"/>
+          <w:color w:val="000000"/>
+          <w:sz w:val="22"/>
+          <w:szCs w:val="22"/>
+        </w:rPr>
+        <w:t>. As the emir’s guards undid our bonds someone called out, “Your luck with you,” in Darpani. The Karabandi waved. My mother’s-side cousin and I did not.</w:t>
+      </w:r>
+    </w:p>
+    <w:p>
+      <w:pPr>
+        <w:pStyle w:val="TextBody"/>
+        <w:spacing w:before="0" w:after="0"/>
+        <w:ind w:left="0" w:right="0" w:firstLine="288"/>
+        <w:jc w:val="both"/>
+        <w:rPr/>
+      </w:pPr>
+      <w:r>
+        <w:rPr>
+          <w:rFonts w:ascii="Georgia" w:hAnsi="Georgia"/>
+          <w:color w:val="000000"/>
+          <w:sz w:val="22"/>
+          <w:szCs w:val="22"/>
+        </w:rPr>
+        <w:t xml:space="preserve">Down we went into the cool darkness, </w:t>
+      </w:r>
+      <w:r>
+        <w:rPr>
+          <w:rFonts w:ascii="Georgia" w:hAnsi="Georgia"/>
+          <w:color w:val="000000"/>
+          <w:sz w:val="22"/>
+          <w:szCs w:val="22"/>
+        </w:rPr>
+        <w:t>i</w:t>
+      </w:r>
+      <w:r>
+        <w:rPr>
+          <w:rFonts w:ascii="Georgia" w:hAnsi="Georgia"/>
+          <w:color w:val="000000"/>
+          <w:sz w:val="22"/>
+          <w:szCs w:val="22"/>
+        </w:rPr>
+        <w:t xml:space="preserve">nto </w:t>
+      </w:r>
+      <w:r>
+        <w:rPr>
+          <w:rFonts w:ascii="Georgia" w:hAnsi="Georgia"/>
+          <w:color w:val="000000"/>
+          <w:sz w:val="22"/>
+          <w:szCs w:val="22"/>
+        </w:rPr>
+        <w:t>h</w:t>
+      </w:r>
+      <w:r>
+        <w:rPr>
+          <w:rFonts w:ascii="Georgia" w:hAnsi="Georgia"/>
+          <w:color w:val="000000"/>
+          <w:sz w:val="22"/>
+          <w:szCs w:val="22"/>
+        </w:rPr>
+        <w:t xml:space="preserve">ell. The guards’ lanterns shone yellow-bright. We kept ours shuttered, saving the trapped daylight for real need. Down and down, to a passage as wide as a street beneath an arched roof. The air smelled wet, </w:t>
+      </w:r>
+      <w:r>
+        <w:rPr>
+          <w:rFonts w:ascii="Georgia" w:hAnsi="Georgia"/>
+          <w:color w:val="000000"/>
+          <w:sz w:val="22"/>
+          <w:szCs w:val="22"/>
+        </w:rPr>
+        <w:t xml:space="preserve">and </w:t>
+      </w:r>
+      <w:r>
+        <w:rPr>
+          <w:rFonts w:ascii="Georgia" w:hAnsi="Georgia"/>
+          <w:color w:val="000000"/>
+          <w:sz w:val="22"/>
+          <w:szCs w:val="22"/>
+        </w:rPr>
+        <w:t>I heard water ahead.</w:t>
+      </w:r>
+    </w:p>
+    <w:p>
+      <w:pPr>
+        <w:pStyle w:val="TextBody"/>
+        <w:spacing w:before="0" w:after="0"/>
+        <w:ind w:left="0" w:right="0" w:firstLine="288"/>
+        <w:jc w:val="both"/>
+        <w:rPr/>
+      </w:pPr>
+      <w:r>
+        <w:rPr>
+          <w:rFonts w:ascii="Georgia" w:hAnsi="Georgia"/>
+          <w:color w:val="000000"/>
+          <w:sz w:val="22"/>
+          <w:szCs w:val="22"/>
+        </w:rPr>
+        <w:t xml:space="preserve">They are a wonder, the tunnels beneath Coriandel. They were </w:t>
+      </w:r>
+      <w:r>
+        <w:rPr>
+          <w:rFonts w:ascii="Georgia" w:hAnsi="Georgia"/>
+          <w:color w:val="000000"/>
+          <w:sz w:val="22"/>
+          <w:szCs w:val="22"/>
+        </w:rPr>
+        <w:t>from Pilot times</w:t>
+      </w:r>
+      <w:r>
+        <w:rPr>
+          <w:rFonts w:ascii="Georgia" w:hAnsi="Georgia"/>
+          <w:color w:val="000000"/>
+          <w:sz w:val="22"/>
+          <w:szCs w:val="22"/>
+        </w:rPr>
+        <w:t>, and had seen much. I could tell that even when I was alive.</w:t>
+      </w:r>
+    </w:p>
+    <w:p>
+      <w:pPr>
+        <w:pStyle w:val="TextBody"/>
+        <w:spacing w:before="0" w:after="0"/>
+        <w:ind w:left="0" w:right="0" w:firstLine="288"/>
+        <w:jc w:val="both"/>
+        <w:rPr/>
+      </w:pPr>
+      <w:r>
+        <w:rPr>
+          <w:rFonts w:ascii="Georgia" w:hAnsi="Georgia"/>
+          <w:color w:val="000000"/>
+          <w:sz w:val="22"/>
+          <w:szCs w:val="22"/>
+        </w:rPr>
+        <w:t xml:space="preserve">The passage ended at a round pool. We boarded a small rowboat. The Karabandi took the oars. My brother and I sat in the middle, and two guardsmen sat in the stern to bring the boat back. A gentle current carried us into a narrow passage whose walls glistened damply. Small things splashed in the water. Once, something too quick to see </w:t>
+      </w:r>
+      <w:r>
+        <w:rPr>
+          <w:rFonts w:ascii="Georgia" w:hAnsi="Georgia"/>
+          <w:color w:val="000000"/>
+          <w:sz w:val="22"/>
+          <w:szCs w:val="22"/>
+        </w:rPr>
+        <w:t>flitted</w:t>
+      </w:r>
+      <w:r>
+        <w:rPr>
+          <w:rFonts w:ascii="Georgia" w:hAnsi="Georgia"/>
+          <w:color w:val="000000"/>
+          <w:sz w:val="22"/>
+          <w:szCs w:val="22"/>
+        </w:rPr>
+        <w:t xml:space="preserve"> overhead. I sat and watched the Karabandi row.</w:t>
       </w:r>
     </w:p>
     <w:p>
@@ -5077,9 +6041,7 @@
         <w:spacing w:before="0" w:after="0"/>
         <w:ind w:left="0" w:right="0" w:firstLine="288"/>
         <w:jc w:val="both"/>
-        <w:rPr>
-          <w:color w:val="000000"/>
-        </w:rPr>
+        <w:rPr/>
       </w:pPr>
       <w:r>
         <w:rPr>
@@ -5089,28 +6051,6 @@
           <w:szCs w:val="22"/>
         </w:rPr>
         <w:t>Like an eye blinking open, the wall became a door. The Karabandi pulled his long braids back and knotted them into a club. “Eyes and ears,” he said crisply, drawing his sword. “And if you ever want to see sunshine again, don’t drop your damn lanterns. Ready?” We nodded and followed him to our deaths.</w:t>
-      </w:r>
-    </w:p>
-    <w:p>
-      <w:pPr>
-        <w:pStyle w:val="Heading2"/>
-        <w:spacing w:before="0" w:after="0"/>
-        <w:ind w:left="0" w:right="0" w:firstLine="288"/>
-        <w:jc w:val="both"/>
-        <w:rPr>
-          <w:rFonts w:ascii="Georgia" w:hAnsi="Georgia"/>
-          <w:color w:val="000000"/>
-          <w:sz w:val="20"/>
-          <w:szCs w:val="20"/>
-        </w:rPr>
-      </w:pPr>
-      <w:r>
-        <w:rPr>
-          <w:rFonts w:ascii="Georgia" w:hAnsi="Georgia"/>
-          <w:color w:val="000000"/>
-          <w:sz w:val="20"/>
-          <w:szCs w:val="20"/>
-        </w:rPr>
       </w:r>
       <w:r>
         <w:br w:type="page"/>
@@ -49954,7 +50894,7 @@
       <w:formProt w:val="false"/>
       <w:titlePg/>
       <w:textDirection w:val="lrTb"/>
-      <w:docGrid w:type="default" w:linePitch="240" w:charSpace="0"/>
+      <w:docGrid w:type="default" w:linePitch="240" w:charSpace="4294961151"/>
     </w:sectPr>
   </w:body>
 </w:document>
@@ -50011,7 +50951,7 @@
       <w:fldChar w:fldCharType="separate"/>
     </w:r>
     <w:r>
-      <w:t>21</w:t>
+      <w:t>192</w:t>
     </w:r>
     <w:r>
       <w:fldChar w:fldCharType="end"/>
@@ -50123,7 +51063,6 @@
     <w:rPr>
       <w:rFonts w:ascii="Cambria" w:hAnsi="Cambria" w:eastAsia="Cambria" w:cs="" w:asciiTheme="minorHAnsi" w:cstheme="minorBidi" w:eastAsiaTheme="minorHAnsi" w:hAnsiTheme="minorHAnsi"/>
       <w:color w:val="00000A"/>
-      <w:kern w:val="0"/>
       <w:sz w:val="24"/>
       <w:szCs w:val="24"/>
       <w:lang w:val="en-US" w:eastAsia="en-US" w:bidi="ar-SA"/>
@@ -50557,7 +51496,7 @@
     </w:rPr>
   </w:style>
   <w:style w:type="paragraph" w:styleId="TextBody">
-    <w:name w:val="Body Text"/>
+    <w:name w:val="Text Body"/>
     <w:basedOn w:val="Normal"/>
     <w:link w:val="BodyTextChar"/>
     <w:qFormat/>
@@ -50658,7 +51597,6 @@
     <w:rPr>
       <w:rFonts w:ascii="Cambria" w:hAnsi="Cambria" w:eastAsia="Cambria" w:cs="" w:asciiTheme="minorHAnsi" w:cstheme="minorBidi" w:eastAsiaTheme="minorHAnsi" w:hAnsiTheme="minorHAnsi"/>
       <w:color w:val="00000A"/>
-      <w:kern w:val="0"/>
       <w:sz w:val="24"/>
       <w:szCs w:val="24"/>
       <w:lang w:val="en-US" w:eastAsia="en-US" w:bidi="ar-SA"/>
@@ -50679,7 +51617,6 @@
     <w:rPr>
       <w:rFonts w:ascii="Cambria" w:hAnsi="Cambria" w:eastAsia="Cambria" w:cs="" w:asciiTheme="minorHAnsi" w:cstheme="minorBidi" w:eastAsiaTheme="minorHAnsi" w:hAnsiTheme="minorHAnsi"/>
       <w:color w:val="00000A"/>
-      <w:kern w:val="0"/>
       <w:sz w:val="24"/>
       <w:szCs w:val="24"/>
       <w:lang w:val="en-US" w:eastAsia="en-US" w:bidi="ar-SA"/>
@@ -50724,7 +51661,7 @@
     </w:rPr>
   </w:style>
   <w:style w:type="paragraph" w:styleId="Footnote">
-    <w:name w:val="Footnote Text"/>
+    <w:name w:val="Footnote"/>
     <w:basedOn w:val="Normal"/>
     <w:uiPriority w:val="9"/>
     <w:unhideWhenUsed/>
@@ -50784,7 +51721,7 @@
     </w:pPr>
     <w:rPr/>
   </w:style>
-  <w:style w:type="paragraph" w:styleId="ContentsHeading">
+  <w:style w:type="paragraph" w:styleId="TOAHeading">
     <w:name w:val="TOA Heading"/>
     <w:basedOn w:val="Heading1"/>
     <w:uiPriority w:val="39"/>

</xml_diff>

<commit_message>
Another few hundred words
</commit_message>
<xml_diff>
--- a/coriandel/beneath-coriandel.docx
+++ b/coriandel/beneath-coriandel.docx
@@ -7196,25 +7196,7 @@
           <w:sz w:val="22"/>
           <w:szCs w:val="22"/>
         </w:rPr>
-        <w:t xml:space="preserve">She sat down in her usual place on the other side of the </w:t>
-      </w:r>
-      <w:r>
-        <w:rPr>
-          <w:rFonts w:ascii="Georgia" w:hAnsi="Georgia"/>
-          <w:color w:val="000000"/>
-          <w:sz w:val="22"/>
-          <w:szCs w:val="22"/>
-        </w:rPr>
-        <w:t xml:space="preserve">salvaged </w:t>
-      </w:r>
-      <w:r>
-        <w:rPr>
-          <w:rFonts w:ascii="Georgia" w:hAnsi="Georgia"/>
-          <w:color w:val="000000"/>
-          <w:sz w:val="22"/>
-          <w:szCs w:val="22"/>
-        </w:rPr>
-        <w:t>table we used as a workbench. The lines on her face hadn’t been there twenty-five years before, and there was silver in her straight black hair now, but she was still as beautiful as the first time I saw her grinding coffee beans in her mother’s stall in the market. “He said Vurt can pay for his lessons by cleaning up and helping out with the children.” She shrugged, tired after a long day and weary of worrying about her youngest.</w:t>
+        <w:t>She sat down in her usual place on the other side of the salvaged table we used as a workbench. The lines on her face hadn’t been there twenty-five years before, and there was silver in her straight black hair now, but she was still as beautiful as the first time I saw her grinding coffee beans in her mother’s stall in the market. “He said Vurt can pay for his lessons by cleaning up and helping out with the children.” She shrugged, tired after a long day and weary of worrying about her youngest.</w:t>
       </w:r>
     </w:p>
     <w:p>
@@ -7375,79 +7357,7 @@
           <w:sz w:val="22"/>
           <w:szCs w:val="22"/>
         </w:rPr>
-        <w:t xml:space="preserve">Vurt and Meshash were both up </w:t>
-      </w:r>
-      <w:r>
-        <w:rPr>
-          <w:rFonts w:ascii="Georgia" w:hAnsi="Georgia"/>
-          <w:color w:val="000000"/>
-          <w:sz w:val="22"/>
-          <w:szCs w:val="22"/>
-        </w:rPr>
-        <w:t xml:space="preserve">and gone </w:t>
-      </w:r>
-      <w:r>
-        <w:rPr>
-          <w:rFonts w:ascii="Georgia" w:hAnsi="Georgia"/>
-          <w:color w:val="000000"/>
-          <w:sz w:val="22"/>
-          <w:szCs w:val="22"/>
-        </w:rPr>
-        <w:t xml:space="preserve">before me the next morning, </w:t>
-      </w:r>
-      <w:r>
-        <w:rPr>
-          <w:rFonts w:ascii="Georgia" w:hAnsi="Georgia"/>
-          <w:color w:val="000000"/>
-          <w:sz w:val="22"/>
-          <w:szCs w:val="22"/>
-        </w:rPr>
-        <w:t xml:space="preserve">him </w:t>
-      </w:r>
-      <w:r>
-        <w:rPr>
-          <w:rFonts w:ascii="Georgia" w:hAnsi="Georgia"/>
-          <w:color w:val="000000"/>
-          <w:sz w:val="22"/>
-          <w:szCs w:val="22"/>
-        </w:rPr>
-        <w:t xml:space="preserve">next door to Ishad’s and </w:t>
-      </w:r>
-      <w:r>
-        <w:rPr>
-          <w:rFonts w:ascii="Georgia" w:hAnsi="Georgia"/>
-          <w:color w:val="000000"/>
-          <w:sz w:val="22"/>
-          <w:szCs w:val="22"/>
-        </w:rPr>
-        <w:t>her</w:t>
-      </w:r>
-      <w:r>
-        <w:rPr>
-          <w:rFonts w:ascii="Georgia" w:hAnsi="Georgia"/>
-          <w:color w:val="000000"/>
-          <w:sz w:val="22"/>
-          <w:szCs w:val="22"/>
-        </w:rPr>
-        <w:t xml:space="preserve"> off </w:t>
-      </w:r>
-      <w:r>
-        <w:rPr>
-          <w:rFonts w:ascii="Georgia" w:hAnsi="Georgia"/>
-          <w:color w:val="000000"/>
-          <w:sz w:val="22"/>
-          <w:szCs w:val="22"/>
-        </w:rPr>
-        <w:t xml:space="preserve">to </w:t>
-      </w:r>
-      <w:r>
-        <w:rPr>
-          <w:rFonts w:ascii="Georgia" w:hAnsi="Georgia"/>
-          <w:color w:val="000000"/>
-          <w:sz w:val="22"/>
-          <w:szCs w:val="22"/>
-        </w:rPr>
-        <w:t>buy figs as a treat for dinner. I swallowed the bread, hard cheese, and cold beans she had left for me, then picked up my bag and headed off to work.</w:t>
+        <w:t>Vurt and Meshash were both up and gone before me the next morning, him next door to Ishad’s and her off to buy figs as a treat for dinner. I swallowed the bread, hard cheese, and cold beans she had left for me, then picked up my bag and headed off to work.</w:t>
       </w:r>
     </w:p>
     <w:p>
@@ -7465,115 +7375,7 @@
           <w:sz w:val="22"/>
           <w:szCs w:val="22"/>
         </w:rPr>
-        <w:t xml:space="preserve">My first stop was the bakery </w:t>
-      </w:r>
-      <w:r>
-        <w:rPr>
-          <w:rFonts w:ascii="Georgia" w:hAnsi="Georgia"/>
-          <w:color w:val="000000"/>
-          <w:sz w:val="22"/>
-          <w:szCs w:val="22"/>
-        </w:rPr>
-        <w:t>down the end of the street</w:t>
-      </w:r>
-      <w:r>
-        <w:rPr>
-          <w:rFonts w:ascii="Georgia" w:hAnsi="Georgia"/>
-          <w:color w:val="000000"/>
-          <w:sz w:val="22"/>
-          <w:szCs w:val="22"/>
-        </w:rPr>
-        <w:t xml:space="preserve">. </w:t>
-      </w:r>
-      <w:r>
-        <w:rPr>
-          <w:rFonts w:ascii="Georgia" w:hAnsi="Georgia"/>
-          <w:color w:val="000000"/>
-          <w:sz w:val="22"/>
-          <w:szCs w:val="22"/>
-        </w:rPr>
-        <w:t>I</w:t>
-      </w:r>
-      <w:r>
-        <w:rPr>
-          <w:rFonts w:ascii="Georgia" w:hAnsi="Georgia"/>
-          <w:color w:val="000000"/>
-          <w:sz w:val="22"/>
-          <w:szCs w:val="22"/>
-        </w:rPr>
-        <w:t xml:space="preserve"> had four traps under their floor, and six more in the rafters where they hung sacks of flour and bread. I didn’t bother to string my fowling bow as I was checking them—the baker’s cat was</w:t>
-      </w:r>
-      <w:r>
-        <w:rPr>
-          <w:rFonts w:ascii="Georgia" w:hAnsi="Georgia"/>
-          <w:color w:val="000000"/>
-          <w:sz w:val="22"/>
-          <w:szCs w:val="22"/>
-        </w:rPr>
-        <w:t>n't Gifted</w:t>
-      </w:r>
-      <w:r>
-        <w:rPr>
-          <w:rFonts w:ascii="Georgia" w:hAnsi="Georgia"/>
-          <w:color w:val="000000"/>
-          <w:sz w:val="22"/>
-          <w:szCs w:val="22"/>
-        </w:rPr>
-        <w:t xml:space="preserve">, but </w:t>
-      </w:r>
-      <w:r>
-        <w:rPr>
-          <w:rFonts w:ascii="Georgia" w:hAnsi="Georgia"/>
-          <w:color w:val="000000"/>
-          <w:sz w:val="22"/>
-          <w:szCs w:val="22"/>
-        </w:rPr>
-        <w:t xml:space="preserve">she </w:t>
-      </w:r>
-      <w:r>
-        <w:rPr>
-          <w:rFonts w:ascii="Georgia" w:hAnsi="Georgia"/>
-          <w:color w:val="000000"/>
-          <w:sz w:val="22"/>
-          <w:szCs w:val="22"/>
-        </w:rPr>
-        <w:t xml:space="preserve">would have had her back up if </w:t>
-      </w:r>
-      <w:r>
-        <w:rPr>
-          <w:rFonts w:ascii="Georgia" w:hAnsi="Georgia"/>
-          <w:color w:val="000000"/>
-          <w:sz w:val="22"/>
-          <w:szCs w:val="22"/>
-        </w:rPr>
-        <w:t xml:space="preserve">there was </w:t>
-      </w:r>
-      <w:r>
-        <w:rPr>
-          <w:rFonts w:ascii="Georgia" w:hAnsi="Georgia"/>
-          <w:color w:val="000000"/>
-          <w:sz w:val="22"/>
-          <w:szCs w:val="22"/>
-        </w:rPr>
-        <w:t>any</w:t>
-      </w:r>
-      <w:r>
-        <w:rPr>
-          <w:rFonts w:ascii="Georgia" w:hAnsi="Georgia"/>
-          <w:color w:val="000000"/>
-          <w:sz w:val="22"/>
-          <w:szCs w:val="22"/>
-        </w:rPr>
-        <w:t>thing skulking about</w:t>
-      </w:r>
-      <w:r>
-        <w:rPr>
-          <w:rFonts w:ascii="Georgia" w:hAnsi="Georgia"/>
-          <w:color w:val="000000"/>
-          <w:sz w:val="22"/>
-          <w:szCs w:val="22"/>
-        </w:rPr>
-        <w:t>.</w:t>
+        <w:t>My first stop was the bakery down the end of the street. I had four traps under their floor, and six more in the rafters where they hung sacks of flour and bread. I didn’t bother to string my fowling bow as I was checking them—the baker’s cat wasn't Gifted, but she would have had her back up if there was anything skulking about.</w:t>
       </w:r>
     </w:p>
     <w:p>
@@ -7591,25 +7393,7 @@
           <w:sz w:val="22"/>
           <w:szCs w:val="22"/>
         </w:rPr>
-        <w:t>My second stop was a leatherworker’s yard. “Thought it were one of the apprentices, but they all swear ’tisn’t,” he had said when he hired me. He still had an Ossiss accent, though he</w:t>
-      </w:r>
-      <w:r>
-        <w:rPr>
-          <w:rFonts w:ascii="Georgia" w:hAnsi="Georgia"/>
-          <w:color w:val="000000"/>
-          <w:sz w:val="22"/>
-          <w:szCs w:val="22"/>
-        </w:rPr>
-        <w:t>'</w:t>
-      </w:r>
-      <w:r>
-        <w:rPr>
-          <w:rFonts w:ascii="Georgia" w:hAnsi="Georgia"/>
-          <w:color w:val="000000"/>
-          <w:sz w:val="22"/>
-          <w:szCs w:val="22"/>
-        </w:rPr>
-        <w:t>d been in Coriandel longer than I’d known Meshash.</w:t>
+        <w:t>My second stop was a leatherworker’s yard. “Thought it were one of the apprentices, but they all swear ’tisn’t,” he had said when he hired me. He still had an Ossiss accent, though he'd been in Coriandel longer than I’d known Meshash.</w:t>
       </w:r>
     </w:p>
     <w:p>
@@ -7647,25 +7431,7 @@
           <w:sz w:val="22"/>
           <w:szCs w:val="22"/>
         </w:rPr>
-        <w:t xml:space="preserve">I gave my eyes a few moments to adjust. Animal skins were stacked in untidy piles like sheets of bark. The place reeked of dye and the camel </w:t>
-      </w:r>
-      <w:r>
-        <w:rPr>
-          <w:rFonts w:ascii="Georgia" w:hAnsi="Georgia"/>
-          <w:color w:val="000000"/>
-          <w:sz w:val="22"/>
-          <w:szCs w:val="22"/>
-        </w:rPr>
-        <w:t>piss</w:t>
-      </w:r>
-      <w:r>
-        <w:rPr>
-          <w:rFonts w:ascii="Georgia" w:hAnsi="Georgia"/>
-          <w:color w:val="000000"/>
-          <w:sz w:val="22"/>
-          <w:szCs w:val="22"/>
-        </w:rPr>
-        <w:t xml:space="preserve"> they use for curing.</w:t>
+        <w:t>I gave my eyes a few moments to adjust. Animal skins were stacked in untidy piles like sheets of bark. The place reeked of dye and the camel piss they use for curing.</w:t>
       </w:r>
     </w:p>
     <w:p>
@@ -7683,61 +7449,7 @@
           <w:sz w:val="22"/>
           <w:szCs w:val="22"/>
         </w:rPr>
-        <w:t xml:space="preserve">I strung the fowling bow and loaded a pair of </w:t>
-      </w:r>
-      <w:r>
-        <w:rPr>
-          <w:rFonts w:ascii="Georgia" w:hAnsi="Georgia"/>
-          <w:color w:val="000000"/>
-          <w:sz w:val="22"/>
-          <w:szCs w:val="22"/>
-        </w:rPr>
-        <w:t>quarrels</w:t>
-      </w:r>
-      <w:r>
-        <w:rPr>
-          <w:rFonts w:ascii="Georgia" w:hAnsi="Georgia"/>
-          <w:color w:val="000000"/>
-          <w:sz w:val="22"/>
-          <w:szCs w:val="22"/>
-        </w:rPr>
-        <w:t xml:space="preserve"> </w:t>
-      </w:r>
-      <w:r>
-        <w:rPr>
-          <w:rFonts w:ascii="Georgia" w:hAnsi="Georgia"/>
-          <w:color w:val="000000"/>
-          <w:sz w:val="22"/>
-          <w:szCs w:val="22"/>
-        </w:rPr>
-        <w:t>with</w:t>
-      </w:r>
-      <w:r>
-        <w:rPr>
-          <w:rFonts w:ascii="Georgia" w:hAnsi="Georgia"/>
-          <w:color w:val="000000"/>
-          <w:sz w:val="22"/>
-          <w:szCs w:val="22"/>
-        </w:rPr>
-        <w:t xml:space="preserve"> lady’s molt and arsenic paste smeared on their barbs. I </w:t>
-      </w:r>
-      <w:r>
-        <w:rPr>
-          <w:rFonts w:ascii="Georgia" w:hAnsi="Georgia"/>
-          <w:color w:val="000000"/>
-          <w:sz w:val="22"/>
-          <w:szCs w:val="22"/>
-        </w:rPr>
-        <w:t>had</w:t>
-      </w:r>
-      <w:r>
-        <w:rPr>
-          <w:rFonts w:ascii="Georgia" w:hAnsi="Georgia"/>
-          <w:color w:val="000000"/>
-          <w:sz w:val="22"/>
-          <w:szCs w:val="22"/>
-        </w:rPr>
-        <w:t xml:space="preserve"> three traps here, two whirligigs in the corners and a gulper sack on the wall with a bit of melon rind as bait. The gulper was empty. So was the first whirligig, but the second one—</w:t>
+        <w:t>I strung the fowling bow and loaded a pair of quarrels with lady’s molt and arsenic paste smeared on their barbs. I had three traps here, two whirligigs in the corners and a gulper sack on the wall with a bit of melon rind as bait. The gulper was empty. So was the first whirligig, but the second one—</w:t>
       </w:r>
     </w:p>
     <w:p>
@@ -7764,25 +7476,7 @@
           <w:sz w:val="22"/>
           <w:szCs w:val="22"/>
         </w:rPr>
-        <w:t>Hello there,” I said softly to the raccoon jawing on the trap’s wicker bars. He was no more than a year</w:t>
-      </w:r>
-      <w:r>
-        <w:rPr>
-          <w:rFonts w:ascii="Georgia" w:hAnsi="Georgia"/>
-          <w:color w:val="000000"/>
-          <w:sz w:val="22"/>
-          <w:szCs w:val="22"/>
-        </w:rPr>
-        <w:t>ling</w:t>
-      </w:r>
-      <w:r>
-        <w:rPr>
-          <w:rFonts w:ascii="Georgia" w:hAnsi="Georgia"/>
-          <w:color w:val="000000"/>
-          <w:sz w:val="22"/>
-          <w:szCs w:val="22"/>
-        </w:rPr>
-        <w:t>, black and sandy gray with a white flash in the middle of his forehead. I checked the walls carefully. No sign of an ambush. Nothing stirring in the rafters. I reached for the trap.</w:t>
+        <w:t>Hello there,” I said softly to the raccoon jawing on the trap’s wicker bars. He was no more than a yearling, black and sandy gray with a white flash in the middle of his forehead. I checked the walls carefully. No sign of an ambush. Nothing stirring in the rafters. I reached for the trap.</w:t>
       </w:r>
     </w:p>
     <w:p>
@@ -7809,25 +7503,7 @@
           <w:sz w:val="22"/>
           <w:szCs w:val="22"/>
         </w:rPr>
-        <w:t xml:space="preserve">Hello </w:t>
-      </w:r>
-      <w:r>
-        <w:rPr>
-          <w:rFonts w:ascii="Georgia" w:hAnsi="Georgia"/>
-          <w:color w:val="000000"/>
-          <w:sz w:val="22"/>
-          <w:szCs w:val="22"/>
-        </w:rPr>
-        <w:t>yourself</w:t>
-      </w:r>
-      <w:r>
-        <w:rPr>
-          <w:rFonts w:ascii="Georgia" w:hAnsi="Georgia"/>
-          <w:color w:val="000000"/>
-          <w:sz w:val="22"/>
-          <w:szCs w:val="22"/>
-        </w:rPr>
-        <w:t>,” a tiny voice squeaked. I whirled around. Four beady eyes met mine. A fowling bow that might have been the twin of mine was pointed at my chest. The little rotters had been hiding under one of the piles of skins. They must have dragged the bow up during the night, though the Pilots alone know how they cocked it.</w:t>
+        <w:t>Hello yourself,” a tiny voice squeaked. I whirled around. Four beady eyes met mine. A fowling bow that might have been the twin of mine was pointed at my chest. The little rotters had been hiding under one of the piles of skins. They must have dragged the bow up during the night, though the Pilots alone know how they cocked it.</w:t>
       </w:r>
     </w:p>
     <w:p>
@@ -7854,43 +7530,7 @@
           <w:sz w:val="22"/>
           <w:szCs w:val="22"/>
         </w:rPr>
-        <w:t xml:space="preserve">Hello, ladies,” I said nonchalantly. Stay relaxed, that was the key. The </w:t>
-      </w:r>
-      <w:r>
-        <w:rPr>
-          <w:rFonts w:ascii="Georgia" w:hAnsi="Georgia"/>
-          <w:color w:val="000000"/>
-          <w:sz w:val="22"/>
-          <w:szCs w:val="22"/>
-        </w:rPr>
-        <w:t>quarrel</w:t>
-      </w:r>
-      <w:r>
-        <w:rPr>
-          <w:rFonts w:ascii="Georgia" w:hAnsi="Georgia"/>
-          <w:color w:val="000000"/>
-          <w:sz w:val="22"/>
-          <w:szCs w:val="22"/>
-        </w:rPr>
-        <w:t xml:space="preserve"> in their bow w</w:t>
-      </w:r>
-      <w:r>
-        <w:rPr>
-          <w:rFonts w:ascii="Georgia" w:hAnsi="Georgia"/>
-          <w:color w:val="000000"/>
-          <w:sz w:val="22"/>
-          <w:szCs w:val="22"/>
-        </w:rPr>
-        <w:t>as</w:t>
-      </w:r>
-      <w:r>
-        <w:rPr>
-          <w:rFonts w:ascii="Georgia" w:hAnsi="Georgia"/>
-          <w:color w:val="000000"/>
-          <w:sz w:val="22"/>
-          <w:szCs w:val="22"/>
-        </w:rPr>
-        <w:t>n’t big enough to kill me, but they wouldn’t have gone to all this trouble without thinking of that.</w:t>
+        <w:t>Hello, ladies,” I said nonchalantly. Stay relaxed, that was the key. The quarrel in their bow wasn’t big enough to kill me, but they wouldn’t have gone to all this trouble without thinking of that.</w:t>
       </w:r>
     </w:p>
     <w:p>
@@ -7948,97 +7588,7 @@
           <w:sz w:val="22"/>
           <w:szCs w:val="22"/>
         </w:rPr>
-        <w:t xml:space="preserve">Of course,” I lied. Damn the Gifted. And damn these two in particular. They were the nightmare and shame of every rat catcher on the east side. They’d arrived from somewhere up north a few years before full of wild talk about Gifted rights and reparations owed. When </w:t>
-      </w:r>
-      <w:r>
-        <w:rPr>
-          <w:rFonts w:ascii="Georgia" w:hAnsi="Georgia"/>
-          <w:color w:val="000000"/>
-          <w:sz w:val="22"/>
-          <w:szCs w:val="22"/>
-        </w:rPr>
-        <w:t>the emira</w:t>
-      </w:r>
-      <w:r>
-        <w:rPr>
-          <w:rFonts w:ascii="Georgia" w:hAnsi="Georgia"/>
-          <w:color w:val="000000"/>
-          <w:sz w:val="22"/>
-          <w:szCs w:val="22"/>
-        </w:rPr>
-        <w:t xml:space="preserve"> as was didn’t listen </w:t>
-      </w:r>
-      <w:r>
-        <w:rPr>
-          <w:rFonts w:ascii="Georgia" w:hAnsi="Georgia"/>
-          <w:color w:val="000000"/>
-          <w:sz w:val="22"/>
-          <w:szCs w:val="22"/>
-        </w:rPr>
-        <w:t>to them</w:t>
-      </w:r>
-      <w:r>
-        <w:rPr>
-          <w:rFonts w:ascii="Georgia" w:hAnsi="Georgia"/>
-          <w:color w:val="000000"/>
-          <w:sz w:val="22"/>
-          <w:szCs w:val="22"/>
-        </w:rPr>
-        <w:t xml:space="preserve">, they went underground. Tripwires and razor blades and all manner of </w:t>
-      </w:r>
-      <w:r>
-        <w:rPr>
-          <w:rFonts w:ascii="Georgia" w:hAnsi="Georgia"/>
-          <w:color w:val="000000"/>
-          <w:sz w:val="22"/>
-          <w:szCs w:val="22"/>
-        </w:rPr>
-        <w:t>unpleasantry meant a poor night's sleep</w:t>
-      </w:r>
-      <w:r>
-        <w:rPr>
-          <w:rFonts w:ascii="Georgia" w:hAnsi="Georgia"/>
-          <w:color w:val="000000"/>
-          <w:sz w:val="22"/>
-          <w:szCs w:val="22"/>
-        </w:rPr>
-        <w:t xml:space="preserve"> </w:t>
-      </w:r>
-      <w:r>
-        <w:rPr>
-          <w:rFonts w:ascii="Georgia" w:hAnsi="Georgia"/>
-          <w:color w:val="000000"/>
-          <w:sz w:val="22"/>
-          <w:szCs w:val="22"/>
-        </w:rPr>
-        <w:t>for</w:t>
-      </w:r>
-      <w:r>
-        <w:rPr>
-          <w:rFonts w:ascii="Georgia" w:hAnsi="Georgia"/>
-          <w:color w:val="000000"/>
-          <w:sz w:val="22"/>
-          <w:szCs w:val="22"/>
-        </w:rPr>
-        <w:t xml:space="preserve"> anyone who </w:t>
-      </w:r>
-      <w:r>
-        <w:rPr>
-          <w:rFonts w:ascii="Georgia" w:hAnsi="Georgia"/>
-          <w:color w:val="000000"/>
-          <w:sz w:val="22"/>
-          <w:szCs w:val="22"/>
-        </w:rPr>
-        <w:t>raised their hand or a whip to any of the Gifted</w:t>
-      </w:r>
-      <w:r>
-        <w:rPr>
-          <w:rFonts w:ascii="Georgia" w:hAnsi="Georgia"/>
-          <w:color w:val="000000"/>
-          <w:sz w:val="22"/>
-          <w:szCs w:val="22"/>
-        </w:rPr>
-        <w:t>.</w:t>
+        <w:t>Of course,” I lied. Damn the Gifted. And damn these two in particular. They were the nightmare and shame of every rat catcher on the east side. They’d arrived from somewhere up north a few years before full of wild talk about Gifted rights and reparations owed. When the emira as was didn’t listen to them, they went underground. Tripwires and razor blades and all manner of unpleasantry meant a poor night's sleep for anyone who raised their hand or a whip to any of the Gifted.</w:t>
       </w:r>
     </w:p>
     <w:p>
@@ -8056,187 +7606,7 @@
           <w:sz w:val="22"/>
           <w:szCs w:val="22"/>
         </w:rPr>
-        <w:t xml:space="preserve">A </w:t>
-      </w:r>
-      <w:r>
-        <w:rPr>
-          <w:rFonts w:ascii="Georgia" w:hAnsi="Georgia"/>
-          <w:color w:val="000000"/>
-          <w:sz w:val="22"/>
-          <w:szCs w:val="22"/>
-        </w:rPr>
-        <w:t>rat catcher I sometimes worked for when I couldn't find anything better</w:t>
-      </w:r>
-      <w:r>
-        <w:rPr>
-          <w:rFonts w:ascii="Georgia" w:hAnsi="Georgia"/>
-          <w:color w:val="000000"/>
-          <w:sz w:val="22"/>
-          <w:szCs w:val="22"/>
-        </w:rPr>
-        <w:t xml:space="preserve"> found that out the hard way. He</w:t>
-      </w:r>
-      <w:r>
-        <w:rPr>
-          <w:rFonts w:ascii="Georgia" w:hAnsi="Georgia"/>
-          <w:color w:val="000000"/>
-          <w:sz w:val="22"/>
-          <w:szCs w:val="22"/>
-        </w:rPr>
-        <w:t>'</w:t>
-      </w:r>
-      <w:r>
-        <w:rPr>
-          <w:rFonts w:ascii="Georgia" w:hAnsi="Georgia"/>
-          <w:color w:val="000000"/>
-          <w:sz w:val="22"/>
-          <w:szCs w:val="22"/>
-        </w:rPr>
-        <w:t xml:space="preserve">d </w:t>
-      </w:r>
-      <w:r>
-        <w:rPr>
-          <w:rFonts w:ascii="Georgia" w:hAnsi="Georgia"/>
-          <w:color w:val="000000"/>
-          <w:sz w:val="22"/>
-          <w:szCs w:val="22"/>
-        </w:rPr>
-        <w:t xml:space="preserve">somehow come to own the </w:t>
-      </w:r>
-      <w:r>
-        <w:rPr>
-          <w:rFonts w:ascii="Georgia" w:hAnsi="Georgia"/>
-          <w:color w:val="000000"/>
-          <w:sz w:val="22"/>
-          <w:szCs w:val="22"/>
-        </w:rPr>
-        <w:t xml:space="preserve">gambling </w:t>
-      </w:r>
-      <w:r>
-        <w:rPr>
-          <w:rFonts w:ascii="Georgia" w:hAnsi="Georgia"/>
-          <w:color w:val="000000"/>
-          <w:sz w:val="22"/>
-          <w:szCs w:val="22"/>
-        </w:rPr>
-        <w:t xml:space="preserve">debts of </w:t>
-      </w:r>
-      <w:r>
-        <w:rPr>
-          <w:rFonts w:ascii="Georgia" w:hAnsi="Georgia"/>
-          <w:color w:val="000000"/>
-          <w:sz w:val="22"/>
-          <w:szCs w:val="22"/>
-        </w:rPr>
-        <w:t xml:space="preserve">a </w:t>
-      </w:r>
-      <w:r>
-        <w:rPr>
-          <w:rFonts w:ascii="Georgia" w:hAnsi="Georgia"/>
-          <w:color w:val="000000"/>
-          <w:sz w:val="22"/>
-          <w:szCs w:val="22"/>
-        </w:rPr>
-        <w:t>Gifted dromedary</w:t>
-      </w:r>
-      <w:r>
-        <w:rPr>
-          <w:rFonts w:ascii="Georgia" w:hAnsi="Georgia"/>
-          <w:color w:val="000000"/>
-          <w:sz w:val="22"/>
-          <w:szCs w:val="22"/>
-        </w:rPr>
-        <w:t xml:space="preserve">. The creature </w:t>
-      </w:r>
-      <w:r>
-        <w:rPr>
-          <w:rFonts w:ascii="Georgia" w:hAnsi="Georgia"/>
-          <w:color w:val="000000"/>
-          <w:sz w:val="22"/>
-          <w:szCs w:val="22"/>
-        </w:rPr>
-        <w:t>said the note was a forgery</w:t>
-      </w:r>
-      <w:r>
-        <w:rPr>
-          <w:rFonts w:ascii="Georgia" w:hAnsi="Georgia"/>
-          <w:color w:val="000000"/>
-          <w:sz w:val="22"/>
-          <w:szCs w:val="22"/>
-        </w:rPr>
-        <w:t>, so m</w:t>
-      </w:r>
-      <w:r>
-        <w:rPr>
-          <w:rFonts w:ascii="Georgia" w:hAnsi="Georgia"/>
-          <w:color w:val="000000"/>
-          <w:sz w:val="22"/>
-          <w:szCs w:val="22"/>
-        </w:rPr>
-        <w:t xml:space="preserve">y mate locked it up to teach it some sense. </w:t>
-      </w:r>
-      <w:r>
-        <w:rPr>
-          <w:rFonts w:ascii="Georgia" w:hAnsi="Georgia"/>
-          <w:color w:val="000000"/>
-          <w:sz w:val="22"/>
-          <w:szCs w:val="22"/>
-        </w:rPr>
-        <w:t>The next day</w:t>
-      </w:r>
-      <w:r>
-        <w:rPr>
-          <w:rFonts w:ascii="Georgia" w:hAnsi="Georgia"/>
-          <w:color w:val="000000"/>
-          <w:sz w:val="22"/>
-          <w:szCs w:val="22"/>
-        </w:rPr>
-        <w:t xml:space="preserve">, the raccoons </w:t>
-      </w:r>
-      <w:r>
-        <w:rPr>
-          <w:rFonts w:ascii="Georgia" w:hAnsi="Georgia"/>
-          <w:color w:val="000000"/>
-          <w:sz w:val="22"/>
-          <w:szCs w:val="22"/>
-        </w:rPr>
-        <w:t>left</w:t>
-      </w:r>
-      <w:r>
-        <w:rPr>
-          <w:rFonts w:ascii="Georgia" w:hAnsi="Georgia"/>
-          <w:color w:val="000000"/>
-          <w:sz w:val="22"/>
-          <w:szCs w:val="22"/>
-        </w:rPr>
-        <w:t xml:space="preserve"> one of his own cross-splice traps in the </w:t>
-      </w:r>
-      <w:r>
-        <w:rPr>
-          <w:rFonts w:ascii="Georgia" w:hAnsi="Georgia"/>
-          <w:color w:val="000000"/>
-          <w:sz w:val="22"/>
-          <w:szCs w:val="22"/>
-        </w:rPr>
-        <w:t>night jar</w:t>
-      </w:r>
-      <w:r>
-        <w:rPr>
-          <w:rFonts w:ascii="Georgia" w:hAnsi="Georgia"/>
-          <w:color w:val="000000"/>
-          <w:sz w:val="22"/>
-          <w:szCs w:val="22"/>
-        </w:rPr>
-        <w:t xml:space="preserve"> under his bed. </w:t>
-      </w:r>
-      <w:r>
-        <w:rPr>
-          <w:rFonts w:ascii="Georgia" w:hAnsi="Georgia"/>
-          <w:color w:val="000000"/>
-          <w:sz w:val="22"/>
-          <w:szCs w:val="22"/>
-        </w:rPr>
-        <w:t>He lived, but he never walked the same way afterward.</w:t>
+        <w:t>A rat catcher I sometimes worked for when I couldn't find anything better found that out the hard way. He'd somehow come to own the gambling debts of a Gifted dromedary. The creature said the note was a forgery, so my mate locked it up to teach it some sense. The next day, the raccoons left one of his own cross-splice traps in the night jar under his bed. He lived, but he never walked the same way afterward.</w:t>
       </w:r>
     </w:p>
     <w:p>
@@ -8254,124 +7624,7 @@
           <w:sz w:val="22"/>
           <w:szCs w:val="22"/>
         </w:rPr>
-        <w:t xml:space="preserve">All of that flashed through my mind as I reached for the knot that held </w:t>
-      </w:r>
-      <w:r>
-        <w:rPr>
-          <w:rFonts w:ascii="Georgia" w:hAnsi="Georgia"/>
-          <w:color w:val="000000"/>
-          <w:sz w:val="22"/>
-          <w:szCs w:val="22"/>
-        </w:rPr>
-        <w:t>the whirligig</w:t>
-      </w:r>
-      <w:r>
-        <w:rPr>
-          <w:rFonts w:ascii="Georgia" w:hAnsi="Georgia"/>
-          <w:color w:val="000000"/>
-          <w:sz w:val="22"/>
-          <w:szCs w:val="22"/>
-        </w:rPr>
-        <w:t xml:space="preserve"> closed. </w:t>
-      </w:r>
-      <w:r>
-        <w:rPr>
-          <w:rFonts w:ascii="Georgia" w:hAnsi="Georgia"/>
-          <w:color w:val="000000"/>
-          <w:sz w:val="22"/>
-          <w:szCs w:val="22"/>
-        </w:rPr>
-        <w:t xml:space="preserve">I'd hear the bowstring snick, </w:t>
-      </w:r>
-      <w:r>
-        <w:rPr>
-          <w:rFonts w:ascii="Georgia" w:hAnsi="Georgia"/>
-          <w:color w:val="000000"/>
-          <w:sz w:val="22"/>
-          <w:szCs w:val="22"/>
-        </w:rPr>
-        <w:t>but I wouldn't have time to duck before</w:t>
-      </w:r>
-      <w:r>
-        <w:rPr>
-          <w:rFonts w:ascii="Georgia" w:hAnsi="Georgia"/>
-          <w:color w:val="000000"/>
-          <w:sz w:val="22"/>
-          <w:szCs w:val="22"/>
-        </w:rPr>
-        <w:t xml:space="preserve"> the quarrel hit me</w:t>
-      </w:r>
-      <w:r>
-        <w:rPr>
-          <w:rFonts w:ascii="Georgia" w:hAnsi="Georgia"/>
-          <w:color w:val="000000"/>
-          <w:sz w:val="22"/>
-          <w:szCs w:val="22"/>
-        </w:rPr>
-        <w:t xml:space="preserve">. </w:t>
-      </w:r>
-      <w:r>
-        <w:rPr>
-          <w:rFonts w:ascii="Georgia" w:hAnsi="Georgia"/>
-          <w:color w:val="000000"/>
-          <w:sz w:val="22"/>
-          <w:szCs w:val="22"/>
-        </w:rPr>
-        <w:t xml:space="preserve">If they'd used lady's molt, </w:t>
-      </w:r>
-      <w:r>
-        <w:rPr>
-          <w:rFonts w:ascii="Georgia" w:hAnsi="Georgia"/>
-          <w:color w:val="000000"/>
-          <w:sz w:val="22"/>
-          <w:szCs w:val="22"/>
-        </w:rPr>
-        <w:t>I</w:t>
-      </w:r>
-      <w:r>
-        <w:rPr>
-          <w:rFonts w:ascii="Georgia" w:hAnsi="Georgia"/>
-          <w:color w:val="000000"/>
-          <w:sz w:val="22"/>
-          <w:szCs w:val="22"/>
-        </w:rPr>
-        <w:t xml:space="preserve"> might</w:t>
-      </w:r>
-      <w:r>
-        <w:rPr>
-          <w:rFonts w:ascii="Georgia" w:hAnsi="Georgia"/>
-          <w:color w:val="000000"/>
-          <w:sz w:val="22"/>
-          <w:szCs w:val="22"/>
-        </w:rPr>
-        <w:t xml:space="preserve"> make it to the front of the shop </w:t>
-      </w:r>
-      <w:r>
-        <w:rPr>
-          <w:rFonts w:ascii="Georgia" w:hAnsi="Georgia"/>
-          <w:color w:val="000000"/>
-          <w:sz w:val="22"/>
-          <w:szCs w:val="22"/>
-        </w:rPr>
-        <w:t>before</w:t>
-      </w:r>
-      <w:r>
-        <w:rPr>
-          <w:rFonts w:ascii="Georgia" w:hAnsi="Georgia"/>
-          <w:color w:val="000000"/>
-          <w:sz w:val="22"/>
-          <w:szCs w:val="22"/>
-        </w:rPr>
-        <w:t xml:space="preserve"> my guts let go, </w:t>
-      </w:r>
-      <w:r>
-        <w:rPr>
-          <w:rFonts w:ascii="Georgia" w:hAnsi="Georgia"/>
-          <w:color w:val="000000"/>
-          <w:sz w:val="22"/>
-          <w:szCs w:val="22"/>
-        </w:rPr>
-        <w:t>but I wouldn't make it home.</w:t>
+        <w:t>All of that flashed through my mind as I reached for the knot that held the whirligig closed. I'd hear the bowstring snick, but I wouldn't have time to duck before the quarrel hit me. If they'd used lady's molt, I might make it to the front of the shop before my guts let go, but I wouldn't make it home.</w:t>
       </w:r>
     </w:p>
     <w:p>
@@ -8399,43 +7652,7 @@
           <w:sz w:val="22"/>
           <w:szCs w:val="22"/>
         </w:rPr>
-        <w:t xml:space="preserve">The </w:t>
-      </w:r>
-      <w:r>
-        <w:rPr>
-          <w:rFonts w:ascii="Georgia" w:hAnsi="Georgia"/>
-          <w:color w:val="000000"/>
-          <w:sz w:val="22"/>
-          <w:szCs w:val="22"/>
-        </w:rPr>
-        <w:t>quarrel</w:t>
-      </w:r>
-      <w:r>
-        <w:rPr>
-          <w:rFonts w:ascii="Georgia" w:hAnsi="Georgia"/>
-          <w:color w:val="000000"/>
-          <w:sz w:val="22"/>
-          <w:szCs w:val="22"/>
-        </w:rPr>
-        <w:t xml:space="preserve"> hit the wall a hand’s width above my head, </w:t>
-      </w:r>
-      <w:r>
-        <w:rPr>
-          <w:rFonts w:ascii="Georgia" w:hAnsi="Georgia"/>
-          <w:color w:val="000000"/>
-          <w:sz w:val="22"/>
-          <w:szCs w:val="22"/>
-        </w:rPr>
-        <w:t xml:space="preserve">and my guts just about did let go. </w:t>
-      </w:r>
-      <w:r>
-        <w:rPr>
-          <w:rFonts w:ascii="Georgia" w:hAnsi="Georgia"/>
-          <w:color w:val="000000"/>
-          <w:sz w:val="22"/>
-          <w:szCs w:val="22"/>
-        </w:rPr>
-        <w:t>“Hey!”</w:t>
+        <w:t>The quarrel hit the wall a hand’s width above my head, and my guts just about did let go. “Hey!”</w:t>
       </w:r>
     </w:p>
     <w:p>
@@ -8462,25 +7679,7 @@
           <w:sz w:val="22"/>
           <w:szCs w:val="22"/>
         </w:rPr>
-        <w:t>Sorry!” a little voice squeaked. “</w:t>
-      </w:r>
-      <w:r>
-        <w:rPr>
-          <w:rFonts w:ascii="Georgia" w:hAnsi="Georgia"/>
-          <w:color w:val="000000"/>
-          <w:sz w:val="22"/>
-          <w:szCs w:val="22"/>
-        </w:rPr>
-        <w:t>My p</w:t>
-      </w:r>
-      <w:r>
-        <w:rPr>
-          <w:rFonts w:ascii="Georgia" w:hAnsi="Georgia"/>
-          <w:color w:val="000000"/>
-          <w:sz w:val="22"/>
-          <w:szCs w:val="22"/>
-        </w:rPr>
-        <w:t>aw slipped.”</w:t>
+        <w:t>Sorry!” a little voice squeaked. “My paw slipped.”</w:t>
       </w:r>
     </w:p>
     <w:p>
@@ -8498,61 +7697,7 @@
           <w:sz w:val="22"/>
           <w:szCs w:val="22"/>
         </w:rPr>
-        <w:t xml:space="preserve">I turned and </w:t>
-      </w:r>
-      <w:r>
-        <w:rPr>
-          <w:rFonts w:ascii="Georgia" w:hAnsi="Georgia"/>
-          <w:color w:val="000000"/>
-          <w:sz w:val="22"/>
-          <w:szCs w:val="22"/>
-        </w:rPr>
-        <w:t>raised</w:t>
-      </w:r>
-      <w:r>
-        <w:rPr>
-          <w:rFonts w:ascii="Georgia" w:hAnsi="Georgia"/>
-          <w:color w:val="000000"/>
-          <w:sz w:val="22"/>
-          <w:szCs w:val="22"/>
-        </w:rPr>
-        <w:t xml:space="preserve"> my </w:t>
-      </w:r>
-      <w:r>
-        <w:rPr>
-          <w:rFonts w:ascii="Georgia" w:hAnsi="Georgia"/>
-          <w:color w:val="000000"/>
-          <w:sz w:val="22"/>
-          <w:szCs w:val="22"/>
-        </w:rPr>
-        <w:t>own bow</w:t>
-      </w:r>
-      <w:r>
-        <w:rPr>
-          <w:rFonts w:ascii="Georgia" w:hAnsi="Georgia"/>
-          <w:color w:val="000000"/>
-          <w:sz w:val="22"/>
-          <w:szCs w:val="22"/>
-        </w:rPr>
-        <w:t xml:space="preserve">. One of the raccoons had scampered away, but the second was still </w:t>
-      </w:r>
-      <w:r>
-        <w:rPr>
-          <w:rFonts w:ascii="Georgia" w:hAnsi="Georgia"/>
-          <w:color w:val="000000"/>
-          <w:sz w:val="22"/>
-          <w:szCs w:val="22"/>
-        </w:rPr>
-        <w:t>hunkered down on the skins</w:t>
-      </w:r>
-      <w:r>
-        <w:rPr>
-          <w:rFonts w:ascii="Georgia" w:hAnsi="Georgia"/>
-          <w:color w:val="000000"/>
-          <w:sz w:val="22"/>
-          <w:szCs w:val="22"/>
-        </w:rPr>
-        <w:t>. I aimed at her. “Is he worth dying for?”</w:t>
+        <w:t>I turned and raised my own bow. One of the raccoons had scampered away, but the second was still hunkered down on the skins. I aimed at her. “Is he worth dying for?”</w:t>
       </w:r>
     </w:p>
     <w:p>
@@ -8646,43 +7791,7 @@
           <w:sz w:val="22"/>
           <w:szCs w:val="22"/>
         </w:rPr>
-        <w:t xml:space="preserve">We stared at each other for a few heartbeats. Finally I sighed and lowered my bow. “Rot and salt. All right, hang on a moment.” I undid the knot at the top of the trap one-handed and twisted the wicker so the little </w:t>
-      </w:r>
-      <w:r>
-        <w:rPr>
-          <w:rFonts w:ascii="Georgia" w:hAnsi="Georgia"/>
-          <w:color w:val="000000"/>
-          <w:sz w:val="22"/>
-          <w:szCs w:val="22"/>
-        </w:rPr>
-        <w:t>bastard</w:t>
-      </w:r>
-      <w:r>
-        <w:rPr>
-          <w:rFonts w:ascii="Georgia" w:hAnsi="Georgia"/>
-          <w:color w:val="000000"/>
-          <w:sz w:val="22"/>
-          <w:szCs w:val="22"/>
-        </w:rPr>
-        <w:t xml:space="preserve"> could </w:t>
-      </w:r>
-      <w:r>
-        <w:rPr>
-          <w:rFonts w:ascii="Georgia" w:hAnsi="Georgia"/>
-          <w:color w:val="000000"/>
-          <w:sz w:val="22"/>
-          <w:szCs w:val="22"/>
-        </w:rPr>
-        <w:t>squeeze out</w:t>
-      </w:r>
-      <w:r>
-        <w:rPr>
-          <w:rFonts w:ascii="Georgia" w:hAnsi="Georgia"/>
-          <w:color w:val="000000"/>
-          <w:sz w:val="22"/>
-          <w:szCs w:val="22"/>
-        </w:rPr>
-        <w:t>. He scurried away as if his tail was on fire.</w:t>
+        <w:t>We stared at each other for a few heartbeats. Finally I sighed and lowered my bow. “Rot and salt. All right, hang on a moment.” I undid the knot at the top of the trap one-handed and twisted the wicker so the little bastard could squeeze out. He scurried away as if his tail was on fire.</w:t>
       </w:r>
     </w:p>
     <w:p>
@@ -8709,25 +7818,7 @@
           <w:sz w:val="22"/>
           <w:szCs w:val="22"/>
         </w:rPr>
-        <w:t xml:space="preserve">Satisfied?” I asked. Silence. I turned around. She was gone. So was her fowling bow. I uncocked mine carefully and slipped the </w:t>
-      </w:r>
-      <w:r>
-        <w:rPr>
-          <w:rFonts w:ascii="Georgia" w:hAnsi="Georgia"/>
-          <w:color w:val="000000"/>
-          <w:sz w:val="22"/>
-          <w:szCs w:val="22"/>
-        </w:rPr>
-        <w:t>quarrels</w:t>
-      </w:r>
-      <w:r>
-        <w:rPr>
-          <w:rFonts w:ascii="Georgia" w:hAnsi="Georgia"/>
-          <w:color w:val="000000"/>
-          <w:sz w:val="22"/>
-          <w:szCs w:val="22"/>
-        </w:rPr>
-        <w:t xml:space="preserve"> back into their case.</w:t>
+        <w:t>Satisfied?” I asked. Silence. I turned around. She was gone. So was her fowling bow. I uncocked mine carefully and slipped the quarrels back into their case.</w:t>
       </w:r>
     </w:p>
     <w:p>
@@ -8830,25 +7921,7 @@
           <w:sz w:val="22"/>
           <w:szCs w:val="22"/>
         </w:rPr>
-        <w:t xml:space="preserve">The morning sun was blinding after </w:t>
-      </w:r>
-      <w:r>
-        <w:rPr>
-          <w:rFonts w:ascii="Georgia" w:hAnsi="Georgia"/>
-          <w:color w:val="000000"/>
-          <w:sz w:val="22"/>
-          <w:szCs w:val="22"/>
-        </w:rPr>
-        <w:t>the dark of indoors</w:t>
-      </w:r>
-      <w:r>
-        <w:rPr>
-          <w:rFonts w:ascii="Georgia" w:hAnsi="Georgia"/>
-          <w:color w:val="000000"/>
-          <w:sz w:val="22"/>
-          <w:szCs w:val="22"/>
-        </w:rPr>
-        <w:t>. I squeezed my eyes shut and waited for my hands to stop shaking.</w:t>
+        <w:t>The morning sun was blinding after the dark of indoors. I squeezed my eyes shut and waited for my hands to stop shaking.</w:t>
       </w:r>
     </w:p>
     <w:p>
@@ -8906,43 +7979,7 @@
           <w:sz w:val="22"/>
           <w:szCs w:val="22"/>
         </w:rPr>
-        <w:t xml:space="preserve">I wiped </w:t>
-      </w:r>
-      <w:r>
-        <w:rPr>
-          <w:rFonts w:ascii="Georgia" w:hAnsi="Georgia"/>
-          <w:color w:val="000000"/>
-          <w:sz w:val="22"/>
-          <w:szCs w:val="22"/>
-        </w:rPr>
-        <w:t>my face</w:t>
-      </w:r>
-      <w:r>
-        <w:rPr>
-          <w:rFonts w:ascii="Georgia" w:hAnsi="Georgia"/>
-          <w:color w:val="000000"/>
-          <w:sz w:val="22"/>
-          <w:szCs w:val="22"/>
-        </w:rPr>
-        <w:t xml:space="preserve"> with my </w:t>
-      </w:r>
-      <w:r>
-        <w:rPr>
-          <w:rFonts w:ascii="Georgia" w:hAnsi="Georgia"/>
-          <w:color w:val="000000"/>
-          <w:sz w:val="22"/>
-          <w:szCs w:val="22"/>
-        </w:rPr>
-        <w:t>sleeve</w:t>
-      </w:r>
-      <w:r>
-        <w:rPr>
-          <w:rFonts w:ascii="Georgia" w:hAnsi="Georgia"/>
-          <w:color w:val="000000"/>
-          <w:sz w:val="22"/>
-          <w:szCs w:val="22"/>
-        </w:rPr>
-        <w:t>. It didn’t matter if he was a rat catcher, a duelist, or a dung shoveler, he was still my son.</w:t>
+        <w:t>I wiped my face with my sleeve. It didn’t matter if he was a rat catcher, a duelist, or a dung shoveler, he was still my son.</w:t>
       </w:r>
     </w:p>
     <w:p>
@@ -9018,6 +8055,17 @@
           <w:sz w:val="28"/>
           <w:szCs w:val="28"/>
         </w:rPr>
+        <w:t xml:space="preserve">Recently: </w:t>
+      </w:r>
+      <w:r>
+        <w:rPr>
+          <w:rFonts w:ascii="Georgia" w:hAnsi="Georgia"/>
+          <w:i/>
+          <w:iCs/>
+          <w:color w:val="000000"/>
+          <w:sz w:val="28"/>
+          <w:szCs w:val="28"/>
+        </w:rPr>
         <w:t>Eleñima Disapproves of Her Niece</w:t>
       </w:r>
     </w:p>
@@ -9054,20 +8102,34 @@
         <w:spacing w:before="0" w:after="0"/>
         <w:ind w:left="0" w:right="0" w:firstLine="288"/>
         <w:jc w:val="both"/>
-        <w:rPr>
-          <w:rFonts w:ascii="Georgia" w:hAnsi="Georgia"/>
-          <w:sz w:val="22"/>
-          <w:szCs w:val="22"/>
-        </w:rPr>
-      </w:pPr>
-      <w:r>
-        <w:rPr>
-          <w:rFonts w:ascii="Georgia" w:hAnsi="Georgia"/>
-          <w:color w:val="000000"/>
-          <w:sz w:val="22"/>
-          <w:szCs w:val="22"/>
-        </w:rPr>
-        <w:t xml:space="preserve">I knew right away that </w:t>
+        <w:rPr/>
+      </w:pPr>
+      <w:r>
+        <w:rPr>
+          <w:rFonts w:ascii="Georgia" w:hAnsi="Georgia"/>
+          <w:color w:val="000000"/>
+          <w:sz w:val="22"/>
+          <w:szCs w:val="22"/>
+        </w:rPr>
+        <w:t xml:space="preserve">I </w:t>
+      </w:r>
+      <w:r>
+        <w:rPr>
+          <w:rFonts w:ascii="Georgia" w:hAnsi="Georgia"/>
+          <w:color w:val="000000"/>
+          <w:sz w:val="22"/>
+          <w:szCs w:val="22"/>
+        </w:rPr>
+        <w:t>realized</w:t>
+      </w:r>
+      <w:r>
+        <w:rPr>
+          <w:rFonts w:ascii="Georgia" w:hAnsi="Georgia"/>
+          <w:color w:val="000000"/>
+          <w:sz w:val="22"/>
+          <w:szCs w:val="22"/>
+        </w:rPr>
+        <w:t xml:space="preserve"> right away that </w:t>
       </w:r>
       <w:r>
         <w:rPr>
@@ -9105,18 +8167,106 @@
           <w:sz w:val="22"/>
           <w:szCs w:val="22"/>
         </w:rPr>
-        <w:t xml:space="preserve"> all I had done to raise her with a modicum of manners and deportment. There wouldn’t have been half as many young bulls pawing the ground at picnics if I hadn’t taught her to sit up straight, but small thanks I ever got from either of them.</w:t>
-      </w:r>
-    </w:p>
-    <w:p>
-      <w:pPr>
-        <w:pStyle w:val="TextBody"/>
-        <w:spacing w:before="0" w:after="0"/>
-        <w:ind w:left="0" w:right="0" w:firstLine="288"/>
-        <w:jc w:val="both"/>
-        <w:rPr>
-          <w:color w:val="000000"/>
-        </w:rPr>
+        <w:t xml:space="preserve"> all I had done to raise her with a</w:t>
+      </w:r>
+      <w:r>
+        <w:rPr>
+          <w:rFonts w:ascii="Georgia" w:hAnsi="Georgia"/>
+          <w:color w:val="000000"/>
+          <w:sz w:val="22"/>
+          <w:szCs w:val="22"/>
+        </w:rPr>
+        <w:t>t least a</w:t>
+      </w:r>
+      <w:r>
+        <w:rPr>
+          <w:rFonts w:ascii="Georgia" w:hAnsi="Georgia"/>
+          <w:color w:val="000000"/>
+          <w:sz w:val="22"/>
+          <w:szCs w:val="22"/>
+        </w:rPr>
+        <w:t xml:space="preserve"> modicum of manners and deportment. There wouldn’t have been half as many young </w:t>
+      </w:r>
+      <w:r>
+        <w:rPr>
+          <w:rFonts w:ascii="Georgia" w:hAnsi="Georgia"/>
+          <w:color w:val="000000"/>
+          <w:sz w:val="22"/>
+          <w:szCs w:val="22"/>
+        </w:rPr>
+        <w:t>gentlemen</w:t>
+      </w:r>
+      <w:r>
+        <w:rPr>
+          <w:rFonts w:ascii="Georgia" w:hAnsi="Georgia"/>
+          <w:color w:val="000000"/>
+          <w:sz w:val="22"/>
+          <w:szCs w:val="22"/>
+        </w:rPr>
+        <w:t xml:space="preserve"> </w:t>
+      </w:r>
+      <w:r>
+        <w:rPr>
+          <w:rFonts w:ascii="Georgia" w:hAnsi="Georgia"/>
+          <w:color w:val="000000"/>
+          <w:sz w:val="22"/>
+          <w:szCs w:val="22"/>
+        </w:rPr>
+        <w:t>paying court to her</w:t>
+      </w:r>
+      <w:r>
+        <w:rPr>
+          <w:rFonts w:ascii="Georgia" w:hAnsi="Georgia"/>
+          <w:color w:val="000000"/>
+          <w:sz w:val="22"/>
+          <w:szCs w:val="22"/>
+        </w:rPr>
+        <w:t xml:space="preserve"> at picnics if I hadn’t taught her to </w:t>
+      </w:r>
+      <w:r>
+        <w:rPr>
+          <w:rFonts w:ascii="Georgia" w:hAnsi="Georgia"/>
+          <w:color w:val="000000"/>
+          <w:sz w:val="22"/>
+          <w:szCs w:val="22"/>
+        </w:rPr>
+        <w:t>mind her posture</w:t>
+      </w:r>
+      <w:r>
+        <w:rPr>
+          <w:rFonts w:ascii="Georgia" w:hAnsi="Georgia"/>
+          <w:color w:val="000000"/>
+          <w:sz w:val="22"/>
+          <w:szCs w:val="22"/>
+        </w:rPr>
+        <w:t xml:space="preserve">, </w:t>
+      </w:r>
+      <w:r>
+        <w:rPr>
+          <w:rFonts w:ascii="Georgia" w:hAnsi="Georgia"/>
+          <w:color w:val="000000"/>
+          <w:sz w:val="22"/>
+          <w:szCs w:val="22"/>
+        </w:rPr>
+        <w:t>not that I ever heard a thank you from either of them</w:t>
+      </w:r>
+      <w:r>
+        <w:rPr>
+          <w:rFonts w:ascii="Georgia" w:hAnsi="Georgia"/>
+          <w:color w:val="000000"/>
+          <w:sz w:val="22"/>
+          <w:szCs w:val="22"/>
+        </w:rPr>
+        <w:t>.</w:t>
+      </w:r>
+    </w:p>
+    <w:p>
+      <w:pPr>
+        <w:pStyle w:val="TextBody"/>
+        <w:spacing w:before="0" w:after="0"/>
+        <w:ind w:left="0" w:right="0" w:firstLine="288"/>
+        <w:jc w:val="both"/>
+        <w:rPr/>
       </w:pPr>
       <w:r>
         <w:rPr>
@@ -9144,12 +8294,104 @@
           <w:sz w:val="22"/>
           <w:szCs w:val="22"/>
         </w:rPr>
-        <w:t xml:space="preserve"> she will be there, and she’ll say, “Thank you for looking after my precious Sehdie,” and I’ll say, “Not at all, she was the joy of my days.” A trial too, as young women always are, but we are meant for trials, aren’t we? When everyone else was straightening their hair in that horrible northern style, I was the one who told her, “No, you leave it curly, and you wear it short, like a princess.” Oh, auntie, she said, but everyone’s doing it, and it will make me look so old-fashioned. “Just never you mind about fashion,” I told her. Then I went to her father and told him </w:t>
+        <w:t xml:space="preserve"> she will be there, and she’ll say, “Thank you for looking after my precious Sehdie,” and I’ll say, “Not at all, she was the joy of my days.” A trial too, </w:t>
+      </w:r>
+      <w:r>
+        <w:rPr>
+          <w:rFonts w:ascii="Georgia" w:hAnsi="Georgia"/>
+          <w:color w:val="000000"/>
+          <w:sz w:val="22"/>
+          <w:szCs w:val="22"/>
+        </w:rPr>
+        <w:t>but aren't</w:t>
+      </w:r>
+      <w:r>
+        <w:rPr>
+          <w:rFonts w:ascii="Georgia" w:hAnsi="Georgia"/>
+          <w:color w:val="000000"/>
+          <w:sz w:val="22"/>
+          <w:szCs w:val="22"/>
+        </w:rPr>
+        <w:t xml:space="preserve"> </w:t>
+      </w:r>
+      <w:r>
+        <w:rPr>
+          <w:rFonts w:ascii="Georgia" w:hAnsi="Georgia"/>
+          <w:color w:val="000000"/>
+          <w:sz w:val="22"/>
+          <w:szCs w:val="22"/>
+        </w:rPr>
+        <w:t xml:space="preserve">all </w:t>
+      </w:r>
+      <w:r>
+        <w:rPr>
+          <w:rFonts w:ascii="Georgia" w:hAnsi="Georgia"/>
+          <w:color w:val="000000"/>
+          <w:sz w:val="22"/>
+          <w:szCs w:val="22"/>
+        </w:rPr>
+        <w:t xml:space="preserve">young </w:t>
+      </w:r>
+      <w:r>
+        <w:rPr>
+          <w:rFonts w:ascii="Georgia" w:hAnsi="Georgia"/>
+          <w:color w:val="000000"/>
+          <w:sz w:val="22"/>
+          <w:szCs w:val="22"/>
+        </w:rPr>
+        <w:t>people</w:t>
+      </w:r>
+      <w:r>
+        <w:rPr>
+          <w:rFonts w:ascii="Georgia" w:hAnsi="Georgia"/>
+          <w:color w:val="000000"/>
+          <w:sz w:val="22"/>
+          <w:szCs w:val="22"/>
+        </w:rPr>
+        <w:t xml:space="preserve"> </w:t>
+      </w:r>
+      <w:r>
+        <w:rPr>
+          <w:rFonts w:ascii="Georgia" w:hAnsi="Georgia"/>
+          <w:color w:val="000000"/>
+          <w:sz w:val="22"/>
+          <w:szCs w:val="22"/>
+        </w:rPr>
+        <w:t>these days</w:t>
+      </w:r>
+      <w:r>
+        <w:rPr>
+          <w:rFonts w:ascii="Georgia" w:hAnsi="Georgia"/>
+          <w:color w:val="000000"/>
+          <w:sz w:val="22"/>
+          <w:szCs w:val="22"/>
+        </w:rPr>
+        <w:t xml:space="preserve">? When everyone else was straightening their hair in that horrible northern style, </w:t>
       </w:r>
       <w:r>
         <w:rPr>
           <w:rFonts w:ascii="Georgia" w:hAnsi="Georgia"/>
           <w:i/>
+          <w:iCs/>
+          <w:color w:val="000000"/>
+          <w:sz w:val="22"/>
+          <w:szCs w:val="22"/>
+        </w:rPr>
+        <w:t>I</w:t>
+      </w:r>
+      <w:r>
+        <w:rPr>
+          <w:rFonts w:ascii="Georgia" w:hAnsi="Georgia"/>
+          <w:color w:val="000000"/>
+          <w:sz w:val="22"/>
+          <w:szCs w:val="22"/>
+        </w:rPr>
+        <w:t xml:space="preserve"> was the one who told her, “No, you leave it curly, and you wear it short, like a princess.” Oh, auntie, she said, but everyone’s doing it, and it will make me look so old-fashioned. “Just never you mind about fashion,” I told her. Then I went to her father and told him </w:t>
+      </w:r>
+      <w:r>
+        <w:rPr>
+          <w:rFonts w:ascii="Georgia" w:hAnsi="Georgia"/>
+          <w:i/>
           <w:color w:val="000000"/>
           <w:sz w:val="22"/>
           <w:szCs w:val="22"/>
@@ -9163,27 +8405,153 @@
           <w:sz w:val="22"/>
           <w:szCs w:val="22"/>
         </w:rPr>
-        <w:t xml:space="preserve"> that his daughter needed another new gown for the picnic season. He just about choked on his morning pomegranate, but I wouldn’t let up until my little jewel had what she needed.</w:t>
-      </w:r>
-    </w:p>
-    <w:p>
-      <w:pPr>
-        <w:pStyle w:val="TextBody"/>
-        <w:spacing w:before="0" w:after="0"/>
-        <w:ind w:left="0" w:right="0" w:firstLine="288"/>
-        <w:jc w:val="both"/>
-        <w:rPr>
-          <w:color w:val="000000"/>
-        </w:rPr>
-      </w:pPr>
-      <w:r>
-        <w:rPr>
-          <w:rFonts w:ascii="Georgia" w:hAnsi="Georgia"/>
-          <w:color w:val="000000"/>
-          <w:sz w:val="22"/>
-          <w:szCs w:val="22"/>
-        </w:rPr>
-        <w:t>He really did choke when the seamstress’s accounting arrived, but no matter. Sehdie looked splendid, straight-backed and long-necked with sequins on her arms and in her hair. Just a few, of course, there’s nothing that reveals poor breeding like gaudiness, but oh, how all those “fashionable” girls seethed at the attention she got. She was only fifteen, but men lined up in tens for a chance to recite poetry to her. Not that I let them, of course. Not at fifteen. It would have swelled her head.</w:t>
+        <w:t xml:space="preserve"> that his daughter needed </w:t>
+      </w:r>
+      <w:r>
+        <w:rPr>
+          <w:rFonts w:ascii="Georgia" w:hAnsi="Georgia"/>
+          <w:color w:val="000000"/>
+          <w:sz w:val="22"/>
+          <w:szCs w:val="22"/>
+        </w:rPr>
+        <w:t xml:space="preserve">more than just </w:t>
+      </w:r>
+      <w:r>
+        <w:rPr>
+          <w:rFonts w:ascii="Georgia" w:hAnsi="Georgia"/>
+          <w:i/>
+          <w:iCs/>
+          <w:color w:val="000000"/>
+          <w:sz w:val="22"/>
+          <w:szCs w:val="22"/>
+        </w:rPr>
+        <w:t>one</w:t>
+      </w:r>
+      <w:r>
+        <w:rPr>
+          <w:rFonts w:ascii="Georgia" w:hAnsi="Georgia"/>
+          <w:color w:val="000000"/>
+          <w:sz w:val="22"/>
+          <w:szCs w:val="22"/>
+        </w:rPr>
+        <w:t xml:space="preserve"> </w:t>
+      </w:r>
+      <w:r>
+        <w:rPr>
+          <w:rFonts w:ascii="Georgia" w:hAnsi="Georgia"/>
+          <w:color w:val="000000"/>
+          <w:sz w:val="22"/>
+          <w:szCs w:val="22"/>
+        </w:rPr>
+        <w:t xml:space="preserve">new </w:t>
+      </w:r>
+      <w:r>
+        <w:rPr>
+          <w:rFonts w:ascii="Georgia" w:hAnsi="Georgia"/>
+          <w:color w:val="000000"/>
+          <w:sz w:val="22"/>
+          <w:szCs w:val="22"/>
+        </w:rPr>
+        <w:t>outfit</w:t>
+      </w:r>
+      <w:r>
+        <w:rPr>
+          <w:rFonts w:ascii="Georgia" w:hAnsi="Georgia"/>
+          <w:color w:val="000000"/>
+          <w:sz w:val="22"/>
+          <w:szCs w:val="22"/>
+        </w:rPr>
+        <w:t xml:space="preserve"> for the picnic season,. He </w:t>
+      </w:r>
+      <w:r>
+        <w:rPr>
+          <w:rFonts w:ascii="Georgia" w:hAnsi="Georgia"/>
+          <w:color w:val="000000"/>
+          <w:sz w:val="22"/>
+          <w:szCs w:val="22"/>
+        </w:rPr>
+        <w:t>almost</w:t>
+      </w:r>
+      <w:r>
+        <w:rPr>
+          <w:rFonts w:ascii="Georgia" w:hAnsi="Georgia"/>
+          <w:color w:val="000000"/>
+          <w:sz w:val="22"/>
+          <w:szCs w:val="22"/>
+        </w:rPr>
+        <w:t xml:space="preserve"> choked on his morning pomegranate, but </w:t>
+      </w:r>
+      <w:r>
+        <w:rPr>
+          <w:rFonts w:ascii="Georgia" w:hAnsi="Georgia"/>
+          <w:color w:val="000000"/>
+          <w:sz w:val="22"/>
+          <w:szCs w:val="22"/>
+        </w:rPr>
+        <w:t>nothing's too good for my little jewel</w:t>
+      </w:r>
+      <w:r>
+        <w:rPr>
+          <w:rFonts w:ascii="Georgia" w:hAnsi="Georgia"/>
+          <w:color w:val="000000"/>
+          <w:sz w:val="22"/>
+          <w:szCs w:val="22"/>
+        </w:rPr>
+        <w:t>.</w:t>
+      </w:r>
+    </w:p>
+    <w:p>
+      <w:pPr>
+        <w:pStyle w:val="TextBody"/>
+        <w:spacing w:before="0" w:after="0"/>
+        <w:ind w:left="0" w:right="0" w:firstLine="288"/>
+        <w:jc w:val="both"/>
+        <w:rPr/>
+      </w:pPr>
+      <w:r>
+        <w:rPr>
+          <w:rFonts w:ascii="Georgia" w:hAnsi="Georgia"/>
+          <w:color w:val="000000"/>
+          <w:sz w:val="22"/>
+          <w:szCs w:val="22"/>
+        </w:rPr>
+        <w:t xml:space="preserve">He really did choke when the seamstress’s accounting arrived, but no matter. Sehdie looked splendid, straight-backed and long-necked with sequins on her arms and in her hair. Just a few, of course, there’s nothing that reveals poor breeding like gaudiness, but oh, how all those “fashionable” girls seethed at the attention she got. She was only fifteen, but men lined up </w:t>
+      </w:r>
+      <w:r>
+        <w:rPr>
+          <w:rFonts w:ascii="Georgia" w:hAnsi="Georgia"/>
+          <w:color w:val="000000"/>
+          <w:sz w:val="22"/>
+          <w:szCs w:val="22"/>
+        </w:rPr>
+        <w:t>five at a time</w:t>
+      </w:r>
+      <w:r>
+        <w:rPr>
+          <w:rFonts w:ascii="Georgia" w:hAnsi="Georgia"/>
+          <w:color w:val="000000"/>
+          <w:sz w:val="22"/>
+          <w:szCs w:val="22"/>
+        </w:rPr>
+        <w:t xml:space="preserve"> for a chance to recite poetry to her. Not that I let them, of course. Not at </w:t>
+      </w:r>
+      <w:r>
+        <w:rPr>
+          <w:rFonts w:ascii="Georgia" w:hAnsi="Georgia"/>
+          <w:color w:val="000000"/>
+          <w:sz w:val="22"/>
+          <w:szCs w:val="22"/>
+        </w:rPr>
+        <w:t>her age—i</w:t>
+      </w:r>
+      <w:r>
+        <w:rPr>
+          <w:rFonts w:ascii="Georgia" w:hAnsi="Georgia"/>
+          <w:color w:val="000000"/>
+          <w:sz w:val="22"/>
+          <w:szCs w:val="22"/>
+        </w:rPr>
+        <w:t>t would have swelled her head.</w:t>
       </w:r>
     </w:p>
     <w:p>
@@ -9272,20 +8640,61 @@
         <w:spacing w:before="0" w:after="0"/>
         <w:ind w:left="0" w:right="0" w:firstLine="288"/>
         <w:jc w:val="both"/>
-        <w:rPr>
-          <w:rFonts w:ascii="Georgia" w:hAnsi="Georgia"/>
-          <w:sz w:val="22"/>
-          <w:szCs w:val="22"/>
-        </w:rPr>
-      </w:pPr>
-      <w:r>
-        <w:rPr>
-          <w:rFonts w:ascii="Georgia" w:hAnsi="Georgia"/>
-          <w:color w:val="000000"/>
-          <w:sz w:val="22"/>
-          <w:szCs w:val="22"/>
-        </w:rPr>
-        <w:t xml:space="preserve">So there it was: a room in her husband’s house, upstairs overlooking the rear courtyard. It may have been smaller than hers, but it caught the sweet breeze in the morning. We spent almost every moment together when she was heavy with Sehdie, embroidering for the baby and sharing gossip as we always had. I fetched her sweetened lemon juice when she asked, and spooled her thread for her, just like a sister is supposed to. They were the best days of my life. Why, I almost </w:t>
+        <w:rPr/>
+      </w:pPr>
+      <w:r>
+        <w:rPr>
+          <w:rFonts w:ascii="Georgia" w:hAnsi="Georgia"/>
+          <w:color w:val="000000"/>
+          <w:sz w:val="22"/>
+          <w:szCs w:val="22"/>
+        </w:rPr>
+        <w:t xml:space="preserve">So there it was: a room in </w:t>
+      </w:r>
+      <w:r>
+        <w:rPr>
+          <w:rFonts w:ascii="Georgia" w:hAnsi="Georgia"/>
+          <w:color w:val="000000"/>
+          <w:sz w:val="22"/>
+          <w:szCs w:val="22"/>
+        </w:rPr>
+        <w:t>my sister's</w:t>
+      </w:r>
+      <w:r>
+        <w:rPr>
+          <w:rFonts w:ascii="Georgia" w:hAnsi="Georgia"/>
+          <w:color w:val="000000"/>
+          <w:sz w:val="22"/>
+          <w:szCs w:val="22"/>
+        </w:rPr>
+        <w:t xml:space="preserve"> husband’s house, upstairs overlooking the rear courtyard. </w:t>
+      </w:r>
+      <w:r>
+        <w:rPr>
+          <w:rFonts w:ascii="Georgia" w:hAnsi="Georgia"/>
+          <w:color w:val="000000"/>
+          <w:sz w:val="22"/>
+          <w:szCs w:val="22"/>
+        </w:rPr>
+        <w:t>Between the potted jacarandas and the hydrangeas, and the sweet breeze in the morning, I could almost forget how much smaller it was than hers.</w:t>
+      </w:r>
+    </w:p>
+    <w:p>
+      <w:pPr>
+        <w:pStyle w:val="TextBody"/>
+        <w:spacing w:before="0" w:after="0"/>
+        <w:ind w:left="0" w:right="0" w:firstLine="288"/>
+        <w:jc w:val="both"/>
+        <w:rPr/>
+      </w:pPr>
+      <w:r>
+        <w:rPr>
+          <w:rFonts w:ascii="Georgia" w:hAnsi="Georgia"/>
+          <w:color w:val="000000"/>
+          <w:sz w:val="22"/>
+          <w:szCs w:val="22"/>
+        </w:rPr>
+        <w:t xml:space="preserve">We spent almost every moment together when she was heavy with Sehdie, embroidering for the baby and sharing gossip as we always had. I fetched her sweetened lemon juice when she asked, and spooled her thread for her, just like a sister is supposed to. They were the best days of my life. Why, I almost </w:t>
       </w:r>
       <w:r>
         <w:rPr>
@@ -9304,29 +8713,72 @@
           <w:sz w:val="22"/>
           <w:szCs w:val="22"/>
         </w:rPr>
-        <w:t xml:space="preserve"> Sehdie when she arrived, can you believe it? Such a vulgar emotion, resentment…</w:t>
-      </w:r>
-    </w:p>
-    <w:p>
-      <w:pPr>
-        <w:pStyle w:val="TextBody"/>
-        <w:spacing w:before="0" w:after="0"/>
-        <w:ind w:left="0" w:right="0" w:firstLine="288"/>
-        <w:jc w:val="both"/>
-        <w:rPr>
-          <w:rFonts w:ascii="Georgia" w:hAnsi="Georgia"/>
-          <w:sz w:val="22"/>
-          <w:szCs w:val="22"/>
-        </w:rPr>
-      </w:pPr>
-      <w:r>
-        <w:rPr>
-          <w:rFonts w:ascii="Georgia" w:hAnsi="Georgia"/>
-          <w:color w:val="000000"/>
-          <w:sz w:val="22"/>
-          <w:szCs w:val="22"/>
-        </w:rPr>
-        <w:t>I found out about Sehdie’s boy by chance. I allowed her to have friends over after lessons so that she could practice her Bantangui and dance steps. I gave them time to settle, then listened to them from the little storage cupboard next to her room. It was not spying—I will not have it said that I was so ill-mannered as to spy on my own niece. But not everyone in the Hundred Houses had been raised as well as she had, and with her mother gone, well, I had a responsibility, didn’t I?</w:t>
+        <w:t xml:space="preserve"> Sehdie when she arrived, can you believe it?</w:t>
+      </w:r>
+    </w:p>
+    <w:p>
+      <w:pPr>
+        <w:pStyle w:val="TextBody"/>
+        <w:spacing w:before="0" w:after="0"/>
+        <w:ind w:left="0" w:right="0" w:firstLine="288"/>
+        <w:jc w:val="both"/>
+        <w:rPr/>
+      </w:pPr>
+      <w:r>
+        <w:rPr>
+          <w:rFonts w:ascii="Georgia" w:hAnsi="Georgia"/>
+          <w:color w:val="000000"/>
+          <w:sz w:val="22"/>
+          <w:szCs w:val="22"/>
+        </w:rPr>
+        <w:t xml:space="preserve">I found out about Sehdie’s boy by chance. I allowed her to have friends over after lessons so that she could practice her Bantangui and dance steps. I gave them time to settle, then listened to them from the little storage cupboard next to her room. It was not spying—I will not have it said that I was so </w:t>
+      </w:r>
+      <w:r>
+        <w:rPr>
+          <w:rFonts w:ascii="Georgia" w:hAnsi="Georgia"/>
+          <w:color w:val="000000"/>
+          <w:sz w:val="22"/>
+          <w:szCs w:val="22"/>
+        </w:rPr>
+        <w:t>poorly bred</w:t>
+      </w:r>
+      <w:r>
+        <w:rPr>
+          <w:rFonts w:ascii="Georgia" w:hAnsi="Georgia"/>
+          <w:color w:val="000000"/>
+          <w:sz w:val="22"/>
+          <w:szCs w:val="22"/>
+        </w:rPr>
+        <w:t xml:space="preserve"> as to </w:t>
+      </w:r>
+      <w:r>
+        <w:rPr>
+          <w:rFonts w:ascii="Georgia" w:hAnsi="Georgia"/>
+          <w:i/>
+          <w:iCs/>
+          <w:color w:val="000000"/>
+          <w:sz w:val="22"/>
+          <w:szCs w:val="22"/>
+        </w:rPr>
+        <w:t>spy</w:t>
+      </w:r>
+      <w:r>
+        <w:rPr>
+          <w:rFonts w:ascii="Georgia" w:hAnsi="Georgia"/>
+          <w:color w:val="000000"/>
+          <w:sz w:val="22"/>
+          <w:szCs w:val="22"/>
+        </w:rPr>
+        <w:t xml:space="preserve">. But not everyone in the Hundred Houses had been raised as well as she had, and, </w:t>
+      </w:r>
+      <w:r>
+        <w:rPr>
+          <w:rFonts w:ascii="Georgia" w:hAnsi="Georgia"/>
+          <w:color w:val="000000"/>
+          <w:sz w:val="22"/>
+          <w:szCs w:val="22"/>
+        </w:rPr>
+        <w:t>well, with her mother gone, it was simply my responsibility to make sure she didn't stray.</w:t>
       </w:r>
     </w:p>
     <w:p>
@@ -9364,25 +8816,106 @@
         <w:spacing w:before="0" w:after="0"/>
         <w:ind w:left="0" w:right="0" w:firstLine="288"/>
         <w:jc w:val="both"/>
-        <w:rPr>
-          <w:rFonts w:ascii="Georgia" w:hAnsi="Georgia"/>
-          <w:sz w:val="22"/>
-          <w:szCs w:val="22"/>
-        </w:rPr>
-      </w:pPr>
-      <w:r>
-        <w:rPr>
-          <w:rFonts w:ascii="Georgia" w:hAnsi="Georgia"/>
-          <w:color w:val="000000"/>
-          <w:sz w:val="22"/>
-          <w:szCs w:val="22"/>
-        </w:rPr>
-        <w:t xml:space="preserve">Tessor? Tessor Penne é Pue I frowned. Her friend had definitely said ’Tessor’. He was one of her many suitors, a bit dissolute but from a very respectable family. He competed in the </w:t>
+        <w:rPr/>
+      </w:pPr>
+      <w:r>
+        <w:rPr>
+          <w:rFonts w:ascii="Georgia" w:hAnsi="Georgia"/>
+          <w:color w:val="000000"/>
+          <w:sz w:val="22"/>
+          <w:szCs w:val="22"/>
+        </w:rPr>
+        <w:t xml:space="preserve">Tessor? I frowned. Her friend had definitely said </w:t>
+      </w:r>
+      <w:r>
+        <w:rPr>
+          <w:rFonts w:ascii="Georgia" w:hAnsi="Georgia"/>
+          <w:color w:val="000000"/>
+          <w:sz w:val="22"/>
+          <w:szCs w:val="22"/>
+        </w:rPr>
+        <w:t>'</w:t>
+      </w:r>
+      <w:r>
+        <w:rPr>
+          <w:rFonts w:ascii="Georgia" w:hAnsi="Georgia"/>
+          <w:color w:val="000000"/>
+          <w:sz w:val="22"/>
+          <w:szCs w:val="22"/>
+        </w:rPr>
+        <w:t xml:space="preserve">Tessor’, </w:t>
+      </w:r>
+      <w:r>
+        <w:rPr>
+          <w:rFonts w:ascii="Georgia" w:hAnsi="Georgia"/>
+          <w:color w:val="000000"/>
+          <w:sz w:val="22"/>
+          <w:szCs w:val="22"/>
+        </w:rPr>
+        <w:t xml:space="preserve">and Tessor Penne é Pue </w:t>
       </w:r>
       <w:r>
         <w:rPr>
           <w:rFonts w:ascii="Georgia" w:hAnsi="Georgia"/>
           <w:i/>
+          <w:iCs/>
+          <w:color w:val="000000"/>
+          <w:sz w:val="22"/>
+          <w:szCs w:val="22"/>
+        </w:rPr>
+        <w:t>had</w:t>
+      </w:r>
+      <w:r>
+        <w:rPr>
+          <w:rFonts w:ascii="Georgia" w:hAnsi="Georgia"/>
+          <w:color w:val="000000"/>
+          <w:sz w:val="22"/>
+          <w:szCs w:val="22"/>
+        </w:rPr>
+        <w:t xml:space="preserve"> been one of her suitors that season</w:t>
+      </w:r>
+      <w:r>
+        <w:rPr>
+          <w:rFonts w:ascii="Georgia" w:hAnsi="Georgia"/>
+          <w:color w:val="000000"/>
+          <w:sz w:val="22"/>
+          <w:szCs w:val="22"/>
+        </w:rPr>
+        <w:t xml:space="preserve">. </w:t>
+      </w:r>
+      <w:r>
+        <w:rPr>
+          <w:rFonts w:ascii="Georgia" w:hAnsi="Georgia"/>
+          <w:color w:val="000000"/>
+          <w:sz w:val="22"/>
+          <w:szCs w:val="22"/>
+        </w:rPr>
+        <w:t xml:space="preserve">One of </w:t>
+      </w:r>
+      <w:r>
+        <w:rPr>
+          <w:rFonts w:ascii="Georgia" w:hAnsi="Georgia"/>
+          <w:i/>
+          <w:iCs/>
+          <w:color w:val="000000"/>
+          <w:sz w:val="22"/>
+          <w:szCs w:val="22"/>
+        </w:rPr>
+        <w:t>many</w:t>
+      </w:r>
+      <w:r>
+        <w:rPr>
+          <w:rFonts w:ascii="Georgia" w:hAnsi="Georgia"/>
+          <w:color w:val="000000"/>
+          <w:sz w:val="22"/>
+          <w:szCs w:val="22"/>
+        </w:rPr>
+        <w:t xml:space="preserve"> suitors, a bit dissolute but from a very respectable family. He competed in the </w:t>
+      </w:r>
+      <w:r>
+        <w:rPr>
+          <w:rFonts w:ascii="Georgia" w:hAnsi="Georgia"/>
+          <w:i/>
           <w:color w:val="000000"/>
           <w:sz w:val="22"/>
           <w:szCs w:val="22"/>
@@ -9405,27 +8938,25 @@
         <w:spacing w:before="0" w:after="0"/>
         <w:ind w:left="0" w:right="0" w:firstLine="288"/>
         <w:jc w:val="both"/>
-        <w:rPr>
-          <w:color w:val="000000"/>
-        </w:rPr>
-      </w:pPr>
-      <w:r>
-        <w:rPr>
-          <w:rFonts w:ascii="Georgia" w:hAnsi="Georgia"/>
-          <w:color w:val="000000"/>
-          <w:sz w:val="22"/>
-          <w:szCs w:val="22"/>
-        </w:rPr>
-        <w:t>“</w:t>
-      </w:r>
-      <w:r>
-        <w:rPr>
-          <w:rFonts w:ascii="Georgia" w:hAnsi="Georgia"/>
-          <w:color w:val="000000"/>
-          <w:sz w:val="22"/>
-          <w:szCs w:val="22"/>
-        </w:rPr>
-        <w:t>Yes, he was wonderful, wasn’t he?” I heard Sehdie flop down on her chaise— her mother’s chaise, as I still thought of it.</w:t>
+        <w:rPr/>
+      </w:pPr>
+      <w:r>
+        <w:rPr>
+          <w:rFonts w:ascii="Georgia" w:hAnsi="Georgia"/>
+          <w:color w:val="000000"/>
+          <w:sz w:val="22"/>
+          <w:szCs w:val="22"/>
+        </w:rPr>
+        <w:t>“</w:t>
+      </w:r>
+      <w:r>
+        <w:rPr>
+          <w:rFonts w:ascii="Georgia" w:hAnsi="Georgia"/>
+          <w:color w:val="000000"/>
+          <w:sz w:val="22"/>
+          <w:szCs w:val="22"/>
+        </w:rPr>
+        <w:t>Yes, he was wonderful, wasn’t he?” I heard Sehdie flop down on her chaise—her mother’s chaise, as I still thought of it.</w:t>
       </w:r>
     </w:p>
     <w:p>
@@ -9463,38 +8994,52 @@
         <w:spacing w:before="0" w:after="0"/>
         <w:ind w:left="0" w:right="0" w:firstLine="288"/>
         <w:jc w:val="both"/>
-        <w:rPr>
-          <w:color w:val="000000"/>
-        </w:rPr>
-      </w:pPr>
-      <w:r>
-        <w:rPr>
-          <w:rFonts w:ascii="Georgia" w:hAnsi="Georgia"/>
-          <w:color w:val="000000"/>
-          <w:sz w:val="22"/>
-          <w:szCs w:val="22"/>
-        </w:rPr>
-        <w:t>“</w:t>
-      </w:r>
-      <w:r>
-        <w:rPr>
-          <w:rFonts w:ascii="Georgia" w:hAnsi="Georgia"/>
-          <w:color w:val="000000"/>
-          <w:sz w:val="22"/>
-          <w:szCs w:val="22"/>
-        </w:rPr>
-        <w:t>Why not?” Sehdie yawned. “Let’s see if we can talk Mareña into coming this time.”</w:t>
-      </w:r>
-    </w:p>
-    <w:p>
-      <w:pPr>
-        <w:pStyle w:val="TextBody"/>
-        <w:spacing w:before="0" w:after="0"/>
-        <w:ind w:left="0" w:right="0" w:firstLine="288"/>
-        <w:jc w:val="both"/>
-        <w:rPr>
-          <w:color w:val="000000"/>
-        </w:rPr>
+        <w:rPr/>
+      </w:pPr>
+      <w:r>
+        <w:rPr>
+          <w:rFonts w:ascii="Georgia" w:hAnsi="Georgia"/>
+          <w:color w:val="000000"/>
+          <w:sz w:val="22"/>
+          <w:szCs w:val="22"/>
+        </w:rPr>
+        <w:t>“</w:t>
+      </w:r>
+      <w:r>
+        <w:rPr>
+          <w:rFonts w:ascii="Georgia" w:hAnsi="Georgia"/>
+          <w:color w:val="000000"/>
+          <w:sz w:val="22"/>
+          <w:szCs w:val="22"/>
+        </w:rPr>
+        <w:t xml:space="preserve">Why not?” Sehdie yawned. “Let’s see if we can talk Mareña </w:t>
+      </w:r>
+      <w:r>
+        <w:rPr>
+          <w:rFonts w:ascii="Georgia" w:hAnsi="Georgia"/>
+          <w:color w:val="000000"/>
+          <w:sz w:val="22"/>
+          <w:szCs w:val="22"/>
+        </w:rPr>
+        <w:t>into</w:t>
+      </w:r>
+      <w:r>
+        <w:rPr>
+          <w:rFonts w:ascii="Georgia" w:hAnsi="Georgia"/>
+          <w:color w:val="000000"/>
+          <w:sz w:val="22"/>
+          <w:szCs w:val="22"/>
+        </w:rPr>
+        <w:t xml:space="preserve"> coming this time.”</w:t>
+      </w:r>
+    </w:p>
+    <w:p>
+      <w:pPr>
+        <w:pStyle w:val="TextBody"/>
+        <w:spacing w:before="0" w:after="0"/>
+        <w:ind w:left="0" w:right="0" w:firstLine="288"/>
+        <w:jc w:val="both"/>
+        <w:rPr/>
       </w:pPr>
       <w:r>
         <w:rPr>
@@ -9541,29 +9086,299 @@
           <w:sz w:val="22"/>
           <w:szCs w:val="22"/>
         </w:rPr>
-        <w:t xml:space="preserve"> was young. Oh, a few snuck in occasionally—put their hair up under felt hats so they could pass for Bantangui traders, and learned enough trade-talk to sign “please” and “thank you” and “out of my way, you brainless oaf”—but it was off limits for ladies of quality. My sister thought it was stupid, but even when I was young I understood that it simply wasn’t a suitable place for a well-bred woman.</w:t>
-      </w:r>
-    </w:p>
-    <w:p>
-      <w:pPr>
-        <w:pStyle w:val="TextBody"/>
-        <w:spacing w:before="0" w:after="0"/>
-        <w:ind w:left="0" w:right="0" w:firstLine="288"/>
-        <w:jc w:val="both"/>
-        <w:rPr>
-          <w:rFonts w:ascii="Georgia" w:hAnsi="Georgia"/>
-          <w:sz w:val="22"/>
-          <w:szCs w:val="22"/>
-        </w:rPr>
-      </w:pPr>
-      <w:r>
-        <w:rPr>
-          <w:rFonts w:ascii="Georgia" w:hAnsi="Georgia"/>
-          <w:color w:val="000000"/>
-          <w:sz w:val="22"/>
-          <w:szCs w:val="22"/>
-        </w:rPr>
-        <w:t>The thought that my niece might be frequenting such places was distasteful enough. But—could she really be interested in some bravo? That could be disastrous. I needed to find out more.</w:t>
+        <w:t xml:space="preserve"> was young. Oh, a few snuck in occasionally—put their hair up under </w:t>
+      </w:r>
+      <w:r>
+        <w:rPr>
+          <w:rFonts w:ascii="Georgia" w:hAnsi="Georgia"/>
+          <w:color w:val="000000"/>
+          <w:sz w:val="22"/>
+          <w:szCs w:val="22"/>
+        </w:rPr>
+        <w:t xml:space="preserve">turbans and learned a little hand-talk </w:t>
+      </w:r>
+      <w:r>
+        <w:rPr>
+          <w:rFonts w:ascii="Georgia" w:hAnsi="Georgia"/>
+          <w:color w:val="000000"/>
+          <w:sz w:val="22"/>
+          <w:szCs w:val="22"/>
+        </w:rPr>
+        <w:t>so t</w:t>
+      </w:r>
+      <w:r>
+        <w:rPr>
+          <w:rFonts w:ascii="Georgia" w:hAnsi="Georgia"/>
+          <w:color w:val="000000"/>
+          <w:sz w:val="22"/>
+          <w:szCs w:val="22"/>
+        </w:rPr>
+        <w:t>hat t</w:t>
+      </w:r>
+      <w:r>
+        <w:rPr>
+          <w:rFonts w:ascii="Georgia" w:hAnsi="Georgia"/>
+          <w:color w:val="000000"/>
+          <w:sz w:val="22"/>
+          <w:szCs w:val="22"/>
+        </w:rPr>
+        <w:t xml:space="preserve">hey could pass for </w:t>
+      </w:r>
+      <w:r>
+        <w:rPr>
+          <w:rFonts w:ascii="Georgia" w:hAnsi="Georgia"/>
+          <w:color w:val="000000"/>
+          <w:sz w:val="22"/>
+          <w:szCs w:val="22"/>
+        </w:rPr>
+        <w:t xml:space="preserve">visiting </w:t>
+      </w:r>
+      <w:r>
+        <w:rPr>
+          <w:rFonts w:ascii="Georgia" w:hAnsi="Georgia"/>
+          <w:color w:val="000000"/>
+          <w:sz w:val="22"/>
+          <w:szCs w:val="22"/>
+        </w:rPr>
+        <w:t xml:space="preserve">Bantangui—but it was </w:t>
+      </w:r>
+      <w:r>
+        <w:rPr>
+          <w:rFonts w:ascii="Georgia" w:hAnsi="Georgia"/>
+          <w:color w:val="000000"/>
+          <w:sz w:val="22"/>
+          <w:szCs w:val="22"/>
+        </w:rPr>
+        <w:t xml:space="preserve">definitely </w:t>
+      </w:r>
+      <w:r>
+        <w:rPr>
+          <w:rFonts w:ascii="Georgia" w:hAnsi="Georgia"/>
+          <w:color w:val="000000"/>
+          <w:sz w:val="22"/>
+          <w:szCs w:val="22"/>
+        </w:rPr>
+        <w:t xml:space="preserve">off limits for ladies of quality. My sister thought it was </w:t>
+      </w:r>
+      <w:r>
+        <w:rPr>
+          <w:rFonts w:ascii="Georgia" w:hAnsi="Georgia"/>
+          <w:color w:val="000000"/>
+          <w:sz w:val="22"/>
+          <w:szCs w:val="22"/>
+        </w:rPr>
+        <w:t xml:space="preserve">a </w:t>
+      </w:r>
+      <w:r>
+        <w:rPr>
+          <w:rFonts w:ascii="Georgia" w:hAnsi="Georgia"/>
+          <w:color w:val="000000"/>
+          <w:sz w:val="22"/>
+          <w:szCs w:val="22"/>
+        </w:rPr>
+        <w:t xml:space="preserve">stupid </w:t>
+      </w:r>
+      <w:r>
+        <w:rPr>
+          <w:rFonts w:ascii="Georgia" w:hAnsi="Georgia"/>
+          <w:color w:val="000000"/>
+          <w:sz w:val="22"/>
+          <w:szCs w:val="22"/>
+        </w:rPr>
+        <w:t>rule</w:t>
+      </w:r>
+      <w:r>
+        <w:rPr>
+          <w:rFonts w:ascii="Georgia" w:hAnsi="Georgia"/>
+          <w:color w:val="000000"/>
+          <w:sz w:val="22"/>
+          <w:szCs w:val="22"/>
+        </w:rPr>
+        <w:t xml:space="preserve">, but even when I was young I understood that </w:t>
+      </w:r>
+      <w:r>
+        <w:rPr>
+          <w:rFonts w:ascii="Georgia" w:hAnsi="Georgia"/>
+          <w:color w:val="000000"/>
+          <w:sz w:val="22"/>
+          <w:szCs w:val="22"/>
+        </w:rPr>
+        <w:t>dueling</w:t>
+      </w:r>
+      <w:r>
+        <w:rPr>
+          <w:rFonts w:ascii="Georgia" w:hAnsi="Georgia"/>
+          <w:color w:val="000000"/>
+          <w:sz w:val="22"/>
+          <w:szCs w:val="22"/>
+        </w:rPr>
+        <w:t xml:space="preserve"> simply wasn’t </w:t>
+      </w:r>
+      <w:r>
+        <w:rPr>
+          <w:rFonts w:ascii="Georgia" w:hAnsi="Georgia"/>
+          <w:color w:val="000000"/>
+          <w:sz w:val="22"/>
+          <w:szCs w:val="22"/>
+        </w:rPr>
+        <w:t xml:space="preserve">something </w:t>
+      </w:r>
+      <w:r>
+        <w:rPr>
+          <w:rFonts w:ascii="Georgia" w:hAnsi="Georgia"/>
+          <w:color w:val="000000"/>
+          <w:sz w:val="22"/>
+          <w:szCs w:val="22"/>
+        </w:rPr>
+        <w:t xml:space="preserve">a well-bred woman </w:t>
+      </w:r>
+      <w:r>
+        <w:rPr>
+          <w:rFonts w:ascii="Georgia" w:hAnsi="Georgia"/>
+          <w:color w:val="000000"/>
+          <w:sz w:val="22"/>
+          <w:szCs w:val="22"/>
+        </w:rPr>
+        <w:t>should be anywhere near</w:t>
+      </w:r>
+      <w:r>
+        <w:rPr>
+          <w:rFonts w:ascii="Georgia" w:hAnsi="Georgia"/>
+          <w:color w:val="000000"/>
+          <w:sz w:val="22"/>
+          <w:szCs w:val="22"/>
+        </w:rPr>
+        <w:t>.</w:t>
+      </w:r>
+    </w:p>
+    <w:p>
+      <w:pPr>
+        <w:pStyle w:val="TextBody"/>
+        <w:spacing w:before="0" w:after="0"/>
+        <w:ind w:left="0" w:right="0" w:firstLine="288"/>
+        <w:jc w:val="both"/>
+        <w:rPr/>
+      </w:pPr>
+      <w:r>
+        <w:rPr>
+          <w:rFonts w:ascii="Georgia" w:hAnsi="Georgia"/>
+          <w:color w:val="000000"/>
+          <w:sz w:val="22"/>
+          <w:szCs w:val="22"/>
+        </w:rPr>
+        <w:t>So t</w:t>
+      </w:r>
+      <w:r>
+        <w:rPr>
+          <w:rFonts w:ascii="Georgia" w:hAnsi="Georgia"/>
+          <w:color w:val="000000"/>
+          <w:sz w:val="22"/>
+          <w:szCs w:val="22"/>
+        </w:rPr>
+        <w:t xml:space="preserve">he thought that my niece might be frequenting such places was…distasteful. </w:t>
+      </w:r>
+      <w:r>
+        <w:rPr>
+          <w:rFonts w:ascii="Georgia" w:hAnsi="Georgia"/>
+          <w:color w:val="000000"/>
+          <w:sz w:val="22"/>
+          <w:szCs w:val="22"/>
+        </w:rPr>
+        <w:t>And</w:t>
+      </w:r>
+      <w:r>
+        <w:rPr>
+          <w:rFonts w:ascii="Georgia" w:hAnsi="Georgia"/>
+          <w:color w:val="000000"/>
+          <w:sz w:val="22"/>
+          <w:szCs w:val="22"/>
+        </w:rPr>
+        <w:t xml:space="preserve">—could she </w:t>
+      </w:r>
+      <w:r>
+        <w:rPr>
+          <w:rFonts w:ascii="Georgia" w:hAnsi="Georgia"/>
+          <w:color w:val="000000"/>
+          <w:sz w:val="22"/>
+          <w:szCs w:val="22"/>
+        </w:rPr>
+        <w:t>actually</w:t>
+      </w:r>
+      <w:r>
+        <w:rPr>
+          <w:rFonts w:ascii="Georgia" w:hAnsi="Georgia"/>
+          <w:color w:val="000000"/>
+          <w:sz w:val="22"/>
+          <w:szCs w:val="22"/>
+        </w:rPr>
+        <w:t xml:space="preserve"> be </w:t>
+      </w:r>
+      <w:r>
+        <w:rPr>
+          <w:rFonts w:ascii="Georgia" w:hAnsi="Georgia"/>
+          <w:i/>
+          <w:iCs/>
+          <w:color w:val="000000"/>
+          <w:sz w:val="22"/>
+          <w:szCs w:val="22"/>
+        </w:rPr>
+        <w:t>interested</w:t>
+      </w:r>
+      <w:r>
+        <w:rPr>
+          <w:rFonts w:ascii="Georgia" w:hAnsi="Georgia"/>
+          <w:color w:val="000000"/>
+          <w:sz w:val="22"/>
+          <w:szCs w:val="22"/>
+        </w:rPr>
+        <w:t xml:space="preserve"> in some bravo? That could </w:t>
+      </w:r>
+      <w:r>
+        <w:rPr>
+          <w:rFonts w:ascii="Georgia" w:hAnsi="Georgia"/>
+          <w:color w:val="000000"/>
+          <w:sz w:val="22"/>
+          <w:szCs w:val="22"/>
+        </w:rPr>
+        <w:t xml:space="preserve">ruin </w:t>
+      </w:r>
+      <w:r>
+        <w:rPr>
+          <w:rFonts w:ascii="Georgia" w:hAnsi="Georgia"/>
+          <w:i/>
+          <w:iCs/>
+          <w:color w:val="000000"/>
+          <w:sz w:val="22"/>
+          <w:szCs w:val="22"/>
+        </w:rPr>
+        <w:t>everything</w:t>
+      </w:r>
+      <w:r>
+        <w:rPr>
+          <w:rFonts w:ascii="Georgia" w:hAnsi="Georgia"/>
+          <w:color w:val="000000"/>
+          <w:sz w:val="22"/>
+          <w:szCs w:val="22"/>
+        </w:rPr>
+        <w:t xml:space="preserve">. I </w:t>
+      </w:r>
+      <w:r>
+        <w:rPr>
+          <w:rFonts w:ascii="Georgia" w:hAnsi="Georgia"/>
+          <w:color w:val="000000"/>
+          <w:sz w:val="22"/>
+          <w:szCs w:val="22"/>
+        </w:rPr>
+        <w:t>definitely</w:t>
+      </w:r>
+      <w:r>
+        <w:rPr>
+          <w:rFonts w:ascii="Georgia" w:hAnsi="Georgia"/>
+          <w:color w:val="000000"/>
+          <w:sz w:val="22"/>
+          <w:szCs w:val="22"/>
+        </w:rPr>
+        <w:t xml:space="preserve"> needed to find out more.</w:t>
       </w:r>
     </w:p>
     <w:p>

</xml_diff>